<commit_message>
modify readme and doc
</commit_message>
<xml_diff>
--- a/temp/zarodolgozat.docx
+++ b/temp/zarodolgozat.docx
@@ -389,7 +389,7 @@
             </w:rPr>
             <w:fldChar w:fldCharType="separate"/>
           </w:r>
-          <w:hyperlink w:anchor="_Toc192750230" w:history="1">
+          <w:hyperlink w:anchor="_Toc192858365" w:history="1">
             <w:r>
               <w:rPr>
                 <w:rStyle w:val="Hiperhivatkozs"/>
@@ -435,7 +435,7 @@
                 <w:noProof/>
                 <w:webHidden/>
               </w:rPr>
-              <w:instrText xml:space="preserve"> PAGEREF _Toc192750230 \h </w:instrText>
+              <w:instrText xml:space="preserve"> PAGEREF _Toc192858365 \h </w:instrText>
             </w:r>
             <w:r>
               <w:rPr>
@@ -510,7 +510,7 @@
       <w:bookmarkStart w:id="0" w:name="_Toc30583712"/>
       <w:bookmarkStart w:id="1" w:name="_Toc30583740"/>
       <w:bookmarkStart w:id="2" w:name="_Toc30583978"/>
-      <w:bookmarkStart w:id="3" w:name="_Toc192750230"/>
+      <w:bookmarkStart w:id="3" w:name="_Toc192858365"/>
       <w:r>
         <w:rPr>
           <w:rFonts w:ascii="Times New Roman" w:hAnsi="Times New Roman" w:cs="Times New Roman"/>
@@ -1367,14 +1367,14 @@
     </w:p>
     <w:p>
       <w:pPr>
-        <w:pStyle w:val="Listaszerbekezds"/>
+        <w:pStyle w:val="Cmsor1"/>
         <w:numPr>
           <w:ilvl w:val="0"/>
           <w:numId w:val="7"/>
         </w:numPr>
-        <w:spacing w:line="360" w:lineRule="auto"/>
-        <w:rPr>
-          <w:rFonts w:ascii="Times New Roman" w:hAnsi="Times New Roman" w:cs="Times New Roman"/>
+        <w:rPr>
+          <w:rFonts w:ascii="Times New Roman" w:hAnsi="Times New Roman" w:cs="Times New Roman"/>
+          <w:color w:val="000000" w:themeColor="text1"/>
           <w:sz w:val="60"/>
           <w:szCs w:val="60"/>
         </w:rPr>
@@ -1382,6 +1382,7 @@
       <w:r>
         <w:rPr>
           <w:rFonts w:ascii="Times New Roman" w:hAnsi="Times New Roman" w:cs="Times New Roman"/>
+          <w:color w:val="000000" w:themeColor="text1"/>
           <w:sz w:val="60"/>
           <w:szCs w:val="60"/>
         </w:rPr>

</xml_diff>

<commit_message>
CPU and GPU measurement
</commit_message>
<xml_diff>
--- a/temp/zarodolgozat.docx
+++ b/temp/zarodolgozat.docx
@@ -4760,6 +4760,26 @@
     </w:p>
     <w:p>
       <w:pPr>
+        <w:spacing w:after="240" w:line="360" w:lineRule="auto"/>
+        <w:ind w:firstLine="851"/>
+        <w:jc w:val="both"/>
+        <w:rPr>
+          <w:rFonts w:ascii="Times New Roman" w:hAnsi="Times New Roman" w:cs="Times New Roman"/>
+          <w:sz w:val="24"/>
+          <w:szCs w:val="24"/>
+        </w:rPr>
+      </w:pPr>
+      <w:r>
+        <w:rPr>
+          <w:rFonts w:ascii="Times New Roman" w:hAnsi="Times New Roman" w:cs="Times New Roman"/>
+          <w:sz w:val="24"/>
+          <w:szCs w:val="24"/>
+        </w:rPr>
+        <w:t>A választott technológiák lehetővé tették egy olyan alkalmazás létrehozását, amely nemcsak jól teljesít, hanem könnyen bővíthető és karbantartható is. Mindezt úgy, hogy a tudományos pontosság és a felhasználói élmény sem került háttérbe.</w:t>
+      </w:r>
+    </w:p>
+    <w:p>
+      <w:pPr>
         <w:pStyle w:val="Listaszerbekezds"/>
         <w:numPr>
           <w:ilvl w:val="2"/>
@@ -4827,7 +4847,15 @@
           <w:sz w:val="24"/>
           <w:szCs w:val="24"/>
         </w:rPr>
-        <w:t xml:space="preserve"> keretrendszer képezi, amelyet számos előnye miatt választottunk. A komponensalapú architektúra lehetővé teszi a kód </w:t>
+        <w:t xml:space="preserve"> keretrendszer képezi, amelyet számos előnye miatt választott</w:t>
+      </w:r>
+      <w:r>
+        <w:rPr>
+          <w:rFonts w:ascii="Times New Roman" w:hAnsi="Times New Roman" w:cs="Times New Roman"/>
+          <w:sz w:val="24"/>
+          <w:szCs w:val="24"/>
+        </w:rPr>
+        <w:t xml:space="preserve">am és mert a régebbi fejlesztések során, amelyek a </w:t>
       </w:r>
       <w:proofErr w:type="spellStart"/>
       <w:r>
@@ -4836,7 +4864,7 @@
           <w:sz w:val="24"/>
           <w:szCs w:val="24"/>
         </w:rPr>
-        <w:t>újrafelhasználását és</w:t>
+        <w:t>ThreeJS</w:t>
       </w:r>
       <w:proofErr w:type="spellEnd"/>
       <w:r>
@@ -4845,7 +4873,31 @@
           <w:sz w:val="24"/>
           <w:szCs w:val="24"/>
         </w:rPr>
-        <w:t xml:space="preserve"> könnyű karbantarthatóságát. Az </w:t>
+        <w:t xml:space="preserve">-re irányultak, ebben </w:t>
+      </w:r>
+      <w:r>
+        <w:rPr>
+          <w:rFonts w:ascii="Times New Roman" w:hAnsi="Times New Roman" w:cs="Times New Roman"/>
+          <w:sz w:val="24"/>
+          <w:szCs w:val="24"/>
+        </w:rPr>
+        <w:t xml:space="preserve">a technológiában </w:t>
+      </w:r>
+      <w:r>
+        <w:rPr>
+          <w:rFonts w:ascii="Times New Roman" w:hAnsi="Times New Roman" w:cs="Times New Roman"/>
+          <w:sz w:val="24"/>
+          <w:szCs w:val="24"/>
+        </w:rPr>
+        <w:t>volt releváns tapasztalatom</w:t>
+      </w:r>
+      <w:r>
+        <w:rPr>
+          <w:rFonts w:ascii="Times New Roman" w:hAnsi="Times New Roman" w:cs="Times New Roman"/>
+          <w:sz w:val="24"/>
+          <w:szCs w:val="24"/>
+        </w:rPr>
+        <w:t xml:space="preserve">. A komponensalapú architektúra lehetővé teszi a kód </w:t>
       </w:r>
       <w:proofErr w:type="spellStart"/>
       <w:r>
@@ -4854,6 +4906,24 @@
           <w:sz w:val="24"/>
           <w:szCs w:val="24"/>
         </w:rPr>
+        <w:t>újrafelhasználását</w:t>
+      </w:r>
+      <w:proofErr w:type="spellEnd"/>
+      <w:r>
+        <w:rPr>
+          <w:rFonts w:ascii="Times New Roman" w:hAnsi="Times New Roman" w:cs="Times New Roman"/>
+          <w:sz w:val="24"/>
+          <w:szCs w:val="24"/>
+        </w:rPr>
+        <w:t xml:space="preserve"> és könnyű karbantarthatóságát. Az </w:t>
+      </w:r>
+      <w:proofErr w:type="spellStart"/>
+      <w:r>
+        <w:rPr>
+          <w:rFonts w:ascii="Times New Roman" w:hAnsi="Times New Roman" w:cs="Times New Roman"/>
+          <w:sz w:val="24"/>
+          <w:szCs w:val="24"/>
+        </w:rPr>
         <w:t>Angular</w:t>
       </w:r>
       <w:proofErr w:type="spellEnd"/>
@@ -4935,16 +5005,62 @@
           <w:sz w:val="24"/>
           <w:szCs w:val="24"/>
         </w:rPr>
-        <w:t xml:space="preserve">) lehetővé tették az alkalmazás hatékony és </w:t>
+        <w:t>) lehetővé tették az alkalmazás hatékony és modul</w:t>
+      </w:r>
+      <w:r>
+        <w:rPr>
+          <w:rFonts w:ascii="Times New Roman" w:hAnsi="Times New Roman" w:cs="Times New Roman"/>
+          <w:sz w:val="24"/>
+          <w:szCs w:val="24"/>
+        </w:rPr>
+        <w:t>á</w:t>
+      </w:r>
+      <w:r>
+        <w:rPr>
+          <w:rFonts w:ascii="Times New Roman" w:hAnsi="Times New Roman" w:cs="Times New Roman"/>
+          <w:sz w:val="24"/>
+          <w:szCs w:val="24"/>
+        </w:rPr>
+        <w:t>ris kialakítását.</w:t>
+      </w:r>
+    </w:p>
+    <w:p>
+      <w:pPr>
+        <w:spacing w:line="360" w:lineRule="auto"/>
+        <w:ind w:firstLine="851"/>
+        <w:jc w:val="both"/>
+        <w:rPr>
+          <w:rFonts w:ascii="Times New Roman" w:hAnsi="Times New Roman" w:cs="Times New Roman"/>
+          <w:sz w:val="24"/>
+          <w:szCs w:val="24"/>
+        </w:rPr>
+      </w:pPr>
+      <w:r>
+        <w:rPr>
+          <w:rFonts w:ascii="Times New Roman" w:hAnsi="Times New Roman" w:cs="Times New Roman"/>
+          <w:sz w:val="24"/>
+          <w:szCs w:val="24"/>
+        </w:rPr>
+        <w:t xml:space="preserve">Itt tulajdonképpen az </w:t>
       </w:r>
       <w:proofErr w:type="spellStart"/>
-      <w:r>
-        <w:rPr>
-          <w:rFonts w:ascii="Times New Roman" w:hAnsi="Times New Roman" w:cs="Times New Roman"/>
-          <w:sz w:val="24"/>
-          <w:szCs w:val="24"/>
-        </w:rPr>
-        <w:t>modularis</w:t>
+      <w:proofErr w:type="gramStart"/>
+      <w:r>
+        <w:rPr>
+          <w:rFonts w:ascii="Times New Roman" w:hAnsi="Times New Roman" w:cs="Times New Roman"/>
+          <w:sz w:val="24"/>
+          <w:szCs w:val="24"/>
+        </w:rPr>
+        <w:t>app.component</w:t>
+      </w:r>
+      <w:proofErr w:type="gramEnd"/>
+      <w:r>
+        <w:rPr>
+          <w:rFonts w:ascii="Times New Roman" w:hAnsi="Times New Roman" w:cs="Times New Roman"/>
+          <w:sz w:val="24"/>
+          <w:szCs w:val="24"/>
+        </w:rPr>
+        <w:t>.ts-nek</w:t>
       </w:r>
       <w:proofErr w:type="spellEnd"/>
       <w:r>
@@ -4953,8 +5069,113 @@
           <w:sz w:val="24"/>
           <w:szCs w:val="24"/>
         </w:rPr>
-        <w:t xml:space="preserve"> kialakítását.</w:t>
-      </w:r>
+        <w:t xml:space="preserve"> és a illetve a </w:t>
+      </w:r>
+      <w:proofErr w:type="spellStart"/>
+      <w:r>
+        <w:rPr>
+          <w:rFonts w:ascii="Times New Roman" w:hAnsi="Times New Roman" w:cs="Times New Roman"/>
+          <w:sz w:val="24"/>
+          <w:szCs w:val="24"/>
+        </w:rPr>
+        <w:t>threejs.worker.ts-nek</w:t>
+      </w:r>
+      <w:proofErr w:type="spellEnd"/>
+      <w:r>
+        <w:rPr>
+          <w:rFonts w:ascii="Times New Roman" w:hAnsi="Times New Roman" w:cs="Times New Roman"/>
+          <w:sz w:val="24"/>
+          <w:szCs w:val="24"/>
+        </w:rPr>
+        <w:t xml:space="preserve"> volt főszerepe. Azonban idő kellett, míg kikutattam, hogy hogyan kell a kettőt összekötni, hogy működőképes legyen a háttérben futó szál és a köztük lévő kommunikáció is zavarmentes lehessen.</w:t>
+      </w:r>
+      <w:r>
+        <w:rPr>
+          <w:rFonts w:ascii="Times New Roman" w:hAnsi="Times New Roman" w:cs="Times New Roman"/>
+          <w:sz w:val="24"/>
+          <w:szCs w:val="24"/>
+        </w:rPr>
+        <w:t xml:space="preserve"> Ennek megvalósításáról egy későbbi fejezetben térek ki.</w:t>
+      </w:r>
+    </w:p>
+    <w:p>
+      <w:pPr>
+        <w:pStyle w:val="Cmsor1"/>
+        <w:numPr>
+          <w:ilvl w:val="2"/>
+          <w:numId w:val="7"/>
+        </w:numPr>
+        <w:spacing w:after="120"/>
+        <w:ind w:left="1077"/>
+        <w:rPr>
+          <w:rFonts w:ascii="Times New Roman" w:hAnsi="Times New Roman" w:cs="Times New Roman"/>
+          <w:color w:val="auto"/>
+          <w:sz w:val="36"/>
+          <w:szCs w:val="36"/>
+        </w:rPr>
+      </w:pPr>
+      <w:proofErr w:type="spellStart"/>
+      <w:r>
+        <w:rPr>
+          <w:rFonts w:ascii="Times New Roman" w:hAnsi="Times New Roman" w:cs="Times New Roman"/>
+          <w:color w:val="auto"/>
+          <w:sz w:val="36"/>
+          <w:szCs w:val="36"/>
+        </w:rPr>
+        <w:t>ThreeJS</w:t>
+      </w:r>
+      <w:proofErr w:type="spellEnd"/>
+      <w:r>
+        <w:rPr>
+          <w:rFonts w:ascii="Times New Roman" w:hAnsi="Times New Roman" w:cs="Times New Roman"/>
+          <w:color w:val="auto"/>
+          <w:sz w:val="36"/>
+          <w:szCs w:val="36"/>
+        </w:rPr>
+        <w:t xml:space="preserve"> – </w:t>
+      </w:r>
+      <w:proofErr w:type="spellStart"/>
+      <w:r>
+        <w:rPr>
+          <w:rFonts w:ascii="Times New Roman" w:hAnsi="Times New Roman" w:cs="Times New Roman"/>
+          <w:color w:val="auto"/>
+          <w:sz w:val="36"/>
+          <w:szCs w:val="36"/>
+        </w:rPr>
+        <w:t>WebGL</w:t>
+      </w:r>
+      <w:proofErr w:type="spellEnd"/>
+      <w:r>
+        <w:rPr>
+          <w:rFonts w:ascii="Times New Roman" w:hAnsi="Times New Roman" w:cs="Times New Roman"/>
+          <w:color w:val="auto"/>
+          <w:sz w:val="36"/>
+          <w:szCs w:val="36"/>
+        </w:rPr>
+        <w:t xml:space="preserve"> alapú háromdimenziós </w:t>
+      </w:r>
+      <w:proofErr w:type="spellStart"/>
+      <w:r>
+        <w:rPr>
+          <w:rFonts w:ascii="Times New Roman" w:hAnsi="Times New Roman" w:cs="Times New Roman"/>
+          <w:color w:val="auto"/>
+          <w:sz w:val="36"/>
+          <w:szCs w:val="36"/>
+        </w:rPr>
+        <w:t>renderelés</w:t>
+      </w:r>
+      <w:proofErr w:type="spellEnd"/>
+    </w:p>
+    <w:p>
+      <w:pPr>
+        <w:spacing w:line="360" w:lineRule="auto"/>
+        <w:ind w:firstLine="851"/>
+        <w:rPr>
+          <w:rFonts w:ascii="Times New Roman" w:hAnsi="Times New Roman" w:cs="Times New Roman"/>
+          <w:sz w:val="24"/>
+          <w:szCs w:val="24"/>
+        </w:rPr>
+      </w:pPr>
     </w:p>
     <w:p>
       <w:pPr>
@@ -8833,21 +9054,10 @@
 </file>
 
 <file path=customXml/item1.xml><?xml version="1.0" encoding="utf-8"?>
-<?mso-contentType ?>
-<FormTemplates xmlns="http://schemas.microsoft.com/sharepoint/v3/contenttype/forms">
-  <Display>DocumentLibraryForm</Display>
-  <Edit>DocumentLibraryForm</Edit>
-  <New>DocumentLibraryForm</New>
-</FormTemplates>
+<b:Sources xmlns:b="http://schemas.openxmlformats.org/officeDocument/2006/bibliography" xmlns="http://schemas.openxmlformats.org/officeDocument/2006/bibliography" SelectedStyle="\APASixthEditionOfficeOnline.xsl" StyleName="APA" Version="6"/>
 </file>
 
 <file path=customXml/item2.xml><?xml version="1.0" encoding="utf-8"?>
-<p:properties xmlns:p="http://schemas.microsoft.com/office/2006/metadata/properties" xmlns:xsi="http://www.w3.org/2001/XMLSchema-instance" xmlns:pc="http://schemas.microsoft.com/office/infopath/2007/PartnerControls">
-  <documentManagement/>
-</p:properties>
-</file>
-
-<file path=customXml/item3.xml><?xml version="1.0" encoding="utf-8"?>
 <ct:contentTypeSchema xmlns:ct="http://schemas.microsoft.com/office/2006/metadata/contentType" xmlns:ma="http://schemas.microsoft.com/office/2006/metadata/properties/metaAttributes" ct:_="" ma:_="" ma:contentTypeName="Dokumentum" ma:contentTypeID="0x010100165574340F397947BA244F0E15ED9162" ma:contentTypeVersion="5" ma:contentTypeDescription="Új dokumentum létrehozása." ma:contentTypeScope="" ma:versionID="9dcb469361139a832eec33a6c2707f24">
   <xsd:schema xmlns:xsd="http://www.w3.org/2001/XMLSchema" xmlns:xs="http://www.w3.org/2001/XMLSchema" xmlns:p="http://schemas.microsoft.com/office/2006/metadata/properties" xmlns:ns3="f57c4e5e-6d95-4329-9b99-4bd13040abaa" targetNamespace="http://schemas.microsoft.com/office/2006/metadata/properties" ma:root="true" ma:fieldsID="c3027de9d870b0759e44c522e4a75c5d" ns3:_="">
     <xsd:import namespace="f57c4e5e-6d95-4329-9b99-4bd13040abaa"/>
@@ -8997,28 +9207,30 @@
 </ct:contentTypeSchema>
 </file>
 
+<file path=customXml/item3.xml><?xml version="1.0" encoding="utf-8"?>
+<p:properties xmlns:p="http://schemas.microsoft.com/office/2006/metadata/properties" xmlns:xsi="http://www.w3.org/2001/XMLSchema-instance" xmlns:pc="http://schemas.microsoft.com/office/infopath/2007/PartnerControls">
+  <documentManagement/>
+</p:properties>
+</file>
+
 <file path=customXml/item4.xml><?xml version="1.0" encoding="utf-8"?>
-<b:Sources xmlns:b="http://schemas.openxmlformats.org/officeDocument/2006/bibliography" xmlns="http://schemas.openxmlformats.org/officeDocument/2006/bibliography" SelectedStyle="\APASixthEditionOfficeOnline.xsl" StyleName="APA" Version="6"/>
+<?mso-contentType ?>
+<FormTemplates xmlns="http://schemas.microsoft.com/sharepoint/v3/contenttype/forms">
+  <Display>DocumentLibraryForm</Display>
+  <Edit>DocumentLibraryForm</Edit>
+  <New>DocumentLibraryForm</New>
+</FormTemplates>
 </file>
 
 <file path=customXml/itemProps1.xml><?xml version="1.0" encoding="utf-8"?>
-<ds:datastoreItem xmlns:ds="http://schemas.openxmlformats.org/officeDocument/2006/customXml" ds:itemID="{5E337DA0-765B-4851-96F7-E2DCF046C989}">
+<ds:datastoreItem xmlns:ds="http://schemas.openxmlformats.org/officeDocument/2006/customXml" ds:itemID="{CBE935B8-9450-4A7E-AE54-A5995E9D5D4B}">
   <ds:schemaRefs>
-    <ds:schemaRef ds:uri="http://schemas.microsoft.com/sharepoint/v3/contenttype/forms"/>
+    <ds:schemaRef ds:uri="http://schemas.openxmlformats.org/officeDocument/2006/bibliography"/>
   </ds:schemaRefs>
 </ds:datastoreItem>
 </file>
 
 <file path=customXml/itemProps2.xml><?xml version="1.0" encoding="utf-8"?>
-<ds:datastoreItem xmlns:ds="http://schemas.openxmlformats.org/officeDocument/2006/customXml" ds:itemID="{7C82884F-CC40-49CA-8068-22D68015E27F}">
-  <ds:schemaRefs>
-    <ds:schemaRef ds:uri="http://schemas.microsoft.com/office/2006/metadata/properties"/>
-    <ds:schemaRef ds:uri="http://schemas.microsoft.com/office/infopath/2007/PartnerControls"/>
-  </ds:schemaRefs>
-</ds:datastoreItem>
-</file>
-
-<file path=customXml/itemProps3.xml><?xml version="1.0" encoding="utf-8"?>
 <ds:datastoreItem xmlns:ds="http://schemas.openxmlformats.org/officeDocument/2006/customXml" ds:itemID="{8BEAE72D-AE8F-4FE4-B217-0E90B898FB17}">
   <ds:schemaRefs>
     <ds:schemaRef ds:uri="http://schemas.microsoft.com/office/2006/metadata/contentType"/>
@@ -9036,10 +9248,19 @@
 </ds:datastoreItem>
 </file>
 
+<file path=customXml/itemProps3.xml><?xml version="1.0" encoding="utf-8"?>
+<ds:datastoreItem xmlns:ds="http://schemas.openxmlformats.org/officeDocument/2006/customXml" ds:itemID="{7C82884F-CC40-49CA-8068-22D68015E27F}">
+  <ds:schemaRefs>
+    <ds:schemaRef ds:uri="http://schemas.microsoft.com/office/2006/metadata/properties"/>
+    <ds:schemaRef ds:uri="http://schemas.microsoft.com/office/infopath/2007/PartnerControls"/>
+  </ds:schemaRefs>
+</ds:datastoreItem>
+</file>
+
 <file path=customXml/itemProps4.xml><?xml version="1.0" encoding="utf-8"?>
-<ds:datastoreItem xmlns:ds="http://schemas.openxmlformats.org/officeDocument/2006/customXml" ds:itemID="{CBE935B8-9450-4A7E-AE54-A5995E9D5D4B}">
+<ds:datastoreItem xmlns:ds="http://schemas.openxmlformats.org/officeDocument/2006/customXml" ds:itemID="{5E337DA0-765B-4851-96F7-E2DCF046C989}">
   <ds:schemaRefs>
-    <ds:schemaRef ds:uri="http://schemas.openxmlformats.org/officeDocument/2006/bibliography"/>
+    <ds:schemaRef ds:uri="http://schemas.microsoft.com/sharepoint/v3/contenttype/forms"/>
   </ds:schemaRefs>
 </ds:datastoreItem>
 </file>
</xml_diff>

<commit_message>
add another planet camera view
</commit_message>
<xml_diff>
--- a/temp/zarodolgozat.docx
+++ b/temp/zarodolgozat.docx
@@ -389,7 +389,7 @@
             </w:rPr>
             <w:fldChar w:fldCharType="separate"/>
           </w:r>
-          <w:hyperlink w:anchor="_Toc194564128" w:history="1">
+          <w:hyperlink w:anchor="_Toc195121139" w:history="1">
             <w:r>
               <w:rPr>
                 <w:rStyle w:val="Hiperhivatkozs"/>
@@ -435,7 +435,7 @@
                 <w:noProof/>
                 <w:webHidden/>
               </w:rPr>
-              <w:instrText xml:space="preserve"> PAGEREF _Toc194564128 \h </w:instrText>
+              <w:instrText xml:space="preserve"> PAGEREF _Toc195121139 \h </w:instrText>
             </w:r>
             <w:r>
               <w:rPr>
@@ -481,7 +481,7 @@
               <w:lang w:eastAsia="hu-HU"/>
             </w:rPr>
           </w:pPr>
-          <w:hyperlink w:anchor="_Toc194564129" w:history="1">
+          <w:hyperlink w:anchor="_Toc195121140" w:history="1">
             <w:r>
               <w:rPr>
                 <w:rStyle w:val="Hiperhivatkozs"/>
@@ -527,7 +527,7 @@
                 <w:noProof/>
                 <w:webHidden/>
               </w:rPr>
-              <w:instrText xml:space="preserve"> PAGEREF _Toc194564129 \h </w:instrText>
+              <w:instrText xml:space="preserve"> PAGEREF _Toc195121140 \h </w:instrText>
             </w:r>
             <w:r>
               <w:rPr>
@@ -573,7 +573,7 @@
               <w:lang w:eastAsia="hu-HU"/>
             </w:rPr>
           </w:pPr>
-          <w:hyperlink w:anchor="_Toc194564130" w:history="1">
+          <w:hyperlink w:anchor="_Toc195121141" w:history="1">
             <w:r>
               <w:rPr>
                 <w:rStyle w:val="Hiperhivatkozs"/>
@@ -619,7 +619,7 @@
                 <w:noProof/>
                 <w:webHidden/>
               </w:rPr>
-              <w:instrText xml:space="preserve"> PAGEREF _Toc194564130 \h </w:instrText>
+              <w:instrText xml:space="preserve"> PAGEREF _Toc195121141 \h </w:instrText>
             </w:r>
             <w:r>
               <w:rPr>
@@ -665,7 +665,7 @@
               <w:lang w:eastAsia="hu-HU"/>
             </w:rPr>
           </w:pPr>
-          <w:hyperlink w:anchor="_Toc194564131" w:history="1">
+          <w:hyperlink w:anchor="_Toc195121142" w:history="1">
             <w:r>
               <w:rPr>
                 <w:rStyle w:val="Hiperhivatkozs"/>
@@ -711,7 +711,7 @@
                 <w:noProof/>
                 <w:webHidden/>
               </w:rPr>
-              <w:instrText xml:space="preserve"> PAGEREF _Toc194564131 \h </w:instrText>
+              <w:instrText xml:space="preserve"> PAGEREF _Toc195121142 \h </w:instrText>
             </w:r>
             <w:r>
               <w:rPr>
@@ -757,7 +757,7 @@
               <w:lang w:eastAsia="hu-HU"/>
             </w:rPr>
           </w:pPr>
-          <w:hyperlink w:anchor="_Toc194564132" w:history="1">
+          <w:hyperlink w:anchor="_Toc195121143" w:history="1">
             <w:r>
               <w:rPr>
                 <w:rStyle w:val="Hiperhivatkozs"/>
@@ -803,7 +803,7 @@
                 <w:noProof/>
                 <w:webHidden/>
               </w:rPr>
-              <w:instrText xml:space="preserve"> PAGEREF _Toc194564132 \h </w:instrText>
+              <w:instrText xml:space="preserve"> PAGEREF _Toc195121143 \h </w:instrText>
             </w:r>
             <w:r>
               <w:rPr>
@@ -849,7 +849,7 @@
               <w:lang w:eastAsia="hu-HU"/>
             </w:rPr>
           </w:pPr>
-          <w:hyperlink w:anchor="_Toc194564133" w:history="1">
+          <w:hyperlink w:anchor="_Toc195121144" w:history="1">
             <w:r>
               <w:rPr>
                 <w:rStyle w:val="Hiperhivatkozs"/>
@@ -895,7 +895,7 @@
                 <w:noProof/>
                 <w:webHidden/>
               </w:rPr>
-              <w:instrText xml:space="preserve"> PAGEREF _Toc194564133 \h </w:instrText>
+              <w:instrText xml:space="preserve"> PAGEREF _Toc195121144 \h </w:instrText>
             </w:r>
             <w:r>
               <w:rPr>
@@ -941,7 +941,7 @@
               <w:lang w:eastAsia="hu-HU"/>
             </w:rPr>
           </w:pPr>
-          <w:hyperlink w:anchor="_Toc194564134" w:history="1">
+          <w:hyperlink w:anchor="_Toc195121145" w:history="1">
             <w:r>
               <w:rPr>
                 <w:rStyle w:val="Hiperhivatkozs"/>
@@ -987,7 +987,7 @@
                 <w:noProof/>
                 <w:webHidden/>
               </w:rPr>
-              <w:instrText xml:space="preserve"> PAGEREF _Toc194564134 \h </w:instrText>
+              <w:instrText xml:space="preserve"> PAGEREF _Toc195121145 \h </w:instrText>
             </w:r>
             <w:r>
               <w:rPr>
@@ -1033,7 +1033,7 @@
               <w:lang w:eastAsia="hu-HU"/>
             </w:rPr>
           </w:pPr>
-          <w:hyperlink w:anchor="_Toc194564135" w:history="1">
+          <w:hyperlink w:anchor="_Toc195121146" w:history="1">
             <w:r>
               <w:rPr>
                 <w:rStyle w:val="Hiperhivatkozs"/>
@@ -1079,7 +1079,7 @@
                 <w:noProof/>
                 <w:webHidden/>
               </w:rPr>
-              <w:instrText xml:space="preserve"> PAGEREF _Toc194564135 \h </w:instrText>
+              <w:instrText xml:space="preserve"> PAGEREF _Toc195121146 \h </w:instrText>
             </w:r>
             <w:r>
               <w:rPr>
@@ -1114,6 +1114,7 @@
           <w:pPr>
             <w:pStyle w:val="TJ1"/>
             <w:tabs>
+              <w:tab w:val="left" w:pos="720"/>
               <w:tab w:val="right" w:leader="dot" w:pos="8493"/>
             </w:tabs>
             <w:rPr>
@@ -1124,7 +1125,98 @@
               <w:lang w:eastAsia="hu-HU"/>
             </w:rPr>
           </w:pPr>
-          <w:hyperlink w:anchor="_Toc194564136" w:history="1">
+          <w:hyperlink w:anchor="_Toc195121147" w:history="1">
+            <w:r>
+              <w:rPr>
+                <w:rStyle w:val="Hiperhivatkozs"/>
+                <w:rFonts w:ascii="Times New Roman" w:hAnsi="Times New Roman" w:cs="Times New Roman"/>
+                <w:noProof/>
+              </w:rPr>
+              <w:t>3.1.2</w:t>
+            </w:r>
+            <w:r>
+              <w:rPr>
+                <w:rFonts w:eastAsiaTheme="minorEastAsia"/>
+                <w:noProof/>
+                <w:sz w:val="24"/>
+                <w:szCs w:val="24"/>
+                <w:lang w:eastAsia="hu-HU"/>
+              </w:rPr>
+              <w:tab/>
+            </w:r>
+            <w:r>
+              <w:rPr>
+                <w:rStyle w:val="Hiperhivatkozs"/>
+                <w:rFonts w:ascii="Times New Roman" w:hAnsi="Times New Roman" w:cs="Times New Roman"/>
+                <w:noProof/>
+              </w:rPr>
+              <w:t>. ThreeJS – WebGL alapú háromdimenziós renderelés</w:t>
+            </w:r>
+            <w:r>
+              <w:rPr>
+                <w:noProof/>
+                <w:webHidden/>
+              </w:rPr>
+              <w:tab/>
+            </w:r>
+            <w:r>
+              <w:rPr>
+                <w:noProof/>
+                <w:webHidden/>
+              </w:rPr>
+              <w:fldChar w:fldCharType="begin"/>
+            </w:r>
+            <w:r>
+              <w:rPr>
+                <w:noProof/>
+                <w:webHidden/>
+              </w:rPr>
+              <w:instrText xml:space="preserve"> PAGEREF _Toc195121147 \h </w:instrText>
+            </w:r>
+            <w:r>
+              <w:rPr>
+                <w:noProof/>
+                <w:webHidden/>
+              </w:rPr>
+            </w:r>
+            <w:r>
+              <w:rPr>
+                <w:noProof/>
+                <w:webHidden/>
+              </w:rPr>
+              <w:fldChar w:fldCharType="separate"/>
+            </w:r>
+            <w:r>
+              <w:rPr>
+                <w:noProof/>
+                <w:webHidden/>
+              </w:rPr>
+              <w:t>13</w:t>
+            </w:r>
+            <w:r>
+              <w:rPr>
+                <w:noProof/>
+                <w:webHidden/>
+              </w:rPr>
+              <w:fldChar w:fldCharType="end"/>
+            </w:r>
+          </w:hyperlink>
+        </w:p>
+        <w:p>
+          <w:pPr>
+            <w:pStyle w:val="TJ1"/>
+            <w:tabs>
+              <w:tab w:val="right" w:leader="dot" w:pos="8493"/>
+            </w:tabs>
+            <w:rPr>
+              <w:rFonts w:eastAsiaTheme="minorEastAsia"/>
+              <w:noProof/>
+              <w:sz w:val="24"/>
+              <w:szCs w:val="24"/>
+              <w:lang w:eastAsia="hu-HU"/>
+            </w:rPr>
+          </w:pPr>
+          <w:hyperlink w:anchor="_Toc195121148" w:history="1">
             <w:r>
               <w:rPr>
                 <w:rStyle w:val="Hiperhivatkozs"/>
@@ -1152,7 +1244,7 @@
                 <w:noProof/>
                 <w:webHidden/>
               </w:rPr>
-              <w:instrText xml:space="preserve"> PAGEREF _Toc194564136 \h </w:instrText>
+              <w:instrText xml:space="preserve"> PAGEREF _Toc195121148 \h </w:instrText>
             </w:r>
             <w:r>
               <w:rPr>
@@ -1172,7 +1264,7 @@
                 <w:noProof/>
                 <w:webHidden/>
               </w:rPr>
-              <w:t>12</w:t>
+              <w:t>15</w:t>
             </w:r>
             <w:r>
               <w:rPr>
@@ -1227,7 +1319,7 @@
       <w:bookmarkStart w:id="0" w:name="_Toc30583712"/>
       <w:bookmarkStart w:id="1" w:name="_Toc30583740"/>
       <w:bookmarkStart w:id="2" w:name="_Toc30583978"/>
-      <w:bookmarkStart w:id="3" w:name="_Toc194564128"/>
+      <w:bookmarkStart w:id="3" w:name="_Toc195121139"/>
       <w:r>
         <w:rPr>
           <w:rFonts w:ascii="Times New Roman" w:hAnsi="Times New Roman" w:cs="Times New Roman"/>
@@ -2097,7 +2189,7 @@
           <w:szCs w:val="60"/>
         </w:rPr>
       </w:pPr>
-      <w:bookmarkStart w:id="4" w:name="_Toc194564129"/>
+      <w:bookmarkStart w:id="4" w:name="_Toc195121140"/>
       <w:r>
         <w:rPr>
           <w:rFonts w:ascii="Times New Roman" w:hAnsi="Times New Roman" w:cs="Times New Roman"/>
@@ -2527,7 +2619,7 @@
           <w:szCs w:val="36"/>
         </w:rPr>
       </w:pPr>
-      <w:bookmarkStart w:id="5" w:name="_Toc194564130"/>
+      <w:bookmarkStart w:id="5" w:name="_Toc195121141"/>
       <w:r>
         <w:rPr>
           <w:rFonts w:ascii="Times New Roman" w:hAnsi="Times New Roman" w:cs="Times New Roman"/>
@@ -2845,7 +2937,7 @@
           <w:szCs w:val="36"/>
         </w:rPr>
       </w:pPr>
-      <w:bookmarkStart w:id="6" w:name="_Toc194564131"/>
+      <w:bookmarkStart w:id="6" w:name="_Toc195121142"/>
       <w:r>
         <w:rPr>
           <w:rFonts w:ascii="Times New Roman" w:hAnsi="Times New Roman" w:cs="Times New Roman"/>
@@ -3189,7 +3281,7 @@
           <w:szCs w:val="36"/>
         </w:rPr>
       </w:pPr>
-      <w:bookmarkStart w:id="7" w:name="_Toc194564132"/>
+      <w:bookmarkStart w:id="7" w:name="_Toc195121143"/>
       <w:r>
         <w:rPr>
           <w:rFonts w:ascii="Times New Roman" w:hAnsi="Times New Roman" w:cs="Times New Roman"/>
@@ -3433,7 +3525,7 @@
           <w:szCs w:val="36"/>
         </w:rPr>
       </w:pPr>
-      <w:bookmarkStart w:id="8" w:name="_Toc194564133"/>
+      <w:bookmarkStart w:id="8" w:name="_Toc195121144"/>
       <w:r>
         <w:rPr>
           <w:rFonts w:ascii="Times New Roman" w:hAnsi="Times New Roman" w:cs="Times New Roman"/>
@@ -3663,7 +3755,7 @@
           <w:szCs w:val="36"/>
         </w:rPr>
       </w:pPr>
-      <w:bookmarkStart w:id="9" w:name="_Toc194564134"/>
+      <w:bookmarkStart w:id="9" w:name="_Toc195121145"/>
       <w:proofErr w:type="spellStart"/>
       <w:r>
         <w:rPr>
@@ -4287,7 +4379,7 @@
           <w:szCs w:val="60"/>
         </w:rPr>
       </w:pPr>
-      <w:bookmarkStart w:id="10" w:name="_Toc194564135"/>
+      <w:bookmarkStart w:id="10" w:name="_Toc195121146"/>
       <w:r>
         <w:rPr>
           <w:rFonts w:ascii="Times New Roman" w:hAnsi="Times New Roman" w:cs="Times New Roman"/>
@@ -5034,168 +5126,6 @@
           <w:sz w:val="24"/>
           <w:szCs w:val="24"/>
         </w:rPr>
-      </w:pPr>
-      <w:r>
-        <w:rPr>
-          <w:rFonts w:ascii="Times New Roman" w:hAnsi="Times New Roman" w:cs="Times New Roman"/>
-          <w:sz w:val="24"/>
-          <w:szCs w:val="24"/>
-        </w:rPr>
-        <w:t xml:space="preserve">Itt tulajdonképpen az </w:t>
-      </w:r>
-      <w:proofErr w:type="spellStart"/>
-      <w:proofErr w:type="gramStart"/>
-      <w:r>
-        <w:rPr>
-          <w:rFonts w:ascii="Times New Roman" w:hAnsi="Times New Roman" w:cs="Times New Roman"/>
-          <w:sz w:val="24"/>
-          <w:szCs w:val="24"/>
-        </w:rPr>
-        <w:t>app.component</w:t>
-      </w:r>
-      <w:proofErr w:type="gramEnd"/>
-      <w:r>
-        <w:rPr>
-          <w:rFonts w:ascii="Times New Roman" w:hAnsi="Times New Roman" w:cs="Times New Roman"/>
-          <w:sz w:val="24"/>
-          <w:szCs w:val="24"/>
-        </w:rPr>
-        <w:t>.ts-nek</w:t>
-      </w:r>
-      <w:proofErr w:type="spellEnd"/>
-      <w:r>
-        <w:rPr>
-          <w:rFonts w:ascii="Times New Roman" w:hAnsi="Times New Roman" w:cs="Times New Roman"/>
-          <w:sz w:val="24"/>
-          <w:szCs w:val="24"/>
-        </w:rPr>
-        <w:t xml:space="preserve"> és a illetve a </w:t>
-      </w:r>
-      <w:proofErr w:type="spellStart"/>
-      <w:r>
-        <w:rPr>
-          <w:rFonts w:ascii="Times New Roman" w:hAnsi="Times New Roman" w:cs="Times New Roman"/>
-          <w:sz w:val="24"/>
-          <w:szCs w:val="24"/>
-        </w:rPr>
-        <w:t>threejs.worker.ts-nek</w:t>
-      </w:r>
-      <w:proofErr w:type="spellEnd"/>
-      <w:r>
-        <w:rPr>
-          <w:rFonts w:ascii="Times New Roman" w:hAnsi="Times New Roman" w:cs="Times New Roman"/>
-          <w:sz w:val="24"/>
-          <w:szCs w:val="24"/>
-        </w:rPr>
-        <w:t xml:space="preserve"> volt főszerepe. Azonban idő kellett, míg kikutattam, hogy hogyan kell a kettőt összekötni, hogy működőképes legyen a háttérben futó szál és a köztük lévő kommunikáció is zavarmentes lehessen.</w:t>
-      </w:r>
-      <w:r>
-        <w:rPr>
-          <w:rFonts w:ascii="Times New Roman" w:hAnsi="Times New Roman" w:cs="Times New Roman"/>
-          <w:sz w:val="24"/>
-          <w:szCs w:val="24"/>
-        </w:rPr>
-        <w:t xml:space="preserve"> Ennek megvalósításáról egy későbbi fejezetben térek ki.</w:t>
-      </w:r>
-    </w:p>
-    <w:p>
-      <w:pPr>
-        <w:pStyle w:val="Cmsor1"/>
-        <w:numPr>
-          <w:ilvl w:val="2"/>
-          <w:numId w:val="7"/>
-        </w:numPr>
-        <w:spacing w:after="120"/>
-        <w:ind w:left="1077"/>
-        <w:rPr>
-          <w:rFonts w:ascii="Times New Roman" w:hAnsi="Times New Roman" w:cs="Times New Roman"/>
-          <w:color w:val="auto"/>
-          <w:sz w:val="36"/>
-          <w:szCs w:val="36"/>
-        </w:rPr>
-      </w:pPr>
-      <w:proofErr w:type="spellStart"/>
-      <w:r>
-        <w:rPr>
-          <w:rFonts w:ascii="Times New Roman" w:hAnsi="Times New Roman" w:cs="Times New Roman"/>
-          <w:color w:val="auto"/>
-          <w:sz w:val="36"/>
-          <w:szCs w:val="36"/>
-        </w:rPr>
-        <w:t>ThreeJS</w:t>
-      </w:r>
-      <w:proofErr w:type="spellEnd"/>
-      <w:r>
-        <w:rPr>
-          <w:rFonts w:ascii="Times New Roman" w:hAnsi="Times New Roman" w:cs="Times New Roman"/>
-          <w:color w:val="auto"/>
-          <w:sz w:val="36"/>
-          <w:szCs w:val="36"/>
-        </w:rPr>
-        <w:t xml:space="preserve"> – </w:t>
-      </w:r>
-      <w:proofErr w:type="spellStart"/>
-      <w:r>
-        <w:rPr>
-          <w:rFonts w:ascii="Times New Roman" w:hAnsi="Times New Roman" w:cs="Times New Roman"/>
-          <w:color w:val="auto"/>
-          <w:sz w:val="36"/>
-          <w:szCs w:val="36"/>
-        </w:rPr>
-        <w:t>WebGL</w:t>
-      </w:r>
-      <w:proofErr w:type="spellEnd"/>
-      <w:r>
-        <w:rPr>
-          <w:rFonts w:ascii="Times New Roman" w:hAnsi="Times New Roman" w:cs="Times New Roman"/>
-          <w:color w:val="auto"/>
-          <w:sz w:val="36"/>
-          <w:szCs w:val="36"/>
-        </w:rPr>
-        <w:t xml:space="preserve"> alapú háromdimenziós </w:t>
-      </w:r>
-      <w:proofErr w:type="spellStart"/>
-      <w:r>
-        <w:rPr>
-          <w:rFonts w:ascii="Times New Roman" w:hAnsi="Times New Roman" w:cs="Times New Roman"/>
-          <w:color w:val="auto"/>
-          <w:sz w:val="36"/>
-          <w:szCs w:val="36"/>
-        </w:rPr>
-        <w:t>renderelés</w:t>
-      </w:r>
-      <w:proofErr w:type="spellEnd"/>
-    </w:p>
-    <w:p>
-      <w:pPr>
-        <w:spacing w:line="360" w:lineRule="auto"/>
-        <w:ind w:firstLine="851"/>
-        <w:rPr>
-          <w:rFonts w:ascii="Times New Roman" w:hAnsi="Times New Roman" w:cs="Times New Roman"/>
-          <w:sz w:val="24"/>
-          <w:szCs w:val="24"/>
-        </w:rPr>
-      </w:pPr>
-    </w:p>
-    <w:p>
-      <w:pPr>
-        <w:spacing w:line="360" w:lineRule="auto"/>
-        <w:ind w:firstLine="851"/>
-        <w:rPr>
-          <w:rFonts w:ascii="Times New Roman" w:hAnsi="Times New Roman" w:cs="Times New Roman"/>
-          <w:sz w:val="24"/>
-          <w:szCs w:val="24"/>
-        </w:rPr>
-      </w:pPr>
-    </w:p>
-    <w:p>
-      <w:pPr>
-        <w:spacing w:line="360" w:lineRule="auto"/>
-        <w:rPr>
-          <w:rFonts w:ascii="Times New Roman" w:hAnsi="Times New Roman" w:cs="Times New Roman"/>
-          <w:sz w:val="24"/>
-          <w:szCs w:val="24"/>
-        </w:rPr>
         <w:sectPr>
           <w:pgSz w:w="11906" w:h="16838"/>
           <w:pgMar w:top="1418" w:right="1418" w:bottom="1418" w:left="1418" w:header="709" w:footer="709" w:gutter="567"/>
@@ -5204,6 +5134,796 @@
           <w:docGrid w:linePitch="360"/>
         </w:sectPr>
       </w:pPr>
+      <w:r>
+        <w:rPr>
+          <w:rFonts w:ascii="Times New Roman" w:hAnsi="Times New Roman" w:cs="Times New Roman"/>
+          <w:sz w:val="24"/>
+          <w:szCs w:val="24"/>
+        </w:rPr>
+        <w:t xml:space="preserve">Itt tulajdonképpen az </w:t>
+      </w:r>
+      <w:proofErr w:type="spellStart"/>
+      <w:proofErr w:type="gramStart"/>
+      <w:r>
+        <w:rPr>
+          <w:rFonts w:ascii="Times New Roman" w:hAnsi="Times New Roman" w:cs="Times New Roman"/>
+          <w:sz w:val="24"/>
+          <w:szCs w:val="24"/>
+        </w:rPr>
+        <w:t>app.component</w:t>
+      </w:r>
+      <w:proofErr w:type="gramEnd"/>
+      <w:r>
+        <w:rPr>
+          <w:rFonts w:ascii="Times New Roman" w:hAnsi="Times New Roman" w:cs="Times New Roman"/>
+          <w:sz w:val="24"/>
+          <w:szCs w:val="24"/>
+        </w:rPr>
+        <w:t>.ts-nek</w:t>
+      </w:r>
+      <w:proofErr w:type="spellEnd"/>
+      <w:r>
+        <w:rPr>
+          <w:rFonts w:ascii="Times New Roman" w:hAnsi="Times New Roman" w:cs="Times New Roman"/>
+          <w:sz w:val="24"/>
+          <w:szCs w:val="24"/>
+        </w:rPr>
+        <w:t xml:space="preserve"> és a illetve a </w:t>
+      </w:r>
+      <w:proofErr w:type="spellStart"/>
+      <w:r>
+        <w:rPr>
+          <w:rFonts w:ascii="Times New Roman" w:hAnsi="Times New Roman" w:cs="Times New Roman"/>
+          <w:sz w:val="24"/>
+          <w:szCs w:val="24"/>
+        </w:rPr>
+        <w:t>threejs.worker.ts-nek</w:t>
+      </w:r>
+      <w:proofErr w:type="spellEnd"/>
+      <w:r>
+        <w:rPr>
+          <w:rFonts w:ascii="Times New Roman" w:hAnsi="Times New Roman" w:cs="Times New Roman"/>
+          <w:sz w:val="24"/>
+          <w:szCs w:val="24"/>
+        </w:rPr>
+        <w:t xml:space="preserve"> volt főszerepe. Azonban idő kellett, míg kikutattam, hogy hogyan kell a kettőt összekötni, hogy működőképes legyen a háttérben futó szál és a köztük lévő kommunikáció is zavarmentes lehessen.</w:t>
+      </w:r>
+      <w:r>
+        <w:rPr>
+          <w:rFonts w:ascii="Times New Roman" w:hAnsi="Times New Roman" w:cs="Times New Roman"/>
+          <w:sz w:val="24"/>
+          <w:szCs w:val="24"/>
+        </w:rPr>
+        <w:t xml:space="preserve"> Ennek megvalósításáról egy későbbi fejezetben térek ki.</w:t>
+      </w:r>
+    </w:p>
+    <w:p>
+      <w:pPr>
+        <w:pStyle w:val="Cmsor1"/>
+        <w:numPr>
+          <w:ilvl w:val="2"/>
+          <w:numId w:val="20"/>
+        </w:numPr>
+        <w:spacing w:after="240"/>
+        <w:rPr>
+          <w:rFonts w:ascii="Times New Roman" w:hAnsi="Times New Roman" w:cs="Times New Roman"/>
+          <w:color w:val="auto"/>
+          <w:sz w:val="36"/>
+          <w:szCs w:val="36"/>
+        </w:rPr>
+      </w:pPr>
+      <w:bookmarkStart w:id="11" w:name="_Toc195121147"/>
+      <w:r>
+        <w:rPr>
+          <w:rFonts w:ascii="Times New Roman" w:hAnsi="Times New Roman" w:cs="Times New Roman"/>
+          <w:color w:val="auto"/>
+          <w:sz w:val="36"/>
+          <w:szCs w:val="36"/>
+        </w:rPr>
+        <w:lastRenderedPageBreak/>
+        <w:t xml:space="preserve">. </w:t>
+      </w:r>
+      <w:proofErr w:type="spellStart"/>
+      <w:r>
+        <w:rPr>
+          <w:rFonts w:ascii="Times New Roman" w:hAnsi="Times New Roman" w:cs="Times New Roman"/>
+          <w:color w:val="auto"/>
+          <w:sz w:val="36"/>
+          <w:szCs w:val="36"/>
+        </w:rPr>
+        <w:t>ThreeJS</w:t>
+      </w:r>
+      <w:proofErr w:type="spellEnd"/>
+      <w:r>
+        <w:rPr>
+          <w:rFonts w:ascii="Times New Roman" w:hAnsi="Times New Roman" w:cs="Times New Roman"/>
+          <w:color w:val="auto"/>
+          <w:sz w:val="36"/>
+          <w:szCs w:val="36"/>
+        </w:rPr>
+        <w:t xml:space="preserve"> – </w:t>
+      </w:r>
+      <w:proofErr w:type="spellStart"/>
+      <w:r>
+        <w:rPr>
+          <w:rFonts w:ascii="Times New Roman" w:hAnsi="Times New Roman" w:cs="Times New Roman"/>
+          <w:color w:val="auto"/>
+          <w:sz w:val="36"/>
+          <w:szCs w:val="36"/>
+        </w:rPr>
+        <w:t>WebGL</w:t>
+      </w:r>
+      <w:proofErr w:type="spellEnd"/>
+      <w:r>
+        <w:rPr>
+          <w:rFonts w:ascii="Times New Roman" w:hAnsi="Times New Roman" w:cs="Times New Roman"/>
+          <w:color w:val="auto"/>
+          <w:sz w:val="36"/>
+          <w:szCs w:val="36"/>
+        </w:rPr>
+        <w:t xml:space="preserve"> alapú háromdimenziós </w:t>
+      </w:r>
+      <w:proofErr w:type="spellStart"/>
+      <w:r>
+        <w:rPr>
+          <w:rFonts w:ascii="Times New Roman" w:hAnsi="Times New Roman" w:cs="Times New Roman"/>
+          <w:color w:val="auto"/>
+          <w:sz w:val="36"/>
+          <w:szCs w:val="36"/>
+        </w:rPr>
+        <w:t>renderelés</w:t>
+      </w:r>
+      <w:bookmarkEnd w:id="11"/>
+      <w:proofErr w:type="spellEnd"/>
+    </w:p>
+    <w:p>
+      <w:pPr>
+        <w:spacing w:line="360" w:lineRule="auto"/>
+        <w:ind w:firstLine="851"/>
+        <w:jc w:val="both"/>
+        <w:rPr>
+          <w:rFonts w:ascii="Times New Roman" w:hAnsi="Times New Roman" w:cs="Times New Roman"/>
+          <w:sz w:val="24"/>
+          <w:szCs w:val="24"/>
+        </w:rPr>
+      </w:pPr>
+      <w:r>
+        <w:rPr>
+          <w:rFonts w:ascii="Times New Roman" w:hAnsi="Times New Roman" w:cs="Times New Roman"/>
+          <w:sz w:val="24"/>
+          <w:szCs w:val="24"/>
+        </w:rPr>
+        <w:t>A projek</w:t>
+      </w:r>
+      <w:r>
+        <w:rPr>
+          <w:rFonts w:ascii="Times New Roman" w:hAnsi="Times New Roman" w:cs="Times New Roman"/>
+          <w:sz w:val="24"/>
+          <w:szCs w:val="24"/>
+        </w:rPr>
+        <w:t>tem</w:t>
+      </w:r>
+      <w:r>
+        <w:rPr>
+          <w:rFonts w:ascii="Times New Roman" w:hAnsi="Times New Roman" w:cs="Times New Roman"/>
+          <w:sz w:val="24"/>
+          <w:szCs w:val="24"/>
+        </w:rPr>
+        <w:t xml:space="preserve">ben a </w:t>
+      </w:r>
+      <w:proofErr w:type="spellStart"/>
+      <w:r>
+        <w:rPr>
+          <w:rFonts w:ascii="Times New Roman" w:hAnsi="Times New Roman" w:cs="Times New Roman"/>
+          <w:sz w:val="24"/>
+          <w:szCs w:val="24"/>
+        </w:rPr>
+        <w:t>ThreeJS</w:t>
+      </w:r>
+      <w:proofErr w:type="spellEnd"/>
+      <w:r>
+        <w:rPr>
+          <w:rFonts w:ascii="Times New Roman" w:hAnsi="Times New Roman" w:cs="Times New Roman"/>
+          <w:sz w:val="24"/>
+          <w:szCs w:val="24"/>
+        </w:rPr>
+        <w:t xml:space="preserve"> könyvtár segítségével valósított</w:t>
+      </w:r>
+      <w:r>
+        <w:rPr>
+          <w:rFonts w:ascii="Times New Roman" w:hAnsi="Times New Roman" w:cs="Times New Roman"/>
+          <w:sz w:val="24"/>
+          <w:szCs w:val="24"/>
+        </w:rPr>
+        <w:t>am</w:t>
+      </w:r>
+      <w:r>
+        <w:rPr>
+          <w:rFonts w:ascii="Times New Roman" w:hAnsi="Times New Roman" w:cs="Times New Roman"/>
+          <w:sz w:val="24"/>
+          <w:szCs w:val="24"/>
+        </w:rPr>
+        <w:t xml:space="preserve"> meg a Naprendszer interaktív </w:t>
+      </w:r>
+      <w:r>
+        <w:rPr>
+          <w:rFonts w:ascii="Times New Roman" w:hAnsi="Times New Roman" w:cs="Times New Roman"/>
+          <w:sz w:val="24"/>
+          <w:szCs w:val="24"/>
+        </w:rPr>
+        <w:t>háromdimenziós</w:t>
+      </w:r>
+      <w:r>
+        <w:rPr>
+          <w:rFonts w:ascii="Times New Roman" w:hAnsi="Times New Roman" w:cs="Times New Roman"/>
+          <w:sz w:val="24"/>
+          <w:szCs w:val="24"/>
+        </w:rPr>
+        <w:t xml:space="preserve"> szimulációját, amely lehetővé teszi a bolygók valósághű megjelenítését és viselkedésének szimulálását. A megoldás</w:t>
+      </w:r>
+      <w:r>
+        <w:rPr>
+          <w:rFonts w:ascii="Times New Roman" w:hAnsi="Times New Roman" w:cs="Times New Roman"/>
+          <w:sz w:val="24"/>
+          <w:szCs w:val="24"/>
+        </w:rPr>
+        <w:t>om</w:t>
+      </w:r>
+      <w:r>
+        <w:rPr>
+          <w:rFonts w:ascii="Times New Roman" w:hAnsi="Times New Roman" w:cs="Times New Roman"/>
+          <w:sz w:val="24"/>
+          <w:szCs w:val="24"/>
+        </w:rPr>
+        <w:t xml:space="preserve"> a </w:t>
+      </w:r>
+      <w:proofErr w:type="spellStart"/>
+      <w:r>
+        <w:rPr>
+          <w:rFonts w:ascii="Times New Roman" w:hAnsi="Times New Roman" w:cs="Times New Roman"/>
+          <w:sz w:val="24"/>
+          <w:szCs w:val="24"/>
+        </w:rPr>
+        <w:t>WebGL</w:t>
+      </w:r>
+      <w:proofErr w:type="spellEnd"/>
+      <w:r>
+        <w:rPr>
+          <w:rFonts w:ascii="Times New Roman" w:hAnsi="Times New Roman" w:cs="Times New Roman"/>
+          <w:sz w:val="24"/>
+          <w:szCs w:val="24"/>
+        </w:rPr>
+        <w:t xml:space="preserve"> technológiára épül, így hardveres gyorsítás kihasználásával képes komplex </w:t>
+      </w:r>
+      <w:r>
+        <w:rPr>
+          <w:rFonts w:ascii="Times New Roman" w:hAnsi="Times New Roman" w:cs="Times New Roman"/>
+          <w:sz w:val="24"/>
+          <w:szCs w:val="24"/>
+        </w:rPr>
+        <w:t xml:space="preserve">háromdimenziós </w:t>
+      </w:r>
+      <w:r>
+        <w:rPr>
+          <w:rFonts w:ascii="Times New Roman" w:hAnsi="Times New Roman" w:cs="Times New Roman"/>
+          <w:sz w:val="24"/>
+          <w:szCs w:val="24"/>
+        </w:rPr>
+        <w:t>jelenetek megjelenítésére közvetlenül a böngészőben</w:t>
+      </w:r>
+      <w:r>
+        <w:rPr>
+          <w:rFonts w:ascii="Times New Roman" w:hAnsi="Times New Roman" w:cs="Times New Roman"/>
+          <w:sz w:val="24"/>
+          <w:szCs w:val="24"/>
+        </w:rPr>
+        <w:t xml:space="preserve"> </w:t>
+      </w:r>
+      <w:r>
+        <w:rPr>
+          <w:rFonts w:ascii="Times New Roman" w:hAnsi="Times New Roman" w:cs="Times New Roman"/>
+          <w:sz w:val="24"/>
+          <w:szCs w:val="24"/>
+        </w:rPr>
+        <w:t>anélkül</w:t>
+      </w:r>
+      <w:r>
+        <w:rPr>
+          <w:rFonts w:ascii="Times New Roman" w:hAnsi="Times New Roman" w:cs="Times New Roman"/>
+          <w:sz w:val="24"/>
+          <w:szCs w:val="24"/>
+        </w:rPr>
+        <w:t>,</w:t>
+      </w:r>
+      <w:r>
+        <w:rPr>
+          <w:rFonts w:ascii="Times New Roman" w:hAnsi="Times New Roman" w:cs="Times New Roman"/>
+          <w:sz w:val="24"/>
+          <w:szCs w:val="24"/>
+        </w:rPr>
+        <w:t xml:space="preserve"> hogy külső bővítményekre lenne szükség.</w:t>
+      </w:r>
+    </w:p>
+    <w:p>
+      <w:pPr>
+        <w:spacing w:line="360" w:lineRule="auto"/>
+        <w:ind w:firstLine="851"/>
+        <w:jc w:val="both"/>
+        <w:rPr>
+          <w:rFonts w:ascii="Times New Roman" w:hAnsi="Times New Roman" w:cs="Times New Roman"/>
+          <w:sz w:val="24"/>
+          <w:szCs w:val="24"/>
+        </w:rPr>
+      </w:pPr>
+      <w:r>
+        <w:rPr>
+          <w:rFonts w:ascii="Times New Roman" w:hAnsi="Times New Roman" w:cs="Times New Roman"/>
+          <w:sz w:val="24"/>
+          <w:szCs w:val="24"/>
+        </w:rPr>
+        <w:t>A Naprendszer modelljében minden bolygót különálló 3D-s objektumként valósított</w:t>
+      </w:r>
+      <w:r>
+        <w:rPr>
+          <w:rFonts w:ascii="Times New Roman" w:hAnsi="Times New Roman" w:cs="Times New Roman"/>
+          <w:sz w:val="24"/>
+          <w:szCs w:val="24"/>
+        </w:rPr>
+        <w:t>am</w:t>
+      </w:r>
+      <w:r>
+        <w:rPr>
+          <w:rFonts w:ascii="Times New Roman" w:hAnsi="Times New Roman" w:cs="Times New Roman"/>
+          <w:sz w:val="24"/>
+          <w:szCs w:val="24"/>
+        </w:rPr>
+        <w:t xml:space="preserve"> meg gömb alakú geometriákkal (</w:t>
+      </w:r>
+      <w:proofErr w:type="spellStart"/>
+      <w:r>
+        <w:rPr>
+          <w:rFonts w:ascii="Times New Roman" w:hAnsi="Times New Roman" w:cs="Times New Roman"/>
+          <w:sz w:val="24"/>
+          <w:szCs w:val="24"/>
+        </w:rPr>
+        <w:t>SphereGeometry</w:t>
+      </w:r>
+      <w:proofErr w:type="spellEnd"/>
+      <w:r>
+        <w:rPr>
+          <w:rFonts w:ascii="Times New Roman" w:hAnsi="Times New Roman" w:cs="Times New Roman"/>
+          <w:sz w:val="24"/>
+          <w:szCs w:val="24"/>
+        </w:rPr>
+        <w:t>), amelyekhez valós felvételeken alapuló textúrákat rendelt</w:t>
+      </w:r>
+      <w:r>
+        <w:rPr>
+          <w:rFonts w:ascii="Times New Roman" w:hAnsi="Times New Roman" w:cs="Times New Roman"/>
+          <w:sz w:val="24"/>
+          <w:szCs w:val="24"/>
+        </w:rPr>
+        <w:t>em</w:t>
+      </w:r>
+      <w:r>
+        <w:rPr>
+          <w:rFonts w:ascii="Times New Roman" w:hAnsi="Times New Roman" w:cs="Times New Roman"/>
+          <w:sz w:val="24"/>
+          <w:szCs w:val="24"/>
+        </w:rPr>
+        <w:t xml:space="preserve">. A bolygók anyagait a </w:t>
+      </w:r>
+      <w:proofErr w:type="spellStart"/>
+      <w:r>
+        <w:rPr>
+          <w:rFonts w:ascii="Times New Roman" w:hAnsi="Times New Roman" w:cs="Times New Roman"/>
+          <w:sz w:val="24"/>
+          <w:szCs w:val="24"/>
+        </w:rPr>
+        <w:t>MeshPhongMaterial</w:t>
+      </w:r>
+      <w:proofErr w:type="spellEnd"/>
+      <w:r>
+        <w:rPr>
+          <w:rFonts w:ascii="Times New Roman" w:hAnsi="Times New Roman" w:cs="Times New Roman"/>
+          <w:sz w:val="24"/>
+          <w:szCs w:val="24"/>
+        </w:rPr>
+        <w:t xml:space="preserve"> segítségével hozt</w:t>
+      </w:r>
+      <w:r>
+        <w:rPr>
+          <w:rFonts w:ascii="Times New Roman" w:hAnsi="Times New Roman" w:cs="Times New Roman"/>
+          <w:sz w:val="24"/>
+          <w:szCs w:val="24"/>
+        </w:rPr>
+        <w:t>am</w:t>
+      </w:r>
+      <w:r>
+        <w:rPr>
+          <w:rFonts w:ascii="Times New Roman" w:hAnsi="Times New Roman" w:cs="Times New Roman"/>
+          <w:sz w:val="24"/>
+          <w:szCs w:val="24"/>
+        </w:rPr>
+        <w:t xml:space="preserve"> létre, ami lehetővé teszi a fényvisszaverődés és árnyékolás valósághű megjelenítését. A napot egy különleges </w:t>
+      </w:r>
+      <w:proofErr w:type="spellStart"/>
+      <w:r>
+        <w:rPr>
+          <w:rFonts w:ascii="Times New Roman" w:hAnsi="Times New Roman" w:cs="Times New Roman"/>
+          <w:sz w:val="24"/>
+          <w:szCs w:val="24"/>
+        </w:rPr>
+        <w:t>SpotLight</w:t>
+      </w:r>
+      <w:proofErr w:type="spellEnd"/>
+      <w:r>
+        <w:rPr>
+          <w:rFonts w:ascii="Times New Roman" w:hAnsi="Times New Roman" w:cs="Times New Roman"/>
+          <w:sz w:val="24"/>
+          <w:szCs w:val="24"/>
+        </w:rPr>
+        <w:t xml:space="preserve"> segítségével modellezt</w:t>
+      </w:r>
+      <w:r>
+        <w:rPr>
+          <w:rFonts w:ascii="Times New Roman" w:hAnsi="Times New Roman" w:cs="Times New Roman"/>
+          <w:sz w:val="24"/>
+          <w:szCs w:val="24"/>
+        </w:rPr>
+        <w:t>em</w:t>
+      </w:r>
+      <w:r>
+        <w:rPr>
+          <w:rFonts w:ascii="Times New Roman" w:hAnsi="Times New Roman" w:cs="Times New Roman"/>
+          <w:sz w:val="24"/>
+          <w:szCs w:val="24"/>
+        </w:rPr>
+        <w:t xml:space="preserve">, amely nemcsak </w:t>
+      </w:r>
+      <w:r>
+        <w:rPr>
+          <w:rFonts w:ascii="Times New Roman" w:hAnsi="Times New Roman" w:cs="Times New Roman"/>
+          <w:sz w:val="24"/>
+          <w:szCs w:val="24"/>
+        </w:rPr>
+        <w:t>megvilágítja</w:t>
+      </w:r>
+      <w:r>
+        <w:rPr>
+          <w:rFonts w:ascii="Times New Roman" w:hAnsi="Times New Roman" w:cs="Times New Roman"/>
+          <w:sz w:val="24"/>
+          <w:szCs w:val="24"/>
+        </w:rPr>
+        <w:t xml:space="preserve"> a bolygókat, hanem dinamikusan változtatható árnyékokat is vetí</w:t>
+      </w:r>
+      <w:r>
+        <w:rPr>
+          <w:rFonts w:ascii="Times New Roman" w:hAnsi="Times New Roman" w:cs="Times New Roman"/>
+          <w:sz w:val="24"/>
+          <w:szCs w:val="24"/>
+        </w:rPr>
+        <w:t>t,</w:t>
+      </w:r>
+      <w:r>
+        <w:rPr>
+          <w:rFonts w:ascii="Times New Roman" w:hAnsi="Times New Roman" w:cs="Times New Roman"/>
+          <w:sz w:val="24"/>
+          <w:szCs w:val="24"/>
+        </w:rPr>
+        <w:t xml:space="preserve"> így a napfogyatkozást is lehet szimulálni</w:t>
+      </w:r>
+      <w:r>
+        <w:rPr>
+          <w:rFonts w:ascii="Times New Roman" w:hAnsi="Times New Roman" w:cs="Times New Roman"/>
+          <w:sz w:val="24"/>
+          <w:szCs w:val="24"/>
+        </w:rPr>
+        <w:t xml:space="preserve">. A világítás kiegészítésére </w:t>
+      </w:r>
+      <w:proofErr w:type="spellStart"/>
+      <w:r>
+        <w:rPr>
+          <w:rFonts w:ascii="Times New Roman" w:hAnsi="Times New Roman" w:cs="Times New Roman"/>
+          <w:sz w:val="24"/>
+          <w:szCs w:val="24"/>
+        </w:rPr>
+        <w:t>AmbientLight</w:t>
+      </w:r>
+      <w:proofErr w:type="spellEnd"/>
+      <w:r>
+        <w:rPr>
+          <w:rFonts w:ascii="Times New Roman" w:hAnsi="Times New Roman" w:cs="Times New Roman"/>
+          <w:sz w:val="24"/>
+          <w:szCs w:val="24"/>
+        </w:rPr>
+        <w:t>-</w:t>
+      </w:r>
+      <w:r>
+        <w:rPr>
+          <w:rFonts w:ascii="Times New Roman" w:hAnsi="Times New Roman" w:cs="Times New Roman"/>
+          <w:sz w:val="24"/>
+          <w:szCs w:val="24"/>
+        </w:rPr>
+        <w:t>o</w:t>
+      </w:r>
+      <w:r>
+        <w:rPr>
+          <w:rFonts w:ascii="Times New Roman" w:hAnsi="Times New Roman" w:cs="Times New Roman"/>
+          <w:sz w:val="24"/>
+          <w:szCs w:val="24"/>
+        </w:rPr>
+        <w:t>t is alkalmazt</w:t>
+      </w:r>
+      <w:r>
+        <w:rPr>
+          <w:rFonts w:ascii="Times New Roman" w:hAnsi="Times New Roman" w:cs="Times New Roman"/>
+          <w:sz w:val="24"/>
+          <w:szCs w:val="24"/>
+        </w:rPr>
+        <w:t>am</w:t>
+      </w:r>
+      <w:r>
+        <w:rPr>
+          <w:rFonts w:ascii="Times New Roman" w:hAnsi="Times New Roman" w:cs="Times New Roman"/>
+          <w:sz w:val="24"/>
+          <w:szCs w:val="24"/>
+        </w:rPr>
+        <w:t xml:space="preserve"> az alap megvilágítás biztosítására.</w:t>
+      </w:r>
+    </w:p>
+    <w:p>
+      <w:pPr>
+        <w:spacing w:line="360" w:lineRule="auto"/>
+        <w:ind w:firstLine="851"/>
+        <w:jc w:val="both"/>
+        <w:rPr>
+          <w:rFonts w:ascii="Times New Roman" w:hAnsi="Times New Roman" w:cs="Times New Roman"/>
+          <w:sz w:val="24"/>
+          <w:szCs w:val="24"/>
+        </w:rPr>
+      </w:pPr>
+      <w:r>
+        <w:rPr>
+          <w:rFonts w:ascii="Times New Roman" w:hAnsi="Times New Roman" w:cs="Times New Roman"/>
+          <w:sz w:val="24"/>
+          <w:szCs w:val="24"/>
+        </w:rPr>
+        <w:t xml:space="preserve">A kamera rendszer egy perspektivikus nézetet biztosító </w:t>
+      </w:r>
+      <w:proofErr w:type="spellStart"/>
+      <w:r>
+        <w:rPr>
+          <w:rFonts w:ascii="Times New Roman" w:hAnsi="Times New Roman" w:cs="Times New Roman"/>
+          <w:sz w:val="24"/>
+          <w:szCs w:val="24"/>
+        </w:rPr>
+        <w:t>PerspectiveCamera-ra</w:t>
+      </w:r>
+      <w:proofErr w:type="spellEnd"/>
+      <w:r>
+        <w:rPr>
+          <w:rFonts w:ascii="Times New Roman" w:hAnsi="Times New Roman" w:cs="Times New Roman"/>
+          <w:sz w:val="24"/>
+          <w:szCs w:val="24"/>
+        </w:rPr>
+        <w:t xml:space="preserve"> épül, amely lehetővé teszi a felhasználó számára, hogy szabadon navigáljon a virtuális </w:t>
+      </w:r>
+      <w:r>
+        <w:rPr>
+          <w:rFonts w:ascii="Times New Roman" w:hAnsi="Times New Roman" w:cs="Times New Roman"/>
+          <w:sz w:val="24"/>
+          <w:szCs w:val="24"/>
+        </w:rPr>
+        <w:t>Naprendszerben</w:t>
+      </w:r>
+      <w:r>
+        <w:rPr>
+          <w:rFonts w:ascii="Times New Roman" w:hAnsi="Times New Roman" w:cs="Times New Roman"/>
+          <w:sz w:val="24"/>
+          <w:szCs w:val="24"/>
+        </w:rPr>
+        <w:t>. A kamera mozgását és irányítását finoman hangoltuk, hogy természetes és intuitív élményt nyújtson. A felhasználó egérrel forgathatja a jelenetet, közelíthet és távolodhat, valamint kattinthat az egyes bolygókra a részletesebb megtekintéshez.</w:t>
+      </w:r>
+    </w:p>
+    <w:p>
+      <w:pPr>
+        <w:spacing w:line="360" w:lineRule="auto"/>
+        <w:ind w:firstLine="851"/>
+        <w:jc w:val="both"/>
+        <w:rPr>
+          <w:rFonts w:ascii="Times New Roman" w:hAnsi="Times New Roman" w:cs="Times New Roman"/>
+          <w:sz w:val="24"/>
+          <w:szCs w:val="24"/>
+        </w:rPr>
+      </w:pPr>
+      <w:r>
+        <w:rPr>
+          <w:rFonts w:ascii="Times New Roman" w:hAnsi="Times New Roman" w:cs="Times New Roman"/>
+          <w:sz w:val="24"/>
+          <w:szCs w:val="24"/>
+        </w:rPr>
+        <w:t>A szimuláció magja a bolygók mozgásának pontos modellezése. Minden bolygó saját sebességgel forog a tengelye körül, miközben elliptikus pályán kering a Nap körül. A keringési sebességeket a bolygók tömegéből és pályájának excentricitásából számítjuk, hogy a lehető legvalósághűbb viselkedést érjük el. A Föld holdját külön objektumként valósítottuk meg, amely a Föld körül kering, saját sebességgel.</w:t>
+      </w:r>
+    </w:p>
+    <w:p>
+      <w:pPr>
+        <w:spacing w:line="360" w:lineRule="auto"/>
+        <w:ind w:firstLine="851"/>
+        <w:jc w:val="both"/>
+        <w:rPr>
+          <w:rFonts w:ascii="Times New Roman" w:hAnsi="Times New Roman" w:cs="Times New Roman"/>
+          <w:sz w:val="24"/>
+          <w:szCs w:val="24"/>
+        </w:rPr>
+      </w:pPr>
+      <w:r>
+        <w:rPr>
+          <w:rFonts w:ascii="Times New Roman" w:hAnsi="Times New Roman" w:cs="Times New Roman"/>
+          <w:sz w:val="24"/>
+          <w:szCs w:val="24"/>
+        </w:rPr>
+        <w:t xml:space="preserve">A rendszer kiterjesztett funkciókat is tartalmaz. A felhasználó saját bolygókat adhat hozzá a Naprendszerhez, amelyeket a program automatikusan elhelyez a megfelelő pályán. A bolygók pályáit opcionálisan megjeleníthető vonalakkal jelöltük, hogy segítsék a térbeli tájékozódást. A teljesítmény optimalizálása érdekében a számításigényes műveleteket Web </w:t>
+      </w:r>
+      <w:proofErr w:type="spellStart"/>
+      <w:r>
+        <w:rPr>
+          <w:rFonts w:ascii="Times New Roman" w:hAnsi="Times New Roman" w:cs="Times New Roman"/>
+          <w:sz w:val="24"/>
+          <w:szCs w:val="24"/>
+        </w:rPr>
+        <w:t>Worker-ekbe</w:t>
+      </w:r>
+      <w:proofErr w:type="spellEnd"/>
+      <w:r>
+        <w:rPr>
+          <w:rFonts w:ascii="Times New Roman" w:hAnsi="Times New Roman" w:cs="Times New Roman"/>
+          <w:sz w:val="24"/>
+          <w:szCs w:val="24"/>
+        </w:rPr>
+        <w:t xml:space="preserve"> szerveztük, így a főszál mindig zökkenőmentesen marad.</w:t>
+      </w:r>
+    </w:p>
+    <w:p>
+      <w:pPr>
+        <w:spacing w:line="360" w:lineRule="auto"/>
+        <w:ind w:firstLine="851"/>
+        <w:jc w:val="both"/>
+        <w:rPr>
+          <w:rFonts w:ascii="Times New Roman" w:hAnsi="Times New Roman" w:cs="Times New Roman"/>
+          <w:sz w:val="24"/>
+          <w:szCs w:val="24"/>
+        </w:rPr>
+      </w:pPr>
+      <w:r>
+        <w:rPr>
+          <w:rFonts w:ascii="Times New Roman" w:hAnsi="Times New Roman" w:cs="Times New Roman"/>
+          <w:sz w:val="24"/>
+          <w:szCs w:val="24"/>
+        </w:rPr>
+        <w:lastRenderedPageBreak/>
+        <w:t xml:space="preserve">A fejlesztés során számos kihívással kellett megküzdenünk. A komplex jelenetek </w:t>
+      </w:r>
+      <w:proofErr w:type="spellStart"/>
+      <w:r>
+        <w:rPr>
+          <w:rFonts w:ascii="Times New Roman" w:hAnsi="Times New Roman" w:cs="Times New Roman"/>
+          <w:sz w:val="24"/>
+          <w:szCs w:val="24"/>
+        </w:rPr>
+        <w:t>renderelése</w:t>
+      </w:r>
+      <w:proofErr w:type="spellEnd"/>
+      <w:r>
+        <w:rPr>
+          <w:rFonts w:ascii="Times New Roman" w:hAnsi="Times New Roman" w:cs="Times New Roman"/>
+          <w:sz w:val="24"/>
+          <w:szCs w:val="24"/>
+        </w:rPr>
+        <w:t xml:space="preserve"> jelentős terhelést jelenthet a GPU-n, ezért optimalizálnunk kellett a geometriákat és a </w:t>
+      </w:r>
+      <w:proofErr w:type="spellStart"/>
+      <w:r>
+        <w:rPr>
+          <w:rFonts w:ascii="Times New Roman" w:hAnsi="Times New Roman" w:cs="Times New Roman"/>
+          <w:sz w:val="24"/>
+          <w:szCs w:val="24"/>
+        </w:rPr>
+        <w:t>renderelési</w:t>
+      </w:r>
+      <w:proofErr w:type="spellEnd"/>
+      <w:r>
+        <w:rPr>
+          <w:rFonts w:ascii="Times New Roman" w:hAnsi="Times New Roman" w:cs="Times New Roman"/>
+          <w:sz w:val="24"/>
+          <w:szCs w:val="24"/>
+        </w:rPr>
+        <w:t xml:space="preserve"> folyamatot. Az interaktív vezérlés érzékenységét és pontosságát több iterációban </w:t>
+      </w:r>
+      <w:proofErr w:type="spellStart"/>
+      <w:r>
+        <w:rPr>
+          <w:rFonts w:ascii="Times New Roman" w:hAnsi="Times New Roman" w:cs="Times New Roman"/>
+          <w:sz w:val="24"/>
+          <w:szCs w:val="24"/>
+        </w:rPr>
+        <w:t>finomhangoltuk</w:t>
+      </w:r>
+      <w:proofErr w:type="spellEnd"/>
+      <w:r>
+        <w:rPr>
+          <w:rFonts w:ascii="Times New Roman" w:hAnsi="Times New Roman" w:cs="Times New Roman"/>
+          <w:sz w:val="24"/>
+          <w:szCs w:val="24"/>
+        </w:rPr>
+        <w:t>. A valósághűség érdekében minden bolygó paraméterét (méret, forgási sebesség, pálya) tudományos adatok alapján állítottuk be.</w:t>
+      </w:r>
+    </w:p>
+    <w:p>
+      <w:pPr>
+        <w:spacing w:line="360" w:lineRule="auto"/>
+        <w:ind w:firstLine="851"/>
+        <w:jc w:val="both"/>
+        <w:rPr>
+          <w:rFonts w:ascii="Times New Roman" w:hAnsi="Times New Roman" w:cs="Times New Roman"/>
+          <w:sz w:val="24"/>
+          <w:szCs w:val="24"/>
+        </w:rPr>
+      </w:pPr>
+      <w:r>
+        <w:rPr>
+          <w:rFonts w:ascii="Times New Roman" w:hAnsi="Times New Roman" w:cs="Times New Roman"/>
+          <w:sz w:val="24"/>
+          <w:szCs w:val="24"/>
+        </w:rPr>
+        <w:t xml:space="preserve">A </w:t>
+      </w:r>
+      <w:proofErr w:type="spellStart"/>
+      <w:r>
+        <w:rPr>
+          <w:rFonts w:ascii="Times New Roman" w:hAnsi="Times New Roman" w:cs="Times New Roman"/>
+          <w:sz w:val="24"/>
+          <w:szCs w:val="24"/>
+        </w:rPr>
+        <w:t>ThreeJS</w:t>
+      </w:r>
+      <w:proofErr w:type="spellEnd"/>
+      <w:r>
+        <w:rPr>
+          <w:rFonts w:ascii="Times New Roman" w:hAnsi="Times New Roman" w:cs="Times New Roman"/>
+          <w:sz w:val="24"/>
+          <w:szCs w:val="24"/>
+        </w:rPr>
+        <w:t xml:space="preserve"> könyvtár kiválóan bizonyult a feladathoz, rugalmasságát és teljesítményét tekintve. A megvalósított megoldás nemcsak vizuálisan lenyűgöző, hanem pontos tudományos alapokon nyugszik, miközben interaktív és könnyen kezelhető felületet biztosít a felhasználóknak. A rendszer kialakítása lehetővé teszi további bővítéseket és fejlesztéseket, így jövőben akár újabb égitestek vagy fizikai jelenségek modellezését is könnyedén hozzáadhatjuk a szimulációhoz.</w:t>
+      </w:r>
+    </w:p>
+    <w:p>
+      <w:pPr>
+        <w:spacing w:line="360" w:lineRule="auto"/>
+        <w:ind w:firstLine="851"/>
+        <w:rPr>
+          <w:rFonts w:ascii="Times New Roman" w:hAnsi="Times New Roman" w:cs="Times New Roman"/>
+          <w:sz w:val="24"/>
+          <w:szCs w:val="24"/>
+        </w:rPr>
+      </w:pPr>
+    </w:p>
+    <w:p>
+      <w:pPr>
+        <w:spacing w:line="360" w:lineRule="auto"/>
+        <w:rPr>
+          <w:rFonts w:ascii="Times New Roman" w:hAnsi="Times New Roman" w:cs="Times New Roman"/>
+          <w:sz w:val="24"/>
+          <w:szCs w:val="24"/>
+        </w:rPr>
+        <w:sectPr>
+          <w:pgSz w:w="11906" w:h="16838"/>
+          <w:pgMar w:top="1418" w:right="1418" w:bottom="1418" w:left="1418" w:header="709" w:footer="709" w:gutter="567"/>
+          <w:cols w:space="708"/>
+          <w:titlePg/>
+          <w:docGrid w:linePitch="360"/>
+        </w:sectPr>
+      </w:pPr>
     </w:p>
     <w:p>
       <w:pPr>
@@ -5215,7 +5935,7 @@
           <w:szCs w:val="60"/>
         </w:rPr>
       </w:pPr>
-      <w:bookmarkStart w:id="11" w:name="_Toc194564136"/>
+      <w:bookmarkStart w:id="12" w:name="_Toc195121148"/>
       <w:r>
         <w:rPr>
           <w:rFonts w:ascii="Times New Roman" w:hAnsi="Times New Roman" w:cs="Times New Roman"/>
@@ -5226,7 +5946,7 @@
         <w:lastRenderedPageBreak/>
         <w:t>Forrásjegyzék</w:t>
       </w:r>
-      <w:bookmarkEnd w:id="11"/>
+      <w:bookmarkEnd w:id="12"/>
     </w:p>
     <w:p>
       <w:pPr>
@@ -7312,6 +8032,119 @@
     </w:lvl>
   </w:abstractNum>
   <w:abstractNum w:abstractNumId="14" w15:restartNumberingAfterBreak="0">
+    <w:nsid w:val="5323274C"/>
+    <w:multiLevelType w:val="multilevel"/>
+    <w:tmpl w:val="B5BC9130"/>
+    <w:lvl w:ilvl="0">
+      <w:start w:val="3"/>
+      <w:numFmt w:val="decimal"/>
+      <w:lvlText w:val="%1"/>
+      <w:lvlJc w:val="left"/>
+      <w:pPr>
+        <w:ind w:left="720" w:hanging="720"/>
+      </w:pPr>
+      <w:rPr>
+        <w:rFonts w:hint="default"/>
+      </w:rPr>
+    </w:lvl>
+    <w:lvl w:ilvl="1">
+      <w:start w:val="1"/>
+      <w:numFmt w:val="decimal"/>
+      <w:lvlText w:val="%1.%2"/>
+      <w:lvlJc w:val="left"/>
+      <w:pPr>
+        <w:ind w:left="720" w:hanging="720"/>
+      </w:pPr>
+      <w:rPr>
+        <w:rFonts w:hint="default"/>
+      </w:rPr>
+    </w:lvl>
+    <w:lvl w:ilvl="2">
+      <w:start w:val="2"/>
+      <w:numFmt w:val="decimal"/>
+      <w:lvlText w:val="%1.%2.%3"/>
+      <w:lvlJc w:val="left"/>
+      <w:pPr>
+        <w:ind w:left="720" w:hanging="720"/>
+      </w:pPr>
+      <w:rPr>
+        <w:rFonts w:hint="default"/>
+      </w:rPr>
+    </w:lvl>
+    <w:lvl w:ilvl="3">
+      <w:start w:val="1"/>
+      <w:numFmt w:val="decimal"/>
+      <w:lvlText w:val="%1.%2.%3.%4"/>
+      <w:lvlJc w:val="left"/>
+      <w:pPr>
+        <w:ind w:left="1080" w:hanging="1080"/>
+      </w:pPr>
+      <w:rPr>
+        <w:rFonts w:hint="default"/>
+      </w:rPr>
+    </w:lvl>
+    <w:lvl w:ilvl="4">
+      <w:start w:val="1"/>
+      <w:numFmt w:val="decimal"/>
+      <w:lvlText w:val="%1.%2.%3.%4.%5"/>
+      <w:lvlJc w:val="left"/>
+      <w:pPr>
+        <w:ind w:left="1440" w:hanging="1440"/>
+      </w:pPr>
+      <w:rPr>
+        <w:rFonts w:hint="default"/>
+      </w:rPr>
+    </w:lvl>
+    <w:lvl w:ilvl="5">
+      <w:start w:val="1"/>
+      <w:numFmt w:val="decimal"/>
+      <w:lvlText w:val="%1.%2.%3.%4.%5.%6"/>
+      <w:lvlJc w:val="left"/>
+      <w:pPr>
+        <w:ind w:left="1800" w:hanging="1800"/>
+      </w:pPr>
+      <w:rPr>
+        <w:rFonts w:hint="default"/>
+      </w:rPr>
+    </w:lvl>
+    <w:lvl w:ilvl="6">
+      <w:start w:val="1"/>
+      <w:numFmt w:val="decimal"/>
+      <w:lvlText w:val="%1.%2.%3.%4.%5.%6.%7"/>
+      <w:lvlJc w:val="left"/>
+      <w:pPr>
+        <w:ind w:left="1800" w:hanging="1800"/>
+      </w:pPr>
+      <w:rPr>
+        <w:rFonts w:hint="default"/>
+      </w:rPr>
+    </w:lvl>
+    <w:lvl w:ilvl="7">
+      <w:start w:val="1"/>
+      <w:numFmt w:val="decimal"/>
+      <w:lvlText w:val="%1.%2.%3.%4.%5.%6.%7.%8"/>
+      <w:lvlJc w:val="left"/>
+      <w:pPr>
+        <w:ind w:left="2160" w:hanging="2160"/>
+      </w:pPr>
+      <w:rPr>
+        <w:rFonts w:hint="default"/>
+      </w:rPr>
+    </w:lvl>
+    <w:lvl w:ilvl="8">
+      <w:start w:val="1"/>
+      <w:numFmt w:val="decimal"/>
+      <w:lvlText w:val="%1.%2.%3.%4.%5.%6.%7.%8.%9"/>
+      <w:lvlJc w:val="left"/>
+      <w:pPr>
+        <w:ind w:left="2520" w:hanging="2520"/>
+      </w:pPr>
+      <w:rPr>
+        <w:rFonts w:hint="default"/>
+      </w:rPr>
+    </w:lvl>
+  </w:abstractNum>
+  <w:abstractNum w:abstractNumId="15" w15:restartNumberingAfterBreak="0">
     <w:nsid w:val="62FB71A5"/>
     <w:multiLevelType w:val="hybridMultilevel"/>
     <w:tmpl w:val="B3E84CBC"/>
@@ -7400,7 +8233,7 @@
       </w:pPr>
     </w:lvl>
   </w:abstractNum>
-  <w:abstractNum w:abstractNumId="15" w15:restartNumberingAfterBreak="0">
+  <w:abstractNum w:abstractNumId="16" w15:restartNumberingAfterBreak="0">
     <w:nsid w:val="6D164269"/>
     <w:multiLevelType w:val="hybridMultilevel"/>
     <w:tmpl w:val="05EECC84"/>
@@ -7513,7 +8346,7 @@
       </w:rPr>
     </w:lvl>
   </w:abstractNum>
-  <w:abstractNum w:abstractNumId="16" w15:restartNumberingAfterBreak="0">
+  <w:abstractNum w:abstractNumId="17" w15:restartNumberingAfterBreak="0">
     <w:nsid w:val="73CB07AA"/>
     <w:multiLevelType w:val="hybridMultilevel"/>
     <w:tmpl w:val="925A0850"/>
@@ -7626,7 +8459,7 @@
       </w:rPr>
     </w:lvl>
   </w:abstractNum>
-  <w:abstractNum w:abstractNumId="17" w15:restartNumberingAfterBreak="0">
+  <w:abstractNum w:abstractNumId="18" w15:restartNumberingAfterBreak="0">
     <w:nsid w:val="780A7459"/>
     <w:multiLevelType w:val="hybridMultilevel"/>
     <w:tmpl w:val="75C44E8C"/>
@@ -7739,7 +8572,7 @@
       </w:rPr>
     </w:lvl>
   </w:abstractNum>
-  <w:abstractNum w:abstractNumId="18" w15:restartNumberingAfterBreak="0">
+  <w:abstractNum w:abstractNumId="19" w15:restartNumberingAfterBreak="0">
     <w:nsid w:val="7AF26B6B"/>
     <w:multiLevelType w:val="hybridMultilevel"/>
     <w:tmpl w:val="8FDE9E72"/>
@@ -7853,7 +8686,7 @@
     </w:lvl>
   </w:abstractNum>
   <w:num w:numId="1" w16cid:durableId="1879703817">
-    <w:abstractNumId w:val="14"/>
+    <w:abstractNumId w:val="15"/>
   </w:num>
   <w:num w:numId="2" w16cid:durableId="664864853">
     <w:abstractNumId w:val="5"/>
@@ -7877,7 +8710,7 @@
     <w:abstractNumId w:val="11"/>
   </w:num>
   <w:num w:numId="9" w16cid:durableId="2100327898">
-    <w:abstractNumId w:val="15"/>
+    <w:abstractNumId w:val="16"/>
   </w:num>
   <w:num w:numId="10" w16cid:durableId="1396775748">
     <w:abstractNumId w:val="12"/>
@@ -7886,7 +8719,7 @@
     <w:abstractNumId w:val="3"/>
   </w:num>
   <w:num w:numId="12" w16cid:durableId="751240716">
-    <w:abstractNumId w:val="18"/>
+    <w:abstractNumId w:val="19"/>
   </w:num>
   <w:num w:numId="13" w16cid:durableId="704528230">
     <w:abstractNumId w:val="8"/>
@@ -7895,10 +8728,10 @@
     <w:abstractNumId w:val="2"/>
   </w:num>
   <w:num w:numId="15" w16cid:durableId="1982923527">
-    <w:abstractNumId w:val="17"/>
+    <w:abstractNumId w:val="18"/>
   </w:num>
   <w:num w:numId="16" w16cid:durableId="1899246190">
-    <w:abstractNumId w:val="16"/>
+    <w:abstractNumId w:val="17"/>
   </w:num>
   <w:num w:numId="17" w16cid:durableId="1217473141">
     <w:abstractNumId w:val="10"/>
@@ -7908,6 +8741,9 @@
   </w:num>
   <w:num w:numId="19" w16cid:durableId="1257400717">
     <w:abstractNumId w:val="1"/>
+  </w:num>
+  <w:num w:numId="20" w16cid:durableId="593829323">
+    <w:abstractNumId w:val="14"/>
   </w:num>
 </w:numbering>
 </file>
@@ -9054,10 +9890,6 @@
 </file>
 
 <file path=customXml/item1.xml><?xml version="1.0" encoding="utf-8"?>
-<b:Sources xmlns:b="http://schemas.openxmlformats.org/officeDocument/2006/bibliography" xmlns="http://schemas.openxmlformats.org/officeDocument/2006/bibliography" SelectedStyle="\APASixthEditionOfficeOnline.xsl" StyleName="APA" Version="6"/>
-</file>
-
-<file path=customXml/item2.xml><?xml version="1.0" encoding="utf-8"?>
 <ct:contentTypeSchema xmlns:ct="http://schemas.microsoft.com/office/2006/metadata/contentType" xmlns:ma="http://schemas.microsoft.com/office/2006/metadata/properties/metaAttributes" ct:_="" ma:_="" ma:contentTypeName="Dokumentum" ma:contentTypeID="0x010100165574340F397947BA244F0E15ED9162" ma:contentTypeVersion="5" ma:contentTypeDescription="Új dokumentum létrehozása." ma:contentTypeScope="" ma:versionID="9dcb469361139a832eec33a6c2707f24">
   <xsd:schema xmlns:xsd="http://www.w3.org/2001/XMLSchema" xmlns:xs="http://www.w3.org/2001/XMLSchema" xmlns:p="http://schemas.microsoft.com/office/2006/metadata/properties" xmlns:ns3="f57c4e5e-6d95-4329-9b99-4bd13040abaa" targetNamespace="http://schemas.microsoft.com/office/2006/metadata/properties" ma:root="true" ma:fieldsID="c3027de9d870b0759e44c522e4a75c5d" ns3:_="">
     <xsd:import namespace="f57c4e5e-6d95-4329-9b99-4bd13040abaa"/>
@@ -9207,13 +10039,11 @@
 </ct:contentTypeSchema>
 </file>
 
-<file path=customXml/item3.xml><?xml version="1.0" encoding="utf-8"?>
-<p:properties xmlns:p="http://schemas.microsoft.com/office/2006/metadata/properties" xmlns:xsi="http://www.w3.org/2001/XMLSchema-instance" xmlns:pc="http://schemas.microsoft.com/office/infopath/2007/PartnerControls">
-  <documentManagement/>
-</p:properties>
+<file path=customXml/item2.xml><?xml version="1.0" encoding="utf-8"?>
+<b:Sources xmlns:b="http://schemas.openxmlformats.org/officeDocument/2006/bibliography" xmlns="http://schemas.openxmlformats.org/officeDocument/2006/bibliography" SelectedStyle="\APASixthEditionOfficeOnline.xsl" StyleName="APA" Version="6"/>
 </file>
 
-<file path=customXml/item4.xml><?xml version="1.0" encoding="utf-8"?>
+<file path=customXml/item3.xml><?xml version="1.0" encoding="utf-8"?>
 <?mso-contentType ?>
 <FormTemplates xmlns="http://schemas.microsoft.com/sharepoint/v3/contenttype/forms">
   <Display>DocumentLibraryForm</Display>
@@ -9222,15 +10052,13 @@
 </FormTemplates>
 </file>
 
-<file path=customXml/itemProps1.xml><?xml version="1.0" encoding="utf-8"?>
-<ds:datastoreItem xmlns:ds="http://schemas.openxmlformats.org/officeDocument/2006/customXml" ds:itemID="{CBE935B8-9450-4A7E-AE54-A5995E9D5D4B}">
-  <ds:schemaRefs>
-    <ds:schemaRef ds:uri="http://schemas.openxmlformats.org/officeDocument/2006/bibliography"/>
-  </ds:schemaRefs>
-</ds:datastoreItem>
+<file path=customXml/item4.xml><?xml version="1.0" encoding="utf-8"?>
+<p:properties xmlns:p="http://schemas.microsoft.com/office/2006/metadata/properties" xmlns:xsi="http://www.w3.org/2001/XMLSchema-instance" xmlns:pc="http://schemas.microsoft.com/office/infopath/2007/PartnerControls">
+  <documentManagement/>
+</p:properties>
 </file>
 
-<file path=customXml/itemProps2.xml><?xml version="1.0" encoding="utf-8"?>
+<file path=customXml/itemProps1.xml><?xml version="1.0" encoding="utf-8"?>
 <ds:datastoreItem xmlns:ds="http://schemas.openxmlformats.org/officeDocument/2006/customXml" ds:itemID="{8BEAE72D-AE8F-4FE4-B217-0E90B898FB17}">
   <ds:schemaRefs>
     <ds:schemaRef ds:uri="http://schemas.microsoft.com/office/2006/metadata/contentType"/>
@@ -9248,19 +10076,27 @@
 </ds:datastoreItem>
 </file>
 
+<file path=customXml/itemProps2.xml><?xml version="1.0" encoding="utf-8"?>
+<ds:datastoreItem xmlns:ds="http://schemas.openxmlformats.org/officeDocument/2006/customXml" ds:itemID="{CBE935B8-9450-4A7E-AE54-A5995E9D5D4B}">
+  <ds:schemaRefs>
+    <ds:schemaRef ds:uri="http://schemas.openxmlformats.org/officeDocument/2006/bibliography"/>
+  </ds:schemaRefs>
+</ds:datastoreItem>
+</file>
+
 <file path=customXml/itemProps3.xml><?xml version="1.0" encoding="utf-8"?>
+<ds:datastoreItem xmlns:ds="http://schemas.openxmlformats.org/officeDocument/2006/customXml" ds:itemID="{5E337DA0-765B-4851-96F7-E2DCF046C989}">
+  <ds:schemaRefs>
+    <ds:schemaRef ds:uri="http://schemas.microsoft.com/sharepoint/v3/contenttype/forms"/>
+  </ds:schemaRefs>
+</ds:datastoreItem>
+</file>
+
+<file path=customXml/itemProps4.xml><?xml version="1.0" encoding="utf-8"?>
 <ds:datastoreItem xmlns:ds="http://schemas.openxmlformats.org/officeDocument/2006/customXml" ds:itemID="{7C82884F-CC40-49CA-8068-22D68015E27F}">
   <ds:schemaRefs>
     <ds:schemaRef ds:uri="http://schemas.microsoft.com/office/2006/metadata/properties"/>
     <ds:schemaRef ds:uri="http://schemas.microsoft.com/office/infopath/2007/PartnerControls"/>
   </ds:schemaRefs>
 </ds:datastoreItem>
-</file>
-
-<file path=customXml/itemProps4.xml><?xml version="1.0" encoding="utf-8"?>
-<ds:datastoreItem xmlns:ds="http://schemas.openxmlformats.org/officeDocument/2006/customXml" ds:itemID="{5E337DA0-765B-4851-96F7-E2DCF046C989}">
-  <ds:schemaRefs>
-    <ds:schemaRef ds:uri="http://schemas.microsoft.com/sharepoint/v3/contenttype/forms"/>
-  </ds:schemaRefs>
-</ds:datastoreItem>
 </file>
</xml_diff>

<commit_message>
add more details in docs
</commit_message>
<xml_diff>
--- a/temp/zarodolgozat.docx
+++ b/temp/zarodolgozat.docx
@@ -1950,15 +1950,7 @@
           <w:sz w:val="24"/>
           <w:szCs w:val="24"/>
         </w:rPr>
-        <w:t>, így ez volt az a technológia, amire a kutatásaimat és az általam megírt programot támasztom.</w:t>
-      </w:r>
-      <w:r>
-        <w:rPr>
-          <w:rFonts w:ascii="Times New Roman" w:hAnsi="Times New Roman" w:cs="Times New Roman"/>
-          <w:sz w:val="24"/>
-          <w:szCs w:val="24"/>
-        </w:rPr>
-        <w:t xml:space="preserve"> Adatlekéréseket is alkalmazok a megírt </w:t>
+        <w:t xml:space="preserve">, így ez volt az a technológia, amire a kutatásaimat </w:t>
       </w:r>
       <w:r>
         <w:rPr>
@@ -1967,22 +1959,21 @@
           <w:szCs w:val="24"/>
         </w:rPr>
         <w:lastRenderedPageBreak/>
-        <w:t xml:space="preserve">programban, mégpedig egy </w:t>
-      </w:r>
-      <w:r>
-        <w:rPr>
-          <w:rFonts w:ascii="Times New Roman" w:hAnsi="Times New Roman" w:cs="Times New Roman"/>
-          <w:sz w:val="24"/>
-          <w:szCs w:val="24"/>
-        </w:rPr>
-        <w:t xml:space="preserve">TODO </w:t>
-      </w:r>
-      <w:r>
-        <w:rPr>
-          <w:rFonts w:ascii="Times New Roman" w:hAnsi="Times New Roman" w:cs="Times New Roman"/>
-          <w:sz w:val="24"/>
-          <w:szCs w:val="24"/>
-          <w:highlight w:val="yellow"/>
+        <w:t>és az általam megírt programot támasztom.</w:t>
+      </w:r>
+      <w:r>
+        <w:rPr>
+          <w:rFonts w:ascii="Times New Roman" w:hAnsi="Times New Roman" w:cs="Times New Roman"/>
+          <w:sz w:val="24"/>
+          <w:szCs w:val="24"/>
+        </w:rPr>
+        <w:t xml:space="preserve"> Adatlekéréseket is alkalmazok a megírt programban, mégpedig egy </w:t>
+      </w:r>
+      <w:r>
+        <w:rPr>
+          <w:rFonts w:ascii="Times New Roman" w:hAnsi="Times New Roman" w:cs="Times New Roman"/>
+          <w:sz w:val="24"/>
+          <w:szCs w:val="24"/>
         </w:rPr>
         <w:t>francia API-</w:t>
       </w:r>
@@ -1992,7 +1983,6 @@
           <w:rFonts w:ascii="Times New Roman" w:hAnsi="Times New Roman" w:cs="Times New Roman"/>
           <w:sz w:val="24"/>
           <w:szCs w:val="24"/>
-          <w:highlight w:val="yellow"/>
         </w:rPr>
         <w:t>tól</w:t>
       </w:r>
@@ -2002,7 +1992,6 @@
           <w:rFonts w:ascii="Times New Roman" w:hAnsi="Times New Roman" w:cs="Times New Roman"/>
           <w:sz w:val="24"/>
           <w:szCs w:val="24"/>
-          <w:highlight w:val="yellow"/>
         </w:rPr>
         <w:t xml:space="preserve"> kérem el</w:t>
       </w:r>
@@ -3183,18 +3172,16 @@
           <w:sz w:val="24"/>
           <w:szCs w:val="24"/>
         </w:rPr>
-        <w:t xml:space="preserve">A cikk szintén leírja, hogy ez a technológia egyre elterjedtebb mind </w:t>
-      </w:r>
-      <w:proofErr w:type="gramStart"/>
-      <w:r>
-        <w:rPr>
-          <w:rFonts w:ascii="Times New Roman" w:hAnsi="Times New Roman" w:cs="Times New Roman"/>
-          <w:sz w:val="24"/>
-          <w:szCs w:val="24"/>
-        </w:rPr>
-        <w:t>a</w:t>
-      </w:r>
-      <w:proofErr w:type="gramEnd"/>
+        <w:t>A cikk szintén leírja, hogy ez a technológia egyre elterjedtebb mind a</w:t>
+      </w:r>
+      <w:r>
+        <w:rPr>
+          <w:rFonts w:ascii="Times New Roman" w:hAnsi="Times New Roman" w:cs="Times New Roman"/>
+          <w:sz w:val="24"/>
+          <w:szCs w:val="24"/>
+        </w:rPr>
+        <w:t>z</w:t>
+      </w:r>
       <w:r>
         <w:rPr>
           <w:rFonts w:ascii="Times New Roman" w:hAnsi="Times New Roman" w:cs="Times New Roman"/>
@@ -3319,7 +3306,23 @@
           <w:sz w:val="24"/>
           <w:szCs w:val="24"/>
         </w:rPr>
-        <w:t xml:space="preserve">-t és a 3D grafika egyéb technológiáit, továbbá figyelembe kell venni a régebbi eszközökön való működést is. Továbbá fontos, hogy a felhasználó ne egy hosszú betöltési idővel rendelkező oldalt lásson, mert ez jelentősen ronthatja a felhasználói élményt. Ilyenkor megoldásként a fejlesztők a modellek tömörítésének és a progresszív betöltés használatának irányába mozdulhatnak el. Egy másik fontos tényező, hogy a felhasználói interakciók esetén is optimalizálni kell a </w:t>
+        <w:t xml:space="preserve">-t és a 3D grafika egyéb technológiáit, továbbá figyelembe kell venni a régebbi eszközökön való működést is. </w:t>
+      </w:r>
+      <w:r>
+        <w:rPr>
+          <w:rFonts w:ascii="Times New Roman" w:hAnsi="Times New Roman" w:cs="Times New Roman"/>
+          <w:sz w:val="24"/>
+          <w:szCs w:val="24"/>
+        </w:rPr>
+        <w:t>F</w:t>
+      </w:r>
+      <w:r>
+        <w:rPr>
+          <w:rFonts w:ascii="Times New Roman" w:hAnsi="Times New Roman" w:cs="Times New Roman"/>
+          <w:sz w:val="24"/>
+          <w:szCs w:val="24"/>
+        </w:rPr>
+        <w:t xml:space="preserve">ontos, hogy a felhasználó ne egy hosszú betöltési idővel rendelkező oldalt lásson, mert ez jelentősen ronthatja a felhasználói élményt. Ilyenkor megoldásként a fejlesztők a modellek tömörítésének és a progresszív betöltés használatának irányába mozdulhatnak el. Egy másik fontos tényező, hogy a felhasználói interakciók esetén is optimalizálni kell a </w:t>
       </w:r>
       <w:proofErr w:type="spellStart"/>
       <w:r>
@@ -6045,7 +6048,7 @@
           <w:sz w:val="24"/>
           <w:szCs w:val="24"/>
         </w:rPr>
-        <w:t xml:space="preserve">A rendszer kiterjesztett funkciókat is tartalmaz. A felhasználó saját bolygókat adhat hozzá a Naprendszerhez, amelyeket a program automatikusan elhelyez a megfelelő pályán. A bolygók pályáit opcionálisan megjeleníthető vonalakkal jelöltük, hogy segítsék </w:t>
+        <w:t xml:space="preserve">A rendszer kiterjesztett funkciókat is tartalmaz. A felhasználó saját bolygókat adhat hozzá a Naprendszerhez, amelyeket a program automatikusan elhelyez a megfelelő pályán. A bolygók pályáit opcionálisan megjeleníthető vonalakkal jelöltük, </w:t>
       </w:r>
       <w:r>
         <w:rPr>
@@ -6054,7 +6057,7 @@
           <w:szCs w:val="24"/>
         </w:rPr>
         <w:lastRenderedPageBreak/>
-        <w:t xml:space="preserve">a térbeli tájékozódást. A teljesítmény optimalizálása érdekében a számításigényes műveleteket </w:t>
+        <w:t xml:space="preserve">hogy segítsék a térbeli tájékozódást. A teljesítmény optimalizálása érdekében a számításigényes műveleteket </w:t>
       </w:r>
       <w:proofErr w:type="spellStart"/>
       <w:r>
@@ -6700,6 +6703,7 @@
       <w:r>
         <w:rPr>
           <w:rFonts w:ascii="Times New Roman" w:hAnsi="Times New Roman" w:cs="Times New Roman"/>
+          <w:noProof/>
           <w:color w:val="000000" w:themeColor="text1"/>
           <w:sz w:val="24"/>
           <w:szCs w:val="24"/>
@@ -6708,7 +6712,7 @@
           <wp:inline distT="0" distB="0" distL="0" distR="0" wp14:anchorId="12C459AD" wp14:editId="270FEFE8">
             <wp:extent cx="2117558" cy="2111199"/>
             <wp:effectExtent l="0" t="0" r="3810" b="0"/>
-            <wp:docPr id="1552825413" name="Kép 1" descr="A képen szöveg, képernyőkép, Betűtípus, tervezés látható&#10;&#10;Automatikusan generált leírás"/>
+            <wp:docPr id="1552825413" name="Kép 2" descr="A képen szöveg, képernyőkép, Betűtípus, tervezés látható&#10;&#10;Automatikusan generált leírás"/>
             <wp:cNvGraphicFramePr>
               <a:graphicFrameLocks xmlns:a="http://schemas.openxmlformats.org/drawingml/2006/main" noChangeAspect="1"/>
             </wp:cNvGraphicFramePr>
@@ -6780,6 +6784,7 @@
         </w:rPr>
         <w:fldChar w:fldCharType="separate"/>
       </w:r>
+      <w:bookmarkStart w:id="14" w:name="_Toc195433169"/>
       <w:r>
         <w:rPr>
           <w:rFonts w:ascii="Times New Roman" w:hAnsi="Times New Roman" w:cs="Times New Roman"/>
@@ -6806,7 +6811,37 @@
           <w:sz w:val="24"/>
           <w:szCs w:val="24"/>
         </w:rPr>
-        <w:t>. ábra</w:t>
+        <w:t>. á</w:t>
+      </w:r>
+      <w:bookmarkEnd w:id="14"/>
+      <w:r>
+        <w:rPr>
+          <w:rFonts w:ascii="Times New Roman" w:hAnsi="Times New Roman" w:cs="Times New Roman"/>
+          <w:color w:val="000000" w:themeColor="text1"/>
+          <w:sz w:val="24"/>
+          <w:szCs w:val="24"/>
+        </w:rPr>
+        <w:t xml:space="preserve">bra: </w:t>
+      </w:r>
+      <w:proofErr w:type="spellStart"/>
+      <w:r>
+        <w:rPr>
+          <w:rFonts w:ascii="Times New Roman" w:hAnsi="Times New Roman" w:cs="Times New Roman"/>
+          <w:color w:val="000000" w:themeColor="text1"/>
+          <w:sz w:val="24"/>
+          <w:szCs w:val="24"/>
+        </w:rPr>
+        <w:t>worker</w:t>
+      </w:r>
+      <w:proofErr w:type="spellEnd"/>
+      <w:r>
+        <w:rPr>
+          <w:rFonts w:ascii="Times New Roman" w:hAnsi="Times New Roman" w:cs="Times New Roman"/>
+          <w:color w:val="000000" w:themeColor="text1"/>
+          <w:sz w:val="24"/>
+          <w:szCs w:val="24"/>
+        </w:rPr>
+        <w:t xml:space="preserve"> importálása</w:t>
       </w:r>
     </w:p>
     <w:p>
@@ -6988,6 +7023,7 @@
       <w:r>
         <w:rPr>
           <w:rFonts w:ascii="Times New Roman" w:hAnsi="Times New Roman" w:cs="Times New Roman"/>
+          <w:noProof/>
           <w:color w:val="000000" w:themeColor="text1"/>
           <w:sz w:val="24"/>
           <w:szCs w:val="24"/>
@@ -6997,7 +7033,7 @@
           <wp:inline distT="0" distB="0" distL="0" distR="0" wp14:anchorId="3BCAF934" wp14:editId="5BE51F67">
             <wp:extent cx="4555141" cy="2943726"/>
             <wp:effectExtent l="0" t="0" r="4445" b="3175"/>
-            <wp:docPr id="856133266" name="Kép 2" descr="A képen szöveg, képernyőkép, Betűtípus látható&#10;&#10;Automatikusan generált leírás"/>
+            <wp:docPr id="856133266" name="Kép 3" descr="A képen szöveg, képernyőkép, Betűtípus látható&#10;&#10;Automatikusan generált leírás"/>
             <wp:cNvGraphicFramePr>
               <a:graphicFrameLocks xmlns:a="http://schemas.openxmlformats.org/drawingml/2006/main" noChangeAspect="1"/>
             </wp:cNvGraphicFramePr>
@@ -7069,6 +7105,7 @@
         </w:rPr>
         <w:fldChar w:fldCharType="separate"/>
       </w:r>
+      <w:bookmarkStart w:id="15" w:name="_Toc195433170"/>
       <w:r>
         <w:rPr>
           <w:rFonts w:ascii="Times New Roman" w:hAnsi="Times New Roman" w:cs="Times New Roman"/>
@@ -7096,6 +7133,36 @@
           <w:szCs w:val="24"/>
         </w:rPr>
         <w:t>. ábra</w:t>
+      </w:r>
+      <w:bookmarkEnd w:id="15"/>
+      <w:r>
+        <w:rPr>
+          <w:rFonts w:ascii="Times New Roman" w:hAnsi="Times New Roman" w:cs="Times New Roman"/>
+          <w:color w:val="000000" w:themeColor="text1"/>
+          <w:sz w:val="24"/>
+          <w:szCs w:val="24"/>
+        </w:rPr>
+        <w:t xml:space="preserve">: </w:t>
+      </w:r>
+      <w:proofErr w:type="spellStart"/>
+      <w:r>
+        <w:rPr>
+          <w:rFonts w:ascii="Times New Roman" w:hAnsi="Times New Roman" w:cs="Times New Roman"/>
+          <w:color w:val="000000" w:themeColor="text1"/>
+          <w:sz w:val="24"/>
+          <w:szCs w:val="24"/>
+        </w:rPr>
+        <w:t>worker</w:t>
+      </w:r>
+      <w:proofErr w:type="spellEnd"/>
+      <w:r>
+        <w:rPr>
+          <w:rFonts w:ascii="Times New Roman" w:hAnsi="Times New Roman" w:cs="Times New Roman"/>
+          <w:color w:val="000000" w:themeColor="text1"/>
+          <w:sz w:val="24"/>
+          <w:szCs w:val="24"/>
+        </w:rPr>
+        <w:t xml:space="preserve"> meghívása a főszál indításakor</w:t>
       </w:r>
     </w:p>
     <w:p>
@@ -7251,6 +7318,7 @@
       <w:r>
         <w:rPr>
           <w:rFonts w:ascii="Times New Roman" w:hAnsi="Times New Roman" w:cs="Times New Roman"/>
+          <w:noProof/>
           <w:color w:val="000000" w:themeColor="text1"/>
           <w:sz w:val="24"/>
           <w:szCs w:val="24"/>
@@ -7259,7 +7327,7 @@
           <wp:inline distT="0" distB="0" distL="0" distR="0" wp14:anchorId="125D6111" wp14:editId="33F4C68E">
             <wp:extent cx="4066674" cy="2928885"/>
             <wp:effectExtent l="0" t="0" r="0" b="5080"/>
-            <wp:docPr id="1450911082" name="Kép 3" descr="A képen szöveg, képernyőkép, Betűtípus látható&#10;&#10;Automatikusan generált leírás"/>
+            <wp:docPr id="1450911082" name="Kép 4" descr="A képen szöveg, képernyőkép, Betűtípus látható&#10;&#10;Automatikusan generált leírás"/>
             <wp:cNvGraphicFramePr>
               <a:graphicFrameLocks xmlns:a="http://schemas.openxmlformats.org/drawingml/2006/main" noChangeAspect="1"/>
             </wp:cNvGraphicFramePr>
@@ -7337,6 +7405,7 @@
         </w:rPr>
         <w:fldChar w:fldCharType="separate"/>
       </w:r>
+      <w:bookmarkStart w:id="16" w:name="_Toc195433171"/>
       <w:r>
         <w:rPr>
           <w:rFonts w:ascii="Times New Roman" w:hAnsi="Times New Roman" w:cs="Times New Roman"/>
@@ -7364,6 +7433,16 @@
           <w:szCs w:val="24"/>
         </w:rPr>
         <w:t>. ábra</w:t>
+      </w:r>
+      <w:bookmarkEnd w:id="16"/>
+      <w:r>
+        <w:rPr>
+          <w:rFonts w:ascii="Times New Roman" w:hAnsi="Times New Roman" w:cs="Times New Roman"/>
+          <w:color w:val="000000" w:themeColor="text1"/>
+          <w:sz w:val="24"/>
+          <w:szCs w:val="24"/>
+        </w:rPr>
+        <w:t>: esemény fogadása a mellékszálon</w:t>
       </w:r>
     </w:p>
     <w:p>
@@ -7538,16 +7617,7 @@
             <w:sz w:val="24"/>
             <w:szCs w:val="24"/>
           </w:rPr>
-          <w:t>https://api.le-systeme-solaire.net/rest.php/bodies/</w:t>
-        </w:r>
-        <w:r>
-          <w:rPr>
-            <w:rStyle w:val="Hiperhivatkozs"/>
-            <w:rFonts w:ascii="Times New Roman" w:hAnsi="Times New Roman" w:cs="Times New Roman"/>
-            <w:sz w:val="24"/>
-            <w:szCs w:val="24"/>
-          </w:rPr>
-          <w:t>{</w:t>
+          <w:t>https://api.le-systeme-solaire.net/rest.php/bodies/{</w:t>
         </w:r>
         <w:proofErr w:type="spellStart"/>
         <w:r>
@@ -7628,6 +7698,80 @@
     <w:p>
       <w:pPr>
         <w:pStyle w:val="Cmsor1"/>
+        <w:numPr>
+          <w:ilvl w:val="0"/>
+          <w:numId w:val="7"/>
+        </w:numPr>
+        <w:spacing w:line="360" w:lineRule="auto"/>
+        <w:rPr>
+          <w:rFonts w:ascii="Times New Roman" w:hAnsi="Times New Roman" w:cs="Times New Roman"/>
+          <w:color w:val="000000" w:themeColor="text1"/>
+          <w:sz w:val="60"/>
+          <w:szCs w:val="60"/>
+        </w:rPr>
+      </w:pPr>
+      <w:r>
+        <w:rPr>
+          <w:rFonts w:ascii="Times New Roman" w:hAnsi="Times New Roman" w:cs="Times New Roman"/>
+          <w:color w:val="000000" w:themeColor="text1"/>
+          <w:sz w:val="60"/>
+          <w:szCs w:val="60"/>
+        </w:rPr>
+        <w:lastRenderedPageBreak/>
+        <w:t>A megoldás</w:t>
+      </w:r>
+    </w:p>
+    <w:p>
+      <w:pPr>
+        <w:spacing w:line="360" w:lineRule="auto"/>
+        <w:ind w:firstLine="851"/>
+        <w:jc w:val="both"/>
+        <w:rPr>
+          <w:rFonts w:ascii="Times New Roman" w:hAnsi="Times New Roman" w:cs="Times New Roman"/>
+          <w:sz w:val="24"/>
+          <w:szCs w:val="24"/>
+        </w:rPr>
+      </w:pPr>
+      <w:r>
+        <w:rPr>
+          <w:rFonts w:ascii="Times New Roman" w:hAnsi="Times New Roman" w:cs="Times New Roman"/>
+          <w:sz w:val="24"/>
+          <w:szCs w:val="24"/>
+        </w:rPr>
+        <w:t>Mint</w:t>
+      </w:r>
+    </w:p>
+    <w:p>
+      <w:pPr>
+        <w:spacing w:line="360" w:lineRule="auto"/>
+        <w:rPr>
+          <w:rFonts w:ascii="Times New Roman" w:hAnsi="Times New Roman" w:cs="Times New Roman"/>
+          <w:sz w:val="24"/>
+          <w:szCs w:val="24"/>
+        </w:rPr>
+      </w:pPr>
+    </w:p>
+    <w:p>
+      <w:pPr>
+        <w:spacing w:line="360" w:lineRule="auto"/>
+        <w:rPr>
+          <w:rFonts w:ascii="Times New Roman" w:hAnsi="Times New Roman" w:cs="Times New Roman"/>
+          <w:sz w:val="24"/>
+          <w:szCs w:val="24"/>
+        </w:rPr>
+        <w:sectPr>
+          <w:pgSz w:w="11906" w:h="16838"/>
+          <w:pgMar w:top="1418" w:right="1418" w:bottom="1418" w:left="1418" w:header="709" w:footer="709" w:gutter="567"/>
+          <w:cols w:space="708"/>
+          <w:titlePg/>
+          <w:docGrid w:linePitch="360"/>
+        </w:sectPr>
+      </w:pPr>
+    </w:p>
+    <w:p>
+      <w:pPr>
+        <w:pStyle w:val="Cmsor1"/>
+        <w:spacing w:line="360" w:lineRule="auto"/>
         <w:rPr>
           <w:rFonts w:ascii="Times New Roman" w:hAnsi="Times New Roman" w:cs="Times New Roman"/>
           <w:color w:val="auto"/>
@@ -7635,7 +7779,7 @@
           <w:szCs w:val="60"/>
         </w:rPr>
       </w:pPr>
-      <w:bookmarkStart w:id="14" w:name="_Toc195165234"/>
+      <w:bookmarkStart w:id="17" w:name="_Toc195165234"/>
       <w:r>
         <w:rPr>
           <w:rFonts w:ascii="Times New Roman" w:hAnsi="Times New Roman" w:cs="Times New Roman"/>
@@ -7646,77 +7790,62 @@
         <w:lastRenderedPageBreak/>
         <w:t>Forrásjegyzék</w:t>
       </w:r>
-      <w:bookmarkEnd w:id="14"/>
+      <w:bookmarkEnd w:id="17"/>
     </w:p>
     <w:p>
       <w:pPr>
-        <w:rPr>
-          <w:rFonts w:ascii="Times New Roman" w:hAnsi="Times New Roman" w:cs="Times New Roman"/>
-          <w:sz w:val="24"/>
-          <w:szCs w:val="24"/>
-        </w:rPr>
-      </w:pPr>
-      <w:r>
-        <w:rPr>
-          <w:rFonts w:ascii="Times New Roman" w:hAnsi="Times New Roman" w:cs="Times New Roman"/>
-          <w:sz w:val="24"/>
-          <w:szCs w:val="24"/>
-        </w:rPr>
-        <w:t xml:space="preserve">[1] .NET </w:t>
-      </w:r>
-      <w:proofErr w:type="spellStart"/>
-      <w:r>
-        <w:rPr>
-          <w:rFonts w:ascii="Times New Roman" w:hAnsi="Times New Roman" w:cs="Times New Roman"/>
-          <w:sz w:val="24"/>
-          <w:szCs w:val="24"/>
-        </w:rPr>
-        <w:t>Entity</w:t>
-      </w:r>
-      <w:proofErr w:type="spellEnd"/>
-      <w:r>
-        <w:rPr>
-          <w:rFonts w:ascii="Times New Roman" w:hAnsi="Times New Roman" w:cs="Times New Roman"/>
-          <w:sz w:val="24"/>
-          <w:szCs w:val="24"/>
-        </w:rPr>
-        <w:t xml:space="preserve"> Framework </w:t>
-      </w:r>
-      <w:proofErr w:type="spellStart"/>
-      <w:r>
-        <w:rPr>
-          <w:rFonts w:ascii="Times New Roman" w:hAnsi="Times New Roman" w:cs="Times New Roman"/>
-          <w:sz w:val="24"/>
-          <w:szCs w:val="24"/>
-        </w:rPr>
-        <w:t>Core</w:t>
-      </w:r>
-      <w:proofErr w:type="spellEnd"/>
-      <w:r>
-        <w:rPr>
-          <w:rFonts w:ascii="Times New Roman" w:hAnsi="Times New Roman" w:cs="Times New Roman"/>
-          <w:sz w:val="24"/>
-          <w:szCs w:val="24"/>
+        <w:spacing w:line="360" w:lineRule="auto"/>
+        <w:rPr>
+          <w:rFonts w:ascii="Times New Roman" w:hAnsi="Times New Roman" w:cs="Times New Roman"/>
+          <w:color w:val="333333"/>
+          <w:sz w:val="24"/>
+          <w:szCs w:val="24"/>
+          <w:shd w:val="clear" w:color="auto" w:fill="FFFFFF"/>
+        </w:rPr>
+      </w:pPr>
+      <w:r>
+        <w:rPr>
+          <w:rFonts w:ascii="Times New Roman" w:hAnsi="Times New Roman" w:cs="Times New Roman"/>
+          <w:sz w:val="24"/>
+          <w:szCs w:val="24"/>
+        </w:rPr>
+        <w:t>[</w:t>
+      </w:r>
+      <w:r>
+        <w:rPr>
+          <w:rFonts w:ascii="Times New Roman" w:hAnsi="Times New Roman" w:cs="Times New Roman"/>
+          <w:sz w:val="24"/>
+          <w:szCs w:val="24"/>
+          <w:lang w:val="en-US"/>
+        </w:rPr>
+        <w:t xml:space="preserve">1] </w:t>
+      </w:r>
+      <w:r>
+        <w:rPr>
+          <w:rFonts w:ascii="Times New Roman" w:hAnsi="Times New Roman" w:cs="Times New Roman"/>
+          <w:sz w:val="24"/>
+          <w:szCs w:val="24"/>
+          <w:lang w:val="en-US"/>
+        </w:rPr>
+        <w:t>Performance Issues and Optimizations in JavaScript: An Empirical Study</w:t>
+      </w:r>
+      <w:r>
+        <w:rPr>
+          <w:rFonts w:ascii="Times New Roman" w:hAnsi="Times New Roman" w:cs="Times New Roman"/>
+          <w:sz w:val="24"/>
+          <w:szCs w:val="24"/>
+          <w:lang w:val="en-US"/>
+        </w:rPr>
+        <w:t>.</w:t>
+      </w:r>
+      <w:r>
+        <w:rPr>
+          <w:rFonts w:ascii="Times New Roman" w:hAnsi="Times New Roman" w:cs="Times New Roman"/>
+          <w:sz w:val="24"/>
+          <w:szCs w:val="24"/>
+          <w:lang w:val="en-US"/>
         </w:rPr>
         <w:t xml:space="preserve"> </w:t>
-      </w:r>
-      <w:proofErr w:type="spellStart"/>
-      <w:r>
-        <w:rPr>
-          <w:rFonts w:ascii="Times New Roman" w:hAnsi="Times New Roman" w:cs="Times New Roman"/>
-          <w:sz w:val="24"/>
-          <w:szCs w:val="24"/>
-        </w:rPr>
-        <w:t>Documentation</w:t>
-      </w:r>
-      <w:proofErr w:type="spellEnd"/>
-      <w:r>
-        <w:rPr>
-          <w:rFonts w:ascii="Times New Roman" w:hAnsi="Times New Roman" w:cs="Times New Roman"/>
-          <w:sz w:val="24"/>
-          <w:szCs w:val="24"/>
-        </w:rPr>
-        <w:t xml:space="preserve">. </w:t>
       </w:r>
       <w:hyperlink r:id="rId24" w:history="1">
         <w:r>
@@ -7725,8 +7854,9 @@
             <w:rFonts w:ascii="Times New Roman" w:hAnsi="Times New Roman" w:cs="Times New Roman"/>
             <w:sz w:val="24"/>
             <w:szCs w:val="24"/>
+            <w:lang w:val="en-US"/>
           </w:rPr>
-          <w:t>https://learn.microsoft.com/en-us/ef/core/</w:t>
+          <w:t>https://software-lab.org/publications/icse2016-perf.pdf</w:t>
         </w:r>
       </w:hyperlink>
       <w:r>
@@ -7734,8 +7864,975 @@
           <w:rFonts w:ascii="Times New Roman" w:hAnsi="Times New Roman" w:cs="Times New Roman"/>
           <w:sz w:val="24"/>
           <w:szCs w:val="24"/>
-        </w:rPr>
-        <w:t>, 2023. 01. 22.</w:t>
+          <w:lang w:val="en-US"/>
+        </w:rPr>
+        <w:t xml:space="preserve">, </w:t>
+      </w:r>
+      <w:r>
+        <w:rPr>
+          <w:rFonts w:ascii="Times New Roman" w:hAnsi="Times New Roman" w:cs="Times New Roman"/>
+          <w:color w:val="333333"/>
+          <w:sz w:val="24"/>
+          <w:szCs w:val="24"/>
+          <w:shd w:val="clear" w:color="auto" w:fill="FFFFFF"/>
+        </w:rPr>
+        <w:t>14-22 May 2016</w:t>
+      </w:r>
+    </w:p>
+    <w:p>
+      <w:pPr>
+        <w:spacing w:line="360" w:lineRule="auto"/>
+        <w:rPr>
+          <w:rFonts w:ascii="Times New Roman" w:hAnsi="Times New Roman" w:cs="Times New Roman"/>
+          <w:sz w:val="24"/>
+          <w:szCs w:val="24"/>
+          <w:lang w:val="en-US"/>
+        </w:rPr>
+      </w:pPr>
+      <w:r>
+        <w:rPr>
+          <w:rFonts w:ascii="Times New Roman" w:hAnsi="Times New Roman" w:cs="Times New Roman"/>
+          <w:color w:val="333333"/>
+          <w:sz w:val="24"/>
+          <w:szCs w:val="24"/>
+          <w:shd w:val="clear" w:color="auto" w:fill="FFFFFF"/>
+        </w:rPr>
+        <w:t xml:space="preserve">[2] </w:t>
+      </w:r>
+    </w:p>
+    <w:p>
+      <w:pPr>
+        <w:spacing w:line="360" w:lineRule="auto"/>
+        <w:rPr>
+          <w:rFonts w:ascii="Times New Roman" w:hAnsi="Times New Roman" w:cs="Times New Roman"/>
+          <w:sz w:val="24"/>
+          <w:szCs w:val="24"/>
+          <w:lang w:val="en-US"/>
+        </w:rPr>
+      </w:pPr>
+      <w:r>
+        <w:rPr>
+          <w:rFonts w:ascii="Times New Roman" w:hAnsi="Times New Roman" w:cs="Times New Roman"/>
+          <w:sz w:val="24"/>
+          <w:szCs w:val="24"/>
+          <w:lang w:val="en-US"/>
+        </w:rPr>
+        <w:t xml:space="preserve">[3] </w:t>
+      </w:r>
+      <w:r>
+        <w:rPr>
+          <w:rFonts w:ascii="Times New Roman" w:hAnsi="Times New Roman" w:cs="Times New Roman"/>
+          <w:sz w:val="24"/>
+          <w:szCs w:val="24"/>
+          <w:lang w:val="en-US"/>
+        </w:rPr>
+        <w:t xml:space="preserve">3D Visualization in Furniture Ecommerce. </w:t>
+      </w:r>
+      <w:hyperlink r:id="rId25" w:history="1">
+        <w:r>
+          <w:rPr>
+            <w:rStyle w:val="Hiperhivatkozs"/>
+            <w:rFonts w:ascii="Times New Roman" w:hAnsi="Times New Roman" w:cs="Times New Roman"/>
+            <w:sz w:val="24"/>
+            <w:szCs w:val="24"/>
+            <w:lang w:val="en-US"/>
+          </w:rPr>
+          <w:t>https://isjem.com/download/3d-visualization-in-furniture-ec</w:t>
+        </w:r>
+        <w:r>
+          <w:rPr>
+            <w:rStyle w:val="Hiperhivatkozs"/>
+            <w:rFonts w:ascii="Times New Roman" w:hAnsi="Times New Roman" w:cs="Times New Roman"/>
+            <w:sz w:val="24"/>
+            <w:szCs w:val="24"/>
+            <w:lang w:val="en-US"/>
+          </w:rPr>
+          <w:t>o</w:t>
+        </w:r>
+        <w:r>
+          <w:rPr>
+            <w:rStyle w:val="Hiperhivatkozs"/>
+            <w:rFonts w:ascii="Times New Roman" w:hAnsi="Times New Roman" w:cs="Times New Roman"/>
+            <w:sz w:val="24"/>
+            <w:szCs w:val="24"/>
+            <w:lang w:val="en-US"/>
+          </w:rPr>
+          <w:t>mmerce/#</w:t>
+        </w:r>
+      </w:hyperlink>
+      <w:r>
+        <w:rPr>
+          <w:rFonts w:ascii="Times New Roman" w:hAnsi="Times New Roman" w:cs="Times New Roman"/>
+          <w:sz w:val="24"/>
+          <w:szCs w:val="24"/>
+          <w:lang w:val="en-US"/>
+        </w:rPr>
+        <w:t xml:space="preserve">, </w:t>
+      </w:r>
+      <w:r>
+        <w:rPr>
+          <w:rFonts w:ascii="Times New Roman" w:hAnsi="Times New Roman" w:cs="Times New Roman"/>
+          <w:sz w:val="24"/>
+          <w:szCs w:val="24"/>
+        </w:rPr>
+        <w:t xml:space="preserve">5 </w:t>
+      </w:r>
+      <w:proofErr w:type="spellStart"/>
+      <w:r>
+        <w:rPr>
+          <w:rFonts w:ascii="Times New Roman" w:hAnsi="Times New Roman" w:cs="Times New Roman"/>
+          <w:sz w:val="24"/>
+          <w:szCs w:val="24"/>
+        </w:rPr>
+        <w:t>June</w:t>
+      </w:r>
+      <w:proofErr w:type="spellEnd"/>
+      <w:r>
+        <w:rPr>
+          <w:rFonts w:ascii="Times New Roman" w:hAnsi="Times New Roman" w:cs="Times New Roman"/>
+          <w:sz w:val="24"/>
+          <w:szCs w:val="24"/>
+        </w:rPr>
+        <w:t xml:space="preserve"> 2024</w:t>
+      </w:r>
+    </w:p>
+    <w:p>
+      <w:pPr>
+        <w:spacing w:line="360" w:lineRule="auto"/>
+        <w:rPr>
+          <w:rFonts w:ascii="Times New Roman" w:hAnsi="Times New Roman" w:cs="Times New Roman"/>
+          <w:color w:val="000000"/>
+          <w:sz w:val="24"/>
+          <w:szCs w:val="24"/>
+          <w:shd w:val="clear" w:color="auto" w:fill="FFFFFF"/>
+        </w:rPr>
+      </w:pPr>
+      <w:r>
+        <w:rPr>
+          <w:rFonts w:ascii="Times New Roman" w:hAnsi="Times New Roman" w:cs="Times New Roman"/>
+          <w:sz w:val="24"/>
+          <w:szCs w:val="24"/>
+        </w:rPr>
+        <w:t>[</w:t>
+      </w:r>
+      <w:r>
+        <w:rPr>
+          <w:rFonts w:ascii="Times New Roman" w:hAnsi="Times New Roman" w:cs="Times New Roman"/>
+          <w:sz w:val="24"/>
+          <w:szCs w:val="24"/>
+        </w:rPr>
+        <w:t>4</w:t>
+      </w:r>
+      <w:r>
+        <w:rPr>
+          <w:rFonts w:ascii="Times New Roman" w:hAnsi="Times New Roman" w:cs="Times New Roman"/>
+          <w:sz w:val="24"/>
+          <w:szCs w:val="24"/>
+        </w:rPr>
+        <w:t xml:space="preserve">] </w:t>
+      </w:r>
+      <w:proofErr w:type="spellStart"/>
+      <w:r>
+        <w:rPr>
+          <w:rFonts w:ascii="Times New Roman" w:hAnsi="Times New Roman" w:cs="Times New Roman"/>
+          <w:sz w:val="24"/>
+          <w:szCs w:val="24"/>
+        </w:rPr>
+        <w:t>Using</w:t>
+      </w:r>
+      <w:proofErr w:type="spellEnd"/>
+      <w:r>
+        <w:rPr>
+          <w:rFonts w:ascii="Times New Roman" w:hAnsi="Times New Roman" w:cs="Times New Roman"/>
+          <w:sz w:val="24"/>
+          <w:szCs w:val="24"/>
+        </w:rPr>
+        <w:t xml:space="preserve"> </w:t>
+      </w:r>
+      <w:proofErr w:type="spellStart"/>
+      <w:r>
+        <w:rPr>
+          <w:rFonts w:ascii="Times New Roman" w:hAnsi="Times New Roman" w:cs="Times New Roman"/>
+          <w:sz w:val="24"/>
+          <w:szCs w:val="24"/>
+        </w:rPr>
+        <w:t>the</w:t>
+      </w:r>
+      <w:proofErr w:type="spellEnd"/>
+      <w:r>
+        <w:rPr>
+          <w:rFonts w:ascii="Times New Roman" w:hAnsi="Times New Roman" w:cs="Times New Roman"/>
+          <w:sz w:val="24"/>
+          <w:szCs w:val="24"/>
+        </w:rPr>
+        <w:t xml:space="preserve"> Three.js </w:t>
+      </w:r>
+      <w:proofErr w:type="spellStart"/>
+      <w:r>
+        <w:rPr>
+          <w:rFonts w:ascii="Times New Roman" w:hAnsi="Times New Roman" w:cs="Times New Roman"/>
+          <w:sz w:val="24"/>
+          <w:szCs w:val="24"/>
+        </w:rPr>
+        <w:t>library</w:t>
+      </w:r>
+      <w:proofErr w:type="spellEnd"/>
+      <w:r>
+        <w:rPr>
+          <w:rFonts w:ascii="Times New Roman" w:hAnsi="Times New Roman" w:cs="Times New Roman"/>
+          <w:sz w:val="24"/>
+          <w:szCs w:val="24"/>
+        </w:rPr>
+        <w:t xml:space="preserve"> </w:t>
+      </w:r>
+      <w:proofErr w:type="spellStart"/>
+      <w:r>
+        <w:rPr>
+          <w:rFonts w:ascii="Times New Roman" w:hAnsi="Times New Roman" w:cs="Times New Roman"/>
+          <w:sz w:val="24"/>
+          <w:szCs w:val="24"/>
+        </w:rPr>
+        <w:t>to</w:t>
+      </w:r>
+      <w:proofErr w:type="spellEnd"/>
+      <w:r>
+        <w:rPr>
+          <w:rFonts w:ascii="Times New Roman" w:hAnsi="Times New Roman" w:cs="Times New Roman"/>
+          <w:sz w:val="24"/>
+          <w:szCs w:val="24"/>
+        </w:rPr>
+        <w:t xml:space="preserve"> </w:t>
+      </w:r>
+      <w:proofErr w:type="spellStart"/>
+      <w:r>
+        <w:rPr>
+          <w:rFonts w:ascii="Times New Roman" w:hAnsi="Times New Roman" w:cs="Times New Roman"/>
+          <w:sz w:val="24"/>
+          <w:szCs w:val="24"/>
+        </w:rPr>
+        <w:t>develop</w:t>
+      </w:r>
+      <w:proofErr w:type="spellEnd"/>
+      <w:r>
+        <w:rPr>
+          <w:rFonts w:ascii="Times New Roman" w:hAnsi="Times New Roman" w:cs="Times New Roman"/>
+          <w:sz w:val="24"/>
+          <w:szCs w:val="24"/>
+        </w:rPr>
+        <w:t xml:space="preserve"> </w:t>
+      </w:r>
+      <w:proofErr w:type="spellStart"/>
+      <w:r>
+        <w:rPr>
+          <w:rFonts w:ascii="Times New Roman" w:hAnsi="Times New Roman" w:cs="Times New Roman"/>
+          <w:sz w:val="24"/>
+          <w:szCs w:val="24"/>
+        </w:rPr>
+        <w:t>remote</w:t>
+      </w:r>
+      <w:proofErr w:type="spellEnd"/>
+      <w:r>
+        <w:rPr>
+          <w:rFonts w:ascii="Times New Roman" w:hAnsi="Times New Roman" w:cs="Times New Roman"/>
+          <w:sz w:val="24"/>
+          <w:szCs w:val="24"/>
+        </w:rPr>
+        <w:t xml:space="preserve"> </w:t>
+      </w:r>
+      <w:proofErr w:type="spellStart"/>
+      <w:r>
+        <w:rPr>
+          <w:rFonts w:ascii="Times New Roman" w:hAnsi="Times New Roman" w:cs="Times New Roman"/>
+          <w:sz w:val="24"/>
+          <w:szCs w:val="24"/>
+        </w:rPr>
+        <w:t>physical</w:t>
+      </w:r>
+      <w:proofErr w:type="spellEnd"/>
+      <w:r>
+        <w:rPr>
+          <w:rFonts w:ascii="Times New Roman" w:hAnsi="Times New Roman" w:cs="Times New Roman"/>
+          <w:sz w:val="24"/>
+          <w:szCs w:val="24"/>
+        </w:rPr>
+        <w:t xml:space="preserve"> </w:t>
+      </w:r>
+      <w:proofErr w:type="spellStart"/>
+      <w:r>
+        <w:rPr>
+          <w:rFonts w:ascii="Times New Roman" w:hAnsi="Times New Roman" w:cs="Times New Roman"/>
+          <w:sz w:val="24"/>
+          <w:szCs w:val="24"/>
+        </w:rPr>
+        <w:t>laboratory</w:t>
+      </w:r>
+      <w:proofErr w:type="spellEnd"/>
+      <w:r>
+        <w:rPr>
+          <w:rFonts w:ascii="Times New Roman" w:hAnsi="Times New Roman" w:cs="Times New Roman"/>
+          <w:sz w:val="24"/>
+          <w:szCs w:val="24"/>
+        </w:rPr>
+        <w:t xml:space="preserve"> </w:t>
+      </w:r>
+      <w:proofErr w:type="spellStart"/>
+      <w:r>
+        <w:rPr>
+          <w:rFonts w:ascii="Times New Roman" w:hAnsi="Times New Roman" w:cs="Times New Roman"/>
+          <w:sz w:val="24"/>
+          <w:szCs w:val="24"/>
+        </w:rPr>
+        <w:t>to</w:t>
+      </w:r>
+      <w:proofErr w:type="spellEnd"/>
+      <w:r>
+        <w:rPr>
+          <w:rFonts w:ascii="Times New Roman" w:hAnsi="Times New Roman" w:cs="Times New Roman"/>
+          <w:sz w:val="24"/>
+          <w:szCs w:val="24"/>
+        </w:rPr>
+        <w:t xml:space="preserve"> </w:t>
+      </w:r>
+      <w:proofErr w:type="spellStart"/>
+      <w:r>
+        <w:rPr>
+          <w:rFonts w:ascii="Times New Roman" w:hAnsi="Times New Roman" w:cs="Times New Roman"/>
+          <w:sz w:val="24"/>
+          <w:szCs w:val="24"/>
+        </w:rPr>
+        <w:t>investigate</w:t>
+      </w:r>
+      <w:proofErr w:type="spellEnd"/>
+      <w:r>
+        <w:rPr>
+          <w:rFonts w:ascii="Times New Roman" w:hAnsi="Times New Roman" w:cs="Times New Roman"/>
+          <w:sz w:val="24"/>
+          <w:szCs w:val="24"/>
+        </w:rPr>
+        <w:t xml:space="preserve"> </w:t>
+      </w:r>
+      <w:proofErr w:type="spellStart"/>
+      <w:r>
+        <w:rPr>
+          <w:rFonts w:ascii="Times New Roman" w:hAnsi="Times New Roman" w:cs="Times New Roman"/>
+          <w:sz w:val="24"/>
+          <w:szCs w:val="24"/>
+        </w:rPr>
+        <w:t>diffraction</w:t>
+      </w:r>
+      <w:proofErr w:type="spellEnd"/>
+      <w:r>
+        <w:rPr>
+          <w:rFonts w:ascii="Times New Roman" w:hAnsi="Times New Roman" w:cs="Times New Roman"/>
+          <w:sz w:val="24"/>
+          <w:szCs w:val="24"/>
+        </w:rPr>
+        <w:t xml:space="preserve">. </w:t>
+      </w:r>
+      <w:hyperlink r:id="rId26" w:history="1">
+        <w:r>
+          <w:rPr>
+            <w:rStyle w:val="Hiperhivatkozs"/>
+            <w:rFonts w:ascii="Times New Roman" w:hAnsi="Times New Roman" w:cs="Times New Roman"/>
+            <w:sz w:val="24"/>
+            <w:szCs w:val="24"/>
+          </w:rPr>
+          <w:t>https://ceur-ws.org/Vol-3662/paper23.pdf</w:t>
+        </w:r>
+      </w:hyperlink>
+      <w:r>
+        <w:rPr>
+          <w:rFonts w:ascii="Times New Roman" w:hAnsi="Times New Roman" w:cs="Times New Roman"/>
+          <w:sz w:val="24"/>
+          <w:szCs w:val="24"/>
+        </w:rPr>
+        <w:t xml:space="preserve">, </w:t>
+      </w:r>
+      <w:r>
+        <w:rPr>
+          <w:rFonts w:ascii="Times New Roman" w:hAnsi="Times New Roman" w:cs="Times New Roman"/>
+          <w:color w:val="000000"/>
+          <w:sz w:val="24"/>
+          <w:szCs w:val="24"/>
+          <w:shd w:val="clear" w:color="auto" w:fill="FFFFFF"/>
+        </w:rPr>
+        <w:t xml:space="preserve">16 </w:t>
+      </w:r>
+      <w:proofErr w:type="spellStart"/>
+      <w:r>
+        <w:rPr>
+          <w:rFonts w:ascii="Times New Roman" w:hAnsi="Times New Roman" w:cs="Times New Roman"/>
+          <w:color w:val="000000"/>
+          <w:sz w:val="24"/>
+          <w:szCs w:val="24"/>
+          <w:shd w:val="clear" w:color="auto" w:fill="FFFFFF"/>
+        </w:rPr>
+        <w:t>Apr</w:t>
+      </w:r>
+      <w:proofErr w:type="spellEnd"/>
+      <w:r>
+        <w:rPr>
+          <w:rFonts w:ascii="Times New Roman" w:hAnsi="Times New Roman" w:cs="Times New Roman"/>
+          <w:color w:val="000000"/>
+          <w:sz w:val="24"/>
+          <w:szCs w:val="24"/>
+          <w:shd w:val="clear" w:color="auto" w:fill="FFFFFF"/>
+        </w:rPr>
+        <w:t xml:space="preserve"> 2024</w:t>
+      </w:r>
+    </w:p>
+    <w:p>
+      <w:pPr>
+        <w:spacing w:line="360" w:lineRule="auto"/>
+        <w:rPr>
+          <w:rFonts w:ascii="Times New Roman" w:hAnsi="Times New Roman" w:cs="Times New Roman"/>
+          <w:color w:val="000000"/>
+          <w:sz w:val="24"/>
+          <w:szCs w:val="24"/>
+          <w:shd w:val="clear" w:color="auto" w:fill="FFFFFF"/>
+          <w:lang w:val="en-US"/>
+        </w:rPr>
+      </w:pPr>
+      <w:r>
+        <w:rPr>
+          <w:rFonts w:ascii="Times New Roman" w:hAnsi="Times New Roman" w:cs="Times New Roman"/>
+          <w:color w:val="000000"/>
+          <w:sz w:val="24"/>
+          <w:szCs w:val="24"/>
+          <w:shd w:val="clear" w:color="auto" w:fill="FFFFFF"/>
+          <w:lang w:val="en-US"/>
+        </w:rPr>
+        <w:t xml:space="preserve">[5] </w:t>
+      </w:r>
+      <w:proofErr w:type="spellStart"/>
+      <w:r>
+        <w:rPr>
+          <w:rFonts w:ascii="Times New Roman" w:hAnsi="Times New Roman" w:cs="Times New Roman"/>
+          <w:color w:val="000000"/>
+          <w:sz w:val="24"/>
+          <w:szCs w:val="24"/>
+          <w:shd w:val="clear" w:color="auto" w:fill="FFFFFF"/>
+          <w:lang w:val="en-US"/>
+        </w:rPr>
+        <w:t>BabylonJS</w:t>
+      </w:r>
+      <w:proofErr w:type="spellEnd"/>
+      <w:r>
+        <w:rPr>
+          <w:rFonts w:ascii="Times New Roman" w:hAnsi="Times New Roman" w:cs="Times New Roman"/>
+          <w:color w:val="000000"/>
+          <w:sz w:val="24"/>
+          <w:szCs w:val="24"/>
+          <w:shd w:val="clear" w:color="auto" w:fill="FFFFFF"/>
+          <w:lang w:val="en-US"/>
+        </w:rPr>
+        <w:t xml:space="preserve"> and Three.js : Comparing performance when it comes to rendering Voronoi height maps in 3D</w:t>
+      </w:r>
+      <w:r>
+        <w:rPr>
+          <w:rFonts w:ascii="Times New Roman" w:hAnsi="Times New Roman" w:cs="Times New Roman"/>
+          <w:color w:val="000000"/>
+          <w:sz w:val="24"/>
+          <w:szCs w:val="24"/>
+          <w:shd w:val="clear" w:color="auto" w:fill="FFFFFF"/>
+          <w:lang w:val="en-US"/>
+        </w:rPr>
+        <w:t xml:space="preserve">. </w:t>
+      </w:r>
+      <w:hyperlink r:id="rId27" w:history="1">
+        <w:r>
+          <w:rPr>
+            <w:rStyle w:val="Hiperhivatkozs"/>
+            <w:rFonts w:ascii="Times New Roman" w:hAnsi="Times New Roman" w:cs="Times New Roman"/>
+            <w:sz w:val="24"/>
+            <w:szCs w:val="24"/>
+            <w:shd w:val="clear" w:color="auto" w:fill="FFFFFF"/>
+            <w:lang w:val="en-US"/>
+          </w:rPr>
+          <w:t>https://www.diva-portal.org/smash/get/diva2:1228221/FULLTEXT01.pdf</w:t>
+        </w:r>
+      </w:hyperlink>
+      <w:r>
+        <w:rPr>
+          <w:rFonts w:ascii="Times New Roman" w:hAnsi="Times New Roman" w:cs="Times New Roman"/>
+          <w:color w:val="000000"/>
+          <w:sz w:val="24"/>
+          <w:szCs w:val="24"/>
+          <w:shd w:val="clear" w:color="auto" w:fill="FFFFFF"/>
+          <w:lang w:val="en-US"/>
+        </w:rPr>
+        <w:t>, 201</w:t>
+      </w:r>
+      <w:r>
+        <w:rPr>
+          <w:rFonts w:ascii="Times New Roman" w:hAnsi="Times New Roman" w:cs="Times New Roman"/>
+          <w:color w:val="000000"/>
+          <w:sz w:val="24"/>
+          <w:szCs w:val="24"/>
+          <w:shd w:val="clear" w:color="auto" w:fill="FFFFFF"/>
+          <w:lang w:val="en-US"/>
+        </w:rPr>
+        <w:t>8</w:t>
+      </w:r>
+    </w:p>
+    <w:p>
+      <w:pPr>
+        <w:spacing w:line="360" w:lineRule="auto"/>
+        <w:rPr>
+          <w:rFonts w:ascii="Times New Roman" w:hAnsi="Times New Roman" w:cs="Times New Roman"/>
+          <w:color w:val="000000"/>
+          <w:sz w:val="24"/>
+          <w:szCs w:val="24"/>
+          <w:shd w:val="clear" w:color="auto" w:fill="FFFFFF"/>
+          <w:lang w:val="en-US"/>
+        </w:rPr>
+      </w:pPr>
+      <w:r>
+        <w:rPr>
+          <w:rFonts w:ascii="Times New Roman" w:hAnsi="Times New Roman" w:cs="Times New Roman"/>
+          <w:color w:val="000000"/>
+          <w:sz w:val="24"/>
+          <w:szCs w:val="24"/>
+          <w:shd w:val="clear" w:color="auto" w:fill="FFFFFF"/>
+          <w:lang w:val="en-US"/>
+        </w:rPr>
+        <w:t xml:space="preserve">[6] </w:t>
+      </w:r>
+      <w:r>
+        <w:rPr>
+          <w:rFonts w:ascii="Times New Roman" w:hAnsi="Times New Roman" w:cs="Times New Roman"/>
+          <w:color w:val="000000"/>
+          <w:sz w:val="24"/>
+          <w:szCs w:val="24"/>
+          <w:shd w:val="clear" w:color="auto" w:fill="FFFFFF"/>
+          <w:lang w:val="en-US"/>
+        </w:rPr>
+        <w:t xml:space="preserve">The Solar System </w:t>
+      </w:r>
+      <w:proofErr w:type="spellStart"/>
+      <w:r>
+        <w:rPr>
+          <w:rFonts w:ascii="Times New Roman" w:hAnsi="Times New Roman" w:cs="Times New Roman"/>
+          <w:color w:val="000000"/>
+          <w:sz w:val="24"/>
+          <w:szCs w:val="24"/>
+          <w:shd w:val="clear" w:color="auto" w:fill="FFFFFF"/>
+          <w:lang w:val="en-US"/>
+        </w:rPr>
+        <w:t>OpenData</w:t>
+      </w:r>
+      <w:proofErr w:type="spellEnd"/>
+      <w:r>
+        <w:rPr>
+          <w:rFonts w:ascii="Times New Roman" w:hAnsi="Times New Roman" w:cs="Times New Roman"/>
+          <w:color w:val="000000"/>
+          <w:sz w:val="24"/>
+          <w:szCs w:val="24"/>
+          <w:shd w:val="clear" w:color="auto" w:fill="FFFFFF"/>
+          <w:lang w:val="en-US"/>
+        </w:rPr>
+        <w:t xml:space="preserve">. </w:t>
+      </w:r>
+      <w:hyperlink r:id="rId28" w:history="1">
+        <w:r>
+          <w:rPr>
+            <w:rStyle w:val="Hiperhivatkozs"/>
+            <w:rFonts w:ascii="Times New Roman" w:hAnsi="Times New Roman" w:cs="Times New Roman"/>
+            <w:sz w:val="24"/>
+            <w:szCs w:val="24"/>
+            <w:shd w:val="clear" w:color="auto" w:fill="FFFFFF"/>
+            <w:lang w:val="en-US"/>
+          </w:rPr>
+          <w:t>https://api.le-systeme-solaire.net/en/</w:t>
+        </w:r>
+      </w:hyperlink>
+      <w:r>
+        <w:rPr>
+          <w:rFonts w:ascii="Times New Roman" w:hAnsi="Times New Roman" w:cs="Times New Roman"/>
+          <w:color w:val="000000"/>
+          <w:sz w:val="24"/>
+          <w:szCs w:val="24"/>
+          <w:shd w:val="clear" w:color="auto" w:fill="FFFFFF"/>
+          <w:lang w:val="en-US"/>
+        </w:rPr>
+        <w:t>, 2025</w:t>
+      </w:r>
+    </w:p>
+    <w:p>
+      <w:pPr>
+        <w:spacing w:line="360" w:lineRule="auto"/>
+        <w:rPr>
+          <w:rFonts w:ascii="Times New Roman" w:hAnsi="Times New Roman" w:cs="Times New Roman"/>
+          <w:color w:val="000000"/>
+          <w:sz w:val="24"/>
+          <w:szCs w:val="24"/>
+          <w:shd w:val="clear" w:color="auto" w:fill="FFFFFF"/>
+          <w:lang w:val="en-US"/>
+        </w:rPr>
+        <w:sectPr>
+          <w:pgSz w:w="11906" w:h="16838"/>
+          <w:pgMar w:top="1418" w:right="1418" w:bottom="1418" w:left="1418" w:header="709" w:footer="709" w:gutter="567"/>
+          <w:cols w:space="708"/>
+          <w:titlePg/>
+          <w:docGrid w:linePitch="360"/>
+        </w:sectPr>
+      </w:pPr>
+    </w:p>
+    <w:p>
+      <w:pPr>
+        <w:pStyle w:val="Cmsor1"/>
+        <w:spacing w:line="360" w:lineRule="auto"/>
+        <w:rPr>
+          <w:rFonts w:ascii="Times New Roman" w:hAnsi="Times New Roman" w:cs="Times New Roman"/>
+          <w:color w:val="000000" w:themeColor="text1"/>
+          <w:sz w:val="60"/>
+          <w:szCs w:val="60"/>
+          <w:shd w:val="clear" w:color="auto" w:fill="FFFFFF"/>
+        </w:rPr>
+      </w:pPr>
+      <w:r>
+        <w:rPr>
+          <w:rFonts w:ascii="Times New Roman" w:hAnsi="Times New Roman" w:cs="Times New Roman"/>
+          <w:color w:val="000000" w:themeColor="text1"/>
+          <w:sz w:val="60"/>
+          <w:szCs w:val="60"/>
+          <w:shd w:val="clear" w:color="auto" w:fill="FFFFFF"/>
+          <w:lang w:val="en-US"/>
+        </w:rPr>
+        <w:lastRenderedPageBreak/>
+        <w:t>Á</w:t>
+      </w:r>
+      <w:proofErr w:type="spellStart"/>
+      <w:r>
+        <w:rPr>
+          <w:rFonts w:ascii="Times New Roman" w:hAnsi="Times New Roman" w:cs="Times New Roman"/>
+          <w:color w:val="000000" w:themeColor="text1"/>
+          <w:sz w:val="60"/>
+          <w:szCs w:val="60"/>
+          <w:shd w:val="clear" w:color="auto" w:fill="FFFFFF"/>
+        </w:rPr>
+        <w:t>brajegyzék</w:t>
+      </w:r>
+      <w:proofErr w:type="spellEnd"/>
+    </w:p>
+    <w:p>
+      <w:pPr>
+        <w:pStyle w:val="brajegyzk"/>
+        <w:tabs>
+          <w:tab w:val="right" w:leader="dot" w:pos="8493"/>
+        </w:tabs>
+        <w:spacing w:line="360" w:lineRule="auto"/>
+        <w:rPr>
+          <w:rFonts w:ascii="Times New Roman" w:eastAsiaTheme="minorEastAsia" w:hAnsi="Times New Roman" w:cs="Times New Roman"/>
+          <w:noProof/>
+          <w:sz w:val="24"/>
+          <w:szCs w:val="24"/>
+          <w:lang w:eastAsia="hu-HU"/>
+        </w:rPr>
+      </w:pPr>
+      <w:r>
+        <w:rPr>
+          <w:rFonts w:ascii="Times New Roman" w:hAnsi="Times New Roman" w:cs="Times New Roman"/>
+        </w:rPr>
+        <w:fldChar w:fldCharType="begin"/>
+      </w:r>
+      <w:r>
+        <w:rPr>
+          <w:rFonts w:ascii="Times New Roman" w:hAnsi="Times New Roman" w:cs="Times New Roman"/>
+        </w:rPr>
+        <w:instrText xml:space="preserve"> TOC \h \z \c "ábra" </w:instrText>
+      </w:r>
+      <w:r>
+        <w:rPr>
+          <w:rFonts w:ascii="Times New Roman" w:hAnsi="Times New Roman" w:cs="Times New Roman"/>
+        </w:rPr>
+        <w:fldChar w:fldCharType="separate"/>
+      </w:r>
+      <w:hyperlink w:anchor="_Toc195433169" w:history="1">
+        <w:r>
+          <w:rPr>
+            <w:rStyle w:val="Hiperhivatkozs"/>
+            <w:rFonts w:ascii="Times New Roman" w:hAnsi="Times New Roman" w:cs="Times New Roman"/>
+            <w:noProof/>
+            <w:sz w:val="24"/>
+            <w:szCs w:val="24"/>
+          </w:rPr>
+          <w:t>1. ábra</w:t>
+        </w:r>
+        <w:r>
+          <w:rPr>
+            <w:rFonts w:ascii="Times New Roman" w:hAnsi="Times New Roman" w:cs="Times New Roman"/>
+            <w:noProof/>
+            <w:webHidden/>
+            <w:sz w:val="24"/>
+            <w:szCs w:val="24"/>
+          </w:rPr>
+          <w:tab/>
+        </w:r>
+        <w:r>
+          <w:rPr>
+            <w:rFonts w:ascii="Times New Roman" w:hAnsi="Times New Roman" w:cs="Times New Roman"/>
+            <w:noProof/>
+            <w:webHidden/>
+            <w:sz w:val="24"/>
+            <w:szCs w:val="24"/>
+          </w:rPr>
+          <w:fldChar w:fldCharType="begin"/>
+        </w:r>
+        <w:r>
+          <w:rPr>
+            <w:rFonts w:ascii="Times New Roman" w:hAnsi="Times New Roman" w:cs="Times New Roman"/>
+            <w:noProof/>
+            <w:webHidden/>
+            <w:sz w:val="24"/>
+            <w:szCs w:val="24"/>
+          </w:rPr>
+          <w:instrText xml:space="preserve"> PAGEREF _Toc195433169 \h </w:instrText>
+        </w:r>
+        <w:r>
+          <w:rPr>
+            <w:rFonts w:ascii="Times New Roman" w:hAnsi="Times New Roman" w:cs="Times New Roman"/>
+            <w:noProof/>
+            <w:webHidden/>
+            <w:sz w:val="24"/>
+            <w:szCs w:val="24"/>
+          </w:rPr>
+        </w:r>
+        <w:r>
+          <w:rPr>
+            <w:rFonts w:ascii="Times New Roman" w:hAnsi="Times New Roman" w:cs="Times New Roman"/>
+            <w:noProof/>
+            <w:webHidden/>
+            <w:sz w:val="24"/>
+            <w:szCs w:val="24"/>
+          </w:rPr>
+          <w:fldChar w:fldCharType="separate"/>
+        </w:r>
+        <w:r>
+          <w:rPr>
+            <w:rFonts w:ascii="Times New Roman" w:hAnsi="Times New Roman" w:cs="Times New Roman"/>
+            <w:noProof/>
+            <w:webHidden/>
+            <w:sz w:val="24"/>
+            <w:szCs w:val="24"/>
+          </w:rPr>
+          <w:t>15</w:t>
+        </w:r>
+        <w:r>
+          <w:rPr>
+            <w:rFonts w:ascii="Times New Roman" w:hAnsi="Times New Roman" w:cs="Times New Roman"/>
+            <w:noProof/>
+            <w:webHidden/>
+            <w:sz w:val="24"/>
+            <w:szCs w:val="24"/>
+          </w:rPr>
+          <w:fldChar w:fldCharType="end"/>
+        </w:r>
+      </w:hyperlink>
+    </w:p>
+    <w:p>
+      <w:pPr>
+        <w:pStyle w:val="brajegyzk"/>
+        <w:tabs>
+          <w:tab w:val="right" w:leader="dot" w:pos="8493"/>
+        </w:tabs>
+        <w:spacing w:line="360" w:lineRule="auto"/>
+        <w:rPr>
+          <w:rFonts w:ascii="Times New Roman" w:eastAsiaTheme="minorEastAsia" w:hAnsi="Times New Roman" w:cs="Times New Roman"/>
+          <w:noProof/>
+          <w:sz w:val="24"/>
+          <w:szCs w:val="24"/>
+          <w:lang w:eastAsia="hu-HU"/>
+        </w:rPr>
+      </w:pPr>
+      <w:hyperlink w:anchor="_Toc195433170" w:history="1">
+        <w:r>
+          <w:rPr>
+            <w:rStyle w:val="Hiperhivatkozs"/>
+            <w:rFonts w:ascii="Times New Roman" w:hAnsi="Times New Roman" w:cs="Times New Roman"/>
+            <w:noProof/>
+            <w:sz w:val="24"/>
+            <w:szCs w:val="24"/>
+          </w:rPr>
+          <w:t>2. ábra</w:t>
+        </w:r>
+        <w:r>
+          <w:rPr>
+            <w:rFonts w:ascii="Times New Roman" w:hAnsi="Times New Roman" w:cs="Times New Roman"/>
+            <w:noProof/>
+            <w:webHidden/>
+            <w:sz w:val="24"/>
+            <w:szCs w:val="24"/>
+          </w:rPr>
+          <w:tab/>
+        </w:r>
+        <w:r>
+          <w:rPr>
+            <w:rFonts w:ascii="Times New Roman" w:hAnsi="Times New Roman" w:cs="Times New Roman"/>
+            <w:noProof/>
+            <w:webHidden/>
+            <w:sz w:val="24"/>
+            <w:szCs w:val="24"/>
+          </w:rPr>
+          <w:fldChar w:fldCharType="begin"/>
+        </w:r>
+        <w:r>
+          <w:rPr>
+            <w:rFonts w:ascii="Times New Roman" w:hAnsi="Times New Roman" w:cs="Times New Roman"/>
+            <w:noProof/>
+            <w:webHidden/>
+            <w:sz w:val="24"/>
+            <w:szCs w:val="24"/>
+          </w:rPr>
+          <w:instrText xml:space="preserve"> PAGEREF _Toc195433170 \h </w:instrText>
+        </w:r>
+        <w:r>
+          <w:rPr>
+            <w:rFonts w:ascii="Times New Roman" w:hAnsi="Times New Roman" w:cs="Times New Roman"/>
+            <w:noProof/>
+            <w:webHidden/>
+            <w:sz w:val="24"/>
+            <w:szCs w:val="24"/>
+          </w:rPr>
+        </w:r>
+        <w:r>
+          <w:rPr>
+            <w:rFonts w:ascii="Times New Roman" w:hAnsi="Times New Roman" w:cs="Times New Roman"/>
+            <w:noProof/>
+            <w:webHidden/>
+            <w:sz w:val="24"/>
+            <w:szCs w:val="24"/>
+          </w:rPr>
+          <w:fldChar w:fldCharType="separate"/>
+        </w:r>
+        <w:r>
+          <w:rPr>
+            <w:rFonts w:ascii="Times New Roman" w:hAnsi="Times New Roman" w:cs="Times New Roman"/>
+            <w:noProof/>
+            <w:webHidden/>
+            <w:sz w:val="24"/>
+            <w:szCs w:val="24"/>
+          </w:rPr>
+          <w:t>16</w:t>
+        </w:r>
+        <w:r>
+          <w:rPr>
+            <w:rFonts w:ascii="Times New Roman" w:hAnsi="Times New Roman" w:cs="Times New Roman"/>
+            <w:noProof/>
+            <w:webHidden/>
+            <w:sz w:val="24"/>
+            <w:szCs w:val="24"/>
+          </w:rPr>
+          <w:fldChar w:fldCharType="end"/>
+        </w:r>
+      </w:hyperlink>
+    </w:p>
+    <w:p>
+      <w:pPr>
+        <w:pStyle w:val="brajegyzk"/>
+        <w:tabs>
+          <w:tab w:val="right" w:leader="dot" w:pos="8493"/>
+        </w:tabs>
+        <w:spacing w:line="360" w:lineRule="auto"/>
+        <w:rPr>
+          <w:rFonts w:ascii="Times New Roman" w:eastAsiaTheme="minorEastAsia" w:hAnsi="Times New Roman" w:cs="Times New Roman"/>
+          <w:noProof/>
+          <w:sz w:val="24"/>
+          <w:szCs w:val="24"/>
+          <w:lang w:eastAsia="hu-HU"/>
+        </w:rPr>
+      </w:pPr>
+      <w:hyperlink w:anchor="_Toc195433171" w:history="1">
+        <w:r>
+          <w:rPr>
+            <w:rStyle w:val="Hiperhivatkozs"/>
+            <w:rFonts w:ascii="Times New Roman" w:hAnsi="Times New Roman" w:cs="Times New Roman"/>
+            <w:noProof/>
+            <w:sz w:val="24"/>
+            <w:szCs w:val="24"/>
+          </w:rPr>
+          <w:t>3. ábra</w:t>
+        </w:r>
+        <w:r>
+          <w:rPr>
+            <w:rFonts w:ascii="Times New Roman" w:hAnsi="Times New Roman" w:cs="Times New Roman"/>
+            <w:noProof/>
+            <w:webHidden/>
+            <w:sz w:val="24"/>
+            <w:szCs w:val="24"/>
+          </w:rPr>
+          <w:tab/>
+        </w:r>
+        <w:r>
+          <w:rPr>
+            <w:rFonts w:ascii="Times New Roman" w:hAnsi="Times New Roman" w:cs="Times New Roman"/>
+            <w:noProof/>
+            <w:webHidden/>
+            <w:sz w:val="24"/>
+            <w:szCs w:val="24"/>
+          </w:rPr>
+          <w:fldChar w:fldCharType="begin"/>
+        </w:r>
+        <w:r>
+          <w:rPr>
+            <w:rFonts w:ascii="Times New Roman" w:hAnsi="Times New Roman" w:cs="Times New Roman"/>
+            <w:noProof/>
+            <w:webHidden/>
+            <w:sz w:val="24"/>
+            <w:szCs w:val="24"/>
+          </w:rPr>
+          <w:instrText xml:space="preserve"> PAGEREF _Toc195433171 \h </w:instrText>
+        </w:r>
+        <w:r>
+          <w:rPr>
+            <w:rFonts w:ascii="Times New Roman" w:hAnsi="Times New Roman" w:cs="Times New Roman"/>
+            <w:noProof/>
+            <w:webHidden/>
+            <w:sz w:val="24"/>
+            <w:szCs w:val="24"/>
+          </w:rPr>
+        </w:r>
+        <w:r>
+          <w:rPr>
+            <w:rFonts w:ascii="Times New Roman" w:hAnsi="Times New Roman" w:cs="Times New Roman"/>
+            <w:noProof/>
+            <w:webHidden/>
+            <w:sz w:val="24"/>
+            <w:szCs w:val="24"/>
+          </w:rPr>
+          <w:fldChar w:fldCharType="separate"/>
+        </w:r>
+        <w:r>
+          <w:rPr>
+            <w:rFonts w:ascii="Times New Roman" w:hAnsi="Times New Roman" w:cs="Times New Roman"/>
+            <w:noProof/>
+            <w:webHidden/>
+            <w:sz w:val="24"/>
+            <w:szCs w:val="24"/>
+          </w:rPr>
+          <w:t>16</w:t>
+        </w:r>
+        <w:r>
+          <w:rPr>
+            <w:rFonts w:ascii="Times New Roman" w:hAnsi="Times New Roman" w:cs="Times New Roman"/>
+            <w:noProof/>
+            <w:webHidden/>
+            <w:sz w:val="24"/>
+            <w:szCs w:val="24"/>
+          </w:rPr>
+          <w:fldChar w:fldCharType="end"/>
+        </w:r>
+      </w:hyperlink>
+    </w:p>
+    <w:p>
+      <w:pPr>
+        <w:spacing w:line="360" w:lineRule="auto"/>
+      </w:pPr>
+      <w:r>
+        <w:rPr>
+          <w:rFonts w:ascii="Times New Roman" w:hAnsi="Times New Roman" w:cs="Times New Roman"/>
+        </w:rPr>
+        <w:fldChar w:fldCharType="end"/>
       </w:r>
     </w:p>
     <w:sectPr>
@@ -11291,6 +12388,15 @@
       <w:bCs/>
     </w:rPr>
   </w:style>
+  <w:style w:type="paragraph" w:styleId="Nincstrkz">
+    <w:name w:val="No Spacing"/>
+    <w:uiPriority w:val="1"/>
+    <w:qFormat/>
+    <w:rsid w:val="00064689"/>
+    <w:pPr>
+      <w:spacing w:after="0" w:line="240" w:lineRule="auto"/>
+    </w:pPr>
+  </w:style>
 </w:styles>
 </file>
 

</xml_diff>

<commit_message>
modify monitor and docs
</commit_message>
<xml_diff>
--- a/temp/zarodolgozat.docx
+++ b/temp/zarodolgozat.docx
@@ -4566,6 +4566,75 @@
           <w:ilvl w:val="0"/>
           <w:numId w:val="7"/>
         </w:numPr>
+        <w:spacing w:line="360" w:lineRule="auto"/>
+        <w:rPr>
+          <w:rFonts w:ascii="Times New Roman" w:hAnsi="Times New Roman" w:cs="Times New Roman"/>
+          <w:color w:val="auto"/>
+          <w:sz w:val="60"/>
+          <w:szCs w:val="60"/>
+        </w:rPr>
+      </w:pPr>
+      <w:r>
+        <w:rPr>
+          <w:rFonts w:ascii="Times New Roman" w:hAnsi="Times New Roman" w:cs="Times New Roman"/>
+          <w:color w:val="auto"/>
+          <w:sz w:val="60"/>
+          <w:szCs w:val="60"/>
+        </w:rPr>
+        <w:lastRenderedPageBreak/>
+        <w:t>Felhasználói dokumentáció</w:t>
+      </w:r>
+    </w:p>
+    <w:p>
+      <w:pPr>
+        <w:spacing w:line="360" w:lineRule="auto"/>
+        <w:ind w:firstLine="851"/>
+        <w:jc w:val="both"/>
+        <w:rPr>
+          <w:rFonts w:ascii="Times New Roman" w:hAnsi="Times New Roman" w:cs="Times New Roman"/>
+          <w:sz w:val="24"/>
+          <w:szCs w:val="24"/>
+        </w:rPr>
+      </w:pPr>
+      <w:r>
+        <w:rPr>
+          <w:rFonts w:ascii="Times New Roman" w:hAnsi="Times New Roman" w:cs="Times New Roman"/>
+          <w:sz w:val="24"/>
+          <w:szCs w:val="24"/>
+        </w:rPr>
+        <w:t>Ebben a fejezetben bemutatásra kerül részletesen a webapplikáció egyes funkciói, amelyek segítségével a felhasználó személyre szabhatja a háromdimenziós környezetét és konfigurálhatja a Naprendszer modellt.</w:t>
+      </w:r>
+    </w:p>
+    <w:p>
+      <w:pPr>
+        <w:spacing w:line="360" w:lineRule="auto"/>
+        <w:ind w:firstLine="851"/>
+        <w:jc w:val="both"/>
+        <w:rPr>
+          <w:rFonts w:ascii="Times New Roman" w:hAnsi="Times New Roman" w:cs="Times New Roman"/>
+          <w:sz w:val="24"/>
+          <w:szCs w:val="24"/>
+        </w:rPr>
+      </w:pPr>
+    </w:p>
+    <w:p>
+      <w:pPr>
+        <w:sectPr>
+          <w:pgSz w:w="11906" w:h="16838"/>
+          <w:pgMar w:top="1418" w:right="1418" w:bottom="1418" w:left="1418" w:header="709" w:footer="709" w:gutter="567"/>
+          <w:cols w:space="708"/>
+          <w:titlePg/>
+          <w:docGrid w:linePitch="360"/>
+        </w:sectPr>
+      </w:pPr>
+    </w:p>
+    <w:p>
+      <w:pPr>
+        <w:pStyle w:val="Cmsor1"/>
+        <w:numPr>
+          <w:ilvl w:val="0"/>
+          <w:numId w:val="7"/>
+        </w:numPr>
         <w:spacing w:after="120" w:line="360" w:lineRule="auto"/>
         <w:ind w:left="1054" w:hanging="697"/>
         <w:rPr>
@@ -7674,16 +7743,6 @@
           <w:sz w:val="24"/>
           <w:szCs w:val="24"/>
         </w:rPr>
-      </w:pPr>
-    </w:p>
-    <w:p>
-      <w:pPr>
-        <w:spacing w:line="360" w:lineRule="auto"/>
-        <w:rPr>
-          <w:rFonts w:ascii="Times New Roman" w:hAnsi="Times New Roman" w:cs="Times New Roman"/>
-          <w:sz w:val="24"/>
-          <w:szCs w:val="24"/>
-        </w:rPr>
         <w:sectPr>
           <w:pgSz w:w="11906" w:h="16838"/>
           <w:pgMar w:top="1418" w:right="1418" w:bottom="1418" w:left="1418" w:header="709" w:footer="709" w:gutter="567"/>
@@ -7695,6 +7754,127 @@
     </w:p>
     <w:p>
       <w:pPr>
+        <w:pStyle w:val="Cmsor2"/>
+        <w:numPr>
+          <w:ilvl w:val="1"/>
+          <w:numId w:val="7"/>
+        </w:numPr>
+        <w:spacing w:line="360" w:lineRule="auto"/>
+        <w:rPr>
+          <w:rFonts w:ascii="Times New Roman" w:hAnsi="Times New Roman" w:cs="Times New Roman"/>
+          <w:color w:val="auto"/>
+          <w:sz w:val="44"/>
+          <w:szCs w:val="44"/>
+        </w:rPr>
+      </w:pPr>
+      <w:r>
+        <w:rPr>
+          <w:rFonts w:ascii="Times New Roman" w:hAnsi="Times New Roman" w:cs="Times New Roman"/>
+          <w:color w:val="auto"/>
+          <w:sz w:val="44"/>
+          <w:szCs w:val="44"/>
+        </w:rPr>
+        <w:lastRenderedPageBreak/>
+        <w:t>Optimalizáció</w:t>
+      </w:r>
+    </w:p>
+    <w:p>
+      <w:pPr>
+        <w:spacing w:line="360" w:lineRule="auto"/>
+        <w:ind w:firstLine="851"/>
+        <w:jc w:val="both"/>
+        <w:rPr>
+          <w:rFonts w:ascii="Times New Roman" w:hAnsi="Times New Roman" w:cs="Times New Roman"/>
+          <w:sz w:val="24"/>
+          <w:szCs w:val="24"/>
+        </w:rPr>
+      </w:pPr>
+      <w:r>
+        <w:rPr>
+          <w:rFonts w:ascii="Times New Roman" w:hAnsi="Times New Roman" w:cs="Times New Roman"/>
+          <w:sz w:val="24"/>
+          <w:szCs w:val="24"/>
+        </w:rPr>
+        <w:t>Mint azt a szakirodalmi összefoglalóban olvasni lehetett fontos, hogy a program minél jobban optimalizált legyen. Ez az egyik fő pillére a felhasználói élmény kialakításának a funkcionalitás mellett. Ha maga a webapplikáció optimalizálatlan lenne, vagy épp strukturálatlan és gyakran szakadozna, az a felhasználói bizalomba is kerülne. Ehhez meg kellett találni a megoldásokat és az olyan lépéseket, amelyek segítenek az optimalizációba. Mindezek után vizsgálatokkal és kutatási módszerekkel be kell bizonyítani, hogy a webapplikáció teljesítménye nőtt, míg erőforrásigénye fordítottan arányosan csökkent.</w:t>
+      </w:r>
+    </w:p>
+    <w:p>
+      <w:pPr>
+        <w:spacing w:line="360" w:lineRule="auto"/>
+        <w:ind w:firstLine="851"/>
+        <w:jc w:val="both"/>
+        <w:rPr>
+          <w:rFonts w:ascii="Times New Roman" w:hAnsi="Times New Roman" w:cs="Times New Roman"/>
+          <w:sz w:val="24"/>
+          <w:szCs w:val="24"/>
+        </w:rPr>
+      </w:pPr>
+      <w:r>
+        <w:rPr>
+          <w:rFonts w:ascii="Times New Roman" w:hAnsi="Times New Roman" w:cs="Times New Roman"/>
+          <w:sz w:val="24"/>
+          <w:szCs w:val="24"/>
+        </w:rPr>
+        <w:t>Ahogy azt a fejlesztői dokumentációban bemutattam, a „</w:t>
+      </w:r>
+      <w:proofErr w:type="spellStart"/>
+      <w:proofErr w:type="gramStart"/>
+      <w:r>
+        <w:rPr>
+          <w:rFonts w:ascii="Times New Roman" w:hAnsi="Times New Roman" w:cs="Times New Roman"/>
+          <w:sz w:val="24"/>
+          <w:szCs w:val="24"/>
+        </w:rPr>
+        <w:t>monitor.service</w:t>
+      </w:r>
+      <w:proofErr w:type="gramEnd"/>
+      <w:r>
+        <w:rPr>
+          <w:rFonts w:ascii="Times New Roman" w:hAnsi="Times New Roman" w:cs="Times New Roman"/>
+          <w:sz w:val="24"/>
+          <w:szCs w:val="24"/>
+        </w:rPr>
+        <w:t>.ts</w:t>
+      </w:r>
+      <w:proofErr w:type="spellEnd"/>
+      <w:r>
+        <w:rPr>
+          <w:rFonts w:ascii="Times New Roman" w:hAnsi="Times New Roman" w:cs="Times New Roman"/>
+          <w:sz w:val="24"/>
+          <w:szCs w:val="24"/>
+        </w:rPr>
+        <w:t>” pont ezt a feladatot hívatott ellátni és az általa előállított CSV fájl segítségével lehetőség nyílt mindezt grafikon formájában is szemléltetni.</w:t>
+      </w:r>
+    </w:p>
+    <w:p>
+      <w:pPr>
+        <w:spacing w:line="360" w:lineRule="auto"/>
+        <w:rPr>
+          <w:rFonts w:ascii="Times New Roman" w:hAnsi="Times New Roman" w:cs="Times New Roman"/>
+          <w:sz w:val="24"/>
+          <w:szCs w:val="24"/>
+        </w:rPr>
+      </w:pPr>
+    </w:p>
+    <w:p>
+      <w:pPr>
+        <w:spacing w:line="360" w:lineRule="auto"/>
+        <w:rPr>
+          <w:rFonts w:ascii="Times New Roman" w:hAnsi="Times New Roman" w:cs="Times New Roman"/>
+          <w:sz w:val="24"/>
+          <w:szCs w:val="24"/>
+        </w:rPr>
+        <w:sectPr>
+          <w:pgSz w:w="11906" w:h="16838"/>
+          <w:pgMar w:top="1418" w:right="1418" w:bottom="1418" w:left="1418" w:header="709" w:footer="709" w:gutter="567"/>
+          <w:cols w:space="708"/>
+          <w:titlePg/>
+          <w:docGrid w:linePitch="360"/>
+        </w:sectPr>
+      </w:pPr>
+    </w:p>
+    <w:p>
+      <w:pPr>
         <w:pStyle w:val="Cmsor1"/>
         <w:numPr>
           <w:ilvl w:val="0"/>
@@ -7716,7 +7896,7 @@
           <w:szCs w:val="60"/>
         </w:rPr>
         <w:lastRenderedPageBreak/>
-        <w:t>A megoldás</w:t>
+        <w:t>Összegzés</w:t>
       </w:r>
     </w:p>
     <w:p>
@@ -7736,7 +7916,7 @@
           <w:sz w:val="24"/>
           <w:szCs w:val="24"/>
         </w:rPr>
-        <w:t>Mint</w:t>
+        <w:t>Ez a téma</w:t>
       </w:r>
     </w:p>
     <w:p>
@@ -12802,12 +12982,6 @@
 </file>
 
 <file path=customXml/item1.xml><?xml version="1.0" encoding="utf-8"?>
-<p:properties xmlns:p="http://schemas.microsoft.com/office/2006/metadata/properties" xmlns:xsi="http://www.w3.org/2001/XMLSchema-instance" xmlns:pc="http://schemas.microsoft.com/office/infopath/2007/PartnerControls">
-  <documentManagement/>
-</p:properties>
-</file>
-
-<file path=customXml/item2.xml><?xml version="1.0" encoding="utf-8"?>
 <ct:contentTypeSchema xmlns:ct="http://schemas.microsoft.com/office/2006/metadata/contentType" xmlns:ma="http://schemas.microsoft.com/office/2006/metadata/properties/metaAttributes" ct:_="" ma:_="" ma:contentTypeName="Dokumentum" ma:contentTypeID="0x010100165574340F397947BA244F0E15ED9162" ma:contentTypeVersion="5" ma:contentTypeDescription="Új dokumentum létrehozása." ma:contentTypeScope="" ma:versionID="9dcb469361139a832eec33a6c2707f24">
   <xsd:schema xmlns:xsd="http://www.w3.org/2001/XMLSchema" xmlns:xs="http://www.w3.org/2001/XMLSchema" xmlns:p="http://schemas.microsoft.com/office/2006/metadata/properties" xmlns:ns3="f57c4e5e-6d95-4329-9b99-4bd13040abaa" targetNamespace="http://schemas.microsoft.com/office/2006/metadata/properties" ma:root="true" ma:fieldsID="c3027de9d870b0759e44c522e4a75c5d" ns3:_="">
     <xsd:import namespace="f57c4e5e-6d95-4329-9b99-4bd13040abaa"/>
@@ -12957,11 +13131,13 @@
 </ct:contentTypeSchema>
 </file>
 
-<file path=customXml/item3.xml><?xml version="1.0" encoding="utf-8"?>
-<b:Sources xmlns:b="http://schemas.openxmlformats.org/officeDocument/2006/bibliography" xmlns="http://schemas.openxmlformats.org/officeDocument/2006/bibliography" SelectedStyle="\APASixthEditionOfficeOnline.xsl" StyleName="APA" Version="6"/>
+<file path=customXml/item2.xml><?xml version="1.0" encoding="utf-8"?>
+<p:properties xmlns:p="http://schemas.microsoft.com/office/2006/metadata/properties" xmlns:xsi="http://www.w3.org/2001/XMLSchema-instance" xmlns:pc="http://schemas.microsoft.com/office/infopath/2007/PartnerControls">
+  <documentManagement/>
+</p:properties>
 </file>
 
-<file path=customXml/item4.xml><?xml version="1.0" encoding="utf-8"?>
+<file path=customXml/item3.xml><?xml version="1.0" encoding="utf-8"?>
 <?mso-contentType ?>
 <FormTemplates xmlns="http://schemas.microsoft.com/sharepoint/v3/contenttype/forms">
   <Display>DocumentLibraryForm</Display>
@@ -12970,16 +13146,11 @@
 </FormTemplates>
 </file>
 
-<file path=customXml/itemProps1.xml><?xml version="1.0" encoding="utf-8"?>
-<ds:datastoreItem xmlns:ds="http://schemas.openxmlformats.org/officeDocument/2006/customXml" ds:itemID="{7C82884F-CC40-49CA-8068-22D68015E27F}">
-  <ds:schemaRefs>
-    <ds:schemaRef ds:uri="http://schemas.microsoft.com/office/2006/metadata/properties"/>
-    <ds:schemaRef ds:uri="http://schemas.microsoft.com/office/infopath/2007/PartnerControls"/>
-  </ds:schemaRefs>
-</ds:datastoreItem>
+<file path=customXml/item4.xml><?xml version="1.0" encoding="utf-8"?>
+<b:Sources xmlns:b="http://schemas.openxmlformats.org/officeDocument/2006/bibliography" xmlns="http://schemas.openxmlformats.org/officeDocument/2006/bibliography" SelectedStyle="\APASixthEditionOfficeOnline.xsl" StyleName="APA" Version="6"/>
 </file>
 
-<file path=customXml/itemProps2.xml><?xml version="1.0" encoding="utf-8"?>
+<file path=customXml/itemProps1.xml><?xml version="1.0" encoding="utf-8"?>
 <ds:datastoreItem xmlns:ds="http://schemas.openxmlformats.org/officeDocument/2006/customXml" ds:itemID="{8BEAE72D-AE8F-4FE4-B217-0E90B898FB17}">
   <ds:schemaRefs>
     <ds:schemaRef ds:uri="http://schemas.microsoft.com/office/2006/metadata/contentType"/>
@@ -12997,18 +13168,27 @@
 </ds:datastoreItem>
 </file>
 
+<file path=customXml/itemProps2.xml><?xml version="1.0" encoding="utf-8"?>
+<ds:datastoreItem xmlns:ds="http://schemas.openxmlformats.org/officeDocument/2006/customXml" ds:itemID="{7C82884F-CC40-49CA-8068-22D68015E27F}">
+  <ds:schemaRefs>
+    <ds:schemaRef ds:uri="http://schemas.microsoft.com/office/2006/metadata/properties"/>
+    <ds:schemaRef ds:uri="http://schemas.microsoft.com/office/infopath/2007/PartnerControls"/>
+  </ds:schemaRefs>
+</ds:datastoreItem>
+</file>
+
 <file path=customXml/itemProps3.xml><?xml version="1.0" encoding="utf-8"?>
+<ds:datastoreItem xmlns:ds="http://schemas.openxmlformats.org/officeDocument/2006/customXml" ds:itemID="{5E337DA0-765B-4851-96F7-E2DCF046C989}">
+  <ds:schemaRefs>
+    <ds:schemaRef ds:uri="http://schemas.microsoft.com/sharepoint/v3/contenttype/forms"/>
+  </ds:schemaRefs>
+</ds:datastoreItem>
+</file>
+
+<file path=customXml/itemProps4.xml><?xml version="1.0" encoding="utf-8"?>
 <ds:datastoreItem xmlns:ds="http://schemas.openxmlformats.org/officeDocument/2006/customXml" ds:itemID="{CBE935B8-9450-4A7E-AE54-A5995E9D5D4B}">
   <ds:schemaRefs>
     <ds:schemaRef ds:uri="http://schemas.openxmlformats.org/officeDocument/2006/bibliography"/>
   </ds:schemaRefs>
 </ds:datastoreItem>
-</file>
-
-<file path=customXml/itemProps4.xml><?xml version="1.0" encoding="utf-8"?>
-<ds:datastoreItem xmlns:ds="http://schemas.openxmlformats.org/officeDocument/2006/customXml" ds:itemID="{5E337DA0-765B-4851-96F7-E2DCF046C989}">
-  <ds:schemaRefs>
-    <ds:schemaRef ds:uri="http://schemas.microsoft.com/sharepoint/v3/contenttype/forms"/>
-  </ds:schemaRefs>
-</ds:datastoreItem>
 </file>
</xml_diff>

<commit_message>
add optimalization to docs
</commit_message>
<xml_diff>
--- a/temp/zarodolgozat.docx
+++ b/temp/zarodolgozat.docx
@@ -1,6 +1,6 @@
 
 <file path=word/document.xml><?xml version="1.0" encoding="utf-8"?>
-<w:document xmlns:wpc="http://schemas.microsoft.com/office/word/2010/wordprocessingCanvas" xmlns:cx="http://schemas.microsoft.com/office/drawing/2014/chartex" xmlns:cx1="http://schemas.microsoft.com/office/drawing/2015/9/8/chartex" xmlns:cx2="http://schemas.microsoft.com/office/drawing/2015/10/21/chartex" xmlns:cx3="http://schemas.microsoft.com/office/drawing/2016/5/9/chartex" xmlns:cx4="http://schemas.microsoft.com/office/drawing/2016/5/10/chartex" xmlns:cx5="http://schemas.microsoft.com/office/drawing/2016/5/11/chartex" xmlns:cx6="http://schemas.microsoft.com/office/drawing/2016/5/12/chartex" xmlns:cx7="http://schemas.microsoft.com/office/drawing/2016/5/13/chartex" xmlns:cx8="http://schemas.microsoft.com/office/drawing/2016/5/14/chartex" xmlns:mc="http://schemas.openxmlformats.org/markup-compatibility/2006" xmlns:aink="http://schemas.microsoft.com/office/drawing/2016/ink" xmlns:am3d="http://schemas.microsoft.com/office/drawing/2017/model3d" xmlns:o="urn:schemas-microsoft-com:office:office" xmlns:oel="http://schemas.microsoft.com/office/2019/extlst" xmlns:r="http://schemas.openxmlformats.org/officeDocument/2006/relationships" xmlns:m="http://schemas.openxmlformats.org/officeDocument/2006/math" xmlns:v="urn:schemas-microsoft-com:vml" xmlns:wp14="http://schemas.microsoft.com/office/word/2010/wordprocessingDrawing" xmlns:wp="http://schemas.openxmlformats.org/drawingml/2006/wordprocessingDrawing" xmlns:w10="urn:schemas-microsoft-com:office:word" xmlns:w="http://schemas.openxmlformats.org/wordprocessingml/2006/main" xmlns:w14="http://schemas.microsoft.com/office/word/2010/wordml" xmlns:w15="http://schemas.microsoft.com/office/word/2012/wordml" xmlns:w16cex="http://schemas.microsoft.com/office/word/2018/wordml/cex" xmlns:w16cid="http://schemas.microsoft.com/office/word/2016/wordml/cid" xmlns:w16="http://schemas.microsoft.com/office/word/2018/wordml" xmlns:w16sdtdh="http://schemas.microsoft.com/office/word/2020/wordml/sdtdatahash" xmlns:w16se="http://schemas.microsoft.com/office/word/2015/wordml/symex" xmlns:wpg="http://schemas.microsoft.com/office/word/2010/wordprocessingGroup" xmlns:wpi="http://schemas.microsoft.com/office/word/2010/wordprocessingInk" xmlns:wne="http://schemas.microsoft.com/office/word/2006/wordml" xmlns:wps="http://schemas.microsoft.com/office/word/2010/wordprocessingShape" mc:Ignorable="w14 w15 w16se w16cid w16 w16cex w16sdtdh wp14">
+<w:document xmlns:wpc="http://schemas.microsoft.com/office/word/2010/wordprocessingCanvas" xmlns:cx="http://schemas.microsoft.com/office/drawing/2014/chartex" xmlns:cx1="http://schemas.microsoft.com/office/drawing/2015/9/8/chartex" xmlns:cx2="http://schemas.microsoft.com/office/drawing/2015/10/21/chartex" xmlns:cx3="http://schemas.microsoft.com/office/drawing/2016/5/9/chartex" xmlns:cx4="http://schemas.microsoft.com/office/drawing/2016/5/10/chartex" xmlns:cx5="http://schemas.microsoft.com/office/drawing/2016/5/11/chartex" xmlns:cx6="http://schemas.microsoft.com/office/drawing/2016/5/12/chartex" xmlns:cx7="http://schemas.microsoft.com/office/drawing/2016/5/13/chartex" xmlns:cx8="http://schemas.microsoft.com/office/drawing/2016/5/14/chartex" xmlns:mc="http://schemas.openxmlformats.org/markup-compatibility/2006" xmlns:aink="http://schemas.microsoft.com/office/drawing/2016/ink" xmlns:am3d="http://schemas.microsoft.com/office/drawing/2017/model3d" xmlns:o="urn:schemas-microsoft-com:office:office" xmlns:oel="http://schemas.microsoft.com/office/2019/extlst" xmlns:r="http://schemas.openxmlformats.org/officeDocument/2006/relationships" xmlns:m="http://schemas.openxmlformats.org/officeDocument/2006/math" xmlns:v="urn:schemas-microsoft-com:vml" xmlns:wp14="http://schemas.microsoft.com/office/word/2010/wordprocessingDrawing" xmlns:wp="http://schemas.openxmlformats.org/drawingml/2006/wordprocessingDrawing" xmlns:w10="urn:schemas-microsoft-com:office:word" xmlns:w="http://schemas.openxmlformats.org/wordprocessingml/2006/main" xmlns:w14="http://schemas.microsoft.com/office/word/2010/wordml" xmlns:w15="http://schemas.microsoft.com/office/word/2012/wordml" xmlns:w16cex="http://schemas.microsoft.com/office/word/2018/wordml/cex" xmlns:w16cid="http://schemas.microsoft.com/office/word/2016/wordml/cid" xmlns:w16="http://schemas.microsoft.com/office/word/2018/wordml" xmlns:w16du="http://schemas.microsoft.com/office/word/2023/wordml/word16du" xmlns:w16sdtdh="http://schemas.microsoft.com/office/word/2020/wordml/sdtdatahash" xmlns:w16sdtfl="http://schemas.microsoft.com/office/word/2024/wordml/sdtformatlock" xmlns:w16se="http://schemas.microsoft.com/office/word/2015/wordml/symex" xmlns:wpg="http://schemas.microsoft.com/office/word/2010/wordprocessingGroup" xmlns:wpi="http://schemas.microsoft.com/office/word/2010/wordprocessingInk" xmlns:wne="http://schemas.microsoft.com/office/word/2006/wordml" xmlns:wps="http://schemas.microsoft.com/office/word/2010/wordprocessingShape" mc:Ignorable="w14 w15 w16se w16cid w16 w16cex w16sdtdh w16sdtfl w16du wp14">
   <w:body>
     <w:p>
       <w:pPr>
@@ -331,7 +331,7 @@
       <w:sdtContent>
         <w:p>
           <w:pPr>
-            <w:pStyle w:val="Tartalomjegyzkcmsora"/>
+            <w:pStyle w:val="TOCHeading"/>
             <w:spacing w:before="0" w:line="360" w:lineRule="auto"/>
             <w:rPr>
               <w:rFonts w:ascii="Times New Roman" w:hAnsi="Times New Roman" w:cs="Times New Roman"/>
@@ -352,7 +352,7 @@
         </w:p>
         <w:p>
           <w:pPr>
-            <w:pStyle w:val="TJ1"/>
+            <w:pStyle w:val="TOC1"/>
             <w:tabs>
               <w:tab w:val="left" w:pos="440"/>
               <w:tab w:val="right" w:leader="dot" w:pos="8493"/>
@@ -392,7 +392,7 @@
           <w:hyperlink w:anchor="_Toc195595937" w:history="1">
             <w:r>
               <w:rPr>
-                <w:rStyle w:val="Hiperhivatkozs"/>
+                <w:rStyle w:val="Hyperlink"/>
                 <w:rFonts w:ascii="Times New Roman" w:hAnsi="Times New Roman" w:cs="Times New Roman"/>
                 <w:noProof/>
               </w:rPr>
@@ -410,7 +410,7 @@
             </w:r>
             <w:r>
               <w:rPr>
-                <w:rStyle w:val="Hiperhivatkozs"/>
+                <w:rStyle w:val="Hyperlink"/>
                 <w:rFonts w:ascii="Times New Roman" w:hAnsi="Times New Roman" w:cs="Times New Roman"/>
                 <w:noProof/>
               </w:rPr>
@@ -468,7 +468,7 @@
         </w:p>
         <w:p>
           <w:pPr>
-            <w:pStyle w:val="TJ1"/>
+            <w:pStyle w:val="TOC1"/>
             <w:tabs>
               <w:tab w:val="left" w:pos="440"/>
               <w:tab w:val="right" w:leader="dot" w:pos="8493"/>
@@ -484,7 +484,7 @@
           <w:hyperlink w:anchor="_Toc195595938" w:history="1">
             <w:r>
               <w:rPr>
-                <w:rStyle w:val="Hiperhivatkozs"/>
+                <w:rStyle w:val="Hyperlink"/>
                 <w:rFonts w:ascii="Times New Roman" w:hAnsi="Times New Roman" w:cs="Times New Roman"/>
                 <w:noProof/>
               </w:rPr>
@@ -502,7 +502,7 @@
             </w:r>
             <w:r>
               <w:rPr>
-                <w:rStyle w:val="Hiperhivatkozs"/>
+                <w:rStyle w:val="Hyperlink"/>
                 <w:rFonts w:ascii="Times New Roman" w:hAnsi="Times New Roman" w:cs="Times New Roman"/>
                 <w:noProof/>
               </w:rPr>
@@ -560,7 +560,7 @@
         </w:p>
         <w:p>
           <w:pPr>
-            <w:pStyle w:val="TJ2"/>
+            <w:pStyle w:val="TOC2"/>
             <w:tabs>
               <w:tab w:val="left" w:pos="960"/>
               <w:tab w:val="right" w:leader="dot" w:pos="8493"/>
@@ -576,7 +576,7 @@
           <w:hyperlink w:anchor="_Toc195595939" w:history="1">
             <w:r>
               <w:rPr>
-                <w:rStyle w:val="Hiperhivatkozs"/>
+                <w:rStyle w:val="Hyperlink"/>
                 <w:rFonts w:ascii="Times New Roman" w:hAnsi="Times New Roman" w:cs="Times New Roman"/>
                 <w:noProof/>
               </w:rPr>
@@ -594,7 +594,7 @@
             </w:r>
             <w:r>
               <w:rPr>
-                <w:rStyle w:val="Hiperhivatkozs"/>
+                <w:rStyle w:val="Hyperlink"/>
                 <w:rFonts w:ascii="Times New Roman" w:hAnsi="Times New Roman" w:cs="Times New Roman"/>
                 <w:noProof/>
               </w:rPr>
@@ -652,7 +652,7 @@
         </w:p>
         <w:p>
           <w:pPr>
-            <w:pStyle w:val="TJ2"/>
+            <w:pStyle w:val="TOC2"/>
             <w:tabs>
               <w:tab w:val="left" w:pos="960"/>
               <w:tab w:val="right" w:leader="dot" w:pos="8493"/>
@@ -668,7 +668,7 @@
           <w:hyperlink w:anchor="_Toc195595940" w:history="1">
             <w:r>
               <w:rPr>
-                <w:rStyle w:val="Hiperhivatkozs"/>
+                <w:rStyle w:val="Hyperlink"/>
                 <w:rFonts w:ascii="Times New Roman" w:hAnsi="Times New Roman" w:cs="Times New Roman"/>
                 <w:noProof/>
               </w:rPr>
@@ -686,7 +686,7 @@
             </w:r>
             <w:r>
               <w:rPr>
-                <w:rStyle w:val="Hiperhivatkozs"/>
+                <w:rStyle w:val="Hyperlink"/>
                 <w:rFonts w:ascii="Times New Roman" w:hAnsi="Times New Roman" w:cs="Times New Roman"/>
                 <w:noProof/>
               </w:rPr>
@@ -744,7 +744,7 @@
         </w:p>
         <w:p>
           <w:pPr>
-            <w:pStyle w:val="TJ2"/>
+            <w:pStyle w:val="TOC2"/>
             <w:tabs>
               <w:tab w:val="left" w:pos="960"/>
               <w:tab w:val="right" w:leader="dot" w:pos="8493"/>
@@ -760,7 +760,7 @@
           <w:hyperlink w:anchor="_Toc195595941" w:history="1">
             <w:r>
               <w:rPr>
-                <w:rStyle w:val="Hiperhivatkozs"/>
+                <w:rStyle w:val="Hyperlink"/>
                 <w:rFonts w:ascii="Times New Roman" w:hAnsi="Times New Roman" w:cs="Times New Roman"/>
                 <w:noProof/>
               </w:rPr>
@@ -778,7 +778,7 @@
             </w:r>
             <w:r>
               <w:rPr>
-                <w:rStyle w:val="Hiperhivatkozs"/>
+                <w:rStyle w:val="Hyperlink"/>
                 <w:rFonts w:ascii="Times New Roman" w:hAnsi="Times New Roman" w:cs="Times New Roman"/>
                 <w:noProof/>
               </w:rPr>
@@ -836,7 +836,7 @@
         </w:p>
         <w:p>
           <w:pPr>
-            <w:pStyle w:val="TJ2"/>
+            <w:pStyle w:val="TOC2"/>
             <w:tabs>
               <w:tab w:val="left" w:pos="960"/>
               <w:tab w:val="right" w:leader="dot" w:pos="8493"/>
@@ -852,7 +852,7 @@
           <w:hyperlink w:anchor="_Toc195595942" w:history="1">
             <w:r>
               <w:rPr>
-                <w:rStyle w:val="Hiperhivatkozs"/>
+                <w:rStyle w:val="Hyperlink"/>
                 <w:rFonts w:ascii="Times New Roman" w:hAnsi="Times New Roman" w:cs="Times New Roman"/>
                 <w:noProof/>
               </w:rPr>
@@ -870,7 +870,7 @@
             </w:r>
             <w:r>
               <w:rPr>
-                <w:rStyle w:val="Hiperhivatkozs"/>
+                <w:rStyle w:val="Hyperlink"/>
                 <w:rFonts w:ascii="Times New Roman" w:hAnsi="Times New Roman" w:cs="Times New Roman"/>
                 <w:noProof/>
               </w:rPr>
@@ -928,7 +928,7 @@
         </w:p>
         <w:p>
           <w:pPr>
-            <w:pStyle w:val="TJ2"/>
+            <w:pStyle w:val="TOC2"/>
             <w:tabs>
               <w:tab w:val="left" w:pos="960"/>
               <w:tab w:val="right" w:leader="dot" w:pos="8493"/>
@@ -944,7 +944,7 @@
           <w:hyperlink w:anchor="_Toc195595943" w:history="1">
             <w:r>
               <w:rPr>
-                <w:rStyle w:val="Hiperhivatkozs"/>
+                <w:rStyle w:val="Hyperlink"/>
                 <w:rFonts w:ascii="Times New Roman" w:hAnsi="Times New Roman" w:cs="Times New Roman"/>
                 <w:noProof/>
               </w:rPr>
@@ -962,7 +962,7 @@
             </w:r>
             <w:r>
               <w:rPr>
-                <w:rStyle w:val="Hiperhivatkozs"/>
+                <w:rStyle w:val="Hyperlink"/>
                 <w:rFonts w:ascii="Times New Roman" w:hAnsi="Times New Roman" w:cs="Times New Roman"/>
                 <w:noProof/>
               </w:rPr>
@@ -1020,7 +1020,7 @@
         </w:p>
         <w:p>
           <w:pPr>
-            <w:pStyle w:val="TJ1"/>
+            <w:pStyle w:val="TOC1"/>
             <w:tabs>
               <w:tab w:val="left" w:pos="440"/>
               <w:tab w:val="right" w:leader="dot" w:pos="8493"/>
@@ -1036,7 +1036,7 @@
           <w:hyperlink w:anchor="_Toc195595944" w:history="1">
             <w:r>
               <w:rPr>
-                <w:rStyle w:val="Hiperhivatkozs"/>
+                <w:rStyle w:val="Hyperlink"/>
                 <w:rFonts w:ascii="Times New Roman" w:hAnsi="Times New Roman" w:cs="Times New Roman"/>
                 <w:noProof/>
               </w:rPr>
@@ -1054,7 +1054,7 @@
             </w:r>
             <w:r>
               <w:rPr>
-                <w:rStyle w:val="Hiperhivatkozs"/>
+                <w:rStyle w:val="Hyperlink"/>
                 <w:rFonts w:ascii="Times New Roman" w:hAnsi="Times New Roman" w:cs="Times New Roman"/>
                 <w:noProof/>
               </w:rPr>
@@ -1112,7 +1112,7 @@
         </w:p>
         <w:p>
           <w:pPr>
-            <w:pStyle w:val="TJ1"/>
+            <w:pStyle w:val="TOC1"/>
             <w:tabs>
               <w:tab w:val="left" w:pos="440"/>
               <w:tab w:val="right" w:leader="dot" w:pos="8493"/>
@@ -1128,7 +1128,7 @@
           <w:hyperlink w:anchor="_Toc195595945" w:history="1">
             <w:r>
               <w:rPr>
-                <w:rStyle w:val="Hiperhivatkozs"/>
+                <w:rStyle w:val="Hyperlink"/>
                 <w:rFonts w:ascii="Times New Roman" w:hAnsi="Times New Roman" w:cs="Times New Roman"/>
                 <w:noProof/>
               </w:rPr>
@@ -1146,7 +1146,7 @@
             </w:r>
             <w:r>
               <w:rPr>
-                <w:rStyle w:val="Hiperhivatkozs"/>
+                <w:rStyle w:val="Hyperlink"/>
                 <w:rFonts w:ascii="Times New Roman" w:hAnsi="Times New Roman" w:cs="Times New Roman"/>
                 <w:noProof/>
               </w:rPr>
@@ -1204,7 +1204,7 @@
         </w:p>
         <w:p>
           <w:pPr>
-            <w:pStyle w:val="TJ2"/>
+            <w:pStyle w:val="TOC2"/>
             <w:tabs>
               <w:tab w:val="left" w:pos="960"/>
               <w:tab w:val="right" w:leader="dot" w:pos="8493"/>
@@ -1220,7 +1220,7 @@
           <w:hyperlink w:anchor="_Toc195595946" w:history="1">
             <w:r>
               <w:rPr>
-                <w:rStyle w:val="Hiperhivatkozs"/>
+                <w:rStyle w:val="Hyperlink"/>
                 <w:rFonts w:ascii="Times New Roman" w:hAnsi="Times New Roman" w:cs="Times New Roman"/>
                 <w:noProof/>
               </w:rPr>
@@ -1238,7 +1238,7 @@
             </w:r>
             <w:r>
               <w:rPr>
-                <w:rStyle w:val="Hiperhivatkozs"/>
+                <w:rStyle w:val="Hyperlink"/>
                 <w:rFonts w:ascii="Times New Roman" w:hAnsi="Times New Roman" w:cs="Times New Roman"/>
                 <w:noProof/>
               </w:rPr>
@@ -1296,7 +1296,7 @@
         </w:p>
         <w:p>
           <w:pPr>
-            <w:pStyle w:val="TJ3"/>
+            <w:pStyle w:val="TOC3"/>
             <w:tabs>
               <w:tab w:val="left" w:pos="1200"/>
               <w:tab w:val="right" w:leader="dot" w:pos="8493"/>
@@ -1312,7 +1312,7 @@
           <w:hyperlink w:anchor="_Toc195595947" w:history="1">
             <w:r>
               <w:rPr>
-                <w:rStyle w:val="Hiperhivatkozs"/>
+                <w:rStyle w:val="Hyperlink"/>
                 <w:rFonts w:ascii="Times New Roman" w:hAnsi="Times New Roman" w:cs="Times New Roman"/>
                 <w:noProof/>
               </w:rPr>
@@ -1330,7 +1330,7 @@
             </w:r>
             <w:r>
               <w:rPr>
-                <w:rStyle w:val="Hiperhivatkozs"/>
+                <w:rStyle w:val="Hyperlink"/>
                 <w:rFonts w:ascii="Times New Roman" w:hAnsi="Times New Roman" w:cs="Times New Roman"/>
                 <w:noProof/>
               </w:rPr>
@@ -1388,7 +1388,7 @@
         </w:p>
         <w:p>
           <w:pPr>
-            <w:pStyle w:val="TJ3"/>
+            <w:pStyle w:val="TOC3"/>
             <w:tabs>
               <w:tab w:val="left" w:pos="1200"/>
               <w:tab w:val="right" w:leader="dot" w:pos="8493"/>
@@ -1404,7 +1404,7 @@
           <w:hyperlink w:anchor="_Toc195595948" w:history="1">
             <w:r>
               <w:rPr>
-                <w:rStyle w:val="Hiperhivatkozs"/>
+                <w:rStyle w:val="Hyperlink"/>
                 <w:rFonts w:ascii="Times New Roman" w:hAnsi="Times New Roman" w:cs="Times New Roman"/>
                 <w:noProof/>
               </w:rPr>
@@ -1422,7 +1422,7 @@
             </w:r>
             <w:r>
               <w:rPr>
-                <w:rStyle w:val="Hiperhivatkozs"/>
+                <w:rStyle w:val="Hyperlink"/>
                 <w:rFonts w:ascii="Times New Roman" w:hAnsi="Times New Roman" w:cs="Times New Roman"/>
                 <w:noProof/>
               </w:rPr>
@@ -1480,7 +1480,7 @@
         </w:p>
         <w:p>
           <w:pPr>
-            <w:pStyle w:val="TJ3"/>
+            <w:pStyle w:val="TOC3"/>
             <w:tabs>
               <w:tab w:val="left" w:pos="1200"/>
               <w:tab w:val="right" w:leader="dot" w:pos="8493"/>
@@ -1496,7 +1496,7 @@
           <w:hyperlink w:anchor="_Toc195595949" w:history="1">
             <w:r>
               <w:rPr>
-                <w:rStyle w:val="Hiperhivatkozs"/>
+                <w:rStyle w:val="Hyperlink"/>
                 <w:rFonts w:ascii="Times New Roman" w:hAnsi="Times New Roman" w:cs="Times New Roman"/>
                 <w:noProof/>
               </w:rPr>
@@ -1514,7 +1514,7 @@
             </w:r>
             <w:r>
               <w:rPr>
-                <w:rStyle w:val="Hiperhivatkozs"/>
+                <w:rStyle w:val="Hyperlink"/>
                 <w:rFonts w:ascii="Times New Roman" w:hAnsi="Times New Roman" w:cs="Times New Roman"/>
                 <w:noProof/>
               </w:rPr>
@@ -1572,7 +1572,7 @@
         </w:p>
         <w:p>
           <w:pPr>
-            <w:pStyle w:val="TJ3"/>
+            <w:pStyle w:val="TOC3"/>
             <w:tabs>
               <w:tab w:val="left" w:pos="1200"/>
               <w:tab w:val="right" w:leader="dot" w:pos="8493"/>
@@ -1588,7 +1588,7 @@
           <w:hyperlink w:anchor="_Toc195595950" w:history="1">
             <w:r>
               <w:rPr>
-                <w:rStyle w:val="Hiperhivatkozs"/>
+                <w:rStyle w:val="Hyperlink"/>
                 <w:rFonts w:ascii="Times New Roman" w:hAnsi="Times New Roman" w:cs="Times New Roman"/>
                 <w:noProof/>
               </w:rPr>
@@ -1606,7 +1606,7 @@
             </w:r>
             <w:r>
               <w:rPr>
-                <w:rStyle w:val="Hiperhivatkozs"/>
+                <w:rStyle w:val="Hyperlink"/>
                 <w:rFonts w:ascii="Times New Roman" w:hAnsi="Times New Roman" w:cs="Times New Roman"/>
                 <w:noProof/>
               </w:rPr>
@@ -1664,7 +1664,7 @@
         </w:p>
         <w:p>
           <w:pPr>
-            <w:pStyle w:val="TJ2"/>
+            <w:pStyle w:val="TOC2"/>
             <w:tabs>
               <w:tab w:val="left" w:pos="960"/>
               <w:tab w:val="right" w:leader="dot" w:pos="8493"/>
@@ -1680,7 +1680,7 @@
           <w:hyperlink w:anchor="_Toc195595951" w:history="1">
             <w:r>
               <w:rPr>
-                <w:rStyle w:val="Hiperhivatkozs"/>
+                <w:rStyle w:val="Hyperlink"/>
                 <w:rFonts w:ascii="Times New Roman" w:hAnsi="Times New Roman" w:cs="Times New Roman"/>
                 <w:noProof/>
               </w:rPr>
@@ -1698,7 +1698,7 @@
             </w:r>
             <w:r>
               <w:rPr>
-                <w:rStyle w:val="Hiperhivatkozs"/>
+                <w:rStyle w:val="Hyperlink"/>
                 <w:rFonts w:ascii="Times New Roman" w:hAnsi="Times New Roman" w:cs="Times New Roman"/>
                 <w:noProof/>
               </w:rPr>
@@ -1756,7 +1756,7 @@
         </w:p>
         <w:p>
           <w:pPr>
-            <w:pStyle w:val="TJ3"/>
+            <w:pStyle w:val="TOC3"/>
             <w:tabs>
               <w:tab w:val="left" w:pos="1200"/>
               <w:tab w:val="right" w:leader="dot" w:pos="8493"/>
@@ -1772,7 +1772,7 @@
           <w:hyperlink w:anchor="_Toc195595952" w:history="1">
             <w:r>
               <w:rPr>
-                <w:rStyle w:val="Hiperhivatkozs"/>
+                <w:rStyle w:val="Hyperlink"/>
                 <w:rFonts w:ascii="Times New Roman" w:hAnsi="Times New Roman" w:cs="Times New Roman"/>
                 <w:noProof/>
               </w:rPr>
@@ -1790,7 +1790,7 @@
             </w:r>
             <w:r>
               <w:rPr>
-                <w:rStyle w:val="Hiperhivatkozs"/>
+                <w:rStyle w:val="Hyperlink"/>
                 <w:rFonts w:ascii="Times New Roman" w:hAnsi="Times New Roman" w:cs="Times New Roman"/>
                 <w:noProof/>
               </w:rPr>
@@ -1848,7 +1848,7 @@
         </w:p>
         <w:p>
           <w:pPr>
-            <w:pStyle w:val="TJ3"/>
+            <w:pStyle w:val="TOC3"/>
             <w:tabs>
               <w:tab w:val="left" w:pos="1200"/>
               <w:tab w:val="right" w:leader="dot" w:pos="8493"/>
@@ -1864,7 +1864,7 @@
           <w:hyperlink w:anchor="_Toc195595953" w:history="1">
             <w:r>
               <w:rPr>
-                <w:rStyle w:val="Hiperhivatkozs"/>
+                <w:rStyle w:val="Hyperlink"/>
                 <w:rFonts w:ascii="Times New Roman" w:hAnsi="Times New Roman" w:cs="Times New Roman"/>
                 <w:noProof/>
               </w:rPr>
@@ -1882,7 +1882,7 @@
             </w:r>
             <w:r>
               <w:rPr>
-                <w:rStyle w:val="Hiperhivatkozs"/>
+                <w:rStyle w:val="Hyperlink"/>
                 <w:rFonts w:ascii="Times New Roman" w:hAnsi="Times New Roman" w:cs="Times New Roman"/>
                 <w:noProof/>
               </w:rPr>
@@ -1940,7 +1940,7 @@
         </w:p>
         <w:p>
           <w:pPr>
-            <w:pStyle w:val="TJ3"/>
+            <w:pStyle w:val="TOC3"/>
             <w:tabs>
               <w:tab w:val="left" w:pos="1200"/>
               <w:tab w:val="right" w:leader="dot" w:pos="8493"/>
@@ -1956,7 +1956,7 @@
           <w:hyperlink w:anchor="_Toc195595954" w:history="1">
             <w:r>
               <w:rPr>
-                <w:rStyle w:val="Hiperhivatkozs"/>
+                <w:rStyle w:val="Hyperlink"/>
                 <w:rFonts w:ascii="Times New Roman" w:hAnsi="Times New Roman" w:cs="Times New Roman"/>
                 <w:noProof/>
               </w:rPr>
@@ -1974,7 +1974,7 @@
             </w:r>
             <w:r>
               <w:rPr>
-                <w:rStyle w:val="Hiperhivatkozs"/>
+                <w:rStyle w:val="Hyperlink"/>
                 <w:rFonts w:ascii="Times New Roman" w:hAnsi="Times New Roman" w:cs="Times New Roman"/>
                 <w:noProof/>
               </w:rPr>
@@ -2032,7 +2032,7 @@
         </w:p>
         <w:p>
           <w:pPr>
-            <w:pStyle w:val="TJ3"/>
+            <w:pStyle w:val="TOC3"/>
             <w:tabs>
               <w:tab w:val="left" w:pos="1200"/>
               <w:tab w:val="right" w:leader="dot" w:pos="8493"/>
@@ -2048,7 +2048,7 @@
           <w:hyperlink w:anchor="_Toc195595955" w:history="1">
             <w:r>
               <w:rPr>
-                <w:rStyle w:val="Hiperhivatkozs"/>
+                <w:rStyle w:val="Hyperlink"/>
                 <w:rFonts w:ascii="Times New Roman" w:hAnsi="Times New Roman" w:cs="Times New Roman"/>
                 <w:noProof/>
               </w:rPr>
@@ -2066,7 +2066,7 @@
             </w:r>
             <w:r>
               <w:rPr>
-                <w:rStyle w:val="Hiperhivatkozs"/>
+                <w:rStyle w:val="Hyperlink"/>
                 <w:rFonts w:ascii="Times New Roman" w:hAnsi="Times New Roman" w:cs="Times New Roman"/>
                 <w:noProof/>
               </w:rPr>
@@ -2124,7 +2124,7 @@
         </w:p>
         <w:p>
           <w:pPr>
-            <w:pStyle w:val="TJ1"/>
+            <w:pStyle w:val="TOC1"/>
             <w:tabs>
               <w:tab w:val="left" w:pos="440"/>
               <w:tab w:val="right" w:leader="dot" w:pos="8493"/>
@@ -2140,7 +2140,7 @@
           <w:hyperlink w:anchor="_Toc195595956" w:history="1">
             <w:r>
               <w:rPr>
-                <w:rStyle w:val="Hiperhivatkozs"/>
+                <w:rStyle w:val="Hyperlink"/>
                 <w:rFonts w:ascii="Times New Roman" w:hAnsi="Times New Roman" w:cs="Times New Roman"/>
                 <w:noProof/>
               </w:rPr>
@@ -2158,7 +2158,7 @@
             </w:r>
             <w:r>
               <w:rPr>
-                <w:rStyle w:val="Hiperhivatkozs"/>
+                <w:rStyle w:val="Hyperlink"/>
                 <w:rFonts w:ascii="Times New Roman" w:hAnsi="Times New Roman" w:cs="Times New Roman"/>
                 <w:noProof/>
               </w:rPr>
@@ -2216,7 +2216,7 @@
         </w:p>
         <w:p>
           <w:pPr>
-            <w:pStyle w:val="TJ1"/>
+            <w:pStyle w:val="TOC1"/>
             <w:tabs>
               <w:tab w:val="right" w:leader="dot" w:pos="8493"/>
             </w:tabs>
@@ -2231,7 +2231,7 @@
           <w:hyperlink w:anchor="_Toc195595957" w:history="1">
             <w:r>
               <w:rPr>
-                <w:rStyle w:val="Hiperhivatkozs"/>
+                <w:rStyle w:val="Hyperlink"/>
                 <w:rFonts w:ascii="Times New Roman" w:hAnsi="Times New Roman" w:cs="Times New Roman"/>
                 <w:noProof/>
               </w:rPr>
@@ -2289,7 +2289,7 @@
         </w:p>
         <w:p>
           <w:pPr>
-            <w:pStyle w:val="TJ1"/>
+            <w:pStyle w:val="TOC1"/>
             <w:tabs>
               <w:tab w:val="right" w:leader="dot" w:pos="8493"/>
             </w:tabs>
@@ -2304,7 +2304,7 @@
           <w:hyperlink w:anchor="_Toc195595958" w:history="1">
             <w:r>
               <w:rPr>
-                <w:rStyle w:val="Hiperhivatkozs"/>
+                <w:rStyle w:val="Hyperlink"/>
                 <w:rFonts w:ascii="Times New Roman" w:hAnsi="Times New Roman" w:cs="Times New Roman"/>
                 <w:noProof/>
                 <w:shd w:val="clear" w:color="auto" w:fill="FFFFFF"/>
@@ -2314,7 +2314,7 @@
             </w:r>
             <w:r>
               <w:rPr>
-                <w:rStyle w:val="Hiperhivatkozs"/>
+                <w:rStyle w:val="Hyperlink"/>
                 <w:rFonts w:ascii="Times New Roman" w:hAnsi="Times New Roman" w:cs="Times New Roman"/>
                 <w:noProof/>
                 <w:shd w:val="clear" w:color="auto" w:fill="FFFFFF"/>
@@ -2398,7 +2398,7 @@
     </w:p>
     <w:p>
       <w:pPr>
-        <w:pStyle w:val="Cmsor1"/>
+        <w:pStyle w:val="Heading1"/>
         <w:numPr>
           <w:ilvl w:val="0"/>
           <w:numId w:val="7"/>
@@ -3245,7 +3245,7 @@
     </w:p>
     <w:p>
       <w:pPr>
-        <w:pStyle w:val="Listaszerbekezds"/>
+        <w:pStyle w:val="ListParagraph"/>
         <w:numPr>
           <w:ilvl w:val="0"/>
           <w:numId w:val="7"/>
@@ -3269,7 +3269,7 @@
     </w:p>
     <w:p>
       <w:pPr>
-        <w:pStyle w:val="Cmsor1"/>
+        <w:pStyle w:val="Heading1"/>
         <w:numPr>
           <w:ilvl w:val="0"/>
           <w:numId w:val="7"/>
@@ -3678,7 +3678,7 @@
     </w:p>
     <w:p>
       <w:pPr>
-        <w:pStyle w:val="Cmsor2"/>
+        <w:pStyle w:val="Heading2"/>
         <w:numPr>
           <w:ilvl w:val="1"/>
           <w:numId w:val="7"/>
@@ -3996,7 +3996,7 @@
     </w:p>
     <w:p>
       <w:pPr>
-        <w:pStyle w:val="Cmsor2"/>
+        <w:pStyle w:val="Heading2"/>
         <w:numPr>
           <w:ilvl w:val="1"/>
           <w:numId w:val="7"/>
@@ -4355,7 +4355,7 @@
     </w:p>
     <w:p>
       <w:pPr>
-        <w:pStyle w:val="Cmsor2"/>
+        <w:pStyle w:val="Heading2"/>
         <w:numPr>
           <w:ilvl w:val="1"/>
           <w:numId w:val="7"/>
@@ -4599,7 +4599,7 @@
     </w:p>
     <w:p>
       <w:pPr>
-        <w:pStyle w:val="Cmsor2"/>
+        <w:pStyle w:val="Heading2"/>
         <w:numPr>
           <w:ilvl w:val="1"/>
           <w:numId w:val="7"/>
@@ -4829,7 +4829,7 @@
     </w:p>
     <w:p>
       <w:pPr>
-        <w:pStyle w:val="Cmsor2"/>
+        <w:pStyle w:val="Heading2"/>
         <w:numPr>
           <w:ilvl w:val="1"/>
           <w:numId w:val="7"/>
@@ -5453,7 +5453,7 @@
     </w:p>
     <w:p>
       <w:pPr>
-        <w:pStyle w:val="Cmsor1"/>
+        <w:pStyle w:val="Heading1"/>
         <w:numPr>
           <w:ilvl w:val="0"/>
           <w:numId w:val="7"/>
@@ -5524,7 +5524,7 @@
     </w:p>
     <w:p>
       <w:pPr>
-        <w:pStyle w:val="Cmsor1"/>
+        <w:pStyle w:val="Heading1"/>
         <w:numPr>
           <w:ilvl w:val="0"/>
           <w:numId w:val="7"/>
@@ -5986,7 +5986,7 @@
     </w:p>
     <w:p>
       <w:pPr>
-        <w:pStyle w:val="Cmsor2"/>
+        <w:pStyle w:val="Heading2"/>
         <w:numPr>
           <w:ilvl w:val="1"/>
           <w:numId w:val="7"/>
@@ -6035,7 +6035,7 @@
     </w:p>
     <w:p>
       <w:pPr>
-        <w:pStyle w:val="Cmsor3"/>
+        <w:pStyle w:val="Heading3"/>
         <w:numPr>
           <w:ilvl w:val="2"/>
           <w:numId w:val="7"/>
@@ -6336,16 +6336,44 @@
           <w:sz w:val="24"/>
           <w:szCs w:val="24"/>
         </w:rPr>
-        <w:t xml:space="preserve"> és a illetve a </w:t>
-      </w:r>
-      <w:proofErr w:type="spellStart"/>
-      <w:r>
-        <w:rPr>
-          <w:rFonts w:ascii="Times New Roman" w:hAnsi="Times New Roman" w:cs="Times New Roman"/>
-          <w:sz w:val="24"/>
-          <w:szCs w:val="24"/>
-        </w:rPr>
-        <w:t>threejs.worker.ts-nek</w:t>
+        <w:t xml:space="preserve"> és </w:t>
+      </w:r>
+      <w:proofErr w:type="gramStart"/>
+      <w:r>
+        <w:rPr>
+          <w:rFonts w:ascii="Times New Roman" w:hAnsi="Times New Roman" w:cs="Times New Roman"/>
+          <w:sz w:val="24"/>
+          <w:szCs w:val="24"/>
+        </w:rPr>
+        <w:t>a</w:t>
+      </w:r>
+      <w:proofErr w:type="gramEnd"/>
+      <w:r>
+        <w:rPr>
+          <w:rFonts w:ascii="Times New Roman" w:hAnsi="Times New Roman" w:cs="Times New Roman"/>
+          <w:sz w:val="24"/>
+          <w:szCs w:val="24"/>
+        </w:rPr>
+        <w:t xml:space="preserve"> illetve a </w:t>
+      </w:r>
+      <w:proofErr w:type="spellStart"/>
+      <w:proofErr w:type="gramStart"/>
+      <w:r>
+        <w:rPr>
+          <w:rFonts w:ascii="Times New Roman" w:hAnsi="Times New Roman" w:cs="Times New Roman"/>
+          <w:sz w:val="24"/>
+          <w:szCs w:val="24"/>
+        </w:rPr>
+        <w:t>threejs.worker</w:t>
+      </w:r>
+      <w:proofErr w:type="gramEnd"/>
+      <w:r>
+        <w:rPr>
+          <w:rFonts w:ascii="Times New Roman" w:hAnsi="Times New Roman" w:cs="Times New Roman"/>
+          <w:sz w:val="24"/>
+          <w:szCs w:val="24"/>
+        </w:rPr>
+        <w:t>.ts-nek</w:t>
       </w:r>
       <w:proofErr w:type="spellEnd"/>
       <w:r>
@@ -6367,7 +6395,7 @@
     </w:p>
     <w:p>
       <w:pPr>
-        <w:pStyle w:val="Cmsor3"/>
+        <w:pStyle w:val="Heading3"/>
         <w:numPr>
           <w:ilvl w:val="2"/>
           <w:numId w:val="7"/>
@@ -7218,7 +7246,7 @@
     </w:p>
     <w:p>
       <w:pPr>
-        <w:pStyle w:val="Cmsor3"/>
+        <w:pStyle w:val="Heading3"/>
         <w:numPr>
           <w:ilvl w:val="2"/>
           <w:numId w:val="7"/>
@@ -7572,6 +7600,7 @@
         <w:t>/</w:t>
       </w:r>
       <w:proofErr w:type="spellStart"/>
+      <w:proofErr w:type="gramStart"/>
       <w:r>
         <w:rPr>
           <w:rFonts w:ascii="Times New Roman" w:hAnsi="Times New Roman" w:cs="Times New Roman"/>
@@ -7589,8 +7618,9 @@
           <w:sz w:val="24"/>
           <w:szCs w:val="24"/>
         </w:rPr>
-        <w:t xml:space="preserve">”-ön belül: </w:t>
-      </w:r>
+        <w:t>”-</w:t>
+      </w:r>
+      <w:proofErr w:type="gramEnd"/>
       <w:r>
         <w:rPr>
           <w:rFonts w:ascii="Times New Roman" w:hAnsi="Times New Roman" w:cs="Times New Roman"/>
@@ -7598,6 +7628,15 @@
           <w:sz w:val="24"/>
           <w:szCs w:val="24"/>
         </w:rPr>
+        <w:t xml:space="preserve">ön belül: </w:t>
+      </w:r>
+      <w:r>
+        <w:rPr>
+          <w:rFonts w:ascii="Times New Roman" w:hAnsi="Times New Roman" w:cs="Times New Roman"/>
+          <w:color w:val="000000" w:themeColor="text1"/>
+          <w:sz w:val="24"/>
+          <w:szCs w:val="24"/>
+        </w:rPr>
         <w:t>"</w:t>
       </w:r>
       <w:proofErr w:type="spellStart"/>
@@ -7621,6 +7660,7 @@
         <w:t>": "</w:t>
       </w:r>
       <w:proofErr w:type="spellStart"/>
+      <w:proofErr w:type="gramStart"/>
       <w:r>
         <w:rPr>
           <w:rFonts w:ascii="Times New Roman" w:hAnsi="Times New Roman" w:cs="Times New Roman"/>
@@ -7628,7 +7668,17 @@
           <w:sz w:val="24"/>
           <w:szCs w:val="24"/>
         </w:rPr>
-        <w:t>tsconfig.worker.json</w:t>
+        <w:t>tsconfig.worker</w:t>
+      </w:r>
+      <w:proofErr w:type="gramEnd"/>
+      <w:r>
+        <w:rPr>
+          <w:rFonts w:ascii="Times New Roman" w:hAnsi="Times New Roman" w:cs="Times New Roman"/>
+          <w:color w:val="000000" w:themeColor="text1"/>
+          <w:sz w:val="24"/>
+          <w:szCs w:val="24"/>
+        </w:rPr>
+        <w:t>.json</w:t>
       </w:r>
       <w:proofErr w:type="spellEnd"/>
       <w:r>
@@ -7704,7 +7754,7 @@
     </w:p>
     <w:p>
       <w:pPr>
-        <w:pStyle w:val="Kpalrs"/>
+        <w:pStyle w:val="Caption"/>
         <w:spacing w:line="360" w:lineRule="auto"/>
         <w:jc w:val="center"/>
         <w:rPr>
@@ -7743,6 +7793,7 @@
       </w:r>
       <w:bookmarkStart w:id="16" w:name="_Toc195433169"/>
       <w:bookmarkStart w:id="17" w:name="_Toc195442554"/>
+      <w:bookmarkStart w:id="18" w:name="_Toc195621685"/>
       <w:r>
         <w:rPr>
           <w:rFonts w:ascii="Times New Roman" w:hAnsi="Times New Roman" w:cs="Times New Roman"/>
@@ -7802,6 +7853,7 @@
         <w:t xml:space="preserve"> importálása</w:t>
       </w:r>
       <w:bookmarkEnd w:id="17"/>
+      <w:bookmarkEnd w:id="18"/>
     </w:p>
     <w:p>
       <w:pPr>
@@ -8027,7 +8079,7 @@
     </w:p>
     <w:p>
       <w:pPr>
-        <w:pStyle w:val="Kpalrs"/>
+        <w:pStyle w:val="Caption"/>
         <w:spacing w:line="360" w:lineRule="auto"/>
         <w:jc w:val="center"/>
         <w:rPr>
@@ -8064,8 +8116,9 @@
         </w:rPr>
         <w:fldChar w:fldCharType="separate"/>
       </w:r>
-      <w:bookmarkStart w:id="18" w:name="_Toc195433170"/>
-      <w:bookmarkStart w:id="19" w:name="_Toc195442555"/>
+      <w:bookmarkStart w:id="19" w:name="_Toc195433170"/>
+      <w:bookmarkStart w:id="20" w:name="_Toc195442555"/>
+      <w:bookmarkStart w:id="21" w:name="_Toc195621686"/>
       <w:r>
         <w:rPr>
           <w:rFonts w:ascii="Times New Roman" w:hAnsi="Times New Roman" w:cs="Times New Roman"/>
@@ -8094,7 +8147,7 @@
         </w:rPr>
         <w:t>. ábra</w:t>
       </w:r>
-      <w:bookmarkEnd w:id="18"/>
+      <w:bookmarkEnd w:id="19"/>
       <w:r>
         <w:rPr>
           <w:rFonts w:ascii="Times New Roman" w:hAnsi="Times New Roman" w:cs="Times New Roman"/>
@@ -8124,7 +8177,8 @@
         </w:rPr>
         <w:t xml:space="preserve"> meghívása a főszál indításakor</w:t>
       </w:r>
-      <w:bookmarkEnd w:id="19"/>
+      <w:bookmarkEnd w:id="20"/>
+      <w:bookmarkEnd w:id="21"/>
     </w:p>
     <w:p>
       <w:pPr>
@@ -8323,7 +8377,7 @@
     </w:p>
     <w:p>
       <w:pPr>
-        <w:pStyle w:val="Kpalrs"/>
+        <w:pStyle w:val="Caption"/>
         <w:jc w:val="center"/>
         <w:rPr>
           <w:rFonts w:ascii="Times New Roman" w:hAnsi="Times New Roman" w:cs="Times New Roman"/>
@@ -8366,8 +8420,9 @@
         </w:rPr>
         <w:fldChar w:fldCharType="separate"/>
       </w:r>
-      <w:bookmarkStart w:id="20" w:name="_Toc195433171"/>
-      <w:bookmarkStart w:id="21" w:name="_Toc195442556"/>
+      <w:bookmarkStart w:id="22" w:name="_Toc195433171"/>
+      <w:bookmarkStart w:id="23" w:name="_Toc195442556"/>
+      <w:bookmarkStart w:id="24" w:name="_Toc195621687"/>
       <w:r>
         <w:rPr>
           <w:rFonts w:ascii="Times New Roman" w:hAnsi="Times New Roman" w:cs="Times New Roman"/>
@@ -8396,7 +8451,7 @@
         </w:rPr>
         <w:t>. ábra</w:t>
       </w:r>
-      <w:bookmarkEnd w:id="20"/>
+      <w:bookmarkEnd w:id="22"/>
       <w:r>
         <w:rPr>
           <w:rFonts w:ascii="Times New Roman" w:hAnsi="Times New Roman" w:cs="Times New Roman"/>
@@ -8406,11 +8461,12 @@
         </w:rPr>
         <w:t>: esemény fogadása a mellékszálon</w:t>
       </w:r>
-      <w:bookmarkEnd w:id="21"/>
+      <w:bookmarkEnd w:id="23"/>
+      <w:bookmarkEnd w:id="24"/>
     </w:p>
     <w:p>
       <w:pPr>
-        <w:pStyle w:val="Cmsor3"/>
+        <w:pStyle w:val="Heading3"/>
         <w:numPr>
           <w:ilvl w:val="2"/>
           <w:numId w:val="7"/>
@@ -8423,7 +8479,7 @@
           <w:szCs w:val="36"/>
         </w:rPr>
       </w:pPr>
-      <w:bookmarkStart w:id="22" w:name="_Toc195595950"/>
+      <w:bookmarkStart w:id="25" w:name="_Toc195595950"/>
       <w:r>
         <w:rPr>
           <w:rFonts w:ascii="Times New Roman" w:hAnsi="Times New Roman" w:cs="Times New Roman"/>
@@ -8434,7 +8490,7 @@
         <w:lastRenderedPageBreak/>
         <w:t>DataService és az API forrás</w:t>
       </w:r>
-      <w:bookmarkEnd w:id="22"/>
+      <w:bookmarkEnd w:id="25"/>
     </w:p>
     <w:p>
       <w:pPr>
@@ -8577,7 +8633,7 @@
       <w:hyperlink r:id="rId23" w:history="1">
         <w:r>
           <w:rPr>
-            <w:rStyle w:val="Hiperhivatkozs"/>
+            <w:rStyle w:val="Hyperlink"/>
             <w:rFonts w:ascii="Times New Roman" w:hAnsi="Times New Roman" w:cs="Times New Roman"/>
             <w:sz w:val="24"/>
             <w:szCs w:val="24"/>
@@ -8587,7 +8643,7 @@
         <w:proofErr w:type="spellStart"/>
         <w:r>
           <w:rPr>
-            <w:rStyle w:val="Hiperhivatkozs"/>
+            <w:rStyle w:val="Hyperlink"/>
             <w:rFonts w:ascii="Times New Roman" w:hAnsi="Times New Roman" w:cs="Times New Roman"/>
             <w:sz w:val="24"/>
             <w:szCs w:val="24"/>
@@ -8652,7 +8708,7 @@
     </w:p>
     <w:p>
       <w:pPr>
-        <w:pStyle w:val="Cmsor2"/>
+        <w:pStyle w:val="Heading2"/>
         <w:numPr>
           <w:ilvl w:val="1"/>
           <w:numId w:val="7"/>
@@ -8665,7 +8721,7 @@
           <w:szCs w:val="44"/>
         </w:rPr>
       </w:pPr>
-      <w:bookmarkStart w:id="23" w:name="_Toc195595951"/>
+      <w:bookmarkStart w:id="26" w:name="_Toc195595951"/>
       <w:r>
         <w:rPr>
           <w:rFonts w:ascii="Times New Roman" w:hAnsi="Times New Roman" w:cs="Times New Roman"/>
@@ -8676,7 +8732,7 @@
         <w:lastRenderedPageBreak/>
         <w:t>Optimalizáció</w:t>
       </w:r>
-      <w:bookmarkEnd w:id="23"/>
+      <w:bookmarkEnd w:id="26"/>
     </w:p>
     <w:p>
       <w:pPr>
@@ -8806,7 +8862,57 @@
           <w:sz w:val="24"/>
           <w:szCs w:val="24"/>
         </w:rPr>
-        <w:t xml:space="preserve"> igénybevételével és anélkül. Változó terhelés alatt azt érthetjük, hogy </w:t>
+        <w:t xml:space="preserve"> igénybevételével és anélkül</w:t>
+      </w:r>
+      <w:r>
+        <w:rPr>
+          <w:rFonts w:ascii="Times New Roman" w:hAnsi="Times New Roman" w:cs="Times New Roman"/>
+          <w:sz w:val="24"/>
+          <w:szCs w:val="24"/>
+        </w:rPr>
+        <w:t xml:space="preserve"> </w:t>
+      </w:r>
+      <w:proofErr w:type="spellStart"/>
+      <w:r>
+        <w:rPr>
+          <w:rFonts w:ascii="Times New Roman" w:hAnsi="Times New Roman" w:cs="Times New Roman"/>
+          <w:sz w:val="24"/>
+          <w:szCs w:val="24"/>
+        </w:rPr>
+        <w:t>Macbook</w:t>
+      </w:r>
+      <w:proofErr w:type="spellEnd"/>
+      <w:r>
+        <w:rPr>
+          <w:rFonts w:ascii="Times New Roman" w:hAnsi="Times New Roman" w:cs="Times New Roman"/>
+          <w:sz w:val="24"/>
+          <w:szCs w:val="24"/>
+        </w:rPr>
+        <w:t xml:space="preserve"> Air M1 laptop igénybevételével</w:t>
+      </w:r>
+      <w:r>
+        <w:rPr>
+          <w:rFonts w:ascii="Times New Roman" w:hAnsi="Times New Roman" w:cs="Times New Roman"/>
+          <w:sz w:val="24"/>
+          <w:szCs w:val="24"/>
+        </w:rPr>
+        <w:t xml:space="preserve">. Változó terhelés alatt azt érthetjük, hogy </w:t>
+      </w:r>
+      <w:r>
+        <w:rPr>
+          <w:rFonts w:ascii="Times New Roman" w:hAnsi="Times New Roman" w:cs="Times New Roman"/>
+          <w:sz w:val="24"/>
+          <w:szCs w:val="24"/>
+        </w:rPr>
+        <w:t>volt,</w:t>
+      </w:r>
+      <w:r>
+        <w:rPr>
+          <w:rFonts w:ascii="Times New Roman" w:hAnsi="Times New Roman" w:cs="Times New Roman"/>
+          <w:sz w:val="24"/>
+          <w:szCs w:val="24"/>
+        </w:rPr>
+        <w:t xml:space="preserve"> amikor állt </w:t>
       </w:r>
       <w:proofErr w:type="gramStart"/>
       <w:r>
@@ -8815,7 +8921,7 @@
           <w:sz w:val="24"/>
           <w:szCs w:val="24"/>
         </w:rPr>
-        <w:t>volt</w:t>
+        <w:t>egy helyben</w:t>
       </w:r>
       <w:proofErr w:type="gramEnd"/>
       <w:r>
@@ -8824,7 +8930,7 @@
           <w:sz w:val="24"/>
           <w:szCs w:val="24"/>
         </w:rPr>
-        <w:t xml:space="preserve"> amikor állt egy helyben a kamera és figyelte az eseményeket, illetve olyan is, amikor erős felhasználói funkciók igénybevétele történt, vagy épp fókuszt váltottam egy másik bolygóra és pásztáztam a kamerával. Négy </w:t>
+        <w:t xml:space="preserve"> a kamera és figyelte az eseményeket, illetve olyan is, amikor erős felhasználói funkciók igénybevétele történt, vagy épp fókuszt váltottam egy másik bolygóra és pásztáztam a kamerával. Négy </w:t>
       </w:r>
       <w:proofErr w:type="spellStart"/>
       <w:r>
@@ -8847,7 +8953,7 @@
     </w:p>
     <w:p>
       <w:pPr>
-        <w:pStyle w:val="Cmsor3"/>
+        <w:pStyle w:val="Heading3"/>
         <w:numPr>
           <w:ilvl w:val="2"/>
           <w:numId w:val="7"/>
@@ -8860,7 +8966,7 @@
           <w:szCs w:val="36"/>
         </w:rPr>
       </w:pPr>
-      <w:bookmarkStart w:id="24" w:name="_Toc195595952"/>
+      <w:bookmarkStart w:id="27" w:name="_Toc195595952"/>
       <w:proofErr w:type="spellStart"/>
       <w:r>
         <w:rPr>
@@ -8892,8 +8998,156 @@
         </w:rPr>
         <w:t>second</w:t>
       </w:r>
-      <w:bookmarkEnd w:id="24"/>
-      <w:proofErr w:type="spellEnd"/>
+      <w:bookmarkEnd w:id="27"/>
+      <w:proofErr w:type="spellEnd"/>
+    </w:p>
+    <w:p>
+      <w:pPr>
+        <w:spacing w:line="360" w:lineRule="auto"/>
+        <w:ind w:firstLine="850"/>
+        <w:jc w:val="both"/>
+        <w:rPr>
+          <w:rFonts w:ascii="Times New Roman" w:hAnsi="Times New Roman" w:cs="Times New Roman"/>
+          <w:sz w:val="24"/>
+          <w:szCs w:val="24"/>
+        </w:rPr>
+      </w:pPr>
+      <w:r>
+        <w:rPr>
+          <w:rFonts w:ascii="Times New Roman" w:hAnsi="Times New Roman" w:cs="Times New Roman"/>
+          <w:sz w:val="24"/>
+          <w:szCs w:val="24"/>
+        </w:rPr>
+        <w:t xml:space="preserve">Az egyik </w:t>
+      </w:r>
+      <w:proofErr w:type="spellStart"/>
+      <w:r>
+        <w:rPr>
+          <w:rFonts w:ascii="Times New Roman" w:hAnsi="Times New Roman" w:cs="Times New Roman"/>
+          <w:sz w:val="24"/>
+          <w:szCs w:val="24"/>
+        </w:rPr>
+        <w:t>legszembetűnőbb</w:t>
+      </w:r>
+      <w:proofErr w:type="spellEnd"/>
+      <w:r>
+        <w:rPr>
+          <w:rFonts w:ascii="Times New Roman" w:hAnsi="Times New Roman" w:cs="Times New Roman"/>
+          <w:sz w:val="24"/>
+          <w:szCs w:val="24"/>
+        </w:rPr>
+        <w:t xml:space="preserve"> tényező egy háromdimenziós webes modellnél a képkockák száma másodpercenként. Szabad szemmel látható bármilyen kijelzőn, hogy mekkora különbség is van egy harminc, valamint egy hatvan képkocka per másodperc megjelenítés között, utóbbi sokkal kifinomultabbnak, simának tűnik.</w:t>
+      </w:r>
+    </w:p>
+    <w:p>
+      <w:pPr>
+        <w:spacing w:line="360" w:lineRule="auto"/>
+        <w:ind w:firstLine="850"/>
+        <w:jc w:val="both"/>
+        <w:rPr>
+          <w:rFonts w:ascii="Times New Roman" w:hAnsi="Times New Roman" w:cs="Times New Roman"/>
+          <w:sz w:val="24"/>
+          <w:szCs w:val="24"/>
+        </w:rPr>
+      </w:pPr>
+      <w:r>
+        <w:rPr>
+          <w:rFonts w:ascii="Times New Roman" w:hAnsi="Times New Roman" w:cs="Times New Roman"/>
+          <w:sz w:val="24"/>
+          <w:szCs w:val="24"/>
+        </w:rPr>
+        <w:t xml:space="preserve">Ahogy azt az eredmények is mutatják egy mellékszál létrehozása és a sok optimalizációs művelet rengeteget tud segíteni az elosztáson és egy stabilabb, jobb teljesítménnyel rendelkező webapplikáció tud megjelenni a felhasználó előtt. </w:t>
+      </w:r>
+      <w:proofErr w:type="spellStart"/>
+      <w:r>
+        <w:rPr>
+          <w:rFonts w:ascii="Times New Roman" w:hAnsi="Times New Roman" w:cs="Times New Roman"/>
+          <w:sz w:val="24"/>
+          <w:szCs w:val="24"/>
+        </w:rPr>
+        <w:t>Worker</w:t>
+      </w:r>
+      <w:proofErr w:type="spellEnd"/>
+      <w:r>
+        <w:rPr>
+          <w:rFonts w:ascii="Times New Roman" w:hAnsi="Times New Roman" w:cs="Times New Roman"/>
+          <w:sz w:val="24"/>
+          <w:szCs w:val="24"/>
+        </w:rPr>
+        <w:t xml:space="preserve"> szál nélkül az FPS számossága </w:t>
+      </w:r>
+      <w:r>
+        <w:rPr>
+          <w:rFonts w:ascii="Times New Roman" w:hAnsi="Times New Roman" w:cs="Times New Roman"/>
+          <w:sz w:val="24"/>
+          <w:szCs w:val="24"/>
+        </w:rPr>
+        <w:t>stabilan mozgott huszonöt és harmincöt között, az elején való képernyő betöltést leszámítva.</w:t>
+      </w:r>
+      <w:r>
+        <w:rPr>
+          <w:rFonts w:ascii="Times New Roman" w:hAnsi="Times New Roman" w:cs="Times New Roman"/>
+          <w:sz w:val="24"/>
+          <w:szCs w:val="24"/>
+        </w:rPr>
+        <w:t xml:space="preserve"> </w:t>
+      </w:r>
+      <w:proofErr w:type="spellStart"/>
+      <w:r>
+        <w:rPr>
+          <w:rFonts w:ascii="Times New Roman" w:hAnsi="Times New Roman" w:cs="Times New Roman"/>
+          <w:sz w:val="24"/>
+          <w:szCs w:val="24"/>
+        </w:rPr>
+        <w:t>Worker-rel</w:t>
+      </w:r>
+      <w:proofErr w:type="spellEnd"/>
+      <w:r>
+        <w:rPr>
+          <w:rFonts w:ascii="Times New Roman" w:hAnsi="Times New Roman" w:cs="Times New Roman"/>
+          <w:sz w:val="24"/>
+          <w:szCs w:val="24"/>
+        </w:rPr>
+        <w:t xml:space="preserve"> átlagosan negyven és hatvan FPS között mozog a modell megjelenítése, azonban sokkal nagyobb kilengések vannak ellenben a mellékszállal nem rendelkező modellnél.</w:t>
+      </w:r>
+    </w:p>
+    <w:p>
+      <w:pPr>
+        <w:spacing w:line="360" w:lineRule="auto"/>
+        <w:ind w:firstLine="850"/>
+        <w:jc w:val="both"/>
+        <w:rPr>
+          <w:rFonts w:ascii="Times New Roman" w:hAnsi="Times New Roman" w:cs="Times New Roman"/>
+          <w:sz w:val="24"/>
+          <w:szCs w:val="24"/>
+        </w:rPr>
+      </w:pPr>
+      <w:r>
+        <w:rPr>
+          <w:rFonts w:ascii="Times New Roman" w:hAnsi="Times New Roman" w:cs="Times New Roman"/>
+          <w:sz w:val="24"/>
+          <w:szCs w:val="24"/>
+        </w:rPr>
+        <w:t xml:space="preserve">Az eredmények alapján kijelenthető, hogy a </w:t>
+      </w:r>
+      <w:proofErr w:type="spellStart"/>
+      <w:r>
+        <w:rPr>
+          <w:rFonts w:ascii="Times New Roman" w:hAnsi="Times New Roman" w:cs="Times New Roman"/>
+          <w:sz w:val="24"/>
+          <w:szCs w:val="24"/>
+        </w:rPr>
+        <w:t>worker</w:t>
+      </w:r>
+      <w:proofErr w:type="spellEnd"/>
+      <w:r>
+        <w:rPr>
+          <w:rFonts w:ascii="Times New Roman" w:hAnsi="Times New Roman" w:cs="Times New Roman"/>
+          <w:sz w:val="24"/>
+          <w:szCs w:val="24"/>
+        </w:rPr>
+        <w:t xml:space="preserve"> beépítése egy szükséges lépés volt a teljesítmény javítása érdekében.</w:t>
+      </w:r>
     </w:p>
     <w:p>
       <w:pPr>
@@ -8960,7 +9214,7 @@
     </w:p>
     <w:p>
       <w:pPr>
-        <w:pStyle w:val="Kpalrs"/>
+        <w:pStyle w:val="Caption"/>
         <w:jc w:val="center"/>
         <w:rPr>
           <w:rFonts w:ascii="Times New Roman" w:hAnsi="Times New Roman" w:cs="Times New Roman"/>
@@ -8992,6 +9246,7 @@
         </w:rPr>
         <w:fldChar w:fldCharType="separate"/>
       </w:r>
+      <w:bookmarkStart w:id="28" w:name="_Toc195621688"/>
       <w:r>
         <w:rPr>
           <w:rFonts w:ascii="Times New Roman" w:hAnsi="Times New Roman" w:cs="Times New Roman"/>
@@ -9053,25 +9308,7 @@
         </w:rPr>
         <w:t>-el és anélkül</w:t>
       </w:r>
-    </w:p>
-    <w:p>
-      <w:pPr>
-        <w:spacing w:line="360" w:lineRule="auto"/>
-        <w:ind w:firstLine="851"/>
-        <w:rPr>
-          <w:rFonts w:ascii="Times New Roman" w:hAnsi="Times New Roman" w:cs="Times New Roman"/>
-          <w:sz w:val="24"/>
-          <w:szCs w:val="24"/>
-        </w:rPr>
-      </w:pPr>
-      <w:r>
-        <w:rPr>
-          <w:rFonts w:ascii="Times New Roman" w:hAnsi="Times New Roman" w:cs="Times New Roman"/>
-          <w:sz w:val="24"/>
-          <w:szCs w:val="24"/>
-        </w:rPr>
-        <w:t>TODO</w:t>
-      </w:r>
+      <w:bookmarkEnd w:id="28"/>
     </w:p>
     <w:p>
       <w:pPr>
@@ -9092,7 +9329,7 @@
     </w:p>
     <w:p>
       <w:pPr>
-        <w:pStyle w:val="Cmsor3"/>
+        <w:pStyle w:val="Heading3"/>
         <w:numPr>
           <w:ilvl w:val="2"/>
           <w:numId w:val="7"/>
@@ -9105,7 +9342,7 @@
           <w:szCs w:val="36"/>
         </w:rPr>
       </w:pPr>
-      <w:bookmarkStart w:id="25" w:name="_Toc195595953"/>
+      <w:bookmarkStart w:id="29" w:name="_Toc195595953"/>
       <w:r>
         <w:rPr>
           <w:rFonts w:ascii="Times New Roman" w:hAnsi="Times New Roman" w:cs="Times New Roman"/>
@@ -9116,7 +9353,199 @@
         <w:lastRenderedPageBreak/>
         <w:t>Memóriahasználat</w:t>
       </w:r>
-      <w:bookmarkEnd w:id="25"/>
+      <w:bookmarkEnd w:id="29"/>
+    </w:p>
+    <w:p>
+      <w:pPr>
+        <w:spacing w:before="240" w:line="360" w:lineRule="auto"/>
+        <w:ind w:firstLine="850"/>
+        <w:jc w:val="both"/>
+        <w:rPr>
+          <w:rFonts w:ascii="Times New Roman" w:hAnsi="Times New Roman" w:cs="Times New Roman"/>
+          <w:sz w:val="24"/>
+          <w:szCs w:val="24"/>
+        </w:rPr>
+      </w:pPr>
+      <w:r>
+        <w:rPr>
+          <w:rFonts w:ascii="Times New Roman" w:hAnsi="Times New Roman" w:cs="Times New Roman"/>
+          <w:sz w:val="24"/>
+          <w:szCs w:val="24"/>
+        </w:rPr>
+        <w:t xml:space="preserve">Memóriahasználatot fontos figyelembe venni, ugyanis ez is befolyásolhatja a teljesítményét a programnak. Nem olyan </w:t>
+      </w:r>
+      <w:proofErr w:type="spellStart"/>
+      <w:r>
+        <w:rPr>
+          <w:rFonts w:ascii="Times New Roman" w:hAnsi="Times New Roman" w:cs="Times New Roman"/>
+          <w:sz w:val="24"/>
+          <w:szCs w:val="24"/>
+        </w:rPr>
+        <w:t>szembetűnően</w:t>
+      </w:r>
+      <w:proofErr w:type="spellEnd"/>
+      <w:r>
+        <w:rPr>
+          <w:rFonts w:ascii="Times New Roman" w:hAnsi="Times New Roman" w:cs="Times New Roman"/>
+          <w:sz w:val="24"/>
+          <w:szCs w:val="24"/>
+        </w:rPr>
+        <w:t xml:space="preserve">, mint az FPS, de túlzott memóriaterhelés esetén </w:t>
+      </w:r>
+      <w:r>
+        <w:rPr>
+          <w:rFonts w:ascii="Times New Roman" w:hAnsi="Times New Roman" w:cs="Times New Roman"/>
+          <w:sz w:val="24"/>
+          <w:szCs w:val="24"/>
+        </w:rPr>
+        <w:t>főleg,</w:t>
+      </w:r>
+      <w:r>
+        <w:rPr>
+          <w:rFonts w:ascii="Times New Roman" w:hAnsi="Times New Roman" w:cs="Times New Roman"/>
+          <w:sz w:val="24"/>
+          <w:szCs w:val="24"/>
+        </w:rPr>
+        <w:t xml:space="preserve"> ha több program is fut az applikáció mellett, leállhat a webapplikáció.</w:t>
+      </w:r>
+    </w:p>
+    <w:p>
+      <w:pPr>
+        <w:spacing w:before="240" w:line="360" w:lineRule="auto"/>
+        <w:ind w:firstLine="850"/>
+        <w:jc w:val="both"/>
+        <w:rPr>
+          <w:rFonts w:ascii="Times New Roman" w:hAnsi="Times New Roman" w:cs="Times New Roman"/>
+          <w:sz w:val="24"/>
+          <w:szCs w:val="24"/>
+        </w:rPr>
+      </w:pPr>
+      <w:r>
+        <w:rPr>
+          <w:rFonts w:ascii="Times New Roman" w:hAnsi="Times New Roman" w:cs="Times New Roman"/>
+          <w:sz w:val="24"/>
+          <w:szCs w:val="24"/>
+        </w:rPr>
+        <w:t xml:space="preserve">Ahogy a grafikon is mutatja, </w:t>
+      </w:r>
+      <w:proofErr w:type="spellStart"/>
+      <w:r>
+        <w:rPr>
+          <w:rFonts w:ascii="Times New Roman" w:hAnsi="Times New Roman" w:cs="Times New Roman"/>
+          <w:sz w:val="24"/>
+          <w:szCs w:val="24"/>
+        </w:rPr>
+        <w:t>worker</w:t>
+      </w:r>
+      <w:proofErr w:type="spellEnd"/>
+      <w:r>
+        <w:rPr>
+          <w:rFonts w:ascii="Times New Roman" w:hAnsi="Times New Roman" w:cs="Times New Roman"/>
+          <w:sz w:val="24"/>
+          <w:szCs w:val="24"/>
+        </w:rPr>
+        <w:t xml:space="preserve"> szál igénybevétele nélkül a memória folyamatos növekedést produkált egy kiugrással az elején egészen 270 MB-ig, majd ezek után stabilan mozgott a 170-180 MB-os tartományban.</w:t>
+      </w:r>
+      <w:r>
+        <w:rPr>
+          <w:rFonts w:ascii="Times New Roman" w:hAnsi="Times New Roman" w:cs="Times New Roman"/>
+          <w:sz w:val="24"/>
+          <w:szCs w:val="24"/>
+        </w:rPr>
+        <w:t xml:space="preserve"> Átlagban 150 MB memóriára volt szüksége így a webapplikációnak. </w:t>
+      </w:r>
+      <w:proofErr w:type="spellStart"/>
+      <w:r>
+        <w:rPr>
+          <w:rFonts w:ascii="Times New Roman" w:hAnsi="Times New Roman" w:cs="Times New Roman"/>
+          <w:sz w:val="24"/>
+          <w:szCs w:val="24"/>
+        </w:rPr>
+        <w:t>Worker</w:t>
+      </w:r>
+      <w:proofErr w:type="spellEnd"/>
+      <w:r>
+        <w:rPr>
+          <w:rFonts w:ascii="Times New Roman" w:hAnsi="Times New Roman" w:cs="Times New Roman"/>
+          <w:sz w:val="24"/>
+          <w:szCs w:val="24"/>
+        </w:rPr>
+        <w:t xml:space="preserve"> </w:t>
+      </w:r>
+      <w:proofErr w:type="spellStart"/>
+      <w:r>
+        <w:rPr>
+          <w:rFonts w:ascii="Times New Roman" w:hAnsi="Times New Roman" w:cs="Times New Roman"/>
+          <w:sz w:val="24"/>
+          <w:szCs w:val="24"/>
+        </w:rPr>
+        <w:t>thread</w:t>
+      </w:r>
+      <w:proofErr w:type="spellEnd"/>
+      <w:r>
+        <w:rPr>
+          <w:rFonts w:ascii="Times New Roman" w:hAnsi="Times New Roman" w:cs="Times New Roman"/>
+          <w:sz w:val="24"/>
+          <w:szCs w:val="24"/>
+        </w:rPr>
+        <w:t xml:space="preserve"> beépítésével megoldódott, hogy a modellünk stabil memóriaigénybevétellel </w:t>
+      </w:r>
+      <w:proofErr w:type="spellStart"/>
+      <w:r>
+        <w:rPr>
+          <w:rFonts w:ascii="Times New Roman" w:hAnsi="Times New Roman" w:cs="Times New Roman"/>
+          <w:sz w:val="24"/>
+          <w:szCs w:val="24"/>
+        </w:rPr>
+        <w:t>működjön</w:t>
+      </w:r>
+      <w:proofErr w:type="spellEnd"/>
+      <w:r>
+        <w:rPr>
+          <w:rFonts w:ascii="Times New Roman" w:hAnsi="Times New Roman" w:cs="Times New Roman"/>
+          <w:sz w:val="24"/>
+          <w:szCs w:val="24"/>
+        </w:rPr>
+        <w:t>, tartotta magát 26 MB körül.</w:t>
+      </w:r>
+    </w:p>
+    <w:p>
+      <w:pPr>
+        <w:spacing w:before="240" w:line="360" w:lineRule="auto"/>
+        <w:ind w:firstLine="850"/>
+        <w:jc w:val="both"/>
+        <w:rPr>
+          <w:rFonts w:ascii="Times New Roman" w:hAnsi="Times New Roman" w:cs="Times New Roman"/>
+          <w:sz w:val="24"/>
+          <w:szCs w:val="24"/>
+        </w:rPr>
+      </w:pPr>
+      <w:r>
+        <w:rPr>
+          <w:rFonts w:ascii="Times New Roman" w:hAnsi="Times New Roman" w:cs="Times New Roman"/>
+          <w:sz w:val="24"/>
+          <w:szCs w:val="24"/>
+        </w:rPr>
+        <w:t xml:space="preserve">Következésképp kijelenthető, hogy a mellékszál hatékonyan kezeli a memóriát, míg a </w:t>
+      </w:r>
+      <w:proofErr w:type="spellStart"/>
+      <w:r>
+        <w:rPr>
+          <w:rFonts w:ascii="Times New Roman" w:hAnsi="Times New Roman" w:cs="Times New Roman"/>
+          <w:sz w:val="24"/>
+          <w:szCs w:val="24"/>
+        </w:rPr>
+        <w:t>worker</w:t>
+      </w:r>
+      <w:proofErr w:type="spellEnd"/>
+      <w:r>
+        <w:rPr>
+          <w:rFonts w:ascii="Times New Roman" w:hAnsi="Times New Roman" w:cs="Times New Roman"/>
+          <w:sz w:val="24"/>
+          <w:szCs w:val="24"/>
+        </w:rPr>
+        <w:t xml:space="preserve"> nélküli verzió memóriaszivárgást mutat.</w:t>
+      </w:r>
     </w:p>
     <w:p>
       <w:pPr>
@@ -9180,7 +9609,7 @@
     </w:p>
     <w:p>
       <w:pPr>
-        <w:pStyle w:val="Kpalrs"/>
+        <w:pStyle w:val="Caption"/>
         <w:jc w:val="center"/>
         <w:rPr>
           <w:rFonts w:ascii="Times New Roman" w:hAnsi="Times New Roman" w:cs="Times New Roman"/>
@@ -9212,6 +9641,7 @@
         </w:rPr>
         <w:fldChar w:fldCharType="separate"/>
       </w:r>
+      <w:bookmarkStart w:id="30" w:name="_Toc195621689"/>
       <w:r>
         <w:rPr>
           <w:rFonts w:ascii="Times New Roman" w:hAnsi="Times New Roman" w:cs="Times New Roman"/>
@@ -9273,6 +9703,7 @@
         </w:rPr>
         <w:t>-el és anélkül</w:t>
       </w:r>
+      <w:bookmarkEnd w:id="30"/>
     </w:p>
     <w:p>
       <w:pPr>
@@ -9290,18 +9721,10 @@
           <w:docGrid w:linePitch="360"/>
         </w:sectPr>
       </w:pPr>
-      <w:r>
-        <w:rPr>
-          <w:rFonts w:ascii="Times New Roman" w:hAnsi="Times New Roman" w:cs="Times New Roman"/>
-          <w:sz w:val="24"/>
-          <w:szCs w:val="24"/>
-        </w:rPr>
-        <w:t>TODO</w:t>
-      </w:r>
     </w:p>
     <w:p>
       <w:pPr>
-        <w:pStyle w:val="Cmsor3"/>
+        <w:pStyle w:val="Heading3"/>
         <w:numPr>
           <w:ilvl w:val="2"/>
           <w:numId w:val="7"/>
@@ -9314,7 +9737,7 @@
           <w:szCs w:val="36"/>
         </w:rPr>
       </w:pPr>
-      <w:bookmarkStart w:id="26" w:name="_Toc195595954"/>
+      <w:bookmarkStart w:id="31" w:name="_Toc195595954"/>
       <w:r>
         <w:rPr>
           <w:rFonts w:ascii="Times New Roman" w:hAnsi="Times New Roman" w:cs="Times New Roman"/>
@@ -9325,7 +9748,149 @@
         <w:lastRenderedPageBreak/>
         <w:t>GPU használat</w:t>
       </w:r>
-      <w:bookmarkEnd w:id="26"/>
+      <w:bookmarkEnd w:id="31"/>
+    </w:p>
+    <w:p>
+      <w:pPr>
+        <w:spacing w:line="360" w:lineRule="auto"/>
+        <w:ind w:firstLine="850"/>
+        <w:jc w:val="both"/>
+        <w:rPr>
+          <w:rFonts w:ascii="Times New Roman" w:hAnsi="Times New Roman" w:cs="Times New Roman"/>
+          <w:sz w:val="24"/>
+          <w:szCs w:val="24"/>
+        </w:rPr>
+      </w:pPr>
+      <w:r>
+        <w:rPr>
+          <w:rFonts w:ascii="Times New Roman" w:hAnsi="Times New Roman" w:cs="Times New Roman"/>
+          <w:sz w:val="24"/>
+          <w:szCs w:val="24"/>
+        </w:rPr>
+        <w:t>A háromdimenziós modellezés egyik tulajdonsága, hogy a GPU az egyik legfontosabb eszköz arra, hogy a legjobb megjelenítést biztosítsa. Emiatt érdemes erről az eszközről is méréseket végezni, hogy láthatóvá váljon a mellékszál hatékonysága.</w:t>
+      </w:r>
+    </w:p>
+    <w:p>
+      <w:pPr>
+        <w:spacing w:line="360" w:lineRule="auto"/>
+        <w:ind w:firstLine="850"/>
+        <w:jc w:val="both"/>
+        <w:rPr>
+          <w:rFonts w:ascii="Times New Roman" w:hAnsi="Times New Roman" w:cs="Times New Roman"/>
+          <w:sz w:val="24"/>
+          <w:szCs w:val="24"/>
+        </w:rPr>
+      </w:pPr>
+      <w:proofErr w:type="spellStart"/>
+      <w:r>
+        <w:rPr>
+          <w:rFonts w:ascii="Times New Roman" w:hAnsi="Times New Roman" w:cs="Times New Roman"/>
+          <w:sz w:val="24"/>
+          <w:szCs w:val="24"/>
+        </w:rPr>
+        <w:t>Worker</w:t>
+      </w:r>
+      <w:proofErr w:type="spellEnd"/>
+      <w:r>
+        <w:rPr>
+          <w:rFonts w:ascii="Times New Roman" w:hAnsi="Times New Roman" w:cs="Times New Roman"/>
+          <w:sz w:val="24"/>
+          <w:szCs w:val="24"/>
+        </w:rPr>
+        <w:t xml:space="preserve"> </w:t>
+      </w:r>
+      <w:proofErr w:type="spellStart"/>
+      <w:r>
+        <w:rPr>
+          <w:rFonts w:ascii="Times New Roman" w:hAnsi="Times New Roman" w:cs="Times New Roman"/>
+          <w:sz w:val="24"/>
+          <w:szCs w:val="24"/>
+        </w:rPr>
+        <w:t>thread</w:t>
+      </w:r>
+      <w:proofErr w:type="spellEnd"/>
+      <w:r>
+        <w:rPr>
+          <w:rFonts w:ascii="Times New Roman" w:hAnsi="Times New Roman" w:cs="Times New Roman"/>
+          <w:sz w:val="24"/>
+          <w:szCs w:val="24"/>
+        </w:rPr>
+        <w:t xml:space="preserve"> nélkül 52% körüli volt a videókártya terhelése és elég ingadozó volt, az elejét leszámítva 44 és 64 százalék között mozgott. A mellékszál bevezetésével pedig egy elég stabil terhelést tudott mutatni az applikáció, a maga 42.5%-</w:t>
+      </w:r>
+      <w:proofErr w:type="spellStart"/>
+      <w:r>
+        <w:rPr>
+          <w:rFonts w:ascii="Times New Roman" w:hAnsi="Times New Roman" w:cs="Times New Roman"/>
+          <w:sz w:val="24"/>
+          <w:szCs w:val="24"/>
+        </w:rPr>
+        <w:t>ával</w:t>
+      </w:r>
+      <w:proofErr w:type="spellEnd"/>
+      <w:r>
+        <w:rPr>
+          <w:rFonts w:ascii="Times New Roman" w:hAnsi="Times New Roman" w:cs="Times New Roman"/>
+          <w:sz w:val="24"/>
+          <w:szCs w:val="24"/>
+        </w:rPr>
+        <w:t>.</w:t>
+      </w:r>
+    </w:p>
+    <w:p>
+      <w:pPr>
+        <w:spacing w:line="360" w:lineRule="auto"/>
+        <w:ind w:firstLine="850"/>
+        <w:jc w:val="both"/>
+        <w:rPr>
+          <w:rFonts w:ascii="Times New Roman" w:hAnsi="Times New Roman" w:cs="Times New Roman"/>
+          <w:sz w:val="24"/>
+          <w:szCs w:val="24"/>
+        </w:rPr>
+      </w:pPr>
+      <w:r>
+        <w:rPr>
+          <w:rFonts w:ascii="Times New Roman" w:hAnsi="Times New Roman" w:cs="Times New Roman"/>
+          <w:sz w:val="24"/>
+          <w:szCs w:val="24"/>
+        </w:rPr>
+        <w:t xml:space="preserve">Szemmel látható, hogy </w:t>
+      </w:r>
+      <w:proofErr w:type="spellStart"/>
+      <w:r>
+        <w:rPr>
+          <w:rFonts w:ascii="Times New Roman" w:hAnsi="Times New Roman" w:cs="Times New Roman"/>
+          <w:sz w:val="24"/>
+          <w:szCs w:val="24"/>
+        </w:rPr>
+        <w:t>worker</w:t>
+      </w:r>
+      <w:proofErr w:type="spellEnd"/>
+      <w:r>
+        <w:rPr>
+          <w:rFonts w:ascii="Times New Roman" w:hAnsi="Times New Roman" w:cs="Times New Roman"/>
+          <w:sz w:val="24"/>
+          <w:szCs w:val="24"/>
+        </w:rPr>
+        <w:t xml:space="preserve"> </w:t>
+      </w:r>
+      <w:proofErr w:type="spellStart"/>
+      <w:r>
+        <w:rPr>
+          <w:rFonts w:ascii="Times New Roman" w:hAnsi="Times New Roman" w:cs="Times New Roman"/>
+          <w:sz w:val="24"/>
+          <w:szCs w:val="24"/>
+        </w:rPr>
+        <w:t>thread</w:t>
+      </w:r>
+      <w:proofErr w:type="spellEnd"/>
+      <w:r>
+        <w:rPr>
+          <w:rFonts w:ascii="Times New Roman" w:hAnsi="Times New Roman" w:cs="Times New Roman"/>
+          <w:sz w:val="24"/>
+          <w:szCs w:val="24"/>
+        </w:rPr>
+        <w:t xml:space="preserve"> segítségével a GPU terhelése alacsonyabb is és egyben stabilabb is.</w:t>
+      </w:r>
     </w:p>
     <w:p>
       <w:pPr>
@@ -9388,7 +9953,7 @@
     </w:p>
     <w:p>
       <w:pPr>
-        <w:pStyle w:val="Kpalrs"/>
+        <w:pStyle w:val="Caption"/>
         <w:spacing w:line="360" w:lineRule="auto"/>
         <w:jc w:val="center"/>
         <w:rPr>
@@ -9421,6 +9986,7 @@
         </w:rPr>
         <w:fldChar w:fldCharType="separate"/>
       </w:r>
+      <w:bookmarkStart w:id="32" w:name="_Toc195621690"/>
       <w:r>
         <w:rPr>
           <w:rFonts w:ascii="Times New Roman" w:hAnsi="Times New Roman" w:cs="Times New Roman"/>
@@ -9482,6 +10048,7 @@
         </w:rPr>
         <w:t>-el és anélkül</w:t>
       </w:r>
+      <w:bookmarkEnd w:id="32"/>
     </w:p>
     <w:p>
       <w:pPr>
@@ -9497,7 +10064,7 @@
     </w:p>
     <w:p>
       <w:pPr>
-        <w:pStyle w:val="Cmsor3"/>
+        <w:pStyle w:val="Heading3"/>
         <w:numPr>
           <w:ilvl w:val="2"/>
           <w:numId w:val="7"/>
@@ -9510,7 +10077,7 @@
           <w:szCs w:val="36"/>
         </w:rPr>
       </w:pPr>
-      <w:bookmarkStart w:id="27" w:name="_Toc195595955"/>
+      <w:bookmarkStart w:id="33" w:name="_Toc195595955"/>
       <w:r>
         <w:rPr>
           <w:rFonts w:ascii="Times New Roman" w:hAnsi="Times New Roman" w:cs="Times New Roman"/>
@@ -9521,7 +10088,93 @@
         <w:lastRenderedPageBreak/>
         <w:t>CPU használat</w:t>
       </w:r>
-      <w:bookmarkEnd w:id="27"/>
+      <w:bookmarkEnd w:id="33"/>
+    </w:p>
+    <w:p>
+      <w:pPr>
+        <w:spacing w:line="360" w:lineRule="auto"/>
+        <w:ind w:firstLine="850"/>
+        <w:jc w:val="both"/>
+        <w:rPr>
+          <w:rFonts w:ascii="Times New Roman" w:hAnsi="Times New Roman" w:cs="Times New Roman"/>
+          <w:sz w:val="24"/>
+          <w:szCs w:val="24"/>
+        </w:rPr>
+      </w:pPr>
+      <w:r>
+        <w:rPr>
+          <w:rFonts w:ascii="Times New Roman" w:hAnsi="Times New Roman" w:cs="Times New Roman"/>
+          <w:sz w:val="24"/>
+          <w:szCs w:val="24"/>
+        </w:rPr>
+        <w:t>Ahogy azt a mindennapjainkban megtanulhattuk, mindennek megvan a maga ára. Nincs semmi ingyen. Azért, hogy minél jobb teljesítményt tudjunk elérni a modellben, valamit fel kell áldoznunk, vagy legalább más erőforrásigényt kell igénybe venni. Ez az elmélet szembe is tűnik a processzor használat elemzésénél is.</w:t>
+      </w:r>
+    </w:p>
+    <w:p>
+      <w:pPr>
+        <w:spacing w:line="360" w:lineRule="auto"/>
+        <w:ind w:firstLine="850"/>
+        <w:jc w:val="both"/>
+        <w:rPr>
+          <w:rFonts w:ascii="Times New Roman" w:hAnsi="Times New Roman" w:cs="Times New Roman"/>
+          <w:sz w:val="24"/>
+          <w:szCs w:val="24"/>
+        </w:rPr>
+      </w:pPr>
+      <w:r>
+        <w:rPr>
+          <w:rFonts w:ascii="Times New Roman" w:hAnsi="Times New Roman" w:cs="Times New Roman"/>
+          <w:sz w:val="24"/>
+          <w:szCs w:val="24"/>
+        </w:rPr>
+        <w:t xml:space="preserve">Az előző alfejezetekhez hasonlóan kezdjük a </w:t>
+      </w:r>
+      <w:proofErr w:type="spellStart"/>
+      <w:r>
+        <w:rPr>
+          <w:rFonts w:ascii="Times New Roman" w:hAnsi="Times New Roman" w:cs="Times New Roman"/>
+          <w:sz w:val="24"/>
+          <w:szCs w:val="24"/>
+        </w:rPr>
+        <w:t>worker</w:t>
+      </w:r>
+      <w:proofErr w:type="spellEnd"/>
+      <w:r>
+        <w:rPr>
+          <w:rFonts w:ascii="Times New Roman" w:hAnsi="Times New Roman" w:cs="Times New Roman"/>
+          <w:sz w:val="24"/>
+          <w:szCs w:val="24"/>
+        </w:rPr>
+        <w:t xml:space="preserve"> nélküli esettel. Egy helyen történtek a számítások, így nem is volt akkora igénybevétele a CPU-nak, ellenben a mellékszálas esettel, azonban néhol még így is meghaladta annak értékeit a tizenkilencedik másodperc környékén. Átlagosan 70% körül mozgott kisebb-nagyobb ingadozásokkal, attól függően, hogy épp milyen felhasználói interakciók történtek.</w:t>
+      </w:r>
+    </w:p>
+    <w:p>
+      <w:pPr>
+        <w:spacing w:line="360" w:lineRule="auto"/>
+        <w:ind w:firstLine="850"/>
+        <w:jc w:val="both"/>
+        <w:rPr>
+          <w:rFonts w:ascii="Times New Roman" w:hAnsi="Times New Roman" w:cs="Times New Roman"/>
+          <w:sz w:val="24"/>
+          <w:szCs w:val="24"/>
+        </w:rPr>
+      </w:pPr>
+      <w:r>
+        <w:rPr>
+          <w:rFonts w:ascii="Times New Roman" w:hAnsi="Times New Roman" w:cs="Times New Roman"/>
+          <w:sz w:val="24"/>
+          <w:szCs w:val="24"/>
+        </w:rPr>
+        <w:t xml:space="preserve">Mellékszál igénybevétele esetén átlagosan 80%-os CPU terhelés figyelhető meg. Itt is voltak ingadozások az elején, de később stabilizálódott a helyzet. </w:t>
+      </w:r>
+      <w:r>
+        <w:rPr>
+          <w:rFonts w:ascii="Times New Roman" w:hAnsi="Times New Roman" w:cs="Times New Roman"/>
+          <w:sz w:val="24"/>
+          <w:szCs w:val="24"/>
+        </w:rPr>
+        <w:t>A nagyobb terhelés a háttérben futó számítási folyamatoknak tudható be. De ahogy az előző három esetből (FPS, memóriahasználat, GPU terhelés) láttuk, még így is jobban megéri mellékszálon futtatni a számításokat a jobb teljesítmény reményében.</w:t>
+      </w:r>
     </w:p>
     <w:p>
       <w:pPr>
@@ -9584,7 +10237,7 @@
     </w:p>
     <w:p>
       <w:pPr>
-        <w:pStyle w:val="Kpalrs"/>
+        <w:pStyle w:val="Caption"/>
         <w:jc w:val="center"/>
         <w:rPr>
           <w:rFonts w:ascii="Times New Roman" w:hAnsi="Times New Roman" w:cs="Times New Roman"/>
@@ -9616,6 +10269,7 @@
         </w:rPr>
         <w:fldChar w:fldCharType="separate"/>
       </w:r>
+      <w:bookmarkStart w:id="34" w:name="_Toc195621691"/>
       <w:r>
         <w:rPr>
           <w:rFonts w:ascii="Times New Roman" w:hAnsi="Times New Roman" w:cs="Times New Roman"/>
@@ -9693,6 +10347,7 @@
         </w:rPr>
         <w:t>-el és anélkül</w:t>
       </w:r>
+      <w:bookmarkEnd w:id="34"/>
     </w:p>
     <w:p/>
     <w:p>
@@ -9708,7 +10363,7 @@
     </w:p>
     <w:p>
       <w:pPr>
-        <w:pStyle w:val="Cmsor1"/>
+        <w:pStyle w:val="Heading1"/>
         <w:numPr>
           <w:ilvl w:val="0"/>
           <w:numId w:val="7"/>
@@ -9721,7 +10376,7 @@
           <w:szCs w:val="60"/>
         </w:rPr>
       </w:pPr>
-      <w:bookmarkStart w:id="28" w:name="_Toc195595956"/>
+      <w:bookmarkStart w:id="35" w:name="_Toc195595956"/>
       <w:r>
         <w:rPr>
           <w:rFonts w:ascii="Times New Roman" w:hAnsi="Times New Roman" w:cs="Times New Roman"/>
@@ -9732,7 +10387,7 @@
         <w:lastRenderedPageBreak/>
         <w:t>Összegzés</w:t>
       </w:r>
-      <w:bookmarkEnd w:id="28"/>
+      <w:bookmarkEnd w:id="35"/>
     </w:p>
     <w:p>
       <w:pPr>
@@ -9783,7 +10438,7 @@
     </w:p>
     <w:p>
       <w:pPr>
-        <w:pStyle w:val="Cmsor1"/>
+        <w:pStyle w:val="Heading1"/>
         <w:spacing w:line="360" w:lineRule="auto"/>
         <w:rPr>
           <w:rFonts w:ascii="Times New Roman" w:hAnsi="Times New Roman" w:cs="Times New Roman"/>
@@ -9792,7 +10447,7 @@
           <w:szCs w:val="60"/>
         </w:rPr>
       </w:pPr>
-      <w:bookmarkStart w:id="29" w:name="_Toc195595957"/>
+      <w:bookmarkStart w:id="36" w:name="_Toc195595957"/>
       <w:r>
         <w:rPr>
           <w:rFonts w:ascii="Times New Roman" w:hAnsi="Times New Roman" w:cs="Times New Roman"/>
@@ -9803,7 +10458,7 @@
         <w:lastRenderedPageBreak/>
         <w:t>Forrásjegyzék</w:t>
       </w:r>
-      <w:bookmarkEnd w:id="29"/>
+      <w:bookmarkEnd w:id="36"/>
     </w:p>
     <w:p>
       <w:pPr>
@@ -9854,7 +10509,7 @@
       <w:hyperlink r:id="rId28" w:history="1">
         <w:r>
           <w:rPr>
-            <w:rStyle w:val="Hiperhivatkozs"/>
+            <w:rStyle w:val="Hyperlink"/>
             <w:rFonts w:ascii="Times New Roman" w:hAnsi="Times New Roman" w:cs="Times New Roman"/>
             <w:sz w:val="24"/>
             <w:szCs w:val="24"/>
@@ -10082,7 +10737,7 @@
       <w:hyperlink r:id="rId29" w:history="1">
         <w:r>
           <w:rPr>
-            <w:rStyle w:val="Hiperhivatkozs"/>
+            <w:rStyle w:val="Hyperlink"/>
             <w:rFonts w:ascii="Times New Roman" w:hAnsi="Times New Roman" w:cs="Times New Roman"/>
             <w:sz w:val="24"/>
             <w:szCs w:val="24"/>
@@ -10156,7 +10811,7 @@
       <w:hyperlink r:id="rId30" w:history="1">
         <w:r>
           <w:rPr>
-            <w:rStyle w:val="Hiperhivatkozs"/>
+            <w:rStyle w:val="Hyperlink"/>
             <w:rFonts w:ascii="Times New Roman" w:hAnsi="Times New Roman" w:cs="Times New Roman"/>
             <w:sz w:val="24"/>
             <w:szCs w:val="24"/>
@@ -10437,7 +11092,7 @@
       <w:hyperlink r:id="rId31" w:history="1">
         <w:r>
           <w:rPr>
-            <w:rStyle w:val="Hiperhivatkozs"/>
+            <w:rStyle w:val="Hyperlink"/>
             <w:rFonts w:ascii="Times New Roman" w:hAnsi="Times New Roman" w:cs="Times New Roman"/>
             <w:sz w:val="24"/>
             <w:szCs w:val="24"/>
@@ -10547,7 +11202,7 @@
       <w:hyperlink r:id="rId32" w:history="1">
         <w:r>
           <w:rPr>
-            <w:rStyle w:val="Hiperhivatkozs"/>
+            <w:rStyle w:val="Hyperlink"/>
             <w:rFonts w:ascii="Times New Roman" w:hAnsi="Times New Roman" w:cs="Times New Roman"/>
             <w:sz w:val="24"/>
             <w:szCs w:val="24"/>
@@ -10641,7 +11296,7 @@
       <w:hyperlink r:id="rId33" w:history="1">
         <w:r>
           <w:rPr>
-            <w:rStyle w:val="Hiperhivatkozs"/>
+            <w:rStyle w:val="Hyperlink"/>
             <w:rFonts w:ascii="Times New Roman" w:hAnsi="Times New Roman" w:cs="Times New Roman"/>
             <w:sz w:val="24"/>
             <w:szCs w:val="24"/>
@@ -10689,7 +11344,7 @@
       <w:hyperlink r:id="rId34" w:history="1">
         <w:r>
           <w:rPr>
-            <w:rStyle w:val="Hiperhivatkozs"/>
+            <w:rStyle w:val="Hyperlink"/>
             <w:rFonts w:ascii="Times New Roman" w:hAnsi="Times New Roman" w:cs="Times New Roman"/>
             <w:sz w:val="24"/>
             <w:szCs w:val="24"/>
@@ -10737,7 +11392,7 @@
       <w:hyperlink r:id="rId35" w:history="1">
         <w:r>
           <w:rPr>
-            <w:rStyle w:val="Hiperhivatkozs"/>
+            <w:rStyle w:val="Hyperlink"/>
             <w:rFonts w:ascii="Times New Roman" w:hAnsi="Times New Roman" w:cs="Times New Roman"/>
             <w:sz w:val="24"/>
             <w:szCs w:val="24"/>
@@ -10794,7 +11449,7 @@
     </w:p>
     <w:p>
       <w:pPr>
-        <w:pStyle w:val="Cmsor1"/>
+        <w:pStyle w:val="Heading1"/>
         <w:spacing w:line="360" w:lineRule="auto"/>
         <w:rPr>
           <w:rFonts w:ascii="Times New Roman" w:hAnsi="Times New Roman" w:cs="Times New Roman"/>
@@ -10804,7 +11459,7 @@
           <w:shd w:val="clear" w:color="auto" w:fill="FFFFFF"/>
         </w:rPr>
       </w:pPr>
-      <w:bookmarkStart w:id="30" w:name="_Toc195595958"/>
+      <w:bookmarkStart w:id="37" w:name="_Toc195595958"/>
       <w:r>
         <w:rPr>
           <w:rFonts w:ascii="Times New Roman" w:hAnsi="Times New Roman" w:cs="Times New Roman"/>
@@ -10828,86 +11483,133 @@
         </w:rPr>
         <w:t>brajegyzék</w:t>
       </w:r>
-      <w:bookmarkEnd w:id="30"/>
+      <w:bookmarkEnd w:id="37"/>
       <w:proofErr w:type="spellEnd"/>
     </w:p>
     <w:p>
       <w:pPr>
-        <w:pStyle w:val="brajegyzk"/>
+        <w:pStyle w:val="TableofFigures"/>
         <w:tabs>
           <w:tab w:val="right" w:leader="dot" w:pos="8493"/>
         </w:tabs>
-        <w:rPr>
-          <w:rFonts w:eastAsiaTheme="minorEastAsia"/>
+        <w:spacing w:line="360" w:lineRule="auto"/>
+        <w:rPr>
+          <w:rFonts w:ascii="Times New Roman" w:eastAsiaTheme="minorEastAsia" w:hAnsi="Times New Roman" w:cs="Times New Roman"/>
           <w:noProof/>
+          <w:kern w:val="2"/>
+          <w:sz w:val="24"/>
+          <w:szCs w:val="24"/>
+          <w:lang w:val="en-US"/>
+          <w14:ligatures w14:val="standardContextual"/>
+        </w:rPr>
+      </w:pPr>
+      <w:r>
+        <w:rPr>
+          <w:rFonts w:ascii="Times New Roman" w:eastAsiaTheme="minorEastAsia" w:hAnsi="Times New Roman" w:cs="Times New Roman"/>
+          <w:noProof/>
           <w:sz w:val="24"/>
           <w:szCs w:val="24"/>
           <w:lang w:eastAsia="hu-HU"/>
         </w:rPr>
-      </w:pPr>
-      <w:r>
         <w:fldChar w:fldCharType="begin"/>
       </w:r>
       <w:r>
+        <w:rPr>
+          <w:rFonts w:ascii="Times New Roman" w:eastAsiaTheme="minorEastAsia" w:hAnsi="Times New Roman" w:cs="Times New Roman"/>
+          <w:noProof/>
+          <w:sz w:val="24"/>
+          <w:szCs w:val="24"/>
+          <w:lang w:eastAsia="hu-HU"/>
+        </w:rPr>
         <w:instrText xml:space="preserve"> TOC \h \z \c "ábra" </w:instrText>
       </w:r>
       <w:r>
+        <w:rPr>
+          <w:rFonts w:ascii="Times New Roman" w:eastAsiaTheme="minorEastAsia" w:hAnsi="Times New Roman" w:cs="Times New Roman"/>
+          <w:noProof/>
+          <w:sz w:val="24"/>
+          <w:szCs w:val="24"/>
+          <w:lang w:eastAsia="hu-HU"/>
+        </w:rPr>
         <w:fldChar w:fldCharType="separate"/>
       </w:r>
-      <w:hyperlink w:anchor="_Toc195442554" w:history="1">
+      <w:hyperlink w:anchor="_Toc195621685" w:history="1">
         <w:r>
           <w:rPr>
-            <w:rStyle w:val="Hiperhivatkozs"/>
+            <w:rStyle w:val="Hyperlink"/>
             <w:rFonts w:ascii="Times New Roman" w:hAnsi="Times New Roman" w:cs="Times New Roman"/>
             <w:noProof/>
+            <w:sz w:val="24"/>
+            <w:szCs w:val="24"/>
           </w:rPr>
           <w:t>1. ábra: worker importálása</w:t>
         </w:r>
         <w:r>
           <w:rPr>
+            <w:rFonts w:ascii="Times New Roman" w:hAnsi="Times New Roman" w:cs="Times New Roman"/>
             <w:noProof/>
             <w:webHidden/>
+            <w:sz w:val="24"/>
+            <w:szCs w:val="24"/>
           </w:rPr>
           <w:tab/>
         </w:r>
         <w:r>
           <w:rPr>
+            <w:rFonts w:ascii="Times New Roman" w:hAnsi="Times New Roman" w:cs="Times New Roman"/>
             <w:noProof/>
             <w:webHidden/>
+            <w:sz w:val="24"/>
+            <w:szCs w:val="24"/>
           </w:rPr>
           <w:fldChar w:fldCharType="begin"/>
         </w:r>
         <w:r>
           <w:rPr>
+            <w:rFonts w:ascii="Times New Roman" w:hAnsi="Times New Roman" w:cs="Times New Roman"/>
             <w:noProof/>
             <w:webHidden/>
+            <w:sz w:val="24"/>
+            <w:szCs w:val="24"/>
           </w:rPr>
-          <w:instrText xml:space="preserve"> PAGEREF _Toc195442554 \h </w:instrText>
+          <w:instrText xml:space="preserve"> PAGEREF _Toc195621685 \h </w:instrText>
         </w:r>
         <w:r>
           <w:rPr>
+            <w:rFonts w:ascii="Times New Roman" w:hAnsi="Times New Roman" w:cs="Times New Roman"/>
             <w:noProof/>
             <w:webHidden/>
+            <w:sz w:val="24"/>
+            <w:szCs w:val="24"/>
           </w:rPr>
         </w:r>
         <w:r>
           <w:rPr>
+            <w:rFonts w:ascii="Times New Roman" w:hAnsi="Times New Roman" w:cs="Times New Roman"/>
             <w:noProof/>
             <w:webHidden/>
+            <w:sz w:val="24"/>
+            <w:szCs w:val="24"/>
           </w:rPr>
           <w:fldChar w:fldCharType="separate"/>
         </w:r>
         <w:r>
           <w:rPr>
+            <w:rFonts w:ascii="Times New Roman" w:hAnsi="Times New Roman" w:cs="Times New Roman"/>
             <w:noProof/>
             <w:webHidden/>
+            <w:sz w:val="24"/>
+            <w:szCs w:val="24"/>
           </w:rPr>
-          <w:t>15</w:t>
+          <w:t>16</w:t>
         </w:r>
         <w:r>
           <w:rPr>
+            <w:rFonts w:ascii="Times New Roman" w:hAnsi="Times New Roman" w:cs="Times New Roman"/>
             <w:noProof/>
             <w:webHidden/>
+            <w:sz w:val="24"/>
+            <w:szCs w:val="24"/>
           </w:rPr>
           <w:fldChar w:fldCharType="end"/>
         </w:r>
@@ -10915,72 +11617,98 @@
     </w:p>
     <w:p>
       <w:pPr>
-        <w:pStyle w:val="brajegyzk"/>
+        <w:pStyle w:val="TableofFigures"/>
         <w:tabs>
           <w:tab w:val="right" w:leader="dot" w:pos="8493"/>
         </w:tabs>
-        <w:rPr>
-          <w:rFonts w:eastAsiaTheme="minorEastAsia"/>
+        <w:spacing w:line="360" w:lineRule="auto"/>
+        <w:rPr>
+          <w:rFonts w:ascii="Times New Roman" w:eastAsiaTheme="minorEastAsia" w:hAnsi="Times New Roman" w:cs="Times New Roman"/>
           <w:noProof/>
-          <w:sz w:val="24"/>
-          <w:szCs w:val="24"/>
-          <w:lang w:eastAsia="hu-HU"/>
-        </w:rPr>
-      </w:pPr>
-      <w:hyperlink w:anchor="_Toc195442555" w:history="1">
+          <w:kern w:val="2"/>
+          <w:sz w:val="24"/>
+          <w:szCs w:val="24"/>
+          <w:lang w:val="en-US"/>
+          <w14:ligatures w14:val="standardContextual"/>
+        </w:rPr>
+      </w:pPr>
+      <w:hyperlink w:anchor="_Toc195621686" w:history="1">
         <w:r>
           <w:rPr>
-            <w:rStyle w:val="Hiperhivatkozs"/>
+            <w:rStyle w:val="Hyperlink"/>
             <w:rFonts w:ascii="Times New Roman" w:hAnsi="Times New Roman" w:cs="Times New Roman"/>
             <w:noProof/>
+            <w:sz w:val="24"/>
+            <w:szCs w:val="24"/>
           </w:rPr>
           <w:t>2. ábra: worker meghívása a főszál indításakor</w:t>
         </w:r>
         <w:r>
           <w:rPr>
+            <w:rFonts w:ascii="Times New Roman" w:hAnsi="Times New Roman" w:cs="Times New Roman"/>
             <w:noProof/>
             <w:webHidden/>
+            <w:sz w:val="24"/>
+            <w:szCs w:val="24"/>
           </w:rPr>
           <w:tab/>
         </w:r>
         <w:r>
           <w:rPr>
+            <w:rFonts w:ascii="Times New Roman" w:hAnsi="Times New Roman" w:cs="Times New Roman"/>
             <w:noProof/>
             <w:webHidden/>
+            <w:sz w:val="24"/>
+            <w:szCs w:val="24"/>
           </w:rPr>
           <w:fldChar w:fldCharType="begin"/>
         </w:r>
         <w:r>
           <w:rPr>
+            <w:rFonts w:ascii="Times New Roman" w:hAnsi="Times New Roman" w:cs="Times New Roman"/>
             <w:noProof/>
             <w:webHidden/>
+            <w:sz w:val="24"/>
+            <w:szCs w:val="24"/>
           </w:rPr>
-          <w:instrText xml:space="preserve"> PAGEREF _Toc195442555 \h </w:instrText>
+          <w:instrText xml:space="preserve"> PAGEREF _Toc195621686 \h </w:instrText>
         </w:r>
         <w:r>
           <w:rPr>
+            <w:rFonts w:ascii="Times New Roman" w:hAnsi="Times New Roman" w:cs="Times New Roman"/>
             <w:noProof/>
             <w:webHidden/>
+            <w:sz w:val="24"/>
+            <w:szCs w:val="24"/>
           </w:rPr>
         </w:r>
         <w:r>
           <w:rPr>
+            <w:rFonts w:ascii="Times New Roman" w:hAnsi="Times New Roman" w:cs="Times New Roman"/>
             <w:noProof/>
             <w:webHidden/>
+            <w:sz w:val="24"/>
+            <w:szCs w:val="24"/>
           </w:rPr>
           <w:fldChar w:fldCharType="separate"/>
         </w:r>
         <w:r>
           <w:rPr>
+            <w:rFonts w:ascii="Times New Roman" w:hAnsi="Times New Roman" w:cs="Times New Roman"/>
             <w:noProof/>
             <w:webHidden/>
+            <w:sz w:val="24"/>
+            <w:szCs w:val="24"/>
           </w:rPr>
-          <w:t>16</w:t>
+          <w:t>17</w:t>
         </w:r>
         <w:r>
           <w:rPr>
+            <w:rFonts w:ascii="Times New Roman" w:hAnsi="Times New Roman" w:cs="Times New Roman"/>
             <w:noProof/>
             <w:webHidden/>
+            <w:sz w:val="24"/>
+            <w:szCs w:val="24"/>
           </w:rPr>
           <w:fldChar w:fldCharType="end"/>
         </w:r>
@@ -10988,72 +11716,98 @@
     </w:p>
     <w:p>
       <w:pPr>
-        <w:pStyle w:val="brajegyzk"/>
+        <w:pStyle w:val="TableofFigures"/>
         <w:tabs>
           <w:tab w:val="right" w:leader="dot" w:pos="8493"/>
         </w:tabs>
-        <w:rPr>
-          <w:rFonts w:eastAsiaTheme="minorEastAsia"/>
+        <w:spacing w:line="360" w:lineRule="auto"/>
+        <w:rPr>
+          <w:rFonts w:ascii="Times New Roman" w:eastAsiaTheme="minorEastAsia" w:hAnsi="Times New Roman" w:cs="Times New Roman"/>
           <w:noProof/>
-          <w:sz w:val="24"/>
-          <w:szCs w:val="24"/>
-          <w:lang w:eastAsia="hu-HU"/>
-        </w:rPr>
-      </w:pPr>
-      <w:hyperlink w:anchor="_Toc195442556" w:history="1">
+          <w:kern w:val="2"/>
+          <w:sz w:val="24"/>
+          <w:szCs w:val="24"/>
+          <w:lang w:val="en-US"/>
+          <w14:ligatures w14:val="standardContextual"/>
+        </w:rPr>
+      </w:pPr>
+      <w:hyperlink w:anchor="_Toc195621687" w:history="1">
         <w:r>
           <w:rPr>
-            <w:rStyle w:val="Hiperhivatkozs"/>
+            <w:rStyle w:val="Hyperlink"/>
             <w:rFonts w:ascii="Times New Roman" w:hAnsi="Times New Roman" w:cs="Times New Roman"/>
             <w:noProof/>
+            <w:sz w:val="24"/>
+            <w:szCs w:val="24"/>
           </w:rPr>
           <w:t>3. ábra: esemény fogadása a mellékszálon</w:t>
         </w:r>
         <w:r>
           <w:rPr>
+            <w:rFonts w:ascii="Times New Roman" w:hAnsi="Times New Roman" w:cs="Times New Roman"/>
             <w:noProof/>
             <w:webHidden/>
+            <w:sz w:val="24"/>
+            <w:szCs w:val="24"/>
           </w:rPr>
           <w:tab/>
         </w:r>
         <w:r>
           <w:rPr>
+            <w:rFonts w:ascii="Times New Roman" w:hAnsi="Times New Roman" w:cs="Times New Roman"/>
             <w:noProof/>
             <w:webHidden/>
+            <w:sz w:val="24"/>
+            <w:szCs w:val="24"/>
           </w:rPr>
           <w:fldChar w:fldCharType="begin"/>
         </w:r>
         <w:r>
           <w:rPr>
+            <w:rFonts w:ascii="Times New Roman" w:hAnsi="Times New Roman" w:cs="Times New Roman"/>
             <w:noProof/>
             <w:webHidden/>
+            <w:sz w:val="24"/>
+            <w:szCs w:val="24"/>
           </w:rPr>
-          <w:instrText xml:space="preserve"> PAGEREF _Toc195442556 \h </w:instrText>
+          <w:instrText xml:space="preserve"> PAGEREF _Toc195621687 \h </w:instrText>
         </w:r>
         <w:r>
           <w:rPr>
+            <w:rFonts w:ascii="Times New Roman" w:hAnsi="Times New Roman" w:cs="Times New Roman"/>
             <w:noProof/>
             <w:webHidden/>
+            <w:sz w:val="24"/>
+            <w:szCs w:val="24"/>
           </w:rPr>
         </w:r>
         <w:r>
           <w:rPr>
+            <w:rFonts w:ascii="Times New Roman" w:hAnsi="Times New Roman" w:cs="Times New Roman"/>
             <w:noProof/>
             <w:webHidden/>
+            <w:sz w:val="24"/>
+            <w:szCs w:val="24"/>
           </w:rPr>
           <w:fldChar w:fldCharType="separate"/>
         </w:r>
         <w:r>
           <w:rPr>
+            <w:rFonts w:ascii="Times New Roman" w:hAnsi="Times New Roman" w:cs="Times New Roman"/>
             <w:noProof/>
             <w:webHidden/>
+            <w:sz w:val="24"/>
+            <w:szCs w:val="24"/>
           </w:rPr>
-          <w:t>16</w:t>
+          <w:t>17</w:t>
         </w:r>
         <w:r>
           <w:rPr>
+            <w:rFonts w:ascii="Times New Roman" w:hAnsi="Times New Roman" w:cs="Times New Roman"/>
             <w:noProof/>
             <w:webHidden/>
+            <w:sz w:val="24"/>
+            <w:szCs w:val="24"/>
           </w:rPr>
           <w:fldChar w:fldCharType="end"/>
         </w:r>
@@ -11061,9 +11815,423 @@
     </w:p>
     <w:p>
       <w:pPr>
+        <w:pStyle w:val="TableofFigures"/>
+        <w:tabs>
+          <w:tab w:val="right" w:leader="dot" w:pos="8493"/>
+        </w:tabs>
         <w:spacing w:line="360" w:lineRule="auto"/>
-      </w:pPr>
-      <w:r>
+        <w:rPr>
+          <w:rFonts w:ascii="Times New Roman" w:eastAsiaTheme="minorEastAsia" w:hAnsi="Times New Roman" w:cs="Times New Roman"/>
+          <w:noProof/>
+          <w:kern w:val="2"/>
+          <w:sz w:val="24"/>
+          <w:szCs w:val="24"/>
+          <w:lang w:val="en-US"/>
+          <w14:ligatures w14:val="standardContextual"/>
+        </w:rPr>
+      </w:pPr>
+      <w:hyperlink w:anchor="_Toc195621688" w:history="1">
+        <w:r>
+          <w:rPr>
+            <w:rStyle w:val="Hyperlink"/>
+            <w:rFonts w:ascii="Times New Roman" w:hAnsi="Times New Roman" w:cs="Times New Roman"/>
+            <w:noProof/>
+            <w:sz w:val="24"/>
+            <w:szCs w:val="24"/>
+          </w:rPr>
+          <w:t>4. ábra: FPS worker thread-el és anélkül</w:t>
+        </w:r>
+        <w:r>
+          <w:rPr>
+            <w:rFonts w:ascii="Times New Roman" w:hAnsi="Times New Roman" w:cs="Times New Roman"/>
+            <w:noProof/>
+            <w:webHidden/>
+            <w:sz w:val="24"/>
+            <w:szCs w:val="24"/>
+          </w:rPr>
+          <w:tab/>
+        </w:r>
+        <w:r>
+          <w:rPr>
+            <w:rFonts w:ascii="Times New Roman" w:hAnsi="Times New Roman" w:cs="Times New Roman"/>
+            <w:noProof/>
+            <w:webHidden/>
+            <w:sz w:val="24"/>
+            <w:szCs w:val="24"/>
+          </w:rPr>
+          <w:fldChar w:fldCharType="begin"/>
+        </w:r>
+        <w:r>
+          <w:rPr>
+            <w:rFonts w:ascii="Times New Roman" w:hAnsi="Times New Roman" w:cs="Times New Roman"/>
+            <w:noProof/>
+            <w:webHidden/>
+            <w:sz w:val="24"/>
+            <w:szCs w:val="24"/>
+          </w:rPr>
+          <w:instrText xml:space="preserve"> PAGEREF _Toc195621688 \h </w:instrText>
+        </w:r>
+        <w:r>
+          <w:rPr>
+            <w:rFonts w:ascii="Times New Roman" w:hAnsi="Times New Roman" w:cs="Times New Roman"/>
+            <w:noProof/>
+            <w:webHidden/>
+            <w:sz w:val="24"/>
+            <w:szCs w:val="24"/>
+          </w:rPr>
+        </w:r>
+        <w:r>
+          <w:rPr>
+            <w:rFonts w:ascii="Times New Roman" w:hAnsi="Times New Roman" w:cs="Times New Roman"/>
+            <w:noProof/>
+            <w:webHidden/>
+            <w:sz w:val="24"/>
+            <w:szCs w:val="24"/>
+          </w:rPr>
+          <w:fldChar w:fldCharType="separate"/>
+        </w:r>
+        <w:r>
+          <w:rPr>
+            <w:rFonts w:ascii="Times New Roman" w:hAnsi="Times New Roman" w:cs="Times New Roman"/>
+            <w:noProof/>
+            <w:webHidden/>
+            <w:sz w:val="24"/>
+            <w:szCs w:val="24"/>
+          </w:rPr>
+          <w:t>20</w:t>
+        </w:r>
+        <w:r>
+          <w:rPr>
+            <w:rFonts w:ascii="Times New Roman" w:hAnsi="Times New Roman" w:cs="Times New Roman"/>
+            <w:noProof/>
+            <w:webHidden/>
+            <w:sz w:val="24"/>
+            <w:szCs w:val="24"/>
+          </w:rPr>
+          <w:fldChar w:fldCharType="end"/>
+        </w:r>
+      </w:hyperlink>
+    </w:p>
+    <w:p>
+      <w:pPr>
+        <w:pStyle w:val="TableofFigures"/>
+        <w:tabs>
+          <w:tab w:val="right" w:leader="dot" w:pos="8493"/>
+        </w:tabs>
+        <w:spacing w:line="360" w:lineRule="auto"/>
+        <w:rPr>
+          <w:rFonts w:ascii="Times New Roman" w:eastAsiaTheme="minorEastAsia" w:hAnsi="Times New Roman" w:cs="Times New Roman"/>
+          <w:noProof/>
+          <w:kern w:val="2"/>
+          <w:sz w:val="24"/>
+          <w:szCs w:val="24"/>
+          <w:lang w:val="en-US"/>
+          <w14:ligatures w14:val="standardContextual"/>
+        </w:rPr>
+      </w:pPr>
+      <w:hyperlink w:anchor="_Toc195621689" w:history="1">
+        <w:r>
+          <w:rPr>
+            <w:rStyle w:val="Hyperlink"/>
+            <w:rFonts w:ascii="Times New Roman" w:hAnsi="Times New Roman" w:cs="Times New Roman"/>
+            <w:noProof/>
+            <w:sz w:val="24"/>
+            <w:szCs w:val="24"/>
+          </w:rPr>
+          <w:t>5. ábra: Memóriahasználat használat worker thread-el és anélkül</w:t>
+        </w:r>
+        <w:r>
+          <w:rPr>
+            <w:rFonts w:ascii="Times New Roman" w:hAnsi="Times New Roman" w:cs="Times New Roman"/>
+            <w:noProof/>
+            <w:webHidden/>
+            <w:sz w:val="24"/>
+            <w:szCs w:val="24"/>
+          </w:rPr>
+          <w:tab/>
+        </w:r>
+        <w:r>
+          <w:rPr>
+            <w:rFonts w:ascii="Times New Roman" w:hAnsi="Times New Roman" w:cs="Times New Roman"/>
+            <w:noProof/>
+            <w:webHidden/>
+            <w:sz w:val="24"/>
+            <w:szCs w:val="24"/>
+          </w:rPr>
+          <w:fldChar w:fldCharType="begin"/>
+        </w:r>
+        <w:r>
+          <w:rPr>
+            <w:rFonts w:ascii="Times New Roman" w:hAnsi="Times New Roman" w:cs="Times New Roman"/>
+            <w:noProof/>
+            <w:webHidden/>
+            <w:sz w:val="24"/>
+            <w:szCs w:val="24"/>
+          </w:rPr>
+          <w:instrText xml:space="preserve"> PAGEREF _Toc195621689 \h </w:instrText>
+        </w:r>
+        <w:r>
+          <w:rPr>
+            <w:rFonts w:ascii="Times New Roman" w:hAnsi="Times New Roman" w:cs="Times New Roman"/>
+            <w:noProof/>
+            <w:webHidden/>
+            <w:sz w:val="24"/>
+            <w:szCs w:val="24"/>
+          </w:rPr>
+        </w:r>
+        <w:r>
+          <w:rPr>
+            <w:rFonts w:ascii="Times New Roman" w:hAnsi="Times New Roman" w:cs="Times New Roman"/>
+            <w:noProof/>
+            <w:webHidden/>
+            <w:sz w:val="24"/>
+            <w:szCs w:val="24"/>
+          </w:rPr>
+          <w:fldChar w:fldCharType="separate"/>
+        </w:r>
+        <w:r>
+          <w:rPr>
+            <w:rFonts w:ascii="Times New Roman" w:hAnsi="Times New Roman" w:cs="Times New Roman"/>
+            <w:noProof/>
+            <w:webHidden/>
+            <w:sz w:val="24"/>
+            <w:szCs w:val="24"/>
+          </w:rPr>
+          <w:t>21</w:t>
+        </w:r>
+        <w:r>
+          <w:rPr>
+            <w:rFonts w:ascii="Times New Roman" w:hAnsi="Times New Roman" w:cs="Times New Roman"/>
+            <w:noProof/>
+            <w:webHidden/>
+            <w:sz w:val="24"/>
+            <w:szCs w:val="24"/>
+          </w:rPr>
+          <w:fldChar w:fldCharType="end"/>
+        </w:r>
+      </w:hyperlink>
+    </w:p>
+    <w:p>
+      <w:pPr>
+        <w:pStyle w:val="TableofFigures"/>
+        <w:tabs>
+          <w:tab w:val="right" w:leader="dot" w:pos="8493"/>
+        </w:tabs>
+        <w:spacing w:line="360" w:lineRule="auto"/>
+        <w:rPr>
+          <w:rFonts w:ascii="Times New Roman" w:eastAsiaTheme="minorEastAsia" w:hAnsi="Times New Roman" w:cs="Times New Roman"/>
+          <w:noProof/>
+          <w:kern w:val="2"/>
+          <w:sz w:val="24"/>
+          <w:szCs w:val="24"/>
+          <w:lang w:val="en-US"/>
+          <w14:ligatures w14:val="standardContextual"/>
+        </w:rPr>
+      </w:pPr>
+      <w:hyperlink w:anchor="_Toc195621690" w:history="1">
+        <w:r>
+          <w:rPr>
+            <w:rStyle w:val="Hyperlink"/>
+            <w:rFonts w:ascii="Times New Roman" w:hAnsi="Times New Roman" w:cs="Times New Roman"/>
+            <w:noProof/>
+            <w:sz w:val="24"/>
+            <w:szCs w:val="24"/>
+          </w:rPr>
+          <w:t>6. ábra: GPU használat worker thread-el és anélkül</w:t>
+        </w:r>
+        <w:r>
+          <w:rPr>
+            <w:rFonts w:ascii="Times New Roman" w:hAnsi="Times New Roman" w:cs="Times New Roman"/>
+            <w:noProof/>
+            <w:webHidden/>
+            <w:sz w:val="24"/>
+            <w:szCs w:val="24"/>
+          </w:rPr>
+          <w:tab/>
+        </w:r>
+        <w:r>
+          <w:rPr>
+            <w:rFonts w:ascii="Times New Roman" w:hAnsi="Times New Roman" w:cs="Times New Roman"/>
+            <w:noProof/>
+            <w:webHidden/>
+            <w:sz w:val="24"/>
+            <w:szCs w:val="24"/>
+          </w:rPr>
+          <w:fldChar w:fldCharType="begin"/>
+        </w:r>
+        <w:r>
+          <w:rPr>
+            <w:rFonts w:ascii="Times New Roman" w:hAnsi="Times New Roman" w:cs="Times New Roman"/>
+            <w:noProof/>
+            <w:webHidden/>
+            <w:sz w:val="24"/>
+            <w:szCs w:val="24"/>
+          </w:rPr>
+          <w:instrText xml:space="preserve"> PAGEREF _Toc195621690 \h </w:instrText>
+        </w:r>
+        <w:r>
+          <w:rPr>
+            <w:rFonts w:ascii="Times New Roman" w:hAnsi="Times New Roman" w:cs="Times New Roman"/>
+            <w:noProof/>
+            <w:webHidden/>
+            <w:sz w:val="24"/>
+            <w:szCs w:val="24"/>
+          </w:rPr>
+        </w:r>
+        <w:r>
+          <w:rPr>
+            <w:rFonts w:ascii="Times New Roman" w:hAnsi="Times New Roman" w:cs="Times New Roman"/>
+            <w:noProof/>
+            <w:webHidden/>
+            <w:sz w:val="24"/>
+            <w:szCs w:val="24"/>
+          </w:rPr>
+          <w:fldChar w:fldCharType="separate"/>
+        </w:r>
+        <w:r>
+          <w:rPr>
+            <w:rFonts w:ascii="Times New Roman" w:hAnsi="Times New Roman" w:cs="Times New Roman"/>
+            <w:noProof/>
+            <w:webHidden/>
+            <w:sz w:val="24"/>
+            <w:szCs w:val="24"/>
+          </w:rPr>
+          <w:t>22</w:t>
+        </w:r>
+        <w:r>
+          <w:rPr>
+            <w:rFonts w:ascii="Times New Roman" w:hAnsi="Times New Roman" w:cs="Times New Roman"/>
+            <w:noProof/>
+            <w:webHidden/>
+            <w:sz w:val="24"/>
+            <w:szCs w:val="24"/>
+          </w:rPr>
+          <w:fldChar w:fldCharType="end"/>
+        </w:r>
+      </w:hyperlink>
+    </w:p>
+    <w:p>
+      <w:pPr>
+        <w:pStyle w:val="TableofFigures"/>
+        <w:tabs>
+          <w:tab w:val="right" w:leader="dot" w:pos="8493"/>
+        </w:tabs>
+        <w:spacing w:line="360" w:lineRule="auto"/>
+        <w:rPr>
+          <w:rFonts w:ascii="Times New Roman" w:eastAsiaTheme="minorEastAsia" w:hAnsi="Times New Roman" w:cs="Times New Roman"/>
+          <w:noProof/>
+          <w:kern w:val="2"/>
+          <w:sz w:val="24"/>
+          <w:szCs w:val="24"/>
+          <w:lang w:val="en-US"/>
+          <w14:ligatures w14:val="standardContextual"/>
+        </w:rPr>
+      </w:pPr>
+      <w:hyperlink w:anchor="_Toc195621691" w:history="1">
+        <w:r>
+          <w:rPr>
+            <w:rStyle w:val="Hyperlink"/>
+            <w:rFonts w:ascii="Times New Roman" w:hAnsi="Times New Roman" w:cs="Times New Roman"/>
+            <w:noProof/>
+            <w:sz w:val="24"/>
+            <w:szCs w:val="24"/>
+          </w:rPr>
+          <w:t>7. ábra: CPU használat worker thread-el és anélkül</w:t>
+        </w:r>
+        <w:r>
+          <w:rPr>
+            <w:rFonts w:ascii="Times New Roman" w:hAnsi="Times New Roman" w:cs="Times New Roman"/>
+            <w:noProof/>
+            <w:webHidden/>
+            <w:sz w:val="24"/>
+            <w:szCs w:val="24"/>
+          </w:rPr>
+          <w:tab/>
+        </w:r>
+        <w:r>
+          <w:rPr>
+            <w:rFonts w:ascii="Times New Roman" w:hAnsi="Times New Roman" w:cs="Times New Roman"/>
+            <w:noProof/>
+            <w:webHidden/>
+            <w:sz w:val="24"/>
+            <w:szCs w:val="24"/>
+          </w:rPr>
+          <w:fldChar w:fldCharType="begin"/>
+        </w:r>
+        <w:r>
+          <w:rPr>
+            <w:rFonts w:ascii="Times New Roman" w:hAnsi="Times New Roman" w:cs="Times New Roman"/>
+            <w:noProof/>
+            <w:webHidden/>
+            <w:sz w:val="24"/>
+            <w:szCs w:val="24"/>
+          </w:rPr>
+          <w:instrText xml:space="preserve"> PAGEREF _Toc195621691 \h </w:instrText>
+        </w:r>
+        <w:r>
+          <w:rPr>
+            <w:rFonts w:ascii="Times New Roman" w:hAnsi="Times New Roman" w:cs="Times New Roman"/>
+            <w:noProof/>
+            <w:webHidden/>
+            <w:sz w:val="24"/>
+            <w:szCs w:val="24"/>
+          </w:rPr>
+        </w:r>
+        <w:r>
+          <w:rPr>
+            <w:rFonts w:ascii="Times New Roman" w:hAnsi="Times New Roman" w:cs="Times New Roman"/>
+            <w:noProof/>
+            <w:webHidden/>
+            <w:sz w:val="24"/>
+            <w:szCs w:val="24"/>
+          </w:rPr>
+          <w:fldChar w:fldCharType="separate"/>
+        </w:r>
+        <w:r>
+          <w:rPr>
+            <w:rFonts w:ascii="Times New Roman" w:hAnsi="Times New Roman" w:cs="Times New Roman"/>
+            <w:noProof/>
+            <w:webHidden/>
+            <w:sz w:val="24"/>
+            <w:szCs w:val="24"/>
+          </w:rPr>
+          <w:t>23</w:t>
+        </w:r>
+        <w:r>
+          <w:rPr>
+            <w:rFonts w:ascii="Times New Roman" w:hAnsi="Times New Roman" w:cs="Times New Roman"/>
+            <w:noProof/>
+            <w:webHidden/>
+            <w:sz w:val="24"/>
+            <w:szCs w:val="24"/>
+          </w:rPr>
+          <w:fldChar w:fldCharType="end"/>
+        </w:r>
+      </w:hyperlink>
+    </w:p>
+    <w:p>
+      <w:pPr>
+        <w:pStyle w:val="TableofFigures"/>
+        <w:tabs>
+          <w:tab w:val="right" w:leader="dot" w:pos="8493"/>
+        </w:tabs>
+        <w:spacing w:line="360" w:lineRule="auto"/>
+        <w:rPr>
+          <w:rFonts w:eastAsiaTheme="minorEastAsia"/>
+          <w:noProof/>
+          <w:sz w:val="24"/>
+          <w:szCs w:val="24"/>
+          <w:lang w:eastAsia="hu-HU"/>
+        </w:rPr>
+      </w:pPr>
+      <w:r>
+        <w:rPr>
+          <w:rFonts w:ascii="Times New Roman" w:eastAsiaTheme="minorEastAsia" w:hAnsi="Times New Roman" w:cs="Times New Roman"/>
+          <w:noProof/>
+          <w:sz w:val="24"/>
+          <w:szCs w:val="24"/>
+          <w:lang w:eastAsia="hu-HU"/>
+        </w:rPr>
         <w:fldChar w:fldCharType="end"/>
       </w:r>
     </w:p>
@@ -11079,7 +12247,7 @@
 </file>
 
 <file path=word/endnotes.xml><?xml version="1.0" encoding="utf-8"?>
-<w:endnotes xmlns:wpc="http://schemas.microsoft.com/office/word/2010/wordprocessingCanvas" xmlns:cx="http://schemas.microsoft.com/office/drawing/2014/chartex" xmlns:cx1="http://schemas.microsoft.com/office/drawing/2015/9/8/chartex" xmlns:cx2="http://schemas.microsoft.com/office/drawing/2015/10/21/chartex" xmlns:cx3="http://schemas.microsoft.com/office/drawing/2016/5/9/chartex" xmlns:cx4="http://schemas.microsoft.com/office/drawing/2016/5/10/chartex" xmlns:cx5="http://schemas.microsoft.com/office/drawing/2016/5/11/chartex" xmlns:cx6="http://schemas.microsoft.com/office/drawing/2016/5/12/chartex" xmlns:cx7="http://schemas.microsoft.com/office/drawing/2016/5/13/chartex" xmlns:cx8="http://schemas.microsoft.com/office/drawing/2016/5/14/chartex" xmlns:mc="http://schemas.openxmlformats.org/markup-compatibility/2006" xmlns:aink="http://schemas.microsoft.com/office/drawing/2016/ink" xmlns:am3d="http://schemas.microsoft.com/office/drawing/2017/model3d" xmlns:o="urn:schemas-microsoft-com:office:office" xmlns:oel="http://schemas.microsoft.com/office/2019/extlst" xmlns:r="http://schemas.openxmlformats.org/officeDocument/2006/relationships" xmlns:m="http://schemas.openxmlformats.org/officeDocument/2006/math" xmlns:v="urn:schemas-microsoft-com:vml" xmlns:wp14="http://schemas.microsoft.com/office/word/2010/wordprocessingDrawing" xmlns:wp="http://schemas.openxmlformats.org/drawingml/2006/wordprocessingDrawing" xmlns:w10="urn:schemas-microsoft-com:office:word" xmlns:w="http://schemas.openxmlformats.org/wordprocessingml/2006/main" xmlns:w14="http://schemas.microsoft.com/office/word/2010/wordml" xmlns:w15="http://schemas.microsoft.com/office/word/2012/wordml" xmlns:w16cex="http://schemas.microsoft.com/office/word/2018/wordml/cex" xmlns:w16cid="http://schemas.microsoft.com/office/word/2016/wordml/cid" xmlns:w16="http://schemas.microsoft.com/office/word/2018/wordml" xmlns:w16sdtdh="http://schemas.microsoft.com/office/word/2020/wordml/sdtdatahash" xmlns:w16se="http://schemas.microsoft.com/office/word/2015/wordml/symex" xmlns:wpg="http://schemas.microsoft.com/office/word/2010/wordprocessingGroup" xmlns:wpi="http://schemas.microsoft.com/office/word/2010/wordprocessingInk" xmlns:wne="http://schemas.microsoft.com/office/word/2006/wordml" xmlns:wps="http://schemas.microsoft.com/office/word/2010/wordprocessingShape" mc:Ignorable="w14 w15 w16se w16cid w16 w16cex w16sdtdh wp14">
+<w:endnotes xmlns:wpc="http://schemas.microsoft.com/office/word/2010/wordprocessingCanvas" xmlns:cx="http://schemas.microsoft.com/office/drawing/2014/chartex" xmlns:cx1="http://schemas.microsoft.com/office/drawing/2015/9/8/chartex" xmlns:cx2="http://schemas.microsoft.com/office/drawing/2015/10/21/chartex" xmlns:cx3="http://schemas.microsoft.com/office/drawing/2016/5/9/chartex" xmlns:cx4="http://schemas.microsoft.com/office/drawing/2016/5/10/chartex" xmlns:cx5="http://schemas.microsoft.com/office/drawing/2016/5/11/chartex" xmlns:cx6="http://schemas.microsoft.com/office/drawing/2016/5/12/chartex" xmlns:cx7="http://schemas.microsoft.com/office/drawing/2016/5/13/chartex" xmlns:cx8="http://schemas.microsoft.com/office/drawing/2016/5/14/chartex" xmlns:mc="http://schemas.openxmlformats.org/markup-compatibility/2006" xmlns:aink="http://schemas.microsoft.com/office/drawing/2016/ink" xmlns:am3d="http://schemas.microsoft.com/office/drawing/2017/model3d" xmlns:o="urn:schemas-microsoft-com:office:office" xmlns:oel="http://schemas.microsoft.com/office/2019/extlst" xmlns:r="http://schemas.openxmlformats.org/officeDocument/2006/relationships" xmlns:m="http://schemas.openxmlformats.org/officeDocument/2006/math" xmlns:v="urn:schemas-microsoft-com:vml" xmlns:wp14="http://schemas.microsoft.com/office/word/2010/wordprocessingDrawing" xmlns:wp="http://schemas.openxmlformats.org/drawingml/2006/wordprocessingDrawing" xmlns:w10="urn:schemas-microsoft-com:office:word" xmlns:w="http://schemas.openxmlformats.org/wordprocessingml/2006/main" xmlns:w14="http://schemas.microsoft.com/office/word/2010/wordml" xmlns:w15="http://schemas.microsoft.com/office/word/2012/wordml" xmlns:w16cex="http://schemas.microsoft.com/office/word/2018/wordml/cex" xmlns:w16cid="http://schemas.microsoft.com/office/word/2016/wordml/cid" xmlns:w16="http://schemas.microsoft.com/office/word/2018/wordml" xmlns:w16du="http://schemas.microsoft.com/office/word/2023/wordml/word16du" xmlns:w16sdtdh="http://schemas.microsoft.com/office/word/2020/wordml/sdtdatahash" xmlns:w16sdtfl="http://schemas.microsoft.com/office/word/2024/wordml/sdtformatlock" xmlns:w16se="http://schemas.microsoft.com/office/word/2015/wordml/symex" xmlns:wpg="http://schemas.microsoft.com/office/word/2010/wordprocessingGroup" xmlns:wpi="http://schemas.microsoft.com/office/word/2010/wordprocessingInk" xmlns:wne="http://schemas.microsoft.com/office/word/2006/wordml" xmlns:wps="http://schemas.microsoft.com/office/word/2010/wordprocessingShape" mc:Ignorable="w14 w15 w16se w16cid w16 w16cex w16sdtdh w16sdtfl w16du wp14">
   <w:endnote w:type="separator" w:id="-1">
     <w:p>
       <w:pPr>
@@ -11111,11 +12279,11 @@
 </file>
 
 <file path=word/footer1.xml><?xml version="1.0" encoding="utf-8"?>
-<w:ftr xmlns:wpc="http://schemas.microsoft.com/office/word/2010/wordprocessingCanvas" xmlns:cx="http://schemas.microsoft.com/office/drawing/2014/chartex" xmlns:cx1="http://schemas.microsoft.com/office/drawing/2015/9/8/chartex" xmlns:cx2="http://schemas.microsoft.com/office/drawing/2015/10/21/chartex" xmlns:cx3="http://schemas.microsoft.com/office/drawing/2016/5/9/chartex" xmlns:cx4="http://schemas.microsoft.com/office/drawing/2016/5/10/chartex" xmlns:cx5="http://schemas.microsoft.com/office/drawing/2016/5/11/chartex" xmlns:cx6="http://schemas.microsoft.com/office/drawing/2016/5/12/chartex" xmlns:cx7="http://schemas.microsoft.com/office/drawing/2016/5/13/chartex" xmlns:cx8="http://schemas.microsoft.com/office/drawing/2016/5/14/chartex" xmlns:mc="http://schemas.openxmlformats.org/markup-compatibility/2006" xmlns:aink="http://schemas.microsoft.com/office/drawing/2016/ink" xmlns:am3d="http://schemas.microsoft.com/office/drawing/2017/model3d" xmlns:o="urn:schemas-microsoft-com:office:office" xmlns:oel="http://schemas.microsoft.com/office/2019/extlst" xmlns:r="http://schemas.openxmlformats.org/officeDocument/2006/relationships" xmlns:m="http://schemas.openxmlformats.org/officeDocument/2006/math" xmlns:v="urn:schemas-microsoft-com:vml" xmlns:wp14="http://schemas.microsoft.com/office/word/2010/wordprocessingDrawing" xmlns:wp="http://schemas.openxmlformats.org/drawingml/2006/wordprocessingDrawing" xmlns:w10="urn:schemas-microsoft-com:office:word" xmlns:w="http://schemas.openxmlformats.org/wordprocessingml/2006/main" xmlns:w14="http://schemas.microsoft.com/office/word/2010/wordml" xmlns:w15="http://schemas.microsoft.com/office/word/2012/wordml" xmlns:w16cex="http://schemas.microsoft.com/office/word/2018/wordml/cex" xmlns:w16cid="http://schemas.microsoft.com/office/word/2016/wordml/cid" xmlns:w16="http://schemas.microsoft.com/office/word/2018/wordml" xmlns:w16sdtdh="http://schemas.microsoft.com/office/word/2020/wordml/sdtdatahash" xmlns:w16se="http://schemas.microsoft.com/office/word/2015/wordml/symex" xmlns:wpg="http://schemas.microsoft.com/office/word/2010/wordprocessingGroup" xmlns:wpi="http://schemas.microsoft.com/office/word/2010/wordprocessingInk" xmlns:wne="http://schemas.microsoft.com/office/word/2006/wordml" xmlns:wps="http://schemas.microsoft.com/office/word/2010/wordprocessingShape" mc:Ignorable="w14 w15 w16se w16cid w16 w16cex w16sdtdh wp14">
+<w:ftr xmlns:wpc="http://schemas.microsoft.com/office/word/2010/wordprocessingCanvas" xmlns:cx="http://schemas.microsoft.com/office/drawing/2014/chartex" xmlns:cx1="http://schemas.microsoft.com/office/drawing/2015/9/8/chartex" xmlns:cx2="http://schemas.microsoft.com/office/drawing/2015/10/21/chartex" xmlns:cx3="http://schemas.microsoft.com/office/drawing/2016/5/9/chartex" xmlns:cx4="http://schemas.microsoft.com/office/drawing/2016/5/10/chartex" xmlns:cx5="http://schemas.microsoft.com/office/drawing/2016/5/11/chartex" xmlns:cx6="http://schemas.microsoft.com/office/drawing/2016/5/12/chartex" xmlns:cx7="http://schemas.microsoft.com/office/drawing/2016/5/13/chartex" xmlns:cx8="http://schemas.microsoft.com/office/drawing/2016/5/14/chartex" xmlns:mc="http://schemas.openxmlformats.org/markup-compatibility/2006" xmlns:aink="http://schemas.microsoft.com/office/drawing/2016/ink" xmlns:am3d="http://schemas.microsoft.com/office/drawing/2017/model3d" xmlns:o="urn:schemas-microsoft-com:office:office" xmlns:oel="http://schemas.microsoft.com/office/2019/extlst" xmlns:r="http://schemas.openxmlformats.org/officeDocument/2006/relationships" xmlns:m="http://schemas.openxmlformats.org/officeDocument/2006/math" xmlns:v="urn:schemas-microsoft-com:vml" xmlns:wp14="http://schemas.microsoft.com/office/word/2010/wordprocessingDrawing" xmlns:wp="http://schemas.openxmlformats.org/drawingml/2006/wordprocessingDrawing" xmlns:w10="urn:schemas-microsoft-com:office:word" xmlns:w="http://schemas.openxmlformats.org/wordprocessingml/2006/main" xmlns:w14="http://schemas.microsoft.com/office/word/2010/wordml" xmlns:w15="http://schemas.microsoft.com/office/word/2012/wordml" xmlns:w16cex="http://schemas.microsoft.com/office/word/2018/wordml/cex" xmlns:w16cid="http://schemas.microsoft.com/office/word/2016/wordml/cid" xmlns:w16="http://schemas.microsoft.com/office/word/2018/wordml" xmlns:w16du="http://schemas.microsoft.com/office/word/2023/wordml/word16du" xmlns:w16sdtdh="http://schemas.microsoft.com/office/word/2020/wordml/sdtdatahash" xmlns:w16sdtfl="http://schemas.microsoft.com/office/word/2024/wordml/sdtformatlock" xmlns:w16se="http://schemas.microsoft.com/office/word/2015/wordml/symex" xmlns:wpg="http://schemas.microsoft.com/office/word/2010/wordprocessingGroup" xmlns:wpi="http://schemas.microsoft.com/office/word/2010/wordprocessingInk" xmlns:wne="http://schemas.microsoft.com/office/word/2006/wordml" xmlns:wps="http://schemas.microsoft.com/office/word/2010/wordprocessingShape" mc:Ignorable="w14 w15 w16se w16cid w16 w16cex w16sdtdh w16sdtfl w16du wp14">
   <w:sdt>
     <w:sdtPr>
       <w:rPr>
-        <w:rStyle w:val="Oldalszm"/>
+        <w:rStyle w:val="PageNumber"/>
       </w:rPr>
       <w:id w:val="-485561451"/>
       <w:docPartObj>
@@ -11126,27 +12294,27 @@
     <w:sdtContent>
       <w:p>
         <w:pPr>
-          <w:pStyle w:val="llb"/>
+          <w:pStyle w:val="Footer"/>
           <w:framePr w:wrap="none" w:vAnchor="text" w:hAnchor="margin" w:xAlign="center" w:y="1"/>
           <w:rPr>
-            <w:rStyle w:val="Oldalszm"/>
+            <w:rStyle w:val="PageNumber"/>
           </w:rPr>
         </w:pPr>
         <w:r>
           <w:rPr>
-            <w:rStyle w:val="Oldalszm"/>
+            <w:rStyle w:val="PageNumber"/>
           </w:rPr>
           <w:fldChar w:fldCharType="begin"/>
         </w:r>
         <w:r>
           <w:rPr>
-            <w:rStyle w:val="Oldalszm"/>
+            <w:rStyle w:val="PageNumber"/>
           </w:rPr>
           <w:instrText xml:space="preserve"> PAGE </w:instrText>
         </w:r>
         <w:r>
           <w:rPr>
-            <w:rStyle w:val="Oldalszm"/>
+            <w:rStyle w:val="PageNumber"/>
           </w:rPr>
           <w:fldChar w:fldCharType="end"/>
         </w:r>
@@ -11156,7 +12324,7 @@
   <w:sdt>
     <w:sdtPr>
       <w:rPr>
-        <w:rStyle w:val="Oldalszm"/>
+        <w:rStyle w:val="PageNumber"/>
       </w:rPr>
       <w:id w:val="-1458793562"/>
       <w:docPartObj>
@@ -11167,27 +12335,27 @@
     <w:sdtContent>
       <w:p>
         <w:pPr>
-          <w:pStyle w:val="llb"/>
+          <w:pStyle w:val="Footer"/>
           <w:framePr w:wrap="none" w:vAnchor="text" w:hAnchor="margin" w:xAlign="center" w:y="1"/>
           <w:rPr>
-            <w:rStyle w:val="Oldalszm"/>
+            <w:rStyle w:val="PageNumber"/>
           </w:rPr>
         </w:pPr>
         <w:r>
           <w:rPr>
-            <w:rStyle w:val="Oldalszm"/>
+            <w:rStyle w:val="PageNumber"/>
           </w:rPr>
           <w:fldChar w:fldCharType="begin"/>
         </w:r>
         <w:r>
           <w:rPr>
-            <w:rStyle w:val="Oldalszm"/>
+            <w:rStyle w:val="PageNumber"/>
           </w:rPr>
           <w:instrText xml:space="preserve"> PAGE </w:instrText>
         </w:r>
         <w:r>
           <w:rPr>
-            <w:rStyle w:val="Oldalszm"/>
+            <w:rStyle w:val="PageNumber"/>
           </w:rPr>
           <w:fldChar w:fldCharType="end"/>
         </w:r>
@@ -11196,18 +12364,18 @@
   </w:sdt>
   <w:p>
     <w:pPr>
-      <w:pStyle w:val="llb"/>
+      <w:pStyle w:val="Footer"/>
     </w:pPr>
   </w:p>
 </w:ftr>
 </file>
 
 <file path=word/footer2.xml><?xml version="1.0" encoding="utf-8"?>
-<w:ftr xmlns:wpc="http://schemas.microsoft.com/office/word/2010/wordprocessingCanvas" xmlns:cx="http://schemas.microsoft.com/office/drawing/2014/chartex" xmlns:cx1="http://schemas.microsoft.com/office/drawing/2015/9/8/chartex" xmlns:cx2="http://schemas.microsoft.com/office/drawing/2015/10/21/chartex" xmlns:cx3="http://schemas.microsoft.com/office/drawing/2016/5/9/chartex" xmlns:cx4="http://schemas.microsoft.com/office/drawing/2016/5/10/chartex" xmlns:cx5="http://schemas.microsoft.com/office/drawing/2016/5/11/chartex" xmlns:cx6="http://schemas.microsoft.com/office/drawing/2016/5/12/chartex" xmlns:cx7="http://schemas.microsoft.com/office/drawing/2016/5/13/chartex" xmlns:cx8="http://schemas.microsoft.com/office/drawing/2016/5/14/chartex" xmlns:mc="http://schemas.openxmlformats.org/markup-compatibility/2006" xmlns:aink="http://schemas.microsoft.com/office/drawing/2016/ink" xmlns:am3d="http://schemas.microsoft.com/office/drawing/2017/model3d" xmlns:o="urn:schemas-microsoft-com:office:office" xmlns:oel="http://schemas.microsoft.com/office/2019/extlst" xmlns:r="http://schemas.openxmlformats.org/officeDocument/2006/relationships" xmlns:m="http://schemas.openxmlformats.org/officeDocument/2006/math" xmlns:v="urn:schemas-microsoft-com:vml" xmlns:wp14="http://schemas.microsoft.com/office/word/2010/wordprocessingDrawing" xmlns:wp="http://schemas.openxmlformats.org/drawingml/2006/wordprocessingDrawing" xmlns:w10="urn:schemas-microsoft-com:office:word" xmlns:w="http://schemas.openxmlformats.org/wordprocessingml/2006/main" xmlns:w14="http://schemas.microsoft.com/office/word/2010/wordml" xmlns:w15="http://schemas.microsoft.com/office/word/2012/wordml" xmlns:w16cex="http://schemas.microsoft.com/office/word/2018/wordml/cex" xmlns:w16cid="http://schemas.microsoft.com/office/word/2016/wordml/cid" xmlns:w16="http://schemas.microsoft.com/office/word/2018/wordml" xmlns:w16sdtdh="http://schemas.microsoft.com/office/word/2020/wordml/sdtdatahash" xmlns:w16se="http://schemas.microsoft.com/office/word/2015/wordml/symex" xmlns:wpg="http://schemas.microsoft.com/office/word/2010/wordprocessingGroup" xmlns:wpi="http://schemas.microsoft.com/office/word/2010/wordprocessingInk" xmlns:wne="http://schemas.microsoft.com/office/word/2006/wordml" xmlns:wps="http://schemas.microsoft.com/office/word/2010/wordprocessingShape" mc:Ignorable="w14 w15 w16se w16cid w16 w16cex w16sdtdh wp14">
+<w:ftr xmlns:wpc="http://schemas.microsoft.com/office/word/2010/wordprocessingCanvas" xmlns:cx="http://schemas.microsoft.com/office/drawing/2014/chartex" xmlns:cx1="http://schemas.microsoft.com/office/drawing/2015/9/8/chartex" xmlns:cx2="http://schemas.microsoft.com/office/drawing/2015/10/21/chartex" xmlns:cx3="http://schemas.microsoft.com/office/drawing/2016/5/9/chartex" xmlns:cx4="http://schemas.microsoft.com/office/drawing/2016/5/10/chartex" xmlns:cx5="http://schemas.microsoft.com/office/drawing/2016/5/11/chartex" xmlns:cx6="http://schemas.microsoft.com/office/drawing/2016/5/12/chartex" xmlns:cx7="http://schemas.microsoft.com/office/drawing/2016/5/13/chartex" xmlns:cx8="http://schemas.microsoft.com/office/drawing/2016/5/14/chartex" xmlns:mc="http://schemas.openxmlformats.org/markup-compatibility/2006" xmlns:aink="http://schemas.microsoft.com/office/drawing/2016/ink" xmlns:am3d="http://schemas.microsoft.com/office/drawing/2017/model3d" xmlns:o="urn:schemas-microsoft-com:office:office" xmlns:oel="http://schemas.microsoft.com/office/2019/extlst" xmlns:r="http://schemas.openxmlformats.org/officeDocument/2006/relationships" xmlns:m="http://schemas.openxmlformats.org/officeDocument/2006/math" xmlns:v="urn:schemas-microsoft-com:vml" xmlns:wp14="http://schemas.microsoft.com/office/word/2010/wordprocessingDrawing" xmlns:wp="http://schemas.openxmlformats.org/drawingml/2006/wordprocessingDrawing" xmlns:w10="urn:schemas-microsoft-com:office:word" xmlns:w="http://schemas.openxmlformats.org/wordprocessingml/2006/main" xmlns:w14="http://schemas.microsoft.com/office/word/2010/wordml" xmlns:w15="http://schemas.microsoft.com/office/word/2012/wordml" xmlns:w16cex="http://schemas.microsoft.com/office/word/2018/wordml/cex" xmlns:w16cid="http://schemas.microsoft.com/office/word/2016/wordml/cid" xmlns:w16="http://schemas.microsoft.com/office/word/2018/wordml" xmlns:w16du="http://schemas.microsoft.com/office/word/2023/wordml/word16du" xmlns:w16sdtdh="http://schemas.microsoft.com/office/word/2020/wordml/sdtdatahash" xmlns:w16sdtfl="http://schemas.microsoft.com/office/word/2024/wordml/sdtformatlock" xmlns:w16se="http://schemas.microsoft.com/office/word/2015/wordml/symex" xmlns:wpg="http://schemas.microsoft.com/office/word/2010/wordprocessingGroup" xmlns:wpi="http://schemas.microsoft.com/office/word/2010/wordprocessingInk" xmlns:wne="http://schemas.microsoft.com/office/word/2006/wordml" xmlns:wps="http://schemas.microsoft.com/office/word/2010/wordprocessingShape" mc:Ignorable="w14 w15 w16se w16cid w16 w16cex w16sdtdh w16sdtfl w16du wp14">
   <w:sdt>
     <w:sdtPr>
       <w:rPr>
-        <w:rStyle w:val="Oldalszm"/>
+        <w:rStyle w:val="PageNumber"/>
         <w:rFonts w:ascii="Times New Roman" w:hAnsi="Times New Roman" w:cs="Times New Roman"/>
         <w:sz w:val="24"/>
         <w:szCs w:val="24"/>
@@ -11221,10 +12389,10 @@
     <w:sdtContent>
       <w:p>
         <w:pPr>
-          <w:pStyle w:val="llb"/>
+          <w:pStyle w:val="Footer"/>
           <w:framePr w:wrap="none" w:vAnchor="text" w:hAnchor="margin" w:xAlign="center" w:y="1"/>
           <w:rPr>
-            <w:rStyle w:val="Oldalszm"/>
+            <w:rStyle w:val="PageNumber"/>
             <w:rFonts w:ascii="Times New Roman" w:hAnsi="Times New Roman" w:cs="Times New Roman"/>
             <w:sz w:val="24"/>
             <w:szCs w:val="24"/>
@@ -11232,7 +12400,7 @@
         </w:pPr>
         <w:r>
           <w:rPr>
-            <w:rStyle w:val="Oldalszm"/>
+            <w:rStyle w:val="PageNumber"/>
             <w:rFonts w:ascii="Times New Roman" w:hAnsi="Times New Roman" w:cs="Times New Roman"/>
             <w:sz w:val="24"/>
             <w:szCs w:val="24"/>
@@ -11241,7 +12409,7 @@
         </w:r>
         <w:r>
           <w:rPr>
-            <w:rStyle w:val="Oldalszm"/>
+            <w:rStyle w:val="PageNumber"/>
             <w:rFonts w:ascii="Times New Roman" w:hAnsi="Times New Roman" w:cs="Times New Roman"/>
             <w:sz w:val="24"/>
             <w:szCs w:val="24"/>
@@ -11250,7 +12418,7 @@
         </w:r>
         <w:r>
           <w:rPr>
-            <w:rStyle w:val="Oldalszm"/>
+            <w:rStyle w:val="PageNumber"/>
             <w:rFonts w:ascii="Times New Roman" w:hAnsi="Times New Roman" w:cs="Times New Roman"/>
             <w:sz w:val="24"/>
             <w:szCs w:val="24"/>
@@ -11259,7 +12427,7 @@
         </w:r>
         <w:r>
           <w:rPr>
-            <w:rStyle w:val="Oldalszm"/>
+            <w:rStyle w:val="PageNumber"/>
             <w:rFonts w:ascii="Times New Roman" w:hAnsi="Times New Roman" w:cs="Times New Roman"/>
             <w:noProof/>
             <w:sz w:val="24"/>
@@ -11269,7 +12437,7 @@
         </w:r>
         <w:r>
           <w:rPr>
-            <w:rStyle w:val="Oldalszm"/>
+            <w:rStyle w:val="PageNumber"/>
             <w:rFonts w:ascii="Times New Roman" w:hAnsi="Times New Roman" w:cs="Times New Roman"/>
             <w:sz w:val="24"/>
             <w:szCs w:val="24"/>
@@ -11281,7 +12449,7 @@
   </w:sdt>
   <w:p>
     <w:pPr>
-      <w:pStyle w:val="llb"/>
+      <w:pStyle w:val="Footer"/>
       <w:pBdr>
         <w:top w:val="single" w:sz="4" w:space="1" w:color="auto"/>
       </w:pBdr>
@@ -11296,11 +12464,11 @@
 </file>
 
 <file path=word/footer3.xml><?xml version="1.0" encoding="utf-8"?>
-<w:ftr xmlns:wpc="http://schemas.microsoft.com/office/word/2010/wordprocessingCanvas" xmlns:cx="http://schemas.microsoft.com/office/drawing/2014/chartex" xmlns:cx1="http://schemas.microsoft.com/office/drawing/2015/9/8/chartex" xmlns:cx2="http://schemas.microsoft.com/office/drawing/2015/10/21/chartex" xmlns:cx3="http://schemas.microsoft.com/office/drawing/2016/5/9/chartex" xmlns:cx4="http://schemas.microsoft.com/office/drawing/2016/5/10/chartex" xmlns:cx5="http://schemas.microsoft.com/office/drawing/2016/5/11/chartex" xmlns:cx6="http://schemas.microsoft.com/office/drawing/2016/5/12/chartex" xmlns:cx7="http://schemas.microsoft.com/office/drawing/2016/5/13/chartex" xmlns:cx8="http://schemas.microsoft.com/office/drawing/2016/5/14/chartex" xmlns:mc="http://schemas.openxmlformats.org/markup-compatibility/2006" xmlns:aink="http://schemas.microsoft.com/office/drawing/2016/ink" xmlns:am3d="http://schemas.microsoft.com/office/drawing/2017/model3d" xmlns:o="urn:schemas-microsoft-com:office:office" xmlns:oel="http://schemas.microsoft.com/office/2019/extlst" xmlns:r="http://schemas.openxmlformats.org/officeDocument/2006/relationships" xmlns:m="http://schemas.openxmlformats.org/officeDocument/2006/math" xmlns:v="urn:schemas-microsoft-com:vml" xmlns:wp14="http://schemas.microsoft.com/office/word/2010/wordprocessingDrawing" xmlns:wp="http://schemas.openxmlformats.org/drawingml/2006/wordprocessingDrawing" xmlns:w10="urn:schemas-microsoft-com:office:word" xmlns:w="http://schemas.openxmlformats.org/wordprocessingml/2006/main" xmlns:w14="http://schemas.microsoft.com/office/word/2010/wordml" xmlns:w15="http://schemas.microsoft.com/office/word/2012/wordml" xmlns:w16cex="http://schemas.microsoft.com/office/word/2018/wordml/cex" xmlns:w16cid="http://schemas.microsoft.com/office/word/2016/wordml/cid" xmlns:w16="http://schemas.microsoft.com/office/word/2018/wordml" xmlns:w16sdtdh="http://schemas.microsoft.com/office/word/2020/wordml/sdtdatahash" xmlns:w16se="http://schemas.microsoft.com/office/word/2015/wordml/symex" xmlns:wpg="http://schemas.microsoft.com/office/word/2010/wordprocessingGroup" xmlns:wpi="http://schemas.microsoft.com/office/word/2010/wordprocessingInk" xmlns:wne="http://schemas.microsoft.com/office/word/2006/wordml" xmlns:wps="http://schemas.microsoft.com/office/word/2010/wordprocessingShape" mc:Ignorable="w14 w15 w16se w16cid w16 w16cex w16sdtdh wp14">
+<w:ftr xmlns:wpc="http://schemas.microsoft.com/office/word/2010/wordprocessingCanvas" xmlns:cx="http://schemas.microsoft.com/office/drawing/2014/chartex" xmlns:cx1="http://schemas.microsoft.com/office/drawing/2015/9/8/chartex" xmlns:cx2="http://schemas.microsoft.com/office/drawing/2015/10/21/chartex" xmlns:cx3="http://schemas.microsoft.com/office/drawing/2016/5/9/chartex" xmlns:cx4="http://schemas.microsoft.com/office/drawing/2016/5/10/chartex" xmlns:cx5="http://schemas.microsoft.com/office/drawing/2016/5/11/chartex" xmlns:cx6="http://schemas.microsoft.com/office/drawing/2016/5/12/chartex" xmlns:cx7="http://schemas.microsoft.com/office/drawing/2016/5/13/chartex" xmlns:cx8="http://schemas.microsoft.com/office/drawing/2016/5/14/chartex" xmlns:mc="http://schemas.openxmlformats.org/markup-compatibility/2006" xmlns:aink="http://schemas.microsoft.com/office/drawing/2016/ink" xmlns:am3d="http://schemas.microsoft.com/office/drawing/2017/model3d" xmlns:o="urn:schemas-microsoft-com:office:office" xmlns:oel="http://schemas.microsoft.com/office/2019/extlst" xmlns:r="http://schemas.openxmlformats.org/officeDocument/2006/relationships" xmlns:m="http://schemas.openxmlformats.org/officeDocument/2006/math" xmlns:v="urn:schemas-microsoft-com:vml" xmlns:wp14="http://schemas.microsoft.com/office/word/2010/wordprocessingDrawing" xmlns:wp="http://schemas.openxmlformats.org/drawingml/2006/wordprocessingDrawing" xmlns:w10="urn:schemas-microsoft-com:office:word" xmlns:w="http://schemas.openxmlformats.org/wordprocessingml/2006/main" xmlns:w14="http://schemas.microsoft.com/office/word/2010/wordml" xmlns:w15="http://schemas.microsoft.com/office/word/2012/wordml" xmlns:w16cex="http://schemas.microsoft.com/office/word/2018/wordml/cex" xmlns:w16cid="http://schemas.microsoft.com/office/word/2016/wordml/cid" xmlns:w16="http://schemas.microsoft.com/office/word/2018/wordml" xmlns:w16du="http://schemas.microsoft.com/office/word/2023/wordml/word16du" xmlns:w16sdtdh="http://schemas.microsoft.com/office/word/2020/wordml/sdtdatahash" xmlns:w16sdtfl="http://schemas.microsoft.com/office/word/2024/wordml/sdtformatlock" xmlns:w16se="http://schemas.microsoft.com/office/word/2015/wordml/symex" xmlns:wpg="http://schemas.microsoft.com/office/word/2010/wordprocessingGroup" xmlns:wpi="http://schemas.microsoft.com/office/word/2010/wordprocessingInk" xmlns:wne="http://schemas.microsoft.com/office/word/2006/wordml" xmlns:wps="http://schemas.microsoft.com/office/word/2010/wordprocessingShape" mc:Ignorable="w14 w15 w16se w16cid w16 w16cex w16sdtdh w16sdtfl w16du wp14">
   <w:sdt>
     <w:sdtPr>
       <w:rPr>
-        <w:rStyle w:val="Oldalszm"/>
+        <w:rStyle w:val="PageNumber"/>
       </w:rPr>
       <w:id w:val="1552800643"/>
       <w:docPartObj>
@@ -11310,7 +12478,7 @@
     </w:sdtPr>
     <w:sdtEndPr>
       <w:rPr>
-        <w:rStyle w:val="Oldalszm"/>
+        <w:rStyle w:val="PageNumber"/>
         <w:rFonts w:ascii="Times New Roman" w:hAnsi="Times New Roman" w:cs="Times New Roman"/>
         <w:sz w:val="24"/>
         <w:szCs w:val="24"/>
@@ -11319,15 +12487,15 @@
     <w:sdtContent>
       <w:p>
         <w:pPr>
-          <w:pStyle w:val="llb"/>
+          <w:pStyle w:val="Footer"/>
           <w:framePr w:wrap="none" w:vAnchor="text" w:hAnchor="margin" w:xAlign="center" w:y="1"/>
           <w:rPr>
-            <w:rStyle w:val="Oldalszm"/>
+            <w:rStyle w:val="PageNumber"/>
           </w:rPr>
         </w:pPr>
         <w:r>
           <w:rPr>
-            <w:rStyle w:val="Oldalszm"/>
+            <w:rStyle w:val="PageNumber"/>
             <w:rFonts w:ascii="Times New Roman" w:hAnsi="Times New Roman" w:cs="Times New Roman"/>
             <w:sz w:val="24"/>
             <w:szCs w:val="24"/>
@@ -11336,7 +12504,7 @@
         </w:r>
         <w:r>
           <w:rPr>
-            <w:rStyle w:val="Oldalszm"/>
+            <w:rStyle w:val="PageNumber"/>
             <w:rFonts w:ascii="Times New Roman" w:hAnsi="Times New Roman" w:cs="Times New Roman"/>
             <w:sz w:val="24"/>
             <w:szCs w:val="24"/>
@@ -11345,7 +12513,7 @@
         </w:r>
         <w:r>
           <w:rPr>
-            <w:rStyle w:val="Oldalszm"/>
+            <w:rStyle w:val="PageNumber"/>
             <w:rFonts w:ascii="Times New Roman" w:hAnsi="Times New Roman" w:cs="Times New Roman"/>
             <w:sz w:val="24"/>
             <w:szCs w:val="24"/>
@@ -11354,7 +12522,7 @@
         </w:r>
         <w:r>
           <w:rPr>
-            <w:rStyle w:val="Oldalszm"/>
+            <w:rStyle w:val="PageNumber"/>
             <w:rFonts w:ascii="Times New Roman" w:hAnsi="Times New Roman" w:cs="Times New Roman"/>
             <w:noProof/>
             <w:sz w:val="24"/>
@@ -11364,7 +12532,7 @@
         </w:r>
         <w:r>
           <w:rPr>
-            <w:rStyle w:val="Oldalszm"/>
+            <w:rStyle w:val="PageNumber"/>
             <w:rFonts w:ascii="Times New Roman" w:hAnsi="Times New Roman" w:cs="Times New Roman"/>
             <w:sz w:val="24"/>
             <w:szCs w:val="24"/>
@@ -11376,7 +12544,7 @@
   </w:sdt>
   <w:p>
     <w:pPr>
-      <w:pStyle w:val="llb"/>
+      <w:pStyle w:val="Footer"/>
       <w:pBdr>
         <w:top w:val="single" w:sz="4" w:space="1" w:color="auto"/>
       </w:pBdr>
@@ -11386,7 +12554,7 @@
 </file>
 
 <file path=word/footnotes.xml><?xml version="1.0" encoding="utf-8"?>
-<w:footnotes xmlns:wpc="http://schemas.microsoft.com/office/word/2010/wordprocessingCanvas" xmlns:cx="http://schemas.microsoft.com/office/drawing/2014/chartex" xmlns:cx1="http://schemas.microsoft.com/office/drawing/2015/9/8/chartex" xmlns:cx2="http://schemas.microsoft.com/office/drawing/2015/10/21/chartex" xmlns:cx3="http://schemas.microsoft.com/office/drawing/2016/5/9/chartex" xmlns:cx4="http://schemas.microsoft.com/office/drawing/2016/5/10/chartex" xmlns:cx5="http://schemas.microsoft.com/office/drawing/2016/5/11/chartex" xmlns:cx6="http://schemas.microsoft.com/office/drawing/2016/5/12/chartex" xmlns:cx7="http://schemas.microsoft.com/office/drawing/2016/5/13/chartex" xmlns:cx8="http://schemas.microsoft.com/office/drawing/2016/5/14/chartex" xmlns:mc="http://schemas.openxmlformats.org/markup-compatibility/2006" xmlns:aink="http://schemas.microsoft.com/office/drawing/2016/ink" xmlns:am3d="http://schemas.microsoft.com/office/drawing/2017/model3d" xmlns:o="urn:schemas-microsoft-com:office:office" xmlns:oel="http://schemas.microsoft.com/office/2019/extlst" xmlns:r="http://schemas.openxmlformats.org/officeDocument/2006/relationships" xmlns:m="http://schemas.openxmlformats.org/officeDocument/2006/math" xmlns:v="urn:schemas-microsoft-com:vml" xmlns:wp14="http://schemas.microsoft.com/office/word/2010/wordprocessingDrawing" xmlns:wp="http://schemas.openxmlformats.org/drawingml/2006/wordprocessingDrawing" xmlns:w10="urn:schemas-microsoft-com:office:word" xmlns:w="http://schemas.openxmlformats.org/wordprocessingml/2006/main" xmlns:w14="http://schemas.microsoft.com/office/word/2010/wordml" xmlns:w15="http://schemas.microsoft.com/office/word/2012/wordml" xmlns:w16cex="http://schemas.microsoft.com/office/word/2018/wordml/cex" xmlns:w16cid="http://schemas.microsoft.com/office/word/2016/wordml/cid" xmlns:w16="http://schemas.microsoft.com/office/word/2018/wordml" xmlns:w16sdtdh="http://schemas.microsoft.com/office/word/2020/wordml/sdtdatahash" xmlns:w16se="http://schemas.microsoft.com/office/word/2015/wordml/symex" xmlns:wpg="http://schemas.microsoft.com/office/word/2010/wordprocessingGroup" xmlns:wpi="http://schemas.microsoft.com/office/word/2010/wordprocessingInk" xmlns:wne="http://schemas.microsoft.com/office/word/2006/wordml" xmlns:wps="http://schemas.microsoft.com/office/word/2010/wordprocessingShape" mc:Ignorable="w14 w15 w16se w16cid w16 w16cex w16sdtdh wp14">
+<w:footnotes xmlns:wpc="http://schemas.microsoft.com/office/word/2010/wordprocessingCanvas" xmlns:cx="http://schemas.microsoft.com/office/drawing/2014/chartex" xmlns:cx1="http://schemas.microsoft.com/office/drawing/2015/9/8/chartex" xmlns:cx2="http://schemas.microsoft.com/office/drawing/2015/10/21/chartex" xmlns:cx3="http://schemas.microsoft.com/office/drawing/2016/5/9/chartex" xmlns:cx4="http://schemas.microsoft.com/office/drawing/2016/5/10/chartex" xmlns:cx5="http://schemas.microsoft.com/office/drawing/2016/5/11/chartex" xmlns:cx6="http://schemas.microsoft.com/office/drawing/2016/5/12/chartex" xmlns:cx7="http://schemas.microsoft.com/office/drawing/2016/5/13/chartex" xmlns:cx8="http://schemas.microsoft.com/office/drawing/2016/5/14/chartex" xmlns:mc="http://schemas.openxmlformats.org/markup-compatibility/2006" xmlns:aink="http://schemas.microsoft.com/office/drawing/2016/ink" xmlns:am3d="http://schemas.microsoft.com/office/drawing/2017/model3d" xmlns:o="urn:schemas-microsoft-com:office:office" xmlns:oel="http://schemas.microsoft.com/office/2019/extlst" xmlns:r="http://schemas.openxmlformats.org/officeDocument/2006/relationships" xmlns:m="http://schemas.openxmlformats.org/officeDocument/2006/math" xmlns:v="urn:schemas-microsoft-com:vml" xmlns:wp14="http://schemas.microsoft.com/office/word/2010/wordprocessingDrawing" xmlns:wp="http://schemas.openxmlformats.org/drawingml/2006/wordprocessingDrawing" xmlns:w10="urn:schemas-microsoft-com:office:word" xmlns:w="http://schemas.openxmlformats.org/wordprocessingml/2006/main" xmlns:w14="http://schemas.microsoft.com/office/word/2010/wordml" xmlns:w15="http://schemas.microsoft.com/office/word/2012/wordml" xmlns:w16cex="http://schemas.microsoft.com/office/word/2018/wordml/cex" xmlns:w16cid="http://schemas.microsoft.com/office/word/2016/wordml/cid" xmlns:w16="http://schemas.microsoft.com/office/word/2018/wordml" xmlns:w16du="http://schemas.microsoft.com/office/word/2023/wordml/word16du" xmlns:w16sdtdh="http://schemas.microsoft.com/office/word/2020/wordml/sdtdatahash" xmlns:w16sdtfl="http://schemas.microsoft.com/office/word/2024/wordml/sdtformatlock" xmlns:w16se="http://schemas.microsoft.com/office/word/2015/wordml/symex" xmlns:wpg="http://schemas.microsoft.com/office/word/2010/wordprocessingGroup" xmlns:wpi="http://schemas.microsoft.com/office/word/2010/wordprocessingInk" xmlns:wne="http://schemas.microsoft.com/office/word/2006/wordml" xmlns:wps="http://schemas.microsoft.com/office/word/2010/wordprocessingShape" mc:Ignorable="w14 w15 w16se w16cid w16 w16cex w16sdtdh w16sdtfl w16du wp14">
   <w:footnote w:type="separator" w:id="-1">
     <w:p>
       <w:pPr>
@@ -11418,7 +12586,7 @@
 </file>
 
 <file path=word/header1.xml><?xml version="1.0" encoding="utf-8"?>
-<w:hdr xmlns:wpc="http://schemas.microsoft.com/office/word/2010/wordprocessingCanvas" xmlns:cx="http://schemas.microsoft.com/office/drawing/2014/chartex" xmlns:cx1="http://schemas.microsoft.com/office/drawing/2015/9/8/chartex" xmlns:cx2="http://schemas.microsoft.com/office/drawing/2015/10/21/chartex" xmlns:cx3="http://schemas.microsoft.com/office/drawing/2016/5/9/chartex" xmlns:cx4="http://schemas.microsoft.com/office/drawing/2016/5/10/chartex" xmlns:cx5="http://schemas.microsoft.com/office/drawing/2016/5/11/chartex" xmlns:cx6="http://schemas.microsoft.com/office/drawing/2016/5/12/chartex" xmlns:cx7="http://schemas.microsoft.com/office/drawing/2016/5/13/chartex" xmlns:cx8="http://schemas.microsoft.com/office/drawing/2016/5/14/chartex" xmlns:mc="http://schemas.openxmlformats.org/markup-compatibility/2006" xmlns:aink="http://schemas.microsoft.com/office/drawing/2016/ink" xmlns:am3d="http://schemas.microsoft.com/office/drawing/2017/model3d" xmlns:o="urn:schemas-microsoft-com:office:office" xmlns:oel="http://schemas.microsoft.com/office/2019/extlst" xmlns:r="http://schemas.openxmlformats.org/officeDocument/2006/relationships" xmlns:m="http://schemas.openxmlformats.org/officeDocument/2006/math" xmlns:v="urn:schemas-microsoft-com:vml" xmlns:wp14="http://schemas.microsoft.com/office/word/2010/wordprocessingDrawing" xmlns:wp="http://schemas.openxmlformats.org/drawingml/2006/wordprocessingDrawing" xmlns:w10="urn:schemas-microsoft-com:office:word" xmlns:w="http://schemas.openxmlformats.org/wordprocessingml/2006/main" xmlns:w14="http://schemas.microsoft.com/office/word/2010/wordml" xmlns:w15="http://schemas.microsoft.com/office/word/2012/wordml" xmlns:w16cex="http://schemas.microsoft.com/office/word/2018/wordml/cex" xmlns:w16cid="http://schemas.microsoft.com/office/word/2016/wordml/cid" xmlns:w16="http://schemas.microsoft.com/office/word/2018/wordml" xmlns:w16sdtdh="http://schemas.microsoft.com/office/word/2020/wordml/sdtdatahash" xmlns:w16se="http://schemas.microsoft.com/office/word/2015/wordml/symex" xmlns:wpg="http://schemas.microsoft.com/office/word/2010/wordprocessingGroup" xmlns:wpi="http://schemas.microsoft.com/office/word/2010/wordprocessingInk" xmlns:wne="http://schemas.microsoft.com/office/word/2006/wordml" xmlns:wps="http://schemas.microsoft.com/office/word/2010/wordprocessingShape" mc:Ignorable="w14 w15 w16se w16cid w16 w16cex w16sdtdh wp14">
+<w:hdr xmlns:wpc="http://schemas.microsoft.com/office/word/2010/wordprocessingCanvas" xmlns:cx="http://schemas.microsoft.com/office/drawing/2014/chartex" xmlns:cx1="http://schemas.microsoft.com/office/drawing/2015/9/8/chartex" xmlns:cx2="http://schemas.microsoft.com/office/drawing/2015/10/21/chartex" xmlns:cx3="http://schemas.microsoft.com/office/drawing/2016/5/9/chartex" xmlns:cx4="http://schemas.microsoft.com/office/drawing/2016/5/10/chartex" xmlns:cx5="http://schemas.microsoft.com/office/drawing/2016/5/11/chartex" xmlns:cx6="http://schemas.microsoft.com/office/drawing/2016/5/12/chartex" xmlns:cx7="http://schemas.microsoft.com/office/drawing/2016/5/13/chartex" xmlns:cx8="http://schemas.microsoft.com/office/drawing/2016/5/14/chartex" xmlns:mc="http://schemas.openxmlformats.org/markup-compatibility/2006" xmlns:aink="http://schemas.microsoft.com/office/drawing/2016/ink" xmlns:am3d="http://schemas.microsoft.com/office/drawing/2017/model3d" xmlns:o="urn:schemas-microsoft-com:office:office" xmlns:oel="http://schemas.microsoft.com/office/2019/extlst" xmlns:r="http://schemas.openxmlformats.org/officeDocument/2006/relationships" xmlns:m="http://schemas.openxmlformats.org/officeDocument/2006/math" xmlns:v="urn:schemas-microsoft-com:vml" xmlns:wp14="http://schemas.microsoft.com/office/word/2010/wordprocessingDrawing" xmlns:wp="http://schemas.openxmlformats.org/drawingml/2006/wordprocessingDrawing" xmlns:w10="urn:schemas-microsoft-com:office:word" xmlns:w="http://schemas.openxmlformats.org/wordprocessingml/2006/main" xmlns:w14="http://schemas.microsoft.com/office/word/2010/wordml" xmlns:w15="http://schemas.microsoft.com/office/word/2012/wordml" xmlns:w16cex="http://schemas.microsoft.com/office/word/2018/wordml/cex" xmlns:w16cid="http://schemas.microsoft.com/office/word/2016/wordml/cid" xmlns:w16="http://schemas.microsoft.com/office/word/2018/wordml" xmlns:w16du="http://schemas.microsoft.com/office/word/2023/wordml/word16du" xmlns:w16sdtdh="http://schemas.microsoft.com/office/word/2020/wordml/sdtdatahash" xmlns:w16sdtfl="http://schemas.microsoft.com/office/word/2024/wordml/sdtformatlock" xmlns:w16se="http://schemas.microsoft.com/office/word/2015/wordml/symex" xmlns:wpg="http://schemas.microsoft.com/office/word/2010/wordprocessingGroup" xmlns:wpi="http://schemas.microsoft.com/office/word/2010/wordprocessingInk" xmlns:wne="http://schemas.microsoft.com/office/word/2006/wordml" xmlns:wps="http://schemas.microsoft.com/office/word/2010/wordprocessingShape" mc:Ignorable="w14 w15 w16se w16cid w16 w16cex w16sdtdh w16sdtfl w16du wp14">
   <w:p>
     <w:pPr>
       <w:spacing w:after="0"/>
@@ -11441,7 +12609,7 @@
 </file>
 
 <file path=word/header2.xml><?xml version="1.0" encoding="utf-8"?>
-<w:hdr xmlns:wpc="http://schemas.microsoft.com/office/word/2010/wordprocessingCanvas" xmlns:cx="http://schemas.microsoft.com/office/drawing/2014/chartex" xmlns:cx1="http://schemas.microsoft.com/office/drawing/2015/9/8/chartex" xmlns:cx2="http://schemas.microsoft.com/office/drawing/2015/10/21/chartex" xmlns:cx3="http://schemas.microsoft.com/office/drawing/2016/5/9/chartex" xmlns:cx4="http://schemas.microsoft.com/office/drawing/2016/5/10/chartex" xmlns:cx5="http://schemas.microsoft.com/office/drawing/2016/5/11/chartex" xmlns:cx6="http://schemas.microsoft.com/office/drawing/2016/5/12/chartex" xmlns:cx7="http://schemas.microsoft.com/office/drawing/2016/5/13/chartex" xmlns:cx8="http://schemas.microsoft.com/office/drawing/2016/5/14/chartex" xmlns:mc="http://schemas.openxmlformats.org/markup-compatibility/2006" xmlns:aink="http://schemas.microsoft.com/office/drawing/2016/ink" xmlns:am3d="http://schemas.microsoft.com/office/drawing/2017/model3d" xmlns:o="urn:schemas-microsoft-com:office:office" xmlns:oel="http://schemas.microsoft.com/office/2019/extlst" xmlns:r="http://schemas.openxmlformats.org/officeDocument/2006/relationships" xmlns:m="http://schemas.openxmlformats.org/officeDocument/2006/math" xmlns:v="urn:schemas-microsoft-com:vml" xmlns:wp14="http://schemas.microsoft.com/office/word/2010/wordprocessingDrawing" xmlns:wp="http://schemas.openxmlformats.org/drawingml/2006/wordprocessingDrawing" xmlns:w10="urn:schemas-microsoft-com:office:word" xmlns:w="http://schemas.openxmlformats.org/wordprocessingml/2006/main" xmlns:w14="http://schemas.microsoft.com/office/word/2010/wordml" xmlns:w15="http://schemas.microsoft.com/office/word/2012/wordml" xmlns:w16cex="http://schemas.microsoft.com/office/word/2018/wordml/cex" xmlns:w16cid="http://schemas.microsoft.com/office/word/2016/wordml/cid" xmlns:w16="http://schemas.microsoft.com/office/word/2018/wordml" xmlns:w16sdtdh="http://schemas.microsoft.com/office/word/2020/wordml/sdtdatahash" xmlns:w16se="http://schemas.microsoft.com/office/word/2015/wordml/symex" xmlns:wpg="http://schemas.microsoft.com/office/word/2010/wordprocessingGroup" xmlns:wpi="http://schemas.microsoft.com/office/word/2010/wordprocessingInk" xmlns:wne="http://schemas.microsoft.com/office/word/2006/wordml" xmlns:wps="http://schemas.microsoft.com/office/word/2010/wordprocessingShape" mc:Ignorable="w14 w15 w16se w16cid w16 w16cex w16sdtdh wp14">
+<w:hdr xmlns:wpc="http://schemas.microsoft.com/office/word/2010/wordprocessingCanvas" xmlns:cx="http://schemas.microsoft.com/office/drawing/2014/chartex" xmlns:cx1="http://schemas.microsoft.com/office/drawing/2015/9/8/chartex" xmlns:cx2="http://schemas.microsoft.com/office/drawing/2015/10/21/chartex" xmlns:cx3="http://schemas.microsoft.com/office/drawing/2016/5/9/chartex" xmlns:cx4="http://schemas.microsoft.com/office/drawing/2016/5/10/chartex" xmlns:cx5="http://schemas.microsoft.com/office/drawing/2016/5/11/chartex" xmlns:cx6="http://schemas.microsoft.com/office/drawing/2016/5/12/chartex" xmlns:cx7="http://schemas.microsoft.com/office/drawing/2016/5/13/chartex" xmlns:cx8="http://schemas.microsoft.com/office/drawing/2016/5/14/chartex" xmlns:mc="http://schemas.openxmlformats.org/markup-compatibility/2006" xmlns:aink="http://schemas.microsoft.com/office/drawing/2016/ink" xmlns:am3d="http://schemas.microsoft.com/office/drawing/2017/model3d" xmlns:o="urn:schemas-microsoft-com:office:office" xmlns:oel="http://schemas.microsoft.com/office/2019/extlst" xmlns:r="http://schemas.openxmlformats.org/officeDocument/2006/relationships" xmlns:m="http://schemas.openxmlformats.org/officeDocument/2006/math" xmlns:v="urn:schemas-microsoft-com:vml" xmlns:wp14="http://schemas.microsoft.com/office/word/2010/wordprocessingDrawing" xmlns:wp="http://schemas.openxmlformats.org/drawingml/2006/wordprocessingDrawing" xmlns:w10="urn:schemas-microsoft-com:office:word" xmlns:w="http://schemas.openxmlformats.org/wordprocessingml/2006/main" xmlns:w14="http://schemas.microsoft.com/office/word/2010/wordml" xmlns:w15="http://schemas.microsoft.com/office/word/2012/wordml" xmlns:w16cex="http://schemas.microsoft.com/office/word/2018/wordml/cex" xmlns:w16cid="http://schemas.microsoft.com/office/word/2016/wordml/cid" xmlns:w16="http://schemas.microsoft.com/office/word/2018/wordml" xmlns:w16du="http://schemas.microsoft.com/office/word/2023/wordml/word16du" xmlns:w16sdtdh="http://schemas.microsoft.com/office/word/2020/wordml/sdtdatahash" xmlns:w16sdtfl="http://schemas.microsoft.com/office/word/2024/wordml/sdtformatlock" xmlns:w16se="http://schemas.microsoft.com/office/word/2015/wordml/symex" xmlns:wpg="http://schemas.microsoft.com/office/word/2010/wordprocessingGroup" xmlns:wpi="http://schemas.microsoft.com/office/word/2010/wordprocessingInk" xmlns:wne="http://schemas.microsoft.com/office/word/2006/wordml" xmlns:wps="http://schemas.microsoft.com/office/word/2010/wordprocessingShape" mc:Ignorable="w14 w15 w16se w16cid w16 w16cex w16sdtdh w16sdtfl w16du wp14">
   <w:p>
     <w:pPr>
       <w:spacing w:after="0" w:line="360" w:lineRule="auto"/>
@@ -11456,7 +12624,7 @@
 </file>
 
 <file path=word/header3.xml><?xml version="1.0" encoding="utf-8"?>
-<w:hdr xmlns:wpc="http://schemas.microsoft.com/office/word/2010/wordprocessingCanvas" xmlns:cx="http://schemas.microsoft.com/office/drawing/2014/chartex" xmlns:cx1="http://schemas.microsoft.com/office/drawing/2015/9/8/chartex" xmlns:cx2="http://schemas.microsoft.com/office/drawing/2015/10/21/chartex" xmlns:cx3="http://schemas.microsoft.com/office/drawing/2016/5/9/chartex" xmlns:cx4="http://schemas.microsoft.com/office/drawing/2016/5/10/chartex" xmlns:cx5="http://schemas.microsoft.com/office/drawing/2016/5/11/chartex" xmlns:cx6="http://schemas.microsoft.com/office/drawing/2016/5/12/chartex" xmlns:cx7="http://schemas.microsoft.com/office/drawing/2016/5/13/chartex" xmlns:cx8="http://schemas.microsoft.com/office/drawing/2016/5/14/chartex" xmlns:mc="http://schemas.openxmlformats.org/markup-compatibility/2006" xmlns:aink="http://schemas.microsoft.com/office/drawing/2016/ink" xmlns:am3d="http://schemas.microsoft.com/office/drawing/2017/model3d" xmlns:o="urn:schemas-microsoft-com:office:office" xmlns:oel="http://schemas.microsoft.com/office/2019/extlst" xmlns:r="http://schemas.openxmlformats.org/officeDocument/2006/relationships" xmlns:m="http://schemas.openxmlformats.org/officeDocument/2006/math" xmlns:v="urn:schemas-microsoft-com:vml" xmlns:wp14="http://schemas.microsoft.com/office/word/2010/wordprocessingDrawing" xmlns:wp="http://schemas.openxmlformats.org/drawingml/2006/wordprocessingDrawing" xmlns:w10="urn:schemas-microsoft-com:office:word" xmlns:w="http://schemas.openxmlformats.org/wordprocessingml/2006/main" xmlns:w14="http://schemas.microsoft.com/office/word/2010/wordml" xmlns:w15="http://schemas.microsoft.com/office/word/2012/wordml" xmlns:w16cex="http://schemas.microsoft.com/office/word/2018/wordml/cex" xmlns:w16cid="http://schemas.microsoft.com/office/word/2016/wordml/cid" xmlns:w16="http://schemas.microsoft.com/office/word/2018/wordml" xmlns:w16sdtdh="http://schemas.microsoft.com/office/word/2020/wordml/sdtdatahash" xmlns:w16se="http://schemas.microsoft.com/office/word/2015/wordml/symex" xmlns:wpg="http://schemas.microsoft.com/office/word/2010/wordprocessingGroup" xmlns:wpi="http://schemas.microsoft.com/office/word/2010/wordprocessingInk" xmlns:wne="http://schemas.microsoft.com/office/word/2006/wordml" xmlns:wps="http://schemas.microsoft.com/office/word/2010/wordprocessingShape" mc:Ignorable="w14 w15 w16se w16cid w16 w16cex w16sdtdh wp14">
+<w:hdr xmlns:wpc="http://schemas.microsoft.com/office/word/2010/wordprocessingCanvas" xmlns:cx="http://schemas.microsoft.com/office/drawing/2014/chartex" xmlns:cx1="http://schemas.microsoft.com/office/drawing/2015/9/8/chartex" xmlns:cx2="http://schemas.microsoft.com/office/drawing/2015/10/21/chartex" xmlns:cx3="http://schemas.microsoft.com/office/drawing/2016/5/9/chartex" xmlns:cx4="http://schemas.microsoft.com/office/drawing/2016/5/10/chartex" xmlns:cx5="http://schemas.microsoft.com/office/drawing/2016/5/11/chartex" xmlns:cx6="http://schemas.microsoft.com/office/drawing/2016/5/12/chartex" xmlns:cx7="http://schemas.microsoft.com/office/drawing/2016/5/13/chartex" xmlns:cx8="http://schemas.microsoft.com/office/drawing/2016/5/14/chartex" xmlns:mc="http://schemas.openxmlformats.org/markup-compatibility/2006" xmlns:aink="http://schemas.microsoft.com/office/drawing/2016/ink" xmlns:am3d="http://schemas.microsoft.com/office/drawing/2017/model3d" xmlns:o="urn:schemas-microsoft-com:office:office" xmlns:oel="http://schemas.microsoft.com/office/2019/extlst" xmlns:r="http://schemas.openxmlformats.org/officeDocument/2006/relationships" xmlns:m="http://schemas.openxmlformats.org/officeDocument/2006/math" xmlns:v="urn:schemas-microsoft-com:vml" xmlns:wp14="http://schemas.microsoft.com/office/word/2010/wordprocessingDrawing" xmlns:wp="http://schemas.openxmlformats.org/drawingml/2006/wordprocessingDrawing" xmlns:w10="urn:schemas-microsoft-com:office:word" xmlns:w="http://schemas.openxmlformats.org/wordprocessingml/2006/main" xmlns:w14="http://schemas.microsoft.com/office/word/2010/wordml" xmlns:w15="http://schemas.microsoft.com/office/word/2012/wordml" xmlns:w16cex="http://schemas.microsoft.com/office/word/2018/wordml/cex" xmlns:w16cid="http://schemas.microsoft.com/office/word/2016/wordml/cid" xmlns:w16="http://schemas.microsoft.com/office/word/2018/wordml" xmlns:w16du="http://schemas.microsoft.com/office/word/2023/wordml/word16du" xmlns:w16sdtdh="http://schemas.microsoft.com/office/word/2020/wordml/sdtdatahash" xmlns:w16sdtfl="http://schemas.microsoft.com/office/word/2024/wordml/sdtformatlock" xmlns:w16se="http://schemas.microsoft.com/office/word/2015/wordml/symex" xmlns:wpg="http://schemas.microsoft.com/office/word/2010/wordprocessingGroup" xmlns:wpi="http://schemas.microsoft.com/office/word/2010/wordprocessingInk" xmlns:wne="http://schemas.microsoft.com/office/word/2006/wordml" xmlns:wps="http://schemas.microsoft.com/office/word/2010/wordprocessingShape" mc:Ignorable="w14 w15 w16se w16cid w16 w16cex w16sdtdh w16sdtfl w16du wp14">
   <w:p>
     <w:pPr>
       <w:spacing w:after="0" w:line="360" w:lineRule="auto"/>
@@ -11479,7 +12647,7 @@
 </file>
 
 <file path=word/header4.xml><?xml version="1.0" encoding="utf-8"?>
-<w:hdr xmlns:wpc="http://schemas.microsoft.com/office/word/2010/wordprocessingCanvas" xmlns:cx="http://schemas.microsoft.com/office/drawing/2014/chartex" xmlns:cx1="http://schemas.microsoft.com/office/drawing/2015/9/8/chartex" xmlns:cx2="http://schemas.microsoft.com/office/drawing/2015/10/21/chartex" xmlns:cx3="http://schemas.microsoft.com/office/drawing/2016/5/9/chartex" xmlns:cx4="http://schemas.microsoft.com/office/drawing/2016/5/10/chartex" xmlns:cx5="http://schemas.microsoft.com/office/drawing/2016/5/11/chartex" xmlns:cx6="http://schemas.microsoft.com/office/drawing/2016/5/12/chartex" xmlns:cx7="http://schemas.microsoft.com/office/drawing/2016/5/13/chartex" xmlns:cx8="http://schemas.microsoft.com/office/drawing/2016/5/14/chartex" xmlns:mc="http://schemas.openxmlformats.org/markup-compatibility/2006" xmlns:aink="http://schemas.microsoft.com/office/drawing/2016/ink" xmlns:am3d="http://schemas.microsoft.com/office/drawing/2017/model3d" xmlns:o="urn:schemas-microsoft-com:office:office" xmlns:oel="http://schemas.microsoft.com/office/2019/extlst" xmlns:r="http://schemas.openxmlformats.org/officeDocument/2006/relationships" xmlns:m="http://schemas.openxmlformats.org/officeDocument/2006/math" xmlns:v="urn:schemas-microsoft-com:vml" xmlns:wp14="http://schemas.microsoft.com/office/word/2010/wordprocessingDrawing" xmlns:wp="http://schemas.openxmlformats.org/drawingml/2006/wordprocessingDrawing" xmlns:w10="urn:schemas-microsoft-com:office:word" xmlns:w="http://schemas.openxmlformats.org/wordprocessingml/2006/main" xmlns:w14="http://schemas.microsoft.com/office/word/2010/wordml" xmlns:w15="http://schemas.microsoft.com/office/word/2012/wordml" xmlns:w16cex="http://schemas.microsoft.com/office/word/2018/wordml/cex" xmlns:w16cid="http://schemas.microsoft.com/office/word/2016/wordml/cid" xmlns:w16="http://schemas.microsoft.com/office/word/2018/wordml" xmlns:w16sdtdh="http://schemas.microsoft.com/office/word/2020/wordml/sdtdatahash" xmlns:w16se="http://schemas.microsoft.com/office/word/2015/wordml/symex" xmlns:wpg="http://schemas.microsoft.com/office/word/2010/wordprocessingGroup" xmlns:wpi="http://schemas.microsoft.com/office/word/2010/wordprocessingInk" xmlns:wne="http://schemas.microsoft.com/office/word/2006/wordml" xmlns:wps="http://schemas.microsoft.com/office/word/2010/wordprocessingShape" mc:Ignorable="w14 w15 w16se w16cid w16 w16cex w16sdtdh wp14">
+<w:hdr xmlns:wpc="http://schemas.microsoft.com/office/word/2010/wordprocessingCanvas" xmlns:cx="http://schemas.microsoft.com/office/drawing/2014/chartex" xmlns:cx1="http://schemas.microsoft.com/office/drawing/2015/9/8/chartex" xmlns:cx2="http://schemas.microsoft.com/office/drawing/2015/10/21/chartex" xmlns:cx3="http://schemas.microsoft.com/office/drawing/2016/5/9/chartex" xmlns:cx4="http://schemas.microsoft.com/office/drawing/2016/5/10/chartex" xmlns:cx5="http://schemas.microsoft.com/office/drawing/2016/5/11/chartex" xmlns:cx6="http://schemas.microsoft.com/office/drawing/2016/5/12/chartex" xmlns:cx7="http://schemas.microsoft.com/office/drawing/2016/5/13/chartex" xmlns:cx8="http://schemas.microsoft.com/office/drawing/2016/5/14/chartex" xmlns:mc="http://schemas.openxmlformats.org/markup-compatibility/2006" xmlns:aink="http://schemas.microsoft.com/office/drawing/2016/ink" xmlns:am3d="http://schemas.microsoft.com/office/drawing/2017/model3d" xmlns:o="urn:schemas-microsoft-com:office:office" xmlns:oel="http://schemas.microsoft.com/office/2019/extlst" xmlns:r="http://schemas.openxmlformats.org/officeDocument/2006/relationships" xmlns:m="http://schemas.openxmlformats.org/officeDocument/2006/math" xmlns:v="urn:schemas-microsoft-com:vml" xmlns:wp14="http://schemas.microsoft.com/office/word/2010/wordprocessingDrawing" xmlns:wp="http://schemas.openxmlformats.org/drawingml/2006/wordprocessingDrawing" xmlns:w10="urn:schemas-microsoft-com:office:word" xmlns:w="http://schemas.openxmlformats.org/wordprocessingml/2006/main" xmlns:w14="http://schemas.microsoft.com/office/word/2010/wordml" xmlns:w15="http://schemas.microsoft.com/office/word/2012/wordml" xmlns:w16cex="http://schemas.microsoft.com/office/word/2018/wordml/cex" xmlns:w16cid="http://schemas.microsoft.com/office/word/2016/wordml/cid" xmlns:w16="http://schemas.microsoft.com/office/word/2018/wordml" xmlns:w16du="http://schemas.microsoft.com/office/word/2023/wordml/word16du" xmlns:w16sdtdh="http://schemas.microsoft.com/office/word/2020/wordml/sdtdatahash" xmlns:w16sdtfl="http://schemas.microsoft.com/office/word/2024/wordml/sdtformatlock" xmlns:w16se="http://schemas.microsoft.com/office/word/2015/wordml/symex" xmlns:wpg="http://schemas.microsoft.com/office/word/2010/wordprocessingGroup" xmlns:wpi="http://schemas.microsoft.com/office/word/2010/wordprocessingInk" xmlns:wne="http://schemas.microsoft.com/office/word/2006/wordml" xmlns:wps="http://schemas.microsoft.com/office/word/2010/wordprocessingShape" mc:Ignorable="w14 w15 w16se w16cid w16 w16cex w16sdtdh w16sdtfl w16du wp14">
   <w:p>
     <w:pPr>
       <w:spacing w:after="0" w:line="360" w:lineRule="auto"/>
@@ -11494,7 +12662,7 @@
 </file>
 
 <file path=word/header5.xml><?xml version="1.0" encoding="utf-8"?>
-<w:hdr xmlns:wpc="http://schemas.microsoft.com/office/word/2010/wordprocessingCanvas" xmlns:cx="http://schemas.microsoft.com/office/drawing/2014/chartex" xmlns:cx1="http://schemas.microsoft.com/office/drawing/2015/9/8/chartex" xmlns:cx2="http://schemas.microsoft.com/office/drawing/2015/10/21/chartex" xmlns:cx3="http://schemas.microsoft.com/office/drawing/2016/5/9/chartex" xmlns:cx4="http://schemas.microsoft.com/office/drawing/2016/5/10/chartex" xmlns:cx5="http://schemas.microsoft.com/office/drawing/2016/5/11/chartex" xmlns:cx6="http://schemas.microsoft.com/office/drawing/2016/5/12/chartex" xmlns:cx7="http://schemas.microsoft.com/office/drawing/2016/5/13/chartex" xmlns:cx8="http://schemas.microsoft.com/office/drawing/2016/5/14/chartex" xmlns:mc="http://schemas.openxmlformats.org/markup-compatibility/2006" xmlns:aink="http://schemas.microsoft.com/office/drawing/2016/ink" xmlns:am3d="http://schemas.microsoft.com/office/drawing/2017/model3d" xmlns:o="urn:schemas-microsoft-com:office:office" xmlns:oel="http://schemas.microsoft.com/office/2019/extlst" xmlns:r="http://schemas.openxmlformats.org/officeDocument/2006/relationships" xmlns:m="http://schemas.openxmlformats.org/officeDocument/2006/math" xmlns:v="urn:schemas-microsoft-com:vml" xmlns:wp14="http://schemas.microsoft.com/office/word/2010/wordprocessingDrawing" xmlns:wp="http://schemas.openxmlformats.org/drawingml/2006/wordprocessingDrawing" xmlns:w10="urn:schemas-microsoft-com:office:word" xmlns:w="http://schemas.openxmlformats.org/wordprocessingml/2006/main" xmlns:w14="http://schemas.microsoft.com/office/word/2010/wordml" xmlns:w15="http://schemas.microsoft.com/office/word/2012/wordml" xmlns:w16cex="http://schemas.microsoft.com/office/word/2018/wordml/cex" xmlns:w16cid="http://schemas.microsoft.com/office/word/2016/wordml/cid" xmlns:w16="http://schemas.microsoft.com/office/word/2018/wordml" xmlns:w16sdtdh="http://schemas.microsoft.com/office/word/2020/wordml/sdtdatahash" xmlns:w16se="http://schemas.microsoft.com/office/word/2015/wordml/symex" xmlns:wpg="http://schemas.microsoft.com/office/word/2010/wordprocessingGroup" xmlns:wpi="http://schemas.microsoft.com/office/word/2010/wordprocessingInk" xmlns:wne="http://schemas.microsoft.com/office/word/2006/wordml" xmlns:wps="http://schemas.microsoft.com/office/word/2010/wordprocessingShape" mc:Ignorable="w14 w15 w16se w16cid w16 w16cex w16sdtdh wp14">
+<w:hdr xmlns:wpc="http://schemas.microsoft.com/office/word/2010/wordprocessingCanvas" xmlns:cx="http://schemas.microsoft.com/office/drawing/2014/chartex" xmlns:cx1="http://schemas.microsoft.com/office/drawing/2015/9/8/chartex" xmlns:cx2="http://schemas.microsoft.com/office/drawing/2015/10/21/chartex" xmlns:cx3="http://schemas.microsoft.com/office/drawing/2016/5/9/chartex" xmlns:cx4="http://schemas.microsoft.com/office/drawing/2016/5/10/chartex" xmlns:cx5="http://schemas.microsoft.com/office/drawing/2016/5/11/chartex" xmlns:cx6="http://schemas.microsoft.com/office/drawing/2016/5/12/chartex" xmlns:cx7="http://schemas.microsoft.com/office/drawing/2016/5/13/chartex" xmlns:cx8="http://schemas.microsoft.com/office/drawing/2016/5/14/chartex" xmlns:mc="http://schemas.openxmlformats.org/markup-compatibility/2006" xmlns:aink="http://schemas.microsoft.com/office/drawing/2016/ink" xmlns:am3d="http://schemas.microsoft.com/office/drawing/2017/model3d" xmlns:o="urn:schemas-microsoft-com:office:office" xmlns:oel="http://schemas.microsoft.com/office/2019/extlst" xmlns:r="http://schemas.openxmlformats.org/officeDocument/2006/relationships" xmlns:m="http://schemas.openxmlformats.org/officeDocument/2006/math" xmlns:v="urn:schemas-microsoft-com:vml" xmlns:wp14="http://schemas.microsoft.com/office/word/2010/wordprocessingDrawing" xmlns:wp="http://schemas.openxmlformats.org/drawingml/2006/wordprocessingDrawing" xmlns:w10="urn:schemas-microsoft-com:office:word" xmlns:w="http://schemas.openxmlformats.org/wordprocessingml/2006/main" xmlns:w14="http://schemas.microsoft.com/office/word/2010/wordml" xmlns:w15="http://schemas.microsoft.com/office/word/2012/wordml" xmlns:w16cex="http://schemas.microsoft.com/office/word/2018/wordml/cex" xmlns:w16cid="http://schemas.microsoft.com/office/word/2016/wordml/cid" xmlns:w16="http://schemas.microsoft.com/office/word/2018/wordml" xmlns:w16du="http://schemas.microsoft.com/office/word/2023/wordml/word16du" xmlns:w16sdtdh="http://schemas.microsoft.com/office/word/2020/wordml/sdtdatahash" xmlns:w16sdtfl="http://schemas.microsoft.com/office/word/2024/wordml/sdtformatlock" xmlns:w16se="http://schemas.microsoft.com/office/word/2015/wordml/symex" xmlns:wpg="http://schemas.microsoft.com/office/word/2010/wordprocessingGroup" xmlns:wpi="http://schemas.microsoft.com/office/word/2010/wordprocessingInk" xmlns:wne="http://schemas.microsoft.com/office/word/2006/wordml" xmlns:wps="http://schemas.microsoft.com/office/word/2010/wordprocessingShape" mc:Ignorable="w14 w15 w16se w16cid w16 w16cex w16sdtdh w16sdtfl w16du wp14">
   <w:p>
     <w:pPr>
       <w:tabs>
@@ -11515,7 +12683,7 @@
 </file>
 
 <file path=word/numbering.xml><?xml version="1.0" encoding="utf-8"?>
-<w:numbering xmlns:wpc="http://schemas.microsoft.com/office/word/2010/wordprocessingCanvas" xmlns:cx="http://schemas.microsoft.com/office/drawing/2014/chartex" xmlns:cx1="http://schemas.microsoft.com/office/drawing/2015/9/8/chartex" xmlns:cx2="http://schemas.microsoft.com/office/drawing/2015/10/21/chartex" xmlns:cx3="http://schemas.microsoft.com/office/drawing/2016/5/9/chartex" xmlns:cx4="http://schemas.microsoft.com/office/drawing/2016/5/10/chartex" xmlns:cx5="http://schemas.microsoft.com/office/drawing/2016/5/11/chartex" xmlns:cx6="http://schemas.microsoft.com/office/drawing/2016/5/12/chartex" xmlns:cx7="http://schemas.microsoft.com/office/drawing/2016/5/13/chartex" xmlns:cx8="http://schemas.microsoft.com/office/drawing/2016/5/14/chartex" xmlns:mc="http://schemas.openxmlformats.org/markup-compatibility/2006" xmlns:aink="http://schemas.microsoft.com/office/drawing/2016/ink" xmlns:am3d="http://schemas.microsoft.com/office/drawing/2017/model3d" xmlns:o="urn:schemas-microsoft-com:office:office" xmlns:oel="http://schemas.microsoft.com/office/2019/extlst" xmlns:r="http://schemas.openxmlformats.org/officeDocument/2006/relationships" xmlns:m="http://schemas.openxmlformats.org/officeDocument/2006/math" xmlns:v="urn:schemas-microsoft-com:vml" xmlns:wp14="http://schemas.microsoft.com/office/word/2010/wordprocessingDrawing" xmlns:wp="http://schemas.openxmlformats.org/drawingml/2006/wordprocessingDrawing" xmlns:w10="urn:schemas-microsoft-com:office:word" xmlns:w="http://schemas.openxmlformats.org/wordprocessingml/2006/main" xmlns:w14="http://schemas.microsoft.com/office/word/2010/wordml" xmlns:w15="http://schemas.microsoft.com/office/word/2012/wordml" xmlns:w16cex="http://schemas.microsoft.com/office/word/2018/wordml/cex" xmlns:w16cid="http://schemas.microsoft.com/office/word/2016/wordml/cid" xmlns:w16="http://schemas.microsoft.com/office/word/2018/wordml" xmlns:w16sdtdh="http://schemas.microsoft.com/office/word/2020/wordml/sdtdatahash" xmlns:w16se="http://schemas.microsoft.com/office/word/2015/wordml/symex" xmlns:wpg="http://schemas.microsoft.com/office/word/2010/wordprocessingGroup" xmlns:wpi="http://schemas.microsoft.com/office/word/2010/wordprocessingInk" xmlns:wne="http://schemas.microsoft.com/office/word/2006/wordml" xmlns:wps="http://schemas.microsoft.com/office/word/2010/wordprocessingShape" mc:Ignorable="w14 w15 w16se w16cid w16 w16cex w16sdtdh wp14">
+<w:numbering xmlns:wpc="http://schemas.microsoft.com/office/word/2010/wordprocessingCanvas" xmlns:cx="http://schemas.microsoft.com/office/drawing/2014/chartex" xmlns:cx1="http://schemas.microsoft.com/office/drawing/2015/9/8/chartex" xmlns:cx2="http://schemas.microsoft.com/office/drawing/2015/10/21/chartex" xmlns:cx3="http://schemas.microsoft.com/office/drawing/2016/5/9/chartex" xmlns:cx4="http://schemas.microsoft.com/office/drawing/2016/5/10/chartex" xmlns:cx5="http://schemas.microsoft.com/office/drawing/2016/5/11/chartex" xmlns:cx6="http://schemas.microsoft.com/office/drawing/2016/5/12/chartex" xmlns:cx7="http://schemas.microsoft.com/office/drawing/2016/5/13/chartex" xmlns:cx8="http://schemas.microsoft.com/office/drawing/2016/5/14/chartex" xmlns:mc="http://schemas.openxmlformats.org/markup-compatibility/2006" xmlns:aink="http://schemas.microsoft.com/office/drawing/2016/ink" xmlns:am3d="http://schemas.microsoft.com/office/drawing/2017/model3d" xmlns:o="urn:schemas-microsoft-com:office:office" xmlns:oel="http://schemas.microsoft.com/office/2019/extlst" xmlns:r="http://schemas.openxmlformats.org/officeDocument/2006/relationships" xmlns:m="http://schemas.openxmlformats.org/officeDocument/2006/math" xmlns:v="urn:schemas-microsoft-com:vml" xmlns:wp14="http://schemas.microsoft.com/office/word/2010/wordprocessingDrawing" xmlns:wp="http://schemas.openxmlformats.org/drawingml/2006/wordprocessingDrawing" xmlns:w10="urn:schemas-microsoft-com:office:word" xmlns:w="http://schemas.openxmlformats.org/wordprocessingml/2006/main" xmlns:w14="http://schemas.microsoft.com/office/word/2010/wordml" xmlns:w15="http://schemas.microsoft.com/office/word/2012/wordml" xmlns:w16cex="http://schemas.microsoft.com/office/word/2018/wordml/cex" xmlns:w16cid="http://schemas.microsoft.com/office/word/2016/wordml/cid" xmlns:w16="http://schemas.microsoft.com/office/word/2018/wordml" xmlns:w16du="http://schemas.microsoft.com/office/word/2023/wordml/word16du" xmlns:w16sdtdh="http://schemas.microsoft.com/office/word/2020/wordml/sdtdatahash" xmlns:w16sdtfl="http://schemas.microsoft.com/office/word/2024/wordml/sdtformatlock" xmlns:w16se="http://schemas.microsoft.com/office/word/2015/wordml/symex" xmlns:wpg="http://schemas.microsoft.com/office/word/2010/wordprocessingGroup" xmlns:wpi="http://schemas.microsoft.com/office/word/2010/wordprocessingInk" xmlns:wne="http://schemas.microsoft.com/office/word/2006/wordml" xmlns:wps="http://schemas.microsoft.com/office/word/2010/wordprocessingShape" mc:Ignorable="w14 w15 w16se w16cid w16 w16cex w16sdtdh w16sdtfl w16du wp14">
   <w:abstractNum w:abstractNumId="0" w15:restartNumberingAfterBreak="0">
     <w:nsid w:val="033C457E"/>
     <w:multiLevelType w:val="hybridMultilevel"/>
@@ -13778,7 +14946,7 @@
 </file>
 
 <file path=word/styles.xml><?xml version="1.0" encoding="utf-8"?>
-<w:styles xmlns:mc="http://schemas.openxmlformats.org/markup-compatibility/2006" xmlns:r="http://schemas.openxmlformats.org/officeDocument/2006/relationships" xmlns:w="http://schemas.openxmlformats.org/wordprocessingml/2006/main" xmlns:w14="http://schemas.microsoft.com/office/word/2010/wordml" xmlns:w15="http://schemas.microsoft.com/office/word/2012/wordml" xmlns:w16cex="http://schemas.microsoft.com/office/word/2018/wordml/cex" xmlns:w16cid="http://schemas.microsoft.com/office/word/2016/wordml/cid" xmlns:w16="http://schemas.microsoft.com/office/word/2018/wordml" xmlns:w16sdtdh="http://schemas.microsoft.com/office/word/2020/wordml/sdtdatahash" xmlns:w16se="http://schemas.microsoft.com/office/word/2015/wordml/symex" mc:Ignorable="w14 w15 w16se w16cid w16 w16cex w16sdtdh">
+<w:styles xmlns:mc="http://schemas.openxmlformats.org/markup-compatibility/2006" xmlns:r="http://schemas.openxmlformats.org/officeDocument/2006/relationships" xmlns:w="http://schemas.openxmlformats.org/wordprocessingml/2006/main" xmlns:w14="http://schemas.microsoft.com/office/word/2010/wordml" xmlns:w15="http://schemas.microsoft.com/office/word/2012/wordml" xmlns:w16cex="http://schemas.microsoft.com/office/word/2018/wordml/cex" xmlns:w16cid="http://schemas.microsoft.com/office/word/2016/wordml/cid" xmlns:w16="http://schemas.microsoft.com/office/word/2018/wordml" xmlns:w16du="http://schemas.microsoft.com/office/word/2023/wordml/word16du" xmlns:w16sdtdh="http://schemas.microsoft.com/office/word/2020/wordml/sdtdatahash" xmlns:w16sdtfl="http://schemas.microsoft.com/office/word/2024/wordml/sdtformatlock" xmlns:w16se="http://schemas.microsoft.com/office/word/2015/wordml/symex" mc:Ignorable="w14 w15 w16se w16cid w16 w16cex w16sdtdh w16sdtfl w16du">
   <w:docDefaults>
     <w:rPrDefault>
       <w:rPr>
@@ -14172,15 +15340,15 @@
     <w:lsdException w:name="Unresolved Mention" w:semiHidden="1" w:unhideWhenUsed="1"/>
     <w:lsdException w:name="Smart Link" w:semiHidden="1" w:unhideWhenUsed="1"/>
   </w:latentStyles>
-  <w:style w:type="paragraph" w:default="1" w:styleId="Norml">
+  <w:style w:type="paragraph" w:default="1" w:styleId="Normal">
     <w:name w:val="Normal"/>
     <w:qFormat/>
   </w:style>
-  <w:style w:type="paragraph" w:styleId="Cmsor1">
+  <w:style w:type="paragraph" w:styleId="Heading1">
     <w:name w:val="heading 1"/>
-    <w:basedOn w:val="Norml"/>
-    <w:next w:val="Norml"/>
-    <w:link w:val="Cmsor1Char"/>
+    <w:basedOn w:val="Normal"/>
+    <w:next w:val="Normal"/>
+    <w:link w:val="Heading1Char"/>
     <w:uiPriority w:val="9"/>
     <w:qFormat/>
     <w:rsid w:val="00000102"/>
@@ -14197,11 +15365,11 @@
       <w:szCs w:val="32"/>
     </w:rPr>
   </w:style>
-  <w:style w:type="paragraph" w:styleId="Cmsor2">
+  <w:style w:type="paragraph" w:styleId="Heading2">
     <w:name w:val="heading 2"/>
-    <w:basedOn w:val="Norml"/>
-    <w:next w:val="Norml"/>
-    <w:link w:val="Cmsor2Char"/>
+    <w:basedOn w:val="Normal"/>
+    <w:next w:val="Normal"/>
+    <w:link w:val="Heading2Char"/>
     <w:uiPriority w:val="9"/>
     <w:unhideWhenUsed/>
     <w:qFormat/>
@@ -14219,11 +15387,11 @@
       <w:szCs w:val="26"/>
     </w:rPr>
   </w:style>
-  <w:style w:type="paragraph" w:styleId="Cmsor3">
+  <w:style w:type="paragraph" w:styleId="Heading3">
     <w:name w:val="heading 3"/>
-    <w:basedOn w:val="Norml"/>
-    <w:next w:val="Norml"/>
-    <w:link w:val="Cmsor3Char"/>
+    <w:basedOn w:val="Normal"/>
+    <w:next w:val="Normal"/>
+    <w:link w:val="Heading3Char"/>
     <w:uiPriority w:val="9"/>
     <w:unhideWhenUsed/>
     <w:qFormat/>
@@ -14241,13 +15409,13 @@
       <w:szCs w:val="24"/>
     </w:rPr>
   </w:style>
-  <w:style w:type="character" w:default="1" w:styleId="Bekezdsalapbettpusa">
+  <w:style w:type="character" w:default="1" w:styleId="DefaultParagraphFont">
     <w:name w:val="Default Paragraph Font"/>
     <w:uiPriority w:val="1"/>
     <w:semiHidden/>
     <w:unhideWhenUsed/>
   </w:style>
-  <w:style w:type="table" w:default="1" w:styleId="Normltblzat">
+  <w:style w:type="table" w:default="1" w:styleId="TableNormal">
     <w:name w:val="Normal Table"/>
     <w:uiPriority w:val="99"/>
     <w:semiHidden/>
@@ -14262,16 +15430,16 @@
       </w:tblCellMar>
     </w:tblPr>
   </w:style>
-  <w:style w:type="numbering" w:default="1" w:styleId="Nemlista">
+  <w:style w:type="numbering" w:default="1" w:styleId="NoList">
     <w:name w:val="No List"/>
     <w:uiPriority w:val="99"/>
     <w:semiHidden/>
     <w:unhideWhenUsed/>
   </w:style>
-  <w:style w:type="character" w:customStyle="1" w:styleId="Cmsor1Char">
-    <w:name w:val="Címsor 1 Char"/>
-    <w:basedOn w:val="Bekezdsalapbettpusa"/>
-    <w:link w:val="Cmsor1"/>
+  <w:style w:type="character" w:customStyle="1" w:styleId="Heading1Char">
+    <w:name w:val="Heading 1 Char"/>
+    <w:basedOn w:val="DefaultParagraphFont"/>
+    <w:link w:val="Heading1"/>
     <w:uiPriority w:val="9"/>
     <w:rsid w:val="00000102"/>
     <w:rPr>
@@ -14281,10 +15449,10 @@
       <w:szCs w:val="32"/>
     </w:rPr>
   </w:style>
-  <w:style w:type="paragraph" w:styleId="Tartalomjegyzkcmsora">
+  <w:style w:type="paragraph" w:styleId="TOCHeading">
     <w:name w:val="TOC Heading"/>
-    <w:basedOn w:val="Cmsor1"/>
-    <w:next w:val="Norml"/>
+    <w:basedOn w:val="Heading1"/>
+    <w:next w:val="Normal"/>
     <w:uiPriority w:val="39"/>
     <w:unhideWhenUsed/>
     <w:qFormat/>
@@ -14296,10 +15464,10 @@
       <w:lang w:eastAsia="hu-HU"/>
     </w:rPr>
   </w:style>
-  <w:style w:type="paragraph" w:styleId="lfej">
+  <w:style w:type="paragraph" w:styleId="Header">
     <w:name w:val="header"/>
-    <w:basedOn w:val="Norml"/>
-    <w:link w:val="lfejChar"/>
+    <w:basedOn w:val="Normal"/>
+    <w:link w:val="HeaderChar"/>
     <w:uiPriority w:val="99"/>
     <w:unhideWhenUsed/>
     <w:rsid w:val="00971B5B"/>
@@ -14311,17 +15479,17 @@
       <w:spacing w:after="0" w:line="240" w:lineRule="auto"/>
     </w:pPr>
   </w:style>
-  <w:style w:type="character" w:customStyle="1" w:styleId="lfejChar">
-    <w:name w:val="Élőfej Char"/>
-    <w:basedOn w:val="Bekezdsalapbettpusa"/>
-    <w:link w:val="lfej"/>
+  <w:style w:type="character" w:customStyle="1" w:styleId="HeaderChar">
+    <w:name w:val="Header Char"/>
+    <w:basedOn w:val="DefaultParagraphFont"/>
+    <w:link w:val="Header"/>
     <w:uiPriority w:val="99"/>
     <w:rsid w:val="00971B5B"/>
   </w:style>
-  <w:style w:type="paragraph" w:styleId="llb">
+  <w:style w:type="paragraph" w:styleId="Footer">
     <w:name w:val="footer"/>
-    <w:basedOn w:val="Norml"/>
-    <w:link w:val="llbChar"/>
+    <w:basedOn w:val="Normal"/>
+    <w:link w:val="FooterChar"/>
     <w:uiPriority w:val="99"/>
     <w:unhideWhenUsed/>
     <w:rsid w:val="00971B5B"/>
@@ -14333,17 +15501,17 @@
       <w:spacing w:after="0" w:line="240" w:lineRule="auto"/>
     </w:pPr>
   </w:style>
-  <w:style w:type="character" w:customStyle="1" w:styleId="llbChar">
-    <w:name w:val="Élőláb Char"/>
-    <w:basedOn w:val="Bekezdsalapbettpusa"/>
-    <w:link w:val="llb"/>
+  <w:style w:type="character" w:customStyle="1" w:styleId="FooterChar">
+    <w:name w:val="Footer Char"/>
+    <w:basedOn w:val="DefaultParagraphFont"/>
+    <w:link w:val="Footer"/>
     <w:uiPriority w:val="99"/>
     <w:rsid w:val="00971B5B"/>
   </w:style>
-  <w:style w:type="character" w:customStyle="1" w:styleId="Cmsor2Char">
-    <w:name w:val="Címsor 2 Char"/>
-    <w:basedOn w:val="Bekezdsalapbettpusa"/>
-    <w:link w:val="Cmsor2"/>
+  <w:style w:type="character" w:customStyle="1" w:styleId="Heading2Char">
+    <w:name w:val="Heading 2 Char"/>
+    <w:basedOn w:val="DefaultParagraphFont"/>
+    <w:link w:val="Heading2"/>
     <w:uiPriority w:val="9"/>
     <w:rsid w:val="00A0656D"/>
     <w:rPr>
@@ -14353,10 +15521,10 @@
       <w:szCs w:val="26"/>
     </w:rPr>
   </w:style>
-  <w:style w:type="paragraph" w:styleId="TJ1">
+  <w:style w:type="paragraph" w:styleId="TOC1">
     <w:name w:val="toc 1"/>
-    <w:basedOn w:val="Norml"/>
-    <w:next w:val="Norml"/>
+    <w:basedOn w:val="Normal"/>
+    <w:next w:val="Normal"/>
     <w:autoRedefine/>
     <w:uiPriority w:val="39"/>
     <w:unhideWhenUsed/>
@@ -14365,9 +15533,9 @@
       <w:spacing w:after="100"/>
     </w:pPr>
   </w:style>
-  <w:style w:type="character" w:styleId="Hiperhivatkozs">
+  <w:style w:type="character" w:styleId="Hyperlink">
     <w:name w:val="Hyperlink"/>
-    <w:basedOn w:val="Bekezdsalapbettpusa"/>
+    <w:basedOn w:val="DefaultParagraphFont"/>
     <w:uiPriority w:val="99"/>
     <w:unhideWhenUsed/>
     <w:rsid w:val="00D5124F"/>
@@ -14376,10 +15544,10 @@
       <w:u w:val="single"/>
     </w:rPr>
   </w:style>
-  <w:style w:type="paragraph" w:styleId="Kpalrs">
+  <w:style w:type="paragraph" w:styleId="Caption">
     <w:name w:val="caption"/>
-    <w:basedOn w:val="Norml"/>
-    <w:next w:val="Norml"/>
+    <w:basedOn w:val="Normal"/>
+    <w:next w:val="Normal"/>
     <w:uiPriority w:val="35"/>
     <w:unhideWhenUsed/>
     <w:qFormat/>
@@ -14395,11 +15563,11 @@
       <w:szCs w:val="18"/>
     </w:rPr>
   </w:style>
-  <w:style w:type="paragraph" w:styleId="Cm">
+  <w:style w:type="paragraph" w:styleId="Title">
     <w:name w:val="Title"/>
-    <w:basedOn w:val="Norml"/>
-    <w:next w:val="Norml"/>
-    <w:link w:val="CmChar"/>
+    <w:basedOn w:val="Normal"/>
+    <w:next w:val="Normal"/>
+    <w:link w:val="TitleChar"/>
     <w:uiPriority w:val="10"/>
     <w:qFormat/>
     <w:rsid w:val="00FE5B4C"/>
@@ -14415,10 +15583,10 @@
       <w:szCs w:val="56"/>
     </w:rPr>
   </w:style>
-  <w:style w:type="character" w:customStyle="1" w:styleId="CmChar">
-    <w:name w:val="Cím Char"/>
-    <w:basedOn w:val="Bekezdsalapbettpusa"/>
-    <w:link w:val="Cm"/>
+  <w:style w:type="character" w:customStyle="1" w:styleId="TitleChar">
+    <w:name w:val="Title Char"/>
+    <w:basedOn w:val="DefaultParagraphFont"/>
+    <w:link w:val="Title"/>
     <w:uiPriority w:val="10"/>
     <w:rsid w:val="00FE5B4C"/>
     <w:rPr>
@@ -14429,10 +15597,10 @@
       <w:szCs w:val="56"/>
     </w:rPr>
   </w:style>
-  <w:style w:type="paragraph" w:styleId="TJ2">
+  <w:style w:type="paragraph" w:styleId="TOC2">
     <w:name w:val="toc 2"/>
-    <w:basedOn w:val="Norml"/>
-    <w:next w:val="Norml"/>
+    <w:basedOn w:val="Normal"/>
+    <w:next w:val="Normal"/>
     <w:autoRedefine/>
     <w:uiPriority w:val="39"/>
     <w:unhideWhenUsed/>
@@ -14442,10 +15610,10 @@
       <w:ind w:left="220"/>
     </w:pPr>
   </w:style>
-  <w:style w:type="character" w:customStyle="1" w:styleId="Cmsor3Char">
-    <w:name w:val="Címsor 3 Char"/>
-    <w:basedOn w:val="Bekezdsalapbettpusa"/>
-    <w:link w:val="Cmsor3"/>
+  <w:style w:type="character" w:customStyle="1" w:styleId="Heading3Char">
+    <w:name w:val="Heading 3 Char"/>
+    <w:basedOn w:val="DefaultParagraphFont"/>
+    <w:link w:val="Heading3"/>
     <w:uiPriority w:val="9"/>
     <w:rsid w:val="00D9103E"/>
     <w:rPr>
@@ -14455,10 +15623,10 @@
       <w:szCs w:val="24"/>
     </w:rPr>
   </w:style>
-  <w:style w:type="paragraph" w:styleId="TJ3">
+  <w:style w:type="paragraph" w:styleId="TOC3">
     <w:name w:val="toc 3"/>
-    <w:basedOn w:val="Norml"/>
-    <w:next w:val="Norml"/>
+    <w:basedOn w:val="Normal"/>
+    <w:next w:val="Normal"/>
     <w:autoRedefine/>
     <w:uiPriority w:val="39"/>
     <w:unhideWhenUsed/>
@@ -14468,9 +15636,9 @@
       <w:ind w:left="440"/>
     </w:pPr>
   </w:style>
-  <w:style w:type="paragraph" w:styleId="Listaszerbekezds">
+  <w:style w:type="paragraph" w:styleId="ListParagraph">
     <w:name w:val="List Paragraph"/>
-    <w:basedOn w:val="Norml"/>
+    <w:basedOn w:val="Normal"/>
     <w:uiPriority w:val="34"/>
     <w:qFormat/>
     <w:rsid w:val="00B06632"/>
@@ -14479,9 +15647,9 @@
       <w:contextualSpacing/>
     </w:pPr>
   </w:style>
-  <w:style w:type="table" w:styleId="Rcsostblzat">
+  <w:style w:type="table" w:styleId="TableGrid">
     <w:name w:val="Table Grid"/>
-    <w:basedOn w:val="Normltblzat"/>
+    <w:basedOn w:val="TableNormal"/>
     <w:uiPriority w:val="39"/>
     <w:rsid w:val="00B06632"/>
     <w:pPr>
@@ -14498,9 +15666,9 @@
       </w:tblBorders>
     </w:tblPr>
   </w:style>
-  <w:style w:type="character" w:styleId="Feloldatlanmegemlts">
+  <w:style w:type="character" w:styleId="UnresolvedMention">
     <w:name w:val="Unresolved Mention"/>
-    <w:basedOn w:val="Bekezdsalapbettpusa"/>
+    <w:basedOn w:val="DefaultParagraphFont"/>
     <w:uiPriority w:val="99"/>
     <w:semiHidden/>
     <w:unhideWhenUsed/>
@@ -14510,10 +15678,10 @@
       <w:shd w:val="clear" w:color="auto" w:fill="E1DFDD"/>
     </w:rPr>
   </w:style>
-  <w:style w:type="paragraph" w:styleId="brajegyzk">
+  <w:style w:type="paragraph" w:styleId="TableofFigures">
     <w:name w:val="table of figures"/>
-    <w:basedOn w:val="Norml"/>
-    <w:next w:val="Norml"/>
+    <w:basedOn w:val="Normal"/>
+    <w:next w:val="Normal"/>
     <w:uiPriority w:val="99"/>
     <w:unhideWhenUsed/>
     <w:rsid w:val="00306D1C"/>
@@ -14521,10 +15689,10 @@
       <w:spacing w:after="0"/>
     </w:pPr>
   </w:style>
-  <w:style w:type="paragraph" w:styleId="HTML-kntformzott">
+  <w:style w:type="paragraph" w:styleId="HTMLPreformatted">
     <w:name w:val="HTML Preformatted"/>
-    <w:basedOn w:val="Norml"/>
-    <w:link w:val="HTML-kntformzottChar"/>
+    <w:basedOn w:val="Normal"/>
+    <w:link w:val="HTMLPreformattedChar"/>
     <w:uiPriority w:val="99"/>
     <w:semiHidden/>
     <w:unhideWhenUsed/>
@@ -14557,10 +15725,10 @@
       <w:lang w:eastAsia="hu-HU"/>
     </w:rPr>
   </w:style>
-  <w:style w:type="character" w:customStyle="1" w:styleId="HTML-kntformzottChar">
-    <w:name w:val="HTML-ként formázott Char"/>
-    <w:basedOn w:val="Bekezdsalapbettpusa"/>
-    <w:link w:val="HTML-kntformzott"/>
+  <w:style w:type="character" w:customStyle="1" w:styleId="HTMLPreformattedChar">
+    <w:name w:val="HTML Preformatted Char"/>
+    <w:basedOn w:val="DefaultParagraphFont"/>
+    <w:link w:val="HTMLPreformatted"/>
     <w:uiPriority w:val="99"/>
     <w:semiHidden/>
     <w:rsid w:val="00B94BB9"/>
@@ -14571,9 +15739,9 @@
       <w:lang w:eastAsia="hu-HU"/>
     </w:rPr>
   </w:style>
-  <w:style w:type="character" w:styleId="HTML-kd">
+  <w:style w:type="character" w:styleId="HTMLCode">
     <w:name w:val="HTML Code"/>
-    <w:basedOn w:val="Bekezdsalapbettpusa"/>
+    <w:basedOn w:val="DefaultParagraphFont"/>
     <w:uiPriority w:val="99"/>
     <w:semiHidden/>
     <w:unhideWhenUsed/>
@@ -14586,20 +15754,20 @@
   </w:style>
   <w:style w:type="character" w:customStyle="1" w:styleId="hljs-attr">
     <w:name w:val="hljs-attr"/>
-    <w:basedOn w:val="Bekezdsalapbettpusa"/>
+    <w:basedOn w:val="DefaultParagraphFont"/>
     <w:rsid w:val="00B94BB9"/>
   </w:style>
-  <w:style w:type="character" w:styleId="Oldalszm">
+  <w:style w:type="character" w:styleId="PageNumber">
     <w:name w:val="page number"/>
-    <w:basedOn w:val="Bekezdsalapbettpusa"/>
+    <w:basedOn w:val="DefaultParagraphFont"/>
     <w:uiPriority w:val="99"/>
     <w:semiHidden/>
     <w:unhideWhenUsed/>
     <w:rsid w:val="00467798"/>
   </w:style>
-  <w:style w:type="character" w:styleId="Mrltotthiperhivatkozs">
+  <w:style w:type="character" w:styleId="FollowedHyperlink">
     <w:name w:val="FollowedHyperlink"/>
-    <w:basedOn w:val="Bekezdsalapbettpusa"/>
+    <w:basedOn w:val="DefaultParagraphFont"/>
     <w:uiPriority w:val="99"/>
     <w:semiHidden/>
     <w:unhideWhenUsed/>
@@ -14609,9 +15777,9 @@
       <w:u w:val="single"/>
     </w:rPr>
   </w:style>
-  <w:style w:type="character" w:styleId="Kiemels2">
+  <w:style w:type="character" w:styleId="Strong">
     <w:name w:val="Strong"/>
-    <w:basedOn w:val="Bekezdsalapbettpusa"/>
+    <w:basedOn w:val="DefaultParagraphFont"/>
     <w:uiPriority w:val="22"/>
     <w:qFormat/>
     <w:rsid w:val="009F6CF2"/>
@@ -14620,7 +15788,7 @@
       <w:bCs/>
     </w:rPr>
   </w:style>
-  <w:style w:type="paragraph" w:styleId="Nincstrkz">
+  <w:style w:type="paragraph" w:styleId="NoSpacing">
     <w:name w:val="No Spacing"/>
     <w:uiPriority w:val="1"/>
     <w:qFormat/>
@@ -14928,6 +16096,12 @@
 </file>
 
 <file path=customXml/item1.xml><?xml version="1.0" encoding="utf-8"?>
+<p:properties xmlns:p="http://schemas.microsoft.com/office/2006/metadata/properties" xmlns:xsi="http://www.w3.org/2001/XMLSchema-instance" xmlns:pc="http://schemas.microsoft.com/office/infopath/2007/PartnerControls">
+  <documentManagement/>
+</p:properties>
+</file>
+
+<file path=customXml/item2.xml><?xml version="1.0" encoding="utf-8"?>
 <ct:contentTypeSchema xmlns:ct="http://schemas.microsoft.com/office/2006/metadata/contentType" xmlns:ma="http://schemas.microsoft.com/office/2006/metadata/properties/metaAttributes" ct:_="" ma:_="" ma:contentTypeName="Dokumentum" ma:contentTypeID="0x010100165574340F397947BA244F0E15ED9162" ma:contentTypeVersion="5" ma:contentTypeDescription="Új dokumentum létrehozása." ma:contentTypeScope="" ma:versionID="9dcb469361139a832eec33a6c2707f24">
   <xsd:schema xmlns:xsd="http://www.w3.org/2001/XMLSchema" xmlns:xs="http://www.w3.org/2001/XMLSchema" xmlns:p="http://schemas.microsoft.com/office/2006/metadata/properties" xmlns:ns3="f57c4e5e-6d95-4329-9b99-4bd13040abaa" targetNamespace="http://schemas.microsoft.com/office/2006/metadata/properties" ma:root="true" ma:fieldsID="c3027de9d870b0759e44c522e4a75c5d" ns3:_="">
     <xsd:import namespace="f57c4e5e-6d95-4329-9b99-4bd13040abaa"/>
@@ -15077,13 +16251,11 @@
 </ct:contentTypeSchema>
 </file>
 
-<file path=customXml/item2.xml><?xml version="1.0" encoding="utf-8"?>
-<p:properties xmlns:p="http://schemas.microsoft.com/office/2006/metadata/properties" xmlns:xsi="http://www.w3.org/2001/XMLSchema-instance" xmlns:pc="http://schemas.microsoft.com/office/infopath/2007/PartnerControls">
-  <documentManagement/>
-</p:properties>
+<file path=customXml/item3.xml><?xml version="1.0" encoding="utf-8"?>
+<b:Sources xmlns:b="http://schemas.openxmlformats.org/officeDocument/2006/bibliography" xmlns="http://schemas.openxmlformats.org/officeDocument/2006/bibliography" SelectedStyle="\APASixthEditionOfficeOnline.xsl" StyleName="APA" Version="6"/>
 </file>
 
-<file path=customXml/item3.xml><?xml version="1.0" encoding="utf-8"?>
+<file path=customXml/item4.xml><?xml version="1.0" encoding="utf-8"?>
 <?mso-contentType ?>
 <FormTemplates xmlns="http://schemas.microsoft.com/sharepoint/v3/contenttype/forms">
   <Display>DocumentLibraryForm</Display>
@@ -15092,11 +16264,16 @@
 </FormTemplates>
 </file>
 
-<file path=customXml/item4.xml><?xml version="1.0" encoding="utf-8"?>
-<b:Sources xmlns:b="http://schemas.openxmlformats.org/officeDocument/2006/bibliography" xmlns="http://schemas.openxmlformats.org/officeDocument/2006/bibliography" SelectedStyle="\APASixthEditionOfficeOnline.xsl" StyleName="APA" Version="6"/>
+<file path=customXml/itemProps1.xml><?xml version="1.0" encoding="utf-8"?>
+<ds:datastoreItem xmlns:ds="http://schemas.openxmlformats.org/officeDocument/2006/customXml" ds:itemID="{7C82884F-CC40-49CA-8068-22D68015E27F}">
+  <ds:schemaRefs>
+    <ds:schemaRef ds:uri="http://schemas.microsoft.com/office/2006/metadata/properties"/>
+    <ds:schemaRef ds:uri="http://schemas.microsoft.com/office/infopath/2007/PartnerControls"/>
+  </ds:schemaRefs>
+</ds:datastoreItem>
 </file>
 
-<file path=customXml/itemProps1.xml><?xml version="1.0" encoding="utf-8"?>
+<file path=customXml/itemProps2.xml><?xml version="1.0" encoding="utf-8"?>
 <ds:datastoreItem xmlns:ds="http://schemas.openxmlformats.org/officeDocument/2006/customXml" ds:itemID="{8BEAE72D-AE8F-4FE4-B217-0E90B898FB17}">
   <ds:schemaRefs>
     <ds:schemaRef ds:uri="http://schemas.microsoft.com/office/2006/metadata/contentType"/>
@@ -15114,27 +16291,18 @@
 </ds:datastoreItem>
 </file>
 
-<file path=customXml/itemProps2.xml><?xml version="1.0" encoding="utf-8"?>
-<ds:datastoreItem xmlns:ds="http://schemas.openxmlformats.org/officeDocument/2006/customXml" ds:itemID="{7C82884F-CC40-49CA-8068-22D68015E27F}">
+<file path=customXml/itemProps3.xml><?xml version="1.0" encoding="utf-8"?>
+<ds:datastoreItem xmlns:ds="http://schemas.openxmlformats.org/officeDocument/2006/customXml" ds:itemID="{CBE935B8-9450-4A7E-AE54-A5995E9D5D4B}">
   <ds:schemaRefs>
-    <ds:schemaRef ds:uri="http://schemas.microsoft.com/office/2006/metadata/properties"/>
-    <ds:schemaRef ds:uri="http://schemas.microsoft.com/office/infopath/2007/PartnerControls"/>
+    <ds:schemaRef ds:uri="http://schemas.openxmlformats.org/officeDocument/2006/bibliography"/>
   </ds:schemaRefs>
 </ds:datastoreItem>
 </file>
 
-<file path=customXml/itemProps3.xml><?xml version="1.0" encoding="utf-8"?>
+<file path=customXml/itemProps4.xml><?xml version="1.0" encoding="utf-8"?>
 <ds:datastoreItem xmlns:ds="http://schemas.openxmlformats.org/officeDocument/2006/customXml" ds:itemID="{5E337DA0-765B-4851-96F7-E2DCF046C989}">
   <ds:schemaRefs>
     <ds:schemaRef ds:uri="http://schemas.microsoft.com/sharepoint/v3/contenttype/forms"/>
   </ds:schemaRefs>
 </ds:datastoreItem>
-</file>
-
-<file path=customXml/itemProps4.xml><?xml version="1.0" encoding="utf-8"?>
-<ds:datastoreItem xmlns:ds="http://schemas.openxmlformats.org/officeDocument/2006/customXml" ds:itemID="{CBE935B8-9450-4A7E-AE54-A5995E9D5D4B}">
-  <ds:schemaRefs>
-    <ds:schemaRef ds:uri="http://schemas.openxmlformats.org/officeDocument/2006/bibliography"/>
-  </ds:schemaRefs>
-</ds:datastoreItem>
 </file>
</xml_diff>

<commit_message>
modify camera view and docs
</commit_message>
<xml_diff>
--- a/temp/zarodolgozat.docx
+++ b/temp/zarodolgozat.docx
@@ -5501,6 +5501,1011 @@
     </w:p>
     <w:p>
       <w:pPr>
+        <w:keepNext/>
+        <w:spacing w:before="360" w:line="360" w:lineRule="auto"/>
+        <w:jc w:val="center"/>
+      </w:pPr>
+      <w:r>
+        <w:rPr>
+          <w:rFonts w:ascii="Times New Roman" w:hAnsi="Times New Roman" w:cs="Times New Roman"/>
+          <w:sz w:val="24"/>
+          <w:szCs w:val="24"/>
+        </w:rPr>
+        <w:drawing>
+          <wp:inline distT="0" distB="0" distL="0" distR="0" wp14:anchorId="6736C734" wp14:editId="28FFE62A">
+            <wp:extent cx="4443663" cy="2379395"/>
+            <wp:effectExtent l="0" t="0" r="1905" b="0"/>
+            <wp:docPr id="104338927" name="Kép 1"/>
+            <wp:cNvGraphicFramePr>
+              <a:graphicFrameLocks xmlns:a="http://schemas.openxmlformats.org/drawingml/2006/main" noChangeAspect="1"/>
+            </wp:cNvGraphicFramePr>
+            <a:graphic xmlns:a="http://schemas.openxmlformats.org/drawingml/2006/main">
+              <a:graphicData uri="http://schemas.openxmlformats.org/drawingml/2006/picture">
+                <pic:pic xmlns:pic="http://schemas.openxmlformats.org/drawingml/2006/picture">
+                  <pic:nvPicPr>
+                    <pic:cNvPr id="104338927" name=""/>
+                    <pic:cNvPicPr/>
+                  </pic:nvPicPr>
+                  <pic:blipFill>
+                    <a:blip r:embed="rId20"/>
+                    <a:stretch>
+                      <a:fillRect/>
+                    </a:stretch>
+                  </pic:blipFill>
+                  <pic:spPr>
+                    <a:xfrm>
+                      <a:off x="0" y="0"/>
+                      <a:ext cx="4466423" cy="2391582"/>
+                    </a:xfrm>
+                    <a:prstGeom prst="rect">
+                      <a:avLst/>
+                    </a:prstGeom>
+                  </pic:spPr>
+                </pic:pic>
+              </a:graphicData>
+            </a:graphic>
+          </wp:inline>
+        </w:drawing>
+      </w:r>
+    </w:p>
+    <w:p>
+      <w:pPr>
+        <w:pStyle w:val="Kpalrs"/>
+        <w:spacing w:after="360"/>
+        <w:jc w:val="center"/>
+        <w:rPr>
+          <w:rFonts w:ascii="Times New Roman" w:hAnsi="Times New Roman" w:cs="Times New Roman"/>
+          <w:sz w:val="24"/>
+          <w:szCs w:val="24"/>
+        </w:rPr>
+      </w:pPr>
+      <w:r>
+        <w:rPr>
+          <w:rFonts w:ascii="Times New Roman" w:hAnsi="Times New Roman" w:cs="Times New Roman"/>
+          <w:sz w:val="24"/>
+          <w:szCs w:val="24"/>
+        </w:rPr>
+        <w:fldChar w:fldCharType="begin"/>
+      </w:r>
+      <w:r>
+        <w:rPr>
+          <w:rFonts w:ascii="Times New Roman" w:hAnsi="Times New Roman" w:cs="Times New Roman"/>
+          <w:sz w:val="24"/>
+          <w:szCs w:val="24"/>
+        </w:rPr>
+        <w:instrText xml:space="preserve"> SEQ ábra \* ARABIC </w:instrText>
+      </w:r>
+      <w:r>
+        <w:rPr>
+          <w:rFonts w:ascii="Times New Roman" w:hAnsi="Times New Roman" w:cs="Times New Roman"/>
+          <w:sz w:val="24"/>
+          <w:szCs w:val="24"/>
+        </w:rPr>
+        <w:fldChar w:fldCharType="separate"/>
+      </w:r>
+      <w:r>
+        <w:rPr>
+          <w:rFonts w:ascii="Times New Roman" w:hAnsi="Times New Roman" w:cs="Times New Roman"/>
+          <w:noProof/>
+          <w:sz w:val="24"/>
+          <w:szCs w:val="24"/>
+        </w:rPr>
+        <w:t>1</w:t>
+      </w:r>
+      <w:r>
+        <w:rPr>
+          <w:rFonts w:ascii="Times New Roman" w:hAnsi="Times New Roman" w:cs="Times New Roman"/>
+          <w:sz w:val="24"/>
+          <w:szCs w:val="24"/>
+        </w:rPr>
+        <w:fldChar w:fldCharType="end"/>
+      </w:r>
+      <w:r>
+        <w:rPr>
+          <w:rFonts w:ascii="Times New Roman" w:hAnsi="Times New Roman" w:cs="Times New Roman"/>
+          <w:sz w:val="24"/>
+          <w:szCs w:val="24"/>
+        </w:rPr>
+        <w:t xml:space="preserve">. ábra: </w:t>
+      </w:r>
+      <w:r>
+        <w:rPr>
+          <w:rFonts w:ascii="Times New Roman" w:hAnsi="Times New Roman" w:cs="Times New Roman"/>
+          <w:sz w:val="24"/>
+          <w:szCs w:val="24"/>
+        </w:rPr>
+        <w:t>f</w:t>
+      </w:r>
+      <w:r>
+        <w:rPr>
+          <w:rFonts w:ascii="Times New Roman" w:hAnsi="Times New Roman" w:cs="Times New Roman"/>
+          <w:sz w:val="24"/>
+          <w:szCs w:val="24"/>
+        </w:rPr>
+        <w:t>elhasználói felület</w:t>
+      </w:r>
+    </w:p>
+    <w:p>
+      <w:pPr>
+        <w:spacing w:line="360" w:lineRule="auto"/>
+        <w:ind w:firstLine="851"/>
+        <w:jc w:val="both"/>
+        <w:rPr>
+          <w:rFonts w:ascii="Times New Roman" w:hAnsi="Times New Roman" w:cs="Times New Roman"/>
+          <w:sz w:val="24"/>
+          <w:szCs w:val="24"/>
+        </w:rPr>
+        <w:sectPr>
+          <w:pgSz w:w="11906" w:h="16838"/>
+          <w:pgMar w:top="1418" w:right="1418" w:bottom="1418" w:left="1418" w:header="709" w:footer="709" w:gutter="567"/>
+          <w:cols w:space="708"/>
+          <w:titlePg/>
+          <w:docGrid w:linePitch="360"/>
+        </w:sectPr>
+      </w:pPr>
+      <w:r>
+        <w:rPr>
+          <w:rFonts w:ascii="Times New Roman" w:hAnsi="Times New Roman" w:cs="Times New Roman"/>
+          <w:sz w:val="24"/>
+          <w:szCs w:val="24"/>
+        </w:rPr>
+        <w:t>A webapplikációba belépve a felhasználó a</w:t>
+      </w:r>
+      <w:r>
+        <w:rPr>
+          <w:rFonts w:ascii="Times New Roman" w:hAnsi="Times New Roman" w:cs="Times New Roman"/>
+          <w:sz w:val="24"/>
+          <w:szCs w:val="24"/>
+        </w:rPr>
+        <w:t xml:space="preserve"> fenti ábrán </w:t>
+      </w:r>
+      <w:r>
+        <w:rPr>
+          <w:rFonts w:ascii="Times New Roman" w:hAnsi="Times New Roman" w:cs="Times New Roman"/>
+          <w:sz w:val="24"/>
+          <w:szCs w:val="24"/>
+        </w:rPr>
+        <w:t>megjelenített oldalt találhatja.</w:t>
+      </w:r>
+      <w:r>
+        <w:rPr>
+          <w:rFonts w:ascii="Times New Roman" w:hAnsi="Times New Roman" w:cs="Times New Roman"/>
+          <w:sz w:val="24"/>
+          <w:szCs w:val="24"/>
+        </w:rPr>
+        <w:t xml:space="preserve"> Itt rögtön több funkciója is van, ezeket a következő fejezetekben pontról pontra bemutatom. Az alap dolgok, amiket a felületen találhatunk, a menü a bal felső sarokban beállításokkal és funkciókkal, illetve a jobb felső sarokban a mérési eredmények </w:t>
+      </w:r>
+      <w:proofErr w:type="spellStart"/>
+      <w:r>
+        <w:rPr>
+          <w:rFonts w:ascii="Times New Roman" w:hAnsi="Times New Roman" w:cs="Times New Roman"/>
+          <w:sz w:val="24"/>
+          <w:szCs w:val="24"/>
+        </w:rPr>
+        <w:t>másodpercenkénti</w:t>
+      </w:r>
+      <w:proofErr w:type="spellEnd"/>
+      <w:r>
+        <w:rPr>
+          <w:rFonts w:ascii="Times New Roman" w:hAnsi="Times New Roman" w:cs="Times New Roman"/>
+          <w:sz w:val="24"/>
+          <w:szCs w:val="24"/>
+        </w:rPr>
+        <w:t xml:space="preserve"> megjelenítése. A teljes képernyőt viszont a Naprendszer</w:t>
+      </w:r>
+      <w:r>
+        <w:rPr>
+          <w:rFonts w:ascii="Times New Roman" w:hAnsi="Times New Roman" w:cs="Times New Roman"/>
+          <w:sz w:val="24"/>
+          <w:szCs w:val="24"/>
+        </w:rPr>
+        <w:t xml:space="preserve"> </w:t>
+      </w:r>
+      <w:r>
+        <w:rPr>
+          <w:rFonts w:ascii="Times New Roman" w:hAnsi="Times New Roman" w:cs="Times New Roman"/>
+          <w:sz w:val="24"/>
+          <w:szCs w:val="24"/>
+        </w:rPr>
+        <w:t xml:space="preserve">modell tölti ki. Itt tudunk pásztázni az </w:t>
+      </w:r>
+      <w:r>
+        <w:rPr>
+          <w:rFonts w:ascii="Times New Roman" w:hAnsi="Times New Roman" w:cs="Times New Roman"/>
+          <w:sz w:val="24"/>
+          <w:szCs w:val="24"/>
+        </w:rPr>
+        <w:t xml:space="preserve">bal </w:t>
+      </w:r>
+      <w:r>
+        <w:rPr>
+          <w:rFonts w:ascii="Times New Roman" w:hAnsi="Times New Roman" w:cs="Times New Roman"/>
+          <w:sz w:val="24"/>
+          <w:szCs w:val="24"/>
+        </w:rPr>
+        <w:t>egér</w:t>
+      </w:r>
+      <w:r>
+        <w:rPr>
+          <w:rFonts w:ascii="Times New Roman" w:hAnsi="Times New Roman" w:cs="Times New Roman"/>
+          <w:sz w:val="24"/>
+          <w:szCs w:val="24"/>
+        </w:rPr>
+        <w:t>gomb</w:t>
+      </w:r>
+      <w:r>
+        <w:rPr>
+          <w:rFonts w:ascii="Times New Roman" w:hAnsi="Times New Roman" w:cs="Times New Roman"/>
+          <w:sz w:val="24"/>
+          <w:szCs w:val="24"/>
+        </w:rPr>
+        <w:t xml:space="preserve"> használatával</w:t>
+      </w:r>
+      <w:r>
+        <w:rPr>
+          <w:rFonts w:ascii="Times New Roman" w:hAnsi="Times New Roman" w:cs="Times New Roman"/>
+          <w:sz w:val="24"/>
+          <w:szCs w:val="24"/>
+        </w:rPr>
+        <w:t>, ha elhúzzuk egyik pozícióból a másikba.</w:t>
+      </w:r>
+      <w:r>
+        <w:rPr>
+          <w:rFonts w:ascii="Times New Roman" w:hAnsi="Times New Roman" w:cs="Times New Roman"/>
+          <w:sz w:val="24"/>
+          <w:szCs w:val="24"/>
+        </w:rPr>
+        <w:t xml:space="preserve"> </w:t>
+      </w:r>
+      <w:r>
+        <w:rPr>
+          <w:rFonts w:ascii="Times New Roman" w:hAnsi="Times New Roman" w:cs="Times New Roman"/>
+          <w:sz w:val="24"/>
+          <w:szCs w:val="24"/>
+        </w:rPr>
+        <w:t>F</w:t>
+      </w:r>
+      <w:r>
+        <w:rPr>
+          <w:rFonts w:ascii="Times New Roman" w:hAnsi="Times New Roman" w:cs="Times New Roman"/>
+          <w:sz w:val="24"/>
+          <w:szCs w:val="24"/>
+        </w:rPr>
+        <w:t>el nyíl használatával lehet közelíteni</w:t>
+      </w:r>
+      <w:r>
+        <w:rPr>
+          <w:rFonts w:ascii="Times New Roman" w:hAnsi="Times New Roman" w:cs="Times New Roman"/>
+          <w:sz w:val="24"/>
+          <w:szCs w:val="24"/>
+        </w:rPr>
+        <w:t xml:space="preserve">, valamint le nyíl nyomva tartásával </w:t>
+      </w:r>
+      <w:r>
+        <w:rPr>
+          <w:rFonts w:ascii="Times New Roman" w:hAnsi="Times New Roman" w:cs="Times New Roman"/>
+          <w:sz w:val="24"/>
+          <w:szCs w:val="24"/>
+        </w:rPr>
+        <w:t>távolodni a modellben. Ha egy bolygóra rákattintunk</w:t>
+      </w:r>
+      <w:r>
+        <w:rPr>
+          <w:rFonts w:ascii="Times New Roman" w:hAnsi="Times New Roman" w:cs="Times New Roman"/>
+          <w:sz w:val="24"/>
+          <w:szCs w:val="24"/>
+        </w:rPr>
+        <w:t xml:space="preserve"> bal egérgombbal</w:t>
+      </w:r>
+      <w:r>
+        <w:rPr>
+          <w:rFonts w:ascii="Times New Roman" w:hAnsi="Times New Roman" w:cs="Times New Roman"/>
+          <w:sz w:val="24"/>
+          <w:szCs w:val="24"/>
+        </w:rPr>
+        <w:t>, a program az adott bolygót kezdi el követni, valamint arra fókuszálni. Ez közelítésnél jó technika, amennyiben közelről szeretnénk megtekinteni az adott testet.</w:t>
+      </w:r>
+    </w:p>
+    <w:p>
+      <w:pPr>
+        <w:pStyle w:val="Cmsor2"/>
+        <w:numPr>
+          <w:ilvl w:val="1"/>
+          <w:numId w:val="7"/>
+        </w:numPr>
+        <w:spacing w:line="360" w:lineRule="auto"/>
+        <w:rPr>
+          <w:rFonts w:ascii="Times New Roman" w:hAnsi="Times New Roman" w:cs="Times New Roman"/>
+          <w:color w:val="auto"/>
+          <w:sz w:val="44"/>
+          <w:szCs w:val="44"/>
+        </w:rPr>
+      </w:pPr>
+      <w:r>
+        <w:rPr>
+          <w:rFonts w:ascii="Times New Roman" w:hAnsi="Times New Roman" w:cs="Times New Roman"/>
+          <w:color w:val="auto"/>
+          <w:sz w:val="44"/>
+          <w:szCs w:val="44"/>
+        </w:rPr>
+        <w:lastRenderedPageBreak/>
+        <w:t>Teljesítménymérés</w:t>
+      </w:r>
+    </w:p>
+    <w:p>
+      <w:pPr>
+        <w:spacing w:line="360" w:lineRule="auto"/>
+        <w:ind w:firstLine="851"/>
+        <w:jc w:val="both"/>
+        <w:rPr>
+          <w:rFonts w:ascii="Times New Roman" w:hAnsi="Times New Roman" w:cs="Times New Roman"/>
+          <w:sz w:val="24"/>
+          <w:szCs w:val="24"/>
+        </w:rPr>
+      </w:pPr>
+      <w:r>
+        <w:rPr>
+          <w:rFonts w:ascii="Times New Roman" w:hAnsi="Times New Roman" w:cs="Times New Roman"/>
+          <w:sz w:val="24"/>
+          <w:szCs w:val="24"/>
+        </w:rPr>
+        <w:t xml:space="preserve">A program jobb felső sarkában találhatóak a </w:t>
+      </w:r>
+      <w:proofErr w:type="spellStart"/>
+      <w:r>
+        <w:rPr>
+          <w:rFonts w:ascii="Times New Roman" w:hAnsi="Times New Roman" w:cs="Times New Roman"/>
+          <w:sz w:val="24"/>
+          <w:szCs w:val="24"/>
+        </w:rPr>
+        <w:t>másodpercenkénti</w:t>
+      </w:r>
+      <w:proofErr w:type="spellEnd"/>
+      <w:r>
+        <w:rPr>
+          <w:rFonts w:ascii="Times New Roman" w:hAnsi="Times New Roman" w:cs="Times New Roman"/>
+          <w:sz w:val="24"/>
+          <w:szCs w:val="24"/>
+        </w:rPr>
+        <w:t xml:space="preserve"> mérési eredmények. Felhasználók számára ez csak egy plusz érdekesség lehet, azonban fejlesztési szempontból igenis kulcsfontosságú adat lehet.</w:t>
+      </w:r>
+      <w:r>
+        <w:rPr>
+          <w:rFonts w:ascii="Times New Roman" w:hAnsi="Times New Roman" w:cs="Times New Roman"/>
+          <w:sz w:val="24"/>
+          <w:szCs w:val="24"/>
+        </w:rPr>
+        <w:t xml:space="preserve"> Később</w:t>
+      </w:r>
+      <w:r>
+        <w:rPr>
+          <w:rFonts w:ascii="Times New Roman" w:hAnsi="Times New Roman" w:cs="Times New Roman"/>
+          <w:sz w:val="24"/>
+          <w:szCs w:val="24"/>
+        </w:rPr>
+        <w:t>i fejezetben bemutatom, hogy</w:t>
+      </w:r>
+      <w:r>
+        <w:rPr>
+          <w:rFonts w:ascii="Times New Roman" w:hAnsi="Times New Roman" w:cs="Times New Roman"/>
+          <w:sz w:val="24"/>
+          <w:szCs w:val="24"/>
+        </w:rPr>
+        <w:t xml:space="preserve"> ezekből az adatokból </w:t>
+      </w:r>
+      <w:r>
+        <w:rPr>
+          <w:rFonts w:ascii="Times New Roman" w:hAnsi="Times New Roman" w:cs="Times New Roman"/>
+          <w:sz w:val="24"/>
+          <w:szCs w:val="24"/>
+        </w:rPr>
+        <w:t xml:space="preserve">hogyan </w:t>
+      </w:r>
+      <w:r>
+        <w:rPr>
+          <w:rFonts w:ascii="Times New Roman" w:hAnsi="Times New Roman" w:cs="Times New Roman"/>
+          <w:sz w:val="24"/>
+          <w:szCs w:val="24"/>
+        </w:rPr>
+        <w:t xml:space="preserve">lehet egy </w:t>
+      </w:r>
+      <w:r>
+        <w:rPr>
+          <w:rFonts w:ascii="Times New Roman" w:hAnsi="Times New Roman" w:cs="Times New Roman"/>
+          <w:sz w:val="24"/>
+          <w:szCs w:val="24"/>
+        </w:rPr>
+        <w:t>adatcsomagot exportálni további kutatási célokra.</w:t>
+      </w:r>
+    </w:p>
+    <w:p>
+      <w:pPr>
+        <w:spacing w:line="360" w:lineRule="auto"/>
+        <w:ind w:firstLine="851"/>
+        <w:jc w:val="both"/>
+        <w:rPr>
+          <w:rFonts w:ascii="Times New Roman" w:hAnsi="Times New Roman" w:cs="Times New Roman"/>
+          <w:sz w:val="24"/>
+          <w:szCs w:val="24"/>
+        </w:rPr>
+      </w:pPr>
+      <w:r>
+        <w:rPr>
+          <w:rFonts w:ascii="Times New Roman" w:hAnsi="Times New Roman" w:cs="Times New Roman"/>
+          <w:sz w:val="24"/>
+          <w:szCs w:val="24"/>
+        </w:rPr>
+        <w:t>Négy adatot találhatunk itt, ami folyamatosan változik a program erőforrásigényétől, vagy éppen teljesítményétől függően. Első a CPU, azaz a processzor használat igénye,</w:t>
+      </w:r>
+      <w:r>
+        <w:rPr>
+          <w:rFonts w:ascii="Times New Roman" w:hAnsi="Times New Roman" w:cs="Times New Roman"/>
+          <w:sz w:val="24"/>
+          <w:szCs w:val="24"/>
+        </w:rPr>
+        <w:t xml:space="preserve"> ami itt egy becsült adat százalékos arányban mérve. A második adat a program memóriahasználatát mutatja megabájtokban. A második sorban az első adat GPU néven megmutatja, hogy mekkora a program erőforrásigénye a videókártyát tekintve. Az utolsó adat pedig megmutatja, hogy mennyi képkockát képes a program feldolgozni és a képernyőn a felhasználónak megmutatni másodpercenként (angol nevén </w:t>
+      </w:r>
+      <w:proofErr w:type="spellStart"/>
+      <w:r>
+        <w:rPr>
+          <w:rFonts w:ascii="Times New Roman" w:hAnsi="Times New Roman" w:cs="Times New Roman"/>
+          <w:sz w:val="24"/>
+          <w:szCs w:val="24"/>
+        </w:rPr>
+        <w:t>frames</w:t>
+      </w:r>
+      <w:proofErr w:type="spellEnd"/>
+      <w:r>
+        <w:rPr>
+          <w:rFonts w:ascii="Times New Roman" w:hAnsi="Times New Roman" w:cs="Times New Roman"/>
+          <w:sz w:val="24"/>
+          <w:szCs w:val="24"/>
+        </w:rPr>
+        <w:t xml:space="preserve"> per </w:t>
+      </w:r>
+      <w:proofErr w:type="spellStart"/>
+      <w:r>
+        <w:rPr>
+          <w:rFonts w:ascii="Times New Roman" w:hAnsi="Times New Roman" w:cs="Times New Roman"/>
+          <w:sz w:val="24"/>
+          <w:szCs w:val="24"/>
+        </w:rPr>
+        <w:t>second</w:t>
+      </w:r>
+      <w:proofErr w:type="spellEnd"/>
+      <w:r>
+        <w:rPr>
+          <w:rFonts w:ascii="Times New Roman" w:hAnsi="Times New Roman" w:cs="Times New Roman"/>
+          <w:sz w:val="24"/>
+          <w:szCs w:val="24"/>
+        </w:rPr>
+        <w:t>). Ez utóbbi adatot sok helyen használják videójátékoknál is. 60 FPS-nél a program simának és folyékonynak tűnik, míg mindez 20 FPS szakadozna.</w:t>
+      </w:r>
+    </w:p>
+    <w:p>
+      <w:pPr>
+        <w:keepNext/>
+        <w:spacing w:before="360" w:line="360" w:lineRule="auto"/>
+        <w:jc w:val="center"/>
+      </w:pPr>
+      <w:r>
+        <w:rPr>
+          <w:rFonts w:ascii="Times New Roman" w:hAnsi="Times New Roman" w:cs="Times New Roman"/>
+          <w:sz w:val="24"/>
+          <w:szCs w:val="24"/>
+        </w:rPr>
+        <w:drawing>
+          <wp:inline distT="0" distB="0" distL="0" distR="0" wp14:anchorId="678F7F67" wp14:editId="0717770D">
+            <wp:extent cx="3441700" cy="774700"/>
+            <wp:effectExtent l="0" t="0" r="0" b="0"/>
+            <wp:docPr id="125667463" name="Kép 2"/>
+            <wp:cNvGraphicFramePr>
+              <a:graphicFrameLocks xmlns:a="http://schemas.openxmlformats.org/drawingml/2006/main" noChangeAspect="1"/>
+            </wp:cNvGraphicFramePr>
+            <a:graphic xmlns:a="http://schemas.openxmlformats.org/drawingml/2006/main">
+              <a:graphicData uri="http://schemas.openxmlformats.org/drawingml/2006/picture">
+                <pic:pic xmlns:pic="http://schemas.openxmlformats.org/drawingml/2006/picture">
+                  <pic:nvPicPr>
+                    <pic:cNvPr id="125667463" name=""/>
+                    <pic:cNvPicPr/>
+                  </pic:nvPicPr>
+                  <pic:blipFill>
+                    <a:blip r:embed="rId21"/>
+                    <a:stretch>
+                      <a:fillRect/>
+                    </a:stretch>
+                  </pic:blipFill>
+                  <pic:spPr>
+                    <a:xfrm>
+                      <a:off x="0" y="0"/>
+                      <a:ext cx="3441700" cy="774700"/>
+                    </a:xfrm>
+                    <a:prstGeom prst="rect">
+                      <a:avLst/>
+                    </a:prstGeom>
+                  </pic:spPr>
+                </pic:pic>
+              </a:graphicData>
+            </a:graphic>
+          </wp:inline>
+        </w:drawing>
+      </w:r>
+    </w:p>
+    <w:p>
+      <w:pPr>
+        <w:pStyle w:val="Kpalrs"/>
+        <w:jc w:val="center"/>
+        <w:rPr>
+          <w:rFonts w:ascii="Times New Roman" w:hAnsi="Times New Roman" w:cs="Times New Roman"/>
+          <w:sz w:val="24"/>
+          <w:szCs w:val="24"/>
+        </w:rPr>
+        <w:sectPr>
+          <w:pgSz w:w="11906" w:h="16838"/>
+          <w:pgMar w:top="1418" w:right="1418" w:bottom="1418" w:left="1418" w:header="709" w:footer="709" w:gutter="567"/>
+          <w:cols w:space="708"/>
+          <w:titlePg/>
+          <w:docGrid w:linePitch="360"/>
+        </w:sectPr>
+      </w:pPr>
+      <w:r>
+        <w:rPr>
+          <w:rFonts w:ascii="Times New Roman" w:hAnsi="Times New Roman" w:cs="Times New Roman"/>
+          <w:sz w:val="24"/>
+          <w:szCs w:val="24"/>
+        </w:rPr>
+        <w:fldChar w:fldCharType="begin"/>
+      </w:r>
+      <w:r>
+        <w:rPr>
+          <w:rFonts w:ascii="Times New Roman" w:hAnsi="Times New Roman" w:cs="Times New Roman"/>
+          <w:sz w:val="24"/>
+          <w:szCs w:val="24"/>
+        </w:rPr>
+        <w:instrText xml:space="preserve"> SEQ ábra \* ARABIC </w:instrText>
+      </w:r>
+      <w:r>
+        <w:rPr>
+          <w:rFonts w:ascii="Times New Roman" w:hAnsi="Times New Roman" w:cs="Times New Roman"/>
+          <w:sz w:val="24"/>
+          <w:szCs w:val="24"/>
+        </w:rPr>
+        <w:fldChar w:fldCharType="separate"/>
+      </w:r>
+      <w:r>
+        <w:rPr>
+          <w:rFonts w:ascii="Times New Roman" w:hAnsi="Times New Roman" w:cs="Times New Roman"/>
+          <w:noProof/>
+          <w:sz w:val="24"/>
+          <w:szCs w:val="24"/>
+        </w:rPr>
+        <w:t>2</w:t>
+      </w:r>
+      <w:r>
+        <w:rPr>
+          <w:rFonts w:ascii="Times New Roman" w:hAnsi="Times New Roman" w:cs="Times New Roman"/>
+          <w:sz w:val="24"/>
+          <w:szCs w:val="24"/>
+        </w:rPr>
+        <w:fldChar w:fldCharType="end"/>
+      </w:r>
+      <w:r>
+        <w:rPr>
+          <w:rFonts w:ascii="Times New Roman" w:hAnsi="Times New Roman" w:cs="Times New Roman"/>
+          <w:sz w:val="24"/>
+          <w:szCs w:val="24"/>
+        </w:rPr>
+        <w:t>. ábra: mérési adatok</w:t>
+      </w:r>
+    </w:p>
+    <w:p>
+      <w:pPr>
+        <w:pStyle w:val="Cmsor2"/>
+        <w:numPr>
+          <w:ilvl w:val="1"/>
+          <w:numId w:val="7"/>
+        </w:numPr>
+        <w:spacing w:line="360" w:lineRule="auto"/>
+        <w:rPr>
+          <w:rFonts w:ascii="Times New Roman" w:hAnsi="Times New Roman" w:cs="Times New Roman"/>
+          <w:color w:val="auto"/>
+          <w:sz w:val="44"/>
+          <w:szCs w:val="44"/>
+        </w:rPr>
+      </w:pPr>
+      <w:r>
+        <w:rPr>
+          <w:rFonts w:ascii="Times New Roman" w:hAnsi="Times New Roman" w:cs="Times New Roman"/>
+          <w:color w:val="auto"/>
+          <w:sz w:val="44"/>
+          <w:szCs w:val="44"/>
+        </w:rPr>
+        <w:lastRenderedPageBreak/>
+        <w:t>Menü</w:t>
+      </w:r>
+    </w:p>
+    <w:p>
+      <w:pPr>
+        <w:spacing w:line="360" w:lineRule="auto"/>
+        <w:ind w:firstLine="851"/>
+        <w:jc w:val="both"/>
+        <w:rPr>
+          <w:rFonts w:ascii="Times New Roman" w:hAnsi="Times New Roman" w:cs="Times New Roman"/>
+          <w:sz w:val="24"/>
+          <w:szCs w:val="24"/>
+        </w:rPr>
+      </w:pPr>
+      <w:r>
+        <w:rPr>
+          <w:rFonts w:ascii="Times New Roman" w:hAnsi="Times New Roman" w:cs="Times New Roman"/>
+          <w:sz w:val="24"/>
+          <w:szCs w:val="24"/>
+        </w:rPr>
+        <w:t>A program felső sarkában találhatjuk a főbb funkciókat, amelyekkel befolyásolhatjuk a Naprendszer modell működését, beállításait és mérési adatokat is exportálhatunk ennek a segítségével.</w:t>
+      </w:r>
+    </w:p>
+    <w:p>
+      <w:pPr>
+        <w:keepNext/>
+        <w:spacing w:after="0" w:line="360" w:lineRule="auto"/>
+        <w:jc w:val="center"/>
+      </w:pPr>
+      <w:r>
+        <w:rPr>
+          <w:rFonts w:ascii="Times New Roman" w:hAnsi="Times New Roman" w:cs="Times New Roman"/>
+          <w:sz w:val="24"/>
+          <w:szCs w:val="24"/>
+        </w:rPr>
+        <w:drawing>
+          <wp:inline distT="0" distB="0" distL="0" distR="0" wp14:anchorId="6CEA0ED4" wp14:editId="491C59BF">
+            <wp:extent cx="2197100" cy="2603500"/>
+            <wp:effectExtent l="0" t="0" r="0" b="0"/>
+            <wp:docPr id="1115607944" name="Kép 3" descr="A képen szöveg, képernyőkép, Betűtípus, szám látható&#10;&#10;Automatikusan generált leírás"/>
+            <wp:cNvGraphicFramePr>
+              <a:graphicFrameLocks xmlns:a="http://schemas.openxmlformats.org/drawingml/2006/main" noChangeAspect="1"/>
+            </wp:cNvGraphicFramePr>
+            <a:graphic xmlns:a="http://schemas.openxmlformats.org/drawingml/2006/main">
+              <a:graphicData uri="http://schemas.openxmlformats.org/drawingml/2006/picture">
+                <pic:pic xmlns:pic="http://schemas.openxmlformats.org/drawingml/2006/picture">
+                  <pic:nvPicPr>
+                    <pic:cNvPr id="1115607944" name="Kép 3" descr="A képen szöveg, képernyőkép, Betűtípus, szám látható&#10;&#10;Automatikusan generált leírás"/>
+                    <pic:cNvPicPr/>
+                  </pic:nvPicPr>
+                  <pic:blipFill>
+                    <a:blip r:embed="rId22"/>
+                    <a:stretch>
+                      <a:fillRect/>
+                    </a:stretch>
+                  </pic:blipFill>
+                  <pic:spPr>
+                    <a:xfrm>
+                      <a:off x="0" y="0"/>
+                      <a:ext cx="2197100" cy="2603500"/>
+                    </a:xfrm>
+                    <a:prstGeom prst="rect">
+                      <a:avLst/>
+                    </a:prstGeom>
+                  </pic:spPr>
+                </pic:pic>
+              </a:graphicData>
+            </a:graphic>
+          </wp:inline>
+        </w:drawing>
+      </w:r>
+    </w:p>
+    <w:p>
+      <w:pPr>
+        <w:pStyle w:val="Kpalrs"/>
+        <w:spacing w:after="240"/>
+        <w:jc w:val="center"/>
+        <w:rPr>
+          <w:rFonts w:ascii="Times New Roman" w:hAnsi="Times New Roman" w:cs="Times New Roman"/>
+          <w:sz w:val="24"/>
+          <w:szCs w:val="24"/>
+        </w:rPr>
+      </w:pPr>
+      <w:r>
+        <w:rPr>
+          <w:rFonts w:ascii="Times New Roman" w:hAnsi="Times New Roman" w:cs="Times New Roman"/>
+          <w:sz w:val="24"/>
+          <w:szCs w:val="24"/>
+        </w:rPr>
+        <w:fldChar w:fldCharType="begin"/>
+      </w:r>
+      <w:r>
+        <w:rPr>
+          <w:rFonts w:ascii="Times New Roman" w:hAnsi="Times New Roman" w:cs="Times New Roman"/>
+          <w:sz w:val="24"/>
+          <w:szCs w:val="24"/>
+        </w:rPr>
+        <w:instrText xml:space="preserve"> SEQ ábra \* ARABIC </w:instrText>
+      </w:r>
+      <w:r>
+        <w:rPr>
+          <w:rFonts w:ascii="Times New Roman" w:hAnsi="Times New Roman" w:cs="Times New Roman"/>
+          <w:sz w:val="24"/>
+          <w:szCs w:val="24"/>
+        </w:rPr>
+        <w:fldChar w:fldCharType="separate"/>
+      </w:r>
+      <w:r>
+        <w:rPr>
+          <w:rFonts w:ascii="Times New Roman" w:hAnsi="Times New Roman" w:cs="Times New Roman"/>
+          <w:noProof/>
+          <w:sz w:val="24"/>
+          <w:szCs w:val="24"/>
+        </w:rPr>
+        <w:t>3</w:t>
+      </w:r>
+      <w:r>
+        <w:rPr>
+          <w:rFonts w:ascii="Times New Roman" w:hAnsi="Times New Roman" w:cs="Times New Roman"/>
+          <w:sz w:val="24"/>
+          <w:szCs w:val="24"/>
+        </w:rPr>
+        <w:fldChar w:fldCharType="end"/>
+      </w:r>
+      <w:r>
+        <w:rPr>
+          <w:rFonts w:ascii="Times New Roman" w:hAnsi="Times New Roman" w:cs="Times New Roman"/>
+          <w:sz w:val="24"/>
+          <w:szCs w:val="24"/>
+        </w:rPr>
+        <w:t>. ábra: menü lehetőségei</w:t>
+      </w:r>
+    </w:p>
+    <w:p>
+      <w:pPr>
+        <w:spacing w:line="360" w:lineRule="auto"/>
+        <w:ind w:firstLine="851"/>
+        <w:jc w:val="both"/>
+        <w:rPr>
+          <w:rFonts w:ascii="Times New Roman" w:hAnsi="Times New Roman" w:cs="Times New Roman"/>
+          <w:sz w:val="24"/>
+          <w:szCs w:val="24"/>
+        </w:rPr>
+      </w:pPr>
+      <w:r>
+        <w:rPr>
+          <w:rFonts w:ascii="Times New Roman" w:hAnsi="Times New Roman" w:cs="Times New Roman"/>
+          <w:sz w:val="24"/>
+          <w:szCs w:val="24"/>
+        </w:rPr>
+        <w:t xml:space="preserve">Az első opció a „Show </w:t>
+      </w:r>
+      <w:proofErr w:type="spellStart"/>
+      <w:r>
+        <w:rPr>
+          <w:rFonts w:ascii="Times New Roman" w:hAnsi="Times New Roman" w:cs="Times New Roman"/>
+          <w:sz w:val="24"/>
+          <w:szCs w:val="24"/>
+        </w:rPr>
+        <w:t>lines</w:t>
+      </w:r>
+      <w:proofErr w:type="spellEnd"/>
+      <w:r>
+        <w:rPr>
+          <w:rFonts w:ascii="Times New Roman" w:hAnsi="Times New Roman" w:cs="Times New Roman"/>
+          <w:sz w:val="24"/>
+          <w:szCs w:val="24"/>
+        </w:rPr>
+        <w:t xml:space="preserve">” </w:t>
+      </w:r>
+      <w:proofErr w:type="spellStart"/>
+      <w:r>
+        <w:rPr>
+          <w:rFonts w:ascii="Times New Roman" w:hAnsi="Times New Roman" w:cs="Times New Roman"/>
+          <w:sz w:val="24"/>
+          <w:szCs w:val="24"/>
+        </w:rPr>
+        <w:t>checkbox</w:t>
+      </w:r>
+      <w:proofErr w:type="spellEnd"/>
+      <w:r>
+        <w:rPr>
+          <w:rFonts w:ascii="Times New Roman" w:hAnsi="Times New Roman" w:cs="Times New Roman"/>
+          <w:sz w:val="24"/>
+          <w:szCs w:val="24"/>
+        </w:rPr>
+        <w:t>. Ezáltal a felhasználó kikapcsolhatja, vagy újra megadhatja a programnak a bolygók pályáinak mozgási útját. Ezt azért tartottam a fejlesztés során fontosnak, hogy ne zavarja a felhasználót, ha épp a bolygó felszínét kívánja megtekinteni és a vonalak csak elvonnák a figyelmét.</w:t>
+      </w:r>
+    </w:p>
+    <w:p>
+      <w:pPr>
+        <w:spacing w:line="360" w:lineRule="auto"/>
+        <w:ind w:firstLine="851"/>
+        <w:jc w:val="both"/>
+        <w:rPr>
+          <w:rFonts w:ascii="Times New Roman" w:hAnsi="Times New Roman" w:cs="Times New Roman"/>
+          <w:sz w:val="24"/>
+          <w:szCs w:val="24"/>
+        </w:rPr>
+      </w:pPr>
+      <w:r>
+        <w:rPr>
+          <w:rFonts w:ascii="Times New Roman" w:hAnsi="Times New Roman" w:cs="Times New Roman"/>
+          <w:sz w:val="24"/>
+          <w:szCs w:val="24"/>
+        </w:rPr>
+        <w:t xml:space="preserve">A következőkben három gomb lesz bemutatva, ebből az első az „Export </w:t>
+      </w:r>
+      <w:proofErr w:type="spellStart"/>
+      <w:r>
+        <w:rPr>
+          <w:rFonts w:ascii="Times New Roman" w:hAnsi="Times New Roman" w:cs="Times New Roman"/>
+          <w:sz w:val="24"/>
+          <w:szCs w:val="24"/>
+        </w:rPr>
+        <w:t>Metrics</w:t>
+      </w:r>
+      <w:proofErr w:type="spellEnd"/>
+      <w:r>
+        <w:rPr>
+          <w:rFonts w:ascii="Times New Roman" w:hAnsi="Times New Roman" w:cs="Times New Roman"/>
+          <w:sz w:val="24"/>
+          <w:szCs w:val="24"/>
+        </w:rPr>
+        <w:t>” gomb. Ennek a gombnak a segítségével – ahogy az már említve is volt – az eddig eltelt másodpercek adatait lehet mérni és ezáltal grafikonokat, kimutatásokat lehet elkészíteni. A fájlt a felhasználó CSV formátumban kapja meg, amelyet jegyzettömb vagy Excel használatával könnyedén meg is nyithat.</w:t>
+      </w:r>
+      <w:r>
+        <w:rPr>
+          <w:rFonts w:ascii="Times New Roman" w:hAnsi="Times New Roman" w:cs="Times New Roman"/>
+          <w:sz w:val="24"/>
+          <w:szCs w:val="24"/>
+        </w:rPr>
+        <w:t xml:space="preserve"> A fájl megtekintésével az alábbi sorokkal találkozhatunk.</w:t>
+      </w:r>
+    </w:p>
+    <w:p>
+      <w:pPr>
+        <w:keepNext/>
+        <w:spacing w:after="0" w:line="360" w:lineRule="auto"/>
+        <w:jc w:val="center"/>
+      </w:pPr>
+      <w:r>
+        <w:rPr>
+          <w:rFonts w:ascii="Times New Roman" w:hAnsi="Times New Roman" w:cs="Times New Roman"/>
+          <w:sz w:val="24"/>
+          <w:szCs w:val="24"/>
+        </w:rPr>
+        <w:drawing>
+          <wp:inline distT="0" distB="0" distL="0" distR="0" wp14:anchorId="42EF7319" wp14:editId="341DDEF5">
+            <wp:extent cx="3886200" cy="1181100"/>
+            <wp:effectExtent l="0" t="0" r="0" b="0"/>
+            <wp:docPr id="916549813" name="Kép 4" descr="A képen szöveg, Betűtípus, képernyőkép látható&#10;&#10;Automatikusan generált leírás"/>
+            <wp:cNvGraphicFramePr>
+              <a:graphicFrameLocks xmlns:a="http://schemas.openxmlformats.org/drawingml/2006/main" noChangeAspect="1"/>
+            </wp:cNvGraphicFramePr>
+            <a:graphic xmlns:a="http://schemas.openxmlformats.org/drawingml/2006/main">
+              <a:graphicData uri="http://schemas.openxmlformats.org/drawingml/2006/picture">
+                <pic:pic xmlns:pic="http://schemas.openxmlformats.org/drawingml/2006/picture">
+                  <pic:nvPicPr>
+                    <pic:cNvPr id="916549813" name="Kép 4" descr="A képen szöveg, Betűtípus, képernyőkép látható&#10;&#10;Automatikusan generált leírás"/>
+                    <pic:cNvPicPr/>
+                  </pic:nvPicPr>
+                  <pic:blipFill>
+                    <a:blip r:embed="rId23"/>
+                    <a:stretch>
+                      <a:fillRect/>
+                    </a:stretch>
+                  </pic:blipFill>
+                  <pic:spPr>
+                    <a:xfrm>
+                      <a:off x="0" y="0"/>
+                      <a:ext cx="3886200" cy="1181100"/>
+                    </a:xfrm>
+                    <a:prstGeom prst="rect">
+                      <a:avLst/>
+                    </a:prstGeom>
+                  </pic:spPr>
+                </pic:pic>
+              </a:graphicData>
+            </a:graphic>
+          </wp:inline>
+        </w:drawing>
+      </w:r>
+    </w:p>
+    <w:p>
+      <w:pPr>
+        <w:pStyle w:val="Kpalrs"/>
+        <w:jc w:val="center"/>
+        <w:rPr>
+          <w:rFonts w:ascii="Times New Roman" w:hAnsi="Times New Roman" w:cs="Times New Roman"/>
+          <w:sz w:val="24"/>
+          <w:szCs w:val="24"/>
+        </w:rPr>
+      </w:pPr>
+      <w:r>
+        <w:rPr>
+          <w:rFonts w:ascii="Times New Roman" w:hAnsi="Times New Roman" w:cs="Times New Roman"/>
+          <w:sz w:val="24"/>
+          <w:szCs w:val="24"/>
+        </w:rPr>
+        <w:fldChar w:fldCharType="begin"/>
+      </w:r>
+      <w:r>
+        <w:rPr>
+          <w:rFonts w:ascii="Times New Roman" w:hAnsi="Times New Roman" w:cs="Times New Roman"/>
+          <w:sz w:val="24"/>
+          <w:szCs w:val="24"/>
+        </w:rPr>
+        <w:instrText xml:space="preserve"> SEQ ábra \* ARABIC </w:instrText>
+      </w:r>
+      <w:r>
+        <w:rPr>
+          <w:rFonts w:ascii="Times New Roman" w:hAnsi="Times New Roman" w:cs="Times New Roman"/>
+          <w:sz w:val="24"/>
+          <w:szCs w:val="24"/>
+        </w:rPr>
+        <w:fldChar w:fldCharType="separate"/>
+      </w:r>
+      <w:r>
+        <w:rPr>
+          <w:rFonts w:ascii="Times New Roman" w:hAnsi="Times New Roman" w:cs="Times New Roman"/>
+          <w:noProof/>
+          <w:sz w:val="24"/>
+          <w:szCs w:val="24"/>
+        </w:rPr>
+        <w:t>4</w:t>
+      </w:r>
+      <w:r>
+        <w:rPr>
+          <w:rFonts w:ascii="Times New Roman" w:hAnsi="Times New Roman" w:cs="Times New Roman"/>
+          <w:sz w:val="24"/>
+          <w:szCs w:val="24"/>
+        </w:rPr>
+        <w:fldChar w:fldCharType="end"/>
+      </w:r>
+      <w:r>
+        <w:rPr>
+          <w:rFonts w:ascii="Times New Roman" w:hAnsi="Times New Roman" w:cs="Times New Roman"/>
+          <w:sz w:val="24"/>
+          <w:szCs w:val="24"/>
+        </w:rPr>
+        <w:t>. ábra: generált CSV fájl tartalma</w:t>
+      </w:r>
+    </w:p>
+    <w:p>
+      <w:pPr>
+        <w:spacing w:line="360" w:lineRule="auto"/>
+        <w:ind w:firstLine="851"/>
+        <w:jc w:val="both"/>
+        <w:rPr>
+          <w:rFonts w:ascii="Times New Roman" w:hAnsi="Times New Roman" w:cs="Times New Roman"/>
+          <w:sz w:val="24"/>
+          <w:szCs w:val="24"/>
+        </w:rPr>
+      </w:pPr>
+      <w:r>
+        <w:rPr>
+          <w:rFonts w:ascii="Times New Roman" w:hAnsi="Times New Roman" w:cs="Times New Roman"/>
+          <w:sz w:val="24"/>
+          <w:szCs w:val="24"/>
+        </w:rPr>
+        <w:lastRenderedPageBreak/>
+        <w:t>A fájl első sorában a fejlécet találhatjuk. A „</w:t>
+      </w:r>
+      <w:proofErr w:type="spellStart"/>
+      <w:r>
+        <w:rPr>
+          <w:rFonts w:ascii="Times New Roman" w:hAnsi="Times New Roman" w:cs="Times New Roman"/>
+          <w:sz w:val="24"/>
+          <w:szCs w:val="24"/>
+        </w:rPr>
+        <w:t>timestamp</w:t>
+      </w:r>
+      <w:proofErr w:type="spellEnd"/>
+      <w:r>
+        <w:rPr>
+          <w:rFonts w:ascii="Times New Roman" w:hAnsi="Times New Roman" w:cs="Times New Roman"/>
+          <w:sz w:val="24"/>
+          <w:szCs w:val="24"/>
+        </w:rPr>
+        <w:t>” a mérés kezdetétől eltelt másodperceket mutatja, CPU a százalékos arányt, a memória MB-ot használ mutatóként. A negyedik oszlopban a képkockák száma találhatóak másodpercenként eltelve, míg az ötödik oszlopban a GPU használatot láthatjuk szintén százalékos arányban.</w:t>
+      </w:r>
+    </w:p>
+    <w:p>
+      <w:pPr>
         <w:spacing w:line="360" w:lineRule="auto"/>
         <w:ind w:firstLine="851"/>
         <w:jc w:val="both"/>
@@ -7748,7 +8753,7 @@
                     <pic:cNvPicPr/>
                   </pic:nvPicPr>
                   <pic:blipFill>
-                    <a:blip r:embed="rId20"/>
+                    <a:blip r:embed="rId24"/>
                     <a:stretch>
                       <a:fillRect/>
                     </a:stretch>
@@ -7819,7 +8824,7 @@
           <w:sz w:val="24"/>
           <w:szCs w:val="24"/>
         </w:rPr>
-        <w:t>1</w:t>
+        <w:t>5</w:t>
       </w:r>
       <w:r>
         <w:rPr>
@@ -8073,7 +9078,7 @@
                     <pic:cNvPicPr/>
                   </pic:nvPicPr>
                   <pic:blipFill>
-                    <a:blip r:embed="rId21"/>
+                    <a:blip r:embed="rId25"/>
                     <a:stretch>
                       <a:fillRect/>
                     </a:stretch>
@@ -8144,7 +9149,7 @@
           <w:sz w:val="24"/>
           <w:szCs w:val="24"/>
         </w:rPr>
-        <w:t>2</w:t>
+        <w:t>6</w:t>
       </w:r>
       <w:r>
         <w:rPr>
@@ -8370,7 +9375,7 @@
                     <pic:cNvPicPr/>
                   </pic:nvPicPr>
                   <pic:blipFill>
-                    <a:blip r:embed="rId22"/>
+                    <a:blip r:embed="rId26"/>
                     <a:stretch>
                       <a:fillRect/>
                     </a:stretch>
@@ -8447,7 +9452,7 @@
           <w:sz w:val="24"/>
           <w:szCs w:val="24"/>
         </w:rPr>
-        <w:t>3</w:t>
+        <w:t>7</w:t>
       </w:r>
       <w:r>
         <w:rPr>
@@ -8649,7 +9654,7 @@
         </w:rPr>
         <w:t xml:space="preserve">Az API viszont egy francia oldalról lett lekérve, ez egy publikusan és reális adatokkal elérhető végpont, amelyet bárki használhat céltól függetlenül. </w:t>
       </w:r>
-      <w:hyperlink r:id="rId23" w:history="1">
+      <w:hyperlink r:id="rId27" w:history="1">
         <w:r>
           <w:rPr>
             <w:rStyle w:val="Hiperhivatkozs"/>
@@ -9181,7 +10186,7 @@
                     <pic:cNvPicPr/>
                   </pic:nvPicPr>
                   <pic:blipFill rotWithShape="1">
-                    <a:blip r:embed="rId24">
+                    <a:blip r:embed="rId28">
                       <a:extLst>
                         <a:ext uri="{28A0092B-C50C-407E-A947-70E740481C1C}">
                           <a14:useLocalDpi xmlns:a14="http://schemas.microsoft.com/office/drawing/2010/main" val="0"/>
@@ -9257,7 +10262,7 @@
           <w:sz w:val="24"/>
           <w:szCs w:val="24"/>
         </w:rPr>
-        <w:t>4</w:t>
+        <w:t>8</w:t>
       </w:r>
       <w:r>
         <w:rPr>
@@ -9576,7 +10581,7 @@
                     <pic:cNvPicPr/>
                   </pic:nvPicPr>
                   <pic:blipFill rotWithShape="1">
-                    <a:blip r:embed="rId25">
+                    <a:blip r:embed="rId29">
                       <a:extLst>
                         <a:ext uri="{28A0092B-C50C-407E-A947-70E740481C1C}">
                           <a14:useLocalDpi xmlns:a14="http://schemas.microsoft.com/office/drawing/2010/main" val="0"/>
@@ -9652,7 +10657,7 @@
           <w:sz w:val="24"/>
           <w:szCs w:val="24"/>
         </w:rPr>
-        <w:t>5</w:t>
+        <w:t>9</w:t>
       </w:r>
       <w:r>
         <w:rPr>
@@ -9920,7 +10925,7 @@
                     <pic:cNvPicPr/>
                   </pic:nvPicPr>
                   <pic:blipFill rotWithShape="1">
-                    <a:blip r:embed="rId26">
+                    <a:blip r:embed="rId30">
                       <a:extLst>
                         <a:ext uri="{28A0092B-C50C-407E-A947-70E740481C1C}">
                           <a14:useLocalDpi xmlns:a14="http://schemas.microsoft.com/office/drawing/2010/main" val="0"/>
@@ -9997,7 +11002,7 @@
           <w:sz w:val="24"/>
           <w:szCs w:val="24"/>
         </w:rPr>
-        <w:t>6</w:t>
+        <w:t>10</w:t>
       </w:r>
       <w:r>
         <w:rPr>
@@ -10204,7 +11209,7 @@
                     <pic:cNvPicPr/>
                   </pic:nvPicPr>
                   <pic:blipFill rotWithShape="1">
-                    <a:blip r:embed="rId27">
+                    <a:blip r:embed="rId31">
                       <a:extLst>
                         <a:ext uri="{28A0092B-C50C-407E-A947-70E740481C1C}">
                           <a14:useLocalDpi xmlns:a14="http://schemas.microsoft.com/office/drawing/2010/main" val="0"/>
@@ -10280,7 +11285,7 @@
           <w:sz w:val="24"/>
           <w:szCs w:val="24"/>
         </w:rPr>
-        <w:t>7</w:t>
+        <w:t>11</w:t>
       </w:r>
       <w:r>
         <w:rPr>
@@ -10509,7 +11514,7 @@
         </w:rPr>
         <w:t xml:space="preserve"> </w:t>
       </w:r>
-      <w:hyperlink r:id="rId28" w:history="1">
+      <w:hyperlink r:id="rId32" w:history="1">
         <w:r>
           <w:rPr>
             <w:rStyle w:val="Hiperhivatkozs"/>
@@ -10737,7 +11742,7 @@
         </w:rPr>
         <w:t xml:space="preserve">. </w:t>
       </w:r>
-      <w:hyperlink r:id="rId29" w:history="1">
+      <w:hyperlink r:id="rId33" w:history="1">
         <w:r>
           <w:rPr>
             <w:rStyle w:val="Hiperhivatkozs"/>
@@ -10811,7 +11816,7 @@
         </w:rPr>
         <w:t xml:space="preserve">[3] 3D Visualization in Furniture Ecommerce. </w:t>
       </w:r>
-      <w:hyperlink r:id="rId30" w:history="1">
+      <w:hyperlink r:id="rId34" w:history="1">
         <w:r>
           <w:rPr>
             <w:rStyle w:val="Hiperhivatkozs"/>
@@ -11092,7 +12097,7 @@
         </w:rPr>
         <w:t xml:space="preserve">. </w:t>
       </w:r>
-      <w:hyperlink r:id="rId31" w:history="1">
+      <w:hyperlink r:id="rId35" w:history="1">
         <w:r>
           <w:rPr>
             <w:rStyle w:val="Hiperhivatkozs"/>
@@ -11202,7 +12207,7 @@
         </w:rPr>
         <w:t xml:space="preserve">. </w:t>
       </w:r>
-      <w:hyperlink r:id="rId32" w:history="1">
+      <w:hyperlink r:id="rId36" w:history="1">
         <w:r>
           <w:rPr>
             <w:rStyle w:val="Hiperhivatkozs"/>
@@ -11296,7 +12301,7 @@
         </w:rPr>
         <w:t xml:space="preserve">. </w:t>
       </w:r>
-      <w:hyperlink r:id="rId33" w:history="1">
+      <w:hyperlink r:id="rId37" w:history="1">
         <w:r>
           <w:rPr>
             <w:rStyle w:val="Hiperhivatkozs"/>
@@ -11344,7 +12349,7 @@
         </w:rPr>
         <w:t xml:space="preserve">[7] Combine CSV. </w:t>
       </w:r>
-      <w:hyperlink r:id="rId34" w:history="1">
+      <w:hyperlink r:id="rId38" w:history="1">
         <w:r>
           <w:rPr>
             <w:rStyle w:val="Hiperhivatkozs"/>
@@ -11392,7 +12397,7 @@
         </w:rPr>
         <w:t xml:space="preserve">[8] Flourish. </w:t>
       </w:r>
-      <w:hyperlink r:id="rId35" w:history="1">
+      <w:hyperlink r:id="rId39" w:history="1">
         <w:r>
           <w:rPr>
             <w:rStyle w:val="Hiperhivatkozs"/>
@@ -16099,6 +17104,12 @@
 </file>
 
 <file path=customXml/item1.xml><?xml version="1.0" encoding="utf-8"?>
+<p:properties xmlns:p="http://schemas.microsoft.com/office/2006/metadata/properties" xmlns:xsi="http://www.w3.org/2001/XMLSchema-instance" xmlns:pc="http://schemas.microsoft.com/office/infopath/2007/PartnerControls">
+  <documentManagement/>
+</p:properties>
+</file>
+
+<file path=customXml/item2.xml><?xml version="1.0" encoding="utf-8"?>
 <ct:contentTypeSchema xmlns:ct="http://schemas.microsoft.com/office/2006/metadata/contentType" xmlns:ma="http://schemas.microsoft.com/office/2006/metadata/properties/metaAttributes" ct:_="" ma:_="" ma:contentTypeName="Dokumentum" ma:contentTypeID="0x010100165574340F397947BA244F0E15ED9162" ma:contentTypeVersion="5" ma:contentTypeDescription="Új dokumentum létrehozása." ma:contentTypeScope="" ma:versionID="9dcb469361139a832eec33a6c2707f24">
   <xsd:schema xmlns:xsd="http://www.w3.org/2001/XMLSchema" xmlns:xs="http://www.w3.org/2001/XMLSchema" xmlns:p="http://schemas.microsoft.com/office/2006/metadata/properties" xmlns:ns3="f57c4e5e-6d95-4329-9b99-4bd13040abaa" targetNamespace="http://schemas.microsoft.com/office/2006/metadata/properties" ma:root="true" ma:fieldsID="c3027de9d870b0759e44c522e4a75c5d" ns3:_="">
     <xsd:import namespace="f57c4e5e-6d95-4329-9b99-4bd13040abaa"/>
@@ -16248,13 +17259,11 @@
 </ct:contentTypeSchema>
 </file>
 
-<file path=customXml/item2.xml><?xml version="1.0" encoding="utf-8"?>
-<p:properties xmlns:p="http://schemas.microsoft.com/office/2006/metadata/properties" xmlns:xsi="http://www.w3.org/2001/XMLSchema-instance" xmlns:pc="http://schemas.microsoft.com/office/infopath/2007/PartnerControls">
-  <documentManagement/>
-</p:properties>
+<file path=customXml/item3.xml><?xml version="1.0" encoding="utf-8"?>
+<b:Sources xmlns:b="http://schemas.openxmlformats.org/officeDocument/2006/bibliography" xmlns="http://schemas.openxmlformats.org/officeDocument/2006/bibliography" SelectedStyle="\APASixthEditionOfficeOnline.xsl" StyleName="APA" Version="6"/>
 </file>
 
-<file path=customXml/item3.xml><?xml version="1.0" encoding="utf-8"?>
+<file path=customXml/item4.xml><?xml version="1.0" encoding="utf-8"?>
 <?mso-contentType ?>
 <FormTemplates xmlns="http://schemas.microsoft.com/sharepoint/v3/contenttype/forms">
   <Display>DocumentLibraryForm</Display>
@@ -16263,11 +17272,16 @@
 </FormTemplates>
 </file>
 
-<file path=customXml/item4.xml><?xml version="1.0" encoding="utf-8"?>
-<b:Sources xmlns:b="http://schemas.openxmlformats.org/officeDocument/2006/bibliography" xmlns="http://schemas.openxmlformats.org/officeDocument/2006/bibliography" SelectedStyle="\APASixthEditionOfficeOnline.xsl" StyleName="APA" Version="6"/>
+<file path=customXml/itemProps1.xml><?xml version="1.0" encoding="utf-8"?>
+<ds:datastoreItem xmlns:ds="http://schemas.openxmlformats.org/officeDocument/2006/customXml" ds:itemID="{7C82884F-CC40-49CA-8068-22D68015E27F}">
+  <ds:schemaRefs>
+    <ds:schemaRef ds:uri="http://schemas.microsoft.com/office/2006/metadata/properties"/>
+    <ds:schemaRef ds:uri="http://schemas.microsoft.com/office/infopath/2007/PartnerControls"/>
+  </ds:schemaRefs>
+</ds:datastoreItem>
 </file>
 
-<file path=customXml/itemProps1.xml><?xml version="1.0" encoding="utf-8"?>
+<file path=customXml/itemProps2.xml><?xml version="1.0" encoding="utf-8"?>
 <ds:datastoreItem xmlns:ds="http://schemas.openxmlformats.org/officeDocument/2006/customXml" ds:itemID="{8BEAE72D-AE8F-4FE4-B217-0E90B898FB17}">
   <ds:schemaRefs>
     <ds:schemaRef ds:uri="http://schemas.microsoft.com/office/2006/metadata/contentType"/>
@@ -16285,27 +17299,18 @@
 </ds:datastoreItem>
 </file>
 
-<file path=customXml/itemProps2.xml><?xml version="1.0" encoding="utf-8"?>
-<ds:datastoreItem xmlns:ds="http://schemas.openxmlformats.org/officeDocument/2006/customXml" ds:itemID="{7C82884F-CC40-49CA-8068-22D68015E27F}">
+<file path=customXml/itemProps3.xml><?xml version="1.0" encoding="utf-8"?>
+<ds:datastoreItem xmlns:ds="http://schemas.openxmlformats.org/officeDocument/2006/customXml" ds:itemID="{CBE935B8-9450-4A7E-AE54-A5995E9D5D4B}">
   <ds:schemaRefs>
-    <ds:schemaRef ds:uri="http://schemas.microsoft.com/office/2006/metadata/properties"/>
-    <ds:schemaRef ds:uri="http://schemas.microsoft.com/office/infopath/2007/PartnerControls"/>
+    <ds:schemaRef ds:uri="http://schemas.openxmlformats.org/officeDocument/2006/bibliography"/>
   </ds:schemaRefs>
 </ds:datastoreItem>
 </file>
 
-<file path=customXml/itemProps3.xml><?xml version="1.0" encoding="utf-8"?>
+<file path=customXml/itemProps4.xml><?xml version="1.0" encoding="utf-8"?>
 <ds:datastoreItem xmlns:ds="http://schemas.openxmlformats.org/officeDocument/2006/customXml" ds:itemID="{5E337DA0-765B-4851-96F7-E2DCF046C989}">
   <ds:schemaRefs>
     <ds:schemaRef ds:uri="http://schemas.microsoft.com/sharepoint/v3/contenttype/forms"/>
   </ds:schemaRefs>
 </ds:datastoreItem>
-</file>
-
-<file path=customXml/itemProps4.xml><?xml version="1.0" encoding="utf-8"?>
-<ds:datastoreItem xmlns:ds="http://schemas.openxmlformats.org/officeDocument/2006/customXml" ds:itemID="{CBE935B8-9450-4A7E-AE54-A5995E9D5D4B}">
-  <ds:schemaRefs>
-    <ds:schemaRef ds:uri="http://schemas.openxmlformats.org/officeDocument/2006/bibliography"/>
-  </ds:schemaRefs>
-</ds:datastoreItem>
 </file>
</xml_diff>

<commit_message>
modify docs and app.component.ts
</commit_message>
<xml_diff>
--- a/temp/zarodolgozat.docx
+++ b/temp/zarodolgozat.docx
@@ -1,6 +1,6 @@
 
 <file path=word/document.xml><?xml version="1.0" encoding="utf-8"?>
-<w:document xmlns:wpc="http://schemas.microsoft.com/office/word/2010/wordprocessingCanvas" xmlns:cx="http://schemas.microsoft.com/office/drawing/2014/chartex" xmlns:cx1="http://schemas.microsoft.com/office/drawing/2015/9/8/chartex" xmlns:cx2="http://schemas.microsoft.com/office/drawing/2015/10/21/chartex" xmlns:cx3="http://schemas.microsoft.com/office/drawing/2016/5/9/chartex" xmlns:cx4="http://schemas.microsoft.com/office/drawing/2016/5/10/chartex" xmlns:cx5="http://schemas.microsoft.com/office/drawing/2016/5/11/chartex" xmlns:cx6="http://schemas.microsoft.com/office/drawing/2016/5/12/chartex" xmlns:cx7="http://schemas.microsoft.com/office/drawing/2016/5/13/chartex" xmlns:cx8="http://schemas.microsoft.com/office/drawing/2016/5/14/chartex" xmlns:mc="http://schemas.openxmlformats.org/markup-compatibility/2006" xmlns:aink="http://schemas.microsoft.com/office/drawing/2016/ink" xmlns:am3d="http://schemas.microsoft.com/office/drawing/2017/model3d" xmlns:o="urn:schemas-microsoft-com:office:office" xmlns:oel="http://schemas.microsoft.com/office/2019/extlst" xmlns:r="http://schemas.openxmlformats.org/officeDocument/2006/relationships" xmlns:m="http://schemas.openxmlformats.org/officeDocument/2006/math" xmlns:v="urn:schemas-microsoft-com:vml" xmlns:wp14="http://schemas.microsoft.com/office/word/2010/wordprocessingDrawing" xmlns:wp="http://schemas.openxmlformats.org/drawingml/2006/wordprocessingDrawing" xmlns:w10="urn:schemas-microsoft-com:office:word" xmlns:w="http://schemas.openxmlformats.org/wordprocessingml/2006/main" xmlns:w14="http://schemas.microsoft.com/office/word/2010/wordml" xmlns:w15="http://schemas.microsoft.com/office/word/2012/wordml" xmlns:w16cex="http://schemas.microsoft.com/office/word/2018/wordml/cex" xmlns:w16cid="http://schemas.microsoft.com/office/word/2016/wordml/cid" xmlns:w16="http://schemas.microsoft.com/office/word/2018/wordml" xmlns:w16du="http://schemas.microsoft.com/office/word/2023/wordml/word16du" xmlns:w16sdtdh="http://schemas.microsoft.com/office/word/2020/wordml/sdtdatahash" xmlns:w16sdtfl="http://schemas.microsoft.com/office/word/2024/wordml/sdtformatlock" xmlns:w16se="http://schemas.microsoft.com/office/word/2015/wordml/symex" xmlns:wpg="http://schemas.microsoft.com/office/word/2010/wordprocessingGroup" xmlns:wpi="http://schemas.microsoft.com/office/word/2010/wordprocessingInk" xmlns:wne="http://schemas.microsoft.com/office/word/2006/wordml" xmlns:wps="http://schemas.microsoft.com/office/word/2010/wordprocessingShape" mc:Ignorable="w14 w15 w16se w16cid w16 w16cex w16sdtdh w16sdtfl w16du wp14">
+<w:document xmlns:wpc="http://schemas.microsoft.com/office/word/2010/wordprocessingCanvas" xmlns:cx="http://schemas.microsoft.com/office/drawing/2014/chartex" xmlns:cx1="http://schemas.microsoft.com/office/drawing/2015/9/8/chartex" xmlns:cx2="http://schemas.microsoft.com/office/drawing/2015/10/21/chartex" xmlns:cx3="http://schemas.microsoft.com/office/drawing/2016/5/9/chartex" xmlns:cx4="http://schemas.microsoft.com/office/drawing/2016/5/10/chartex" xmlns:cx5="http://schemas.microsoft.com/office/drawing/2016/5/11/chartex" xmlns:cx6="http://schemas.microsoft.com/office/drawing/2016/5/12/chartex" xmlns:cx7="http://schemas.microsoft.com/office/drawing/2016/5/13/chartex" xmlns:cx8="http://schemas.microsoft.com/office/drawing/2016/5/14/chartex" xmlns:mc="http://schemas.openxmlformats.org/markup-compatibility/2006" xmlns:aink="http://schemas.microsoft.com/office/drawing/2016/ink" xmlns:am3d="http://schemas.microsoft.com/office/drawing/2017/model3d" xmlns:o="urn:schemas-microsoft-com:office:office" xmlns:oel="http://schemas.microsoft.com/office/2019/extlst" xmlns:r="http://schemas.openxmlformats.org/officeDocument/2006/relationships" xmlns:m="http://schemas.openxmlformats.org/officeDocument/2006/math" xmlns:v="urn:schemas-microsoft-com:vml" xmlns:wp14="http://schemas.microsoft.com/office/word/2010/wordprocessingDrawing" xmlns:wp="http://schemas.openxmlformats.org/drawingml/2006/wordprocessingDrawing" xmlns:w10="urn:schemas-microsoft-com:office:word" xmlns:w="http://schemas.openxmlformats.org/wordprocessingml/2006/main" xmlns:w14="http://schemas.microsoft.com/office/word/2010/wordml" xmlns:w15="http://schemas.microsoft.com/office/word/2012/wordml" xmlns:w16cex="http://schemas.microsoft.com/office/word/2018/wordml/cex" xmlns:w16cid="http://schemas.microsoft.com/office/word/2016/wordml/cid" xmlns:w16="http://schemas.microsoft.com/office/word/2018/wordml" xmlns:w16sdtdh="http://schemas.microsoft.com/office/word/2020/wordml/sdtdatahash" xmlns:w16se="http://schemas.microsoft.com/office/word/2015/wordml/symex" xmlns:wpg="http://schemas.microsoft.com/office/word/2010/wordprocessingGroup" xmlns:wpi="http://schemas.microsoft.com/office/word/2010/wordprocessingInk" xmlns:wne="http://schemas.microsoft.com/office/word/2006/wordml" xmlns:wps="http://schemas.microsoft.com/office/word/2010/wordprocessingShape" mc:Ignorable="w14 w15 w16se w16cid w16 w16cex w16sdtdh wp14">
   <w:body>
     <w:p>
       <w:pPr>
@@ -331,7 +331,7 @@
       <w:sdtContent>
         <w:p>
           <w:pPr>
-            <w:pStyle w:val="TOCHeading"/>
+            <w:pStyle w:val="Tartalomjegyzkcmsora"/>
             <w:spacing w:before="0" w:line="360" w:lineRule="auto"/>
             <w:rPr>
               <w:rFonts w:ascii="Times New Roman" w:hAnsi="Times New Roman" w:cs="Times New Roman"/>
@@ -352,7 +352,7 @@
         </w:p>
         <w:p>
           <w:pPr>
-            <w:pStyle w:val="TOC1"/>
+            <w:pStyle w:val="TJ1"/>
             <w:rPr>
               <w:rFonts w:eastAsiaTheme="minorEastAsia"/>
               <w:noProof/>
@@ -390,7 +390,7 @@
           <w:hyperlink w:anchor="_Toc196211900" w:history="1">
             <w:r>
               <w:rPr>
-                <w:rStyle w:val="Hyperlink"/>
+                <w:rStyle w:val="Hiperhivatkozs"/>
                 <w:rFonts w:ascii="Times New Roman" w:hAnsi="Times New Roman" w:cs="Times New Roman"/>
                 <w:noProof/>
               </w:rPr>
@@ -410,7 +410,7 @@
             </w:r>
             <w:r>
               <w:rPr>
-                <w:rStyle w:val="Hyperlink"/>
+                <w:rStyle w:val="Hiperhivatkozs"/>
                 <w:rFonts w:ascii="Times New Roman" w:hAnsi="Times New Roman" w:cs="Times New Roman"/>
                 <w:noProof/>
               </w:rPr>
@@ -468,7 +468,7 @@
         </w:p>
         <w:p>
           <w:pPr>
-            <w:pStyle w:val="TOC1"/>
+            <w:pStyle w:val="TJ1"/>
             <w:rPr>
               <w:rFonts w:eastAsiaTheme="minorEastAsia"/>
               <w:noProof/>
@@ -482,7 +482,7 @@
           <w:hyperlink w:anchor="_Toc196211901" w:history="1">
             <w:r>
               <w:rPr>
-                <w:rStyle w:val="Hyperlink"/>
+                <w:rStyle w:val="Hiperhivatkozs"/>
                 <w:rFonts w:ascii="Times New Roman" w:hAnsi="Times New Roman" w:cs="Times New Roman"/>
                 <w:noProof/>
               </w:rPr>
@@ -502,7 +502,7 @@
             </w:r>
             <w:r>
               <w:rPr>
-                <w:rStyle w:val="Hyperlink"/>
+                <w:rStyle w:val="Hiperhivatkozs"/>
                 <w:rFonts w:ascii="Times New Roman" w:hAnsi="Times New Roman" w:cs="Times New Roman"/>
                 <w:noProof/>
               </w:rPr>
@@ -560,7 +560,7 @@
         </w:p>
         <w:p>
           <w:pPr>
-            <w:pStyle w:val="TOC2"/>
+            <w:pStyle w:val="TJ2"/>
             <w:tabs>
               <w:tab w:val="left" w:pos="960"/>
               <w:tab w:val="right" w:leader="dot" w:pos="8493"/>
@@ -578,7 +578,7 @@
           <w:hyperlink w:anchor="_Toc196211902" w:history="1">
             <w:r>
               <w:rPr>
-                <w:rStyle w:val="Hyperlink"/>
+                <w:rStyle w:val="Hiperhivatkozs"/>
                 <w:rFonts w:ascii="Times New Roman" w:hAnsi="Times New Roman" w:cs="Times New Roman"/>
                 <w:noProof/>
               </w:rPr>
@@ -598,7 +598,7 @@
             </w:r>
             <w:r>
               <w:rPr>
-                <w:rStyle w:val="Hyperlink"/>
+                <w:rStyle w:val="Hiperhivatkozs"/>
                 <w:rFonts w:ascii="Times New Roman" w:hAnsi="Times New Roman" w:cs="Times New Roman"/>
                 <w:noProof/>
               </w:rPr>
@@ -656,7 +656,7 @@
         </w:p>
         <w:p>
           <w:pPr>
-            <w:pStyle w:val="TOC2"/>
+            <w:pStyle w:val="TJ2"/>
             <w:tabs>
               <w:tab w:val="left" w:pos="960"/>
               <w:tab w:val="right" w:leader="dot" w:pos="8493"/>
@@ -674,7 +674,7 @@
           <w:hyperlink w:anchor="_Toc196211903" w:history="1">
             <w:r>
               <w:rPr>
-                <w:rStyle w:val="Hyperlink"/>
+                <w:rStyle w:val="Hiperhivatkozs"/>
                 <w:rFonts w:ascii="Times New Roman" w:hAnsi="Times New Roman" w:cs="Times New Roman"/>
                 <w:noProof/>
               </w:rPr>
@@ -694,7 +694,7 @@
             </w:r>
             <w:r>
               <w:rPr>
-                <w:rStyle w:val="Hyperlink"/>
+                <w:rStyle w:val="Hiperhivatkozs"/>
                 <w:rFonts w:ascii="Times New Roman" w:hAnsi="Times New Roman" w:cs="Times New Roman"/>
                 <w:noProof/>
               </w:rPr>
@@ -752,7 +752,7 @@
         </w:p>
         <w:p>
           <w:pPr>
-            <w:pStyle w:val="TOC2"/>
+            <w:pStyle w:val="TJ2"/>
             <w:tabs>
               <w:tab w:val="left" w:pos="960"/>
               <w:tab w:val="right" w:leader="dot" w:pos="8493"/>
@@ -770,7 +770,7 @@
           <w:hyperlink w:anchor="_Toc196211904" w:history="1">
             <w:r>
               <w:rPr>
-                <w:rStyle w:val="Hyperlink"/>
+                <w:rStyle w:val="Hiperhivatkozs"/>
                 <w:rFonts w:ascii="Times New Roman" w:hAnsi="Times New Roman" w:cs="Times New Roman"/>
                 <w:noProof/>
               </w:rPr>
@@ -790,7 +790,7 @@
             </w:r>
             <w:r>
               <w:rPr>
-                <w:rStyle w:val="Hyperlink"/>
+                <w:rStyle w:val="Hiperhivatkozs"/>
                 <w:rFonts w:ascii="Times New Roman" w:hAnsi="Times New Roman" w:cs="Times New Roman"/>
                 <w:noProof/>
               </w:rPr>
@@ -848,7 +848,7 @@
         </w:p>
         <w:p>
           <w:pPr>
-            <w:pStyle w:val="TOC2"/>
+            <w:pStyle w:val="TJ2"/>
             <w:tabs>
               <w:tab w:val="left" w:pos="960"/>
               <w:tab w:val="right" w:leader="dot" w:pos="8493"/>
@@ -866,7 +866,7 @@
           <w:hyperlink w:anchor="_Toc196211905" w:history="1">
             <w:r>
               <w:rPr>
-                <w:rStyle w:val="Hyperlink"/>
+                <w:rStyle w:val="Hiperhivatkozs"/>
                 <w:rFonts w:ascii="Times New Roman" w:hAnsi="Times New Roman" w:cs="Times New Roman"/>
                 <w:noProof/>
               </w:rPr>
@@ -886,7 +886,7 @@
             </w:r>
             <w:r>
               <w:rPr>
-                <w:rStyle w:val="Hyperlink"/>
+                <w:rStyle w:val="Hiperhivatkozs"/>
                 <w:rFonts w:ascii="Times New Roman" w:hAnsi="Times New Roman" w:cs="Times New Roman"/>
                 <w:noProof/>
               </w:rPr>
@@ -944,7 +944,7 @@
         </w:p>
         <w:p>
           <w:pPr>
-            <w:pStyle w:val="TOC2"/>
+            <w:pStyle w:val="TJ2"/>
             <w:tabs>
               <w:tab w:val="left" w:pos="960"/>
               <w:tab w:val="right" w:leader="dot" w:pos="8493"/>
@@ -962,7 +962,7 @@
           <w:hyperlink w:anchor="_Toc196211906" w:history="1">
             <w:r>
               <w:rPr>
-                <w:rStyle w:val="Hyperlink"/>
+                <w:rStyle w:val="Hiperhivatkozs"/>
                 <w:rFonts w:ascii="Times New Roman" w:hAnsi="Times New Roman" w:cs="Times New Roman"/>
                 <w:noProof/>
               </w:rPr>
@@ -982,7 +982,7 @@
             </w:r>
             <w:r>
               <w:rPr>
-                <w:rStyle w:val="Hyperlink"/>
+                <w:rStyle w:val="Hiperhivatkozs"/>
                 <w:rFonts w:ascii="Times New Roman" w:hAnsi="Times New Roman" w:cs="Times New Roman"/>
                 <w:noProof/>
               </w:rPr>
@@ -1040,7 +1040,7 @@
         </w:p>
         <w:p>
           <w:pPr>
-            <w:pStyle w:val="TOC1"/>
+            <w:pStyle w:val="TJ1"/>
             <w:rPr>
               <w:rFonts w:eastAsiaTheme="minorEastAsia"/>
               <w:noProof/>
@@ -1054,7 +1054,7 @@
           <w:hyperlink w:anchor="_Toc196211907" w:history="1">
             <w:r>
               <w:rPr>
-                <w:rStyle w:val="Hyperlink"/>
+                <w:rStyle w:val="Hiperhivatkozs"/>
                 <w:rFonts w:ascii="Times New Roman" w:hAnsi="Times New Roman" w:cs="Times New Roman"/>
                 <w:noProof/>
               </w:rPr>
@@ -1074,7 +1074,7 @@
             </w:r>
             <w:r>
               <w:rPr>
-                <w:rStyle w:val="Hyperlink"/>
+                <w:rStyle w:val="Hiperhivatkozs"/>
                 <w:rFonts w:ascii="Times New Roman" w:hAnsi="Times New Roman" w:cs="Times New Roman"/>
                 <w:noProof/>
               </w:rPr>
@@ -1132,7 +1132,7 @@
         </w:p>
         <w:p>
           <w:pPr>
-            <w:pStyle w:val="TOC2"/>
+            <w:pStyle w:val="TJ2"/>
             <w:tabs>
               <w:tab w:val="left" w:pos="960"/>
               <w:tab w:val="right" w:leader="dot" w:pos="8493"/>
@@ -1150,7 +1150,7 @@
           <w:hyperlink w:anchor="_Toc196211908" w:history="1">
             <w:r>
               <w:rPr>
-                <w:rStyle w:val="Hyperlink"/>
+                <w:rStyle w:val="Hiperhivatkozs"/>
                 <w:rFonts w:ascii="Times New Roman" w:hAnsi="Times New Roman" w:cs="Times New Roman"/>
                 <w:noProof/>
               </w:rPr>
@@ -1170,7 +1170,7 @@
             </w:r>
             <w:r>
               <w:rPr>
-                <w:rStyle w:val="Hyperlink"/>
+                <w:rStyle w:val="Hiperhivatkozs"/>
                 <w:rFonts w:ascii="Times New Roman" w:hAnsi="Times New Roman" w:cs="Times New Roman"/>
                 <w:noProof/>
               </w:rPr>
@@ -1228,7 +1228,7 @@
         </w:p>
         <w:p>
           <w:pPr>
-            <w:pStyle w:val="TOC2"/>
+            <w:pStyle w:val="TJ2"/>
             <w:tabs>
               <w:tab w:val="left" w:pos="960"/>
               <w:tab w:val="right" w:leader="dot" w:pos="8493"/>
@@ -1246,7 +1246,7 @@
           <w:hyperlink w:anchor="_Toc196211909" w:history="1">
             <w:r>
               <w:rPr>
-                <w:rStyle w:val="Hyperlink"/>
+                <w:rStyle w:val="Hiperhivatkozs"/>
                 <w:rFonts w:ascii="Times New Roman" w:hAnsi="Times New Roman" w:cs="Times New Roman"/>
                 <w:noProof/>
               </w:rPr>
@@ -1266,7 +1266,7 @@
             </w:r>
             <w:r>
               <w:rPr>
-                <w:rStyle w:val="Hyperlink"/>
+                <w:rStyle w:val="Hiperhivatkozs"/>
                 <w:rFonts w:ascii="Times New Roman" w:hAnsi="Times New Roman" w:cs="Times New Roman"/>
                 <w:noProof/>
               </w:rPr>
@@ -1324,7 +1324,7 @@
         </w:p>
         <w:p>
           <w:pPr>
-            <w:pStyle w:val="TOC2"/>
+            <w:pStyle w:val="TJ2"/>
             <w:tabs>
               <w:tab w:val="left" w:pos="960"/>
               <w:tab w:val="right" w:leader="dot" w:pos="8493"/>
@@ -1342,7 +1342,7 @@
           <w:hyperlink w:anchor="_Toc196211910" w:history="1">
             <w:r>
               <w:rPr>
-                <w:rStyle w:val="Hyperlink"/>
+                <w:rStyle w:val="Hiperhivatkozs"/>
                 <w:rFonts w:ascii="Times New Roman" w:hAnsi="Times New Roman" w:cs="Times New Roman"/>
                 <w:noProof/>
               </w:rPr>
@@ -1362,7 +1362,7 @@
             </w:r>
             <w:r>
               <w:rPr>
-                <w:rStyle w:val="Hyperlink"/>
+                <w:rStyle w:val="Hiperhivatkozs"/>
                 <w:rFonts w:ascii="Times New Roman" w:hAnsi="Times New Roman" w:cs="Times New Roman"/>
                 <w:noProof/>
               </w:rPr>
@@ -1420,7 +1420,7 @@
         </w:p>
         <w:p>
           <w:pPr>
-            <w:pStyle w:val="TOC2"/>
+            <w:pStyle w:val="TJ2"/>
             <w:tabs>
               <w:tab w:val="left" w:pos="960"/>
               <w:tab w:val="right" w:leader="dot" w:pos="8493"/>
@@ -1438,7 +1438,7 @@
           <w:hyperlink w:anchor="_Toc196211911" w:history="1">
             <w:r>
               <w:rPr>
-                <w:rStyle w:val="Hyperlink"/>
+                <w:rStyle w:val="Hiperhivatkozs"/>
                 <w:rFonts w:ascii="Times New Roman" w:hAnsi="Times New Roman" w:cs="Times New Roman"/>
                 <w:noProof/>
               </w:rPr>
@@ -1458,7 +1458,7 @@
             </w:r>
             <w:r>
               <w:rPr>
-                <w:rStyle w:val="Hyperlink"/>
+                <w:rStyle w:val="Hiperhivatkozs"/>
                 <w:rFonts w:ascii="Times New Roman" w:hAnsi="Times New Roman" w:cs="Times New Roman"/>
                 <w:noProof/>
               </w:rPr>
@@ -1516,7 +1516,7 @@
         </w:p>
         <w:p>
           <w:pPr>
-            <w:pStyle w:val="TOC3"/>
+            <w:pStyle w:val="TJ3"/>
             <w:tabs>
               <w:tab w:val="left" w:pos="1200"/>
               <w:tab w:val="right" w:leader="dot" w:pos="8493"/>
@@ -1534,7 +1534,7 @@
           <w:hyperlink w:anchor="_Toc196211912" w:history="1">
             <w:r>
               <w:rPr>
-                <w:rStyle w:val="Hyperlink"/>
+                <w:rStyle w:val="Hiperhivatkozs"/>
                 <w:rFonts w:ascii="Times New Roman" w:hAnsi="Times New Roman" w:cs="Times New Roman"/>
                 <w:noProof/>
               </w:rPr>
@@ -1554,7 +1554,7 @@
             </w:r>
             <w:r>
               <w:rPr>
-                <w:rStyle w:val="Hyperlink"/>
+                <w:rStyle w:val="Hiperhivatkozs"/>
                 <w:rFonts w:ascii="Times New Roman" w:hAnsi="Times New Roman" w:cs="Times New Roman"/>
                 <w:noProof/>
               </w:rPr>
@@ -1612,7 +1612,7 @@
         </w:p>
         <w:p>
           <w:pPr>
-            <w:pStyle w:val="TOC3"/>
+            <w:pStyle w:val="TJ3"/>
             <w:tabs>
               <w:tab w:val="left" w:pos="1200"/>
               <w:tab w:val="right" w:leader="dot" w:pos="8493"/>
@@ -1630,7 +1630,7 @@
           <w:hyperlink w:anchor="_Toc196211913" w:history="1">
             <w:r>
               <w:rPr>
-                <w:rStyle w:val="Hyperlink"/>
+                <w:rStyle w:val="Hiperhivatkozs"/>
                 <w:rFonts w:ascii="Times New Roman" w:hAnsi="Times New Roman" w:cs="Times New Roman"/>
                 <w:noProof/>
               </w:rPr>
@@ -1650,7 +1650,7 @@
             </w:r>
             <w:r>
               <w:rPr>
-                <w:rStyle w:val="Hyperlink"/>
+                <w:rStyle w:val="Hiperhivatkozs"/>
                 <w:rFonts w:ascii="Times New Roman" w:hAnsi="Times New Roman" w:cs="Times New Roman"/>
                 <w:noProof/>
               </w:rPr>
@@ -1708,7 +1708,7 @@
         </w:p>
         <w:p>
           <w:pPr>
-            <w:pStyle w:val="TOC1"/>
+            <w:pStyle w:val="TJ1"/>
             <w:rPr>
               <w:rFonts w:eastAsiaTheme="minorEastAsia"/>
               <w:noProof/>
@@ -1722,7 +1722,7 @@
           <w:hyperlink w:anchor="_Toc196211914" w:history="1">
             <w:r>
               <w:rPr>
-                <w:rStyle w:val="Hyperlink"/>
+                <w:rStyle w:val="Hiperhivatkozs"/>
                 <w:rFonts w:ascii="Times New Roman" w:hAnsi="Times New Roman" w:cs="Times New Roman"/>
                 <w:noProof/>
               </w:rPr>
@@ -1742,7 +1742,7 @@
             </w:r>
             <w:r>
               <w:rPr>
-                <w:rStyle w:val="Hyperlink"/>
+                <w:rStyle w:val="Hiperhivatkozs"/>
                 <w:rFonts w:ascii="Times New Roman" w:hAnsi="Times New Roman" w:cs="Times New Roman"/>
                 <w:noProof/>
               </w:rPr>
@@ -1800,7 +1800,7 @@
         </w:p>
         <w:p>
           <w:pPr>
-            <w:pStyle w:val="TOC2"/>
+            <w:pStyle w:val="TJ2"/>
             <w:tabs>
               <w:tab w:val="left" w:pos="960"/>
               <w:tab w:val="right" w:leader="dot" w:pos="8493"/>
@@ -1818,7 +1818,7 @@
           <w:hyperlink w:anchor="_Toc196211915" w:history="1">
             <w:r>
               <w:rPr>
-                <w:rStyle w:val="Hyperlink"/>
+                <w:rStyle w:val="Hiperhivatkozs"/>
                 <w:rFonts w:ascii="Times New Roman" w:hAnsi="Times New Roman" w:cs="Times New Roman"/>
                 <w:noProof/>
               </w:rPr>
@@ -1838,7 +1838,7 @@
             </w:r>
             <w:r>
               <w:rPr>
-                <w:rStyle w:val="Hyperlink"/>
+                <w:rStyle w:val="Hiperhivatkozs"/>
                 <w:rFonts w:ascii="Times New Roman" w:hAnsi="Times New Roman" w:cs="Times New Roman"/>
                 <w:noProof/>
               </w:rPr>
@@ -1896,7 +1896,7 @@
         </w:p>
         <w:p>
           <w:pPr>
-            <w:pStyle w:val="TOC3"/>
+            <w:pStyle w:val="TJ3"/>
             <w:tabs>
               <w:tab w:val="left" w:pos="1200"/>
               <w:tab w:val="right" w:leader="dot" w:pos="8493"/>
@@ -1914,7 +1914,7 @@
           <w:hyperlink w:anchor="_Toc196211916" w:history="1">
             <w:r>
               <w:rPr>
-                <w:rStyle w:val="Hyperlink"/>
+                <w:rStyle w:val="Hiperhivatkozs"/>
                 <w:rFonts w:ascii="Times New Roman" w:hAnsi="Times New Roman" w:cs="Times New Roman"/>
                 <w:noProof/>
               </w:rPr>
@@ -1934,7 +1934,7 @@
             </w:r>
             <w:r>
               <w:rPr>
-                <w:rStyle w:val="Hyperlink"/>
+                <w:rStyle w:val="Hiperhivatkozs"/>
                 <w:rFonts w:ascii="Times New Roman" w:hAnsi="Times New Roman" w:cs="Times New Roman"/>
                 <w:noProof/>
               </w:rPr>
@@ -1992,7 +1992,7 @@
         </w:p>
         <w:p>
           <w:pPr>
-            <w:pStyle w:val="TOC3"/>
+            <w:pStyle w:val="TJ3"/>
             <w:tabs>
               <w:tab w:val="left" w:pos="1200"/>
               <w:tab w:val="right" w:leader="dot" w:pos="8493"/>
@@ -2010,7 +2010,7 @@
           <w:hyperlink w:anchor="_Toc196211917" w:history="1">
             <w:r>
               <w:rPr>
-                <w:rStyle w:val="Hyperlink"/>
+                <w:rStyle w:val="Hiperhivatkozs"/>
                 <w:rFonts w:ascii="Times New Roman" w:hAnsi="Times New Roman" w:cs="Times New Roman"/>
                 <w:noProof/>
               </w:rPr>
@@ -2030,7 +2030,7 @@
             </w:r>
             <w:r>
               <w:rPr>
-                <w:rStyle w:val="Hyperlink"/>
+                <w:rStyle w:val="Hiperhivatkozs"/>
                 <w:rFonts w:ascii="Times New Roman" w:hAnsi="Times New Roman" w:cs="Times New Roman"/>
                 <w:noProof/>
               </w:rPr>
@@ -2088,7 +2088,7 @@
         </w:p>
         <w:p>
           <w:pPr>
-            <w:pStyle w:val="TOC3"/>
+            <w:pStyle w:val="TJ3"/>
             <w:tabs>
               <w:tab w:val="left" w:pos="1200"/>
               <w:tab w:val="right" w:leader="dot" w:pos="8493"/>
@@ -2106,7 +2106,7 @@
           <w:hyperlink w:anchor="_Toc196211918" w:history="1">
             <w:r>
               <w:rPr>
-                <w:rStyle w:val="Hyperlink"/>
+                <w:rStyle w:val="Hiperhivatkozs"/>
                 <w:rFonts w:ascii="Times New Roman" w:hAnsi="Times New Roman" w:cs="Times New Roman"/>
                 <w:noProof/>
               </w:rPr>
@@ -2126,7 +2126,7 @@
             </w:r>
             <w:r>
               <w:rPr>
-                <w:rStyle w:val="Hyperlink"/>
+                <w:rStyle w:val="Hiperhivatkozs"/>
                 <w:rFonts w:ascii="Times New Roman" w:hAnsi="Times New Roman" w:cs="Times New Roman"/>
                 <w:noProof/>
               </w:rPr>
@@ -2184,7 +2184,7 @@
         </w:p>
         <w:p>
           <w:pPr>
-            <w:pStyle w:val="TOC3"/>
+            <w:pStyle w:val="TJ3"/>
             <w:tabs>
               <w:tab w:val="left" w:pos="1200"/>
               <w:tab w:val="right" w:leader="dot" w:pos="8493"/>
@@ -2202,7 +2202,7 @@
           <w:hyperlink w:anchor="_Toc196211919" w:history="1">
             <w:r>
               <w:rPr>
-                <w:rStyle w:val="Hyperlink"/>
+                <w:rStyle w:val="Hiperhivatkozs"/>
                 <w:rFonts w:ascii="Times New Roman" w:hAnsi="Times New Roman" w:cs="Times New Roman"/>
                 <w:noProof/>
               </w:rPr>
@@ -2222,7 +2222,7 @@
             </w:r>
             <w:r>
               <w:rPr>
-                <w:rStyle w:val="Hyperlink"/>
+                <w:rStyle w:val="Hiperhivatkozs"/>
                 <w:rFonts w:ascii="Times New Roman" w:hAnsi="Times New Roman" w:cs="Times New Roman"/>
                 <w:noProof/>
               </w:rPr>
@@ -2280,7 +2280,7 @@
         </w:p>
         <w:p>
           <w:pPr>
-            <w:pStyle w:val="TOC2"/>
+            <w:pStyle w:val="TJ2"/>
             <w:tabs>
               <w:tab w:val="left" w:pos="960"/>
               <w:tab w:val="right" w:leader="dot" w:pos="8493"/>
@@ -2298,7 +2298,7 @@
           <w:hyperlink w:anchor="_Toc196211920" w:history="1">
             <w:r>
               <w:rPr>
-                <w:rStyle w:val="Hyperlink"/>
+                <w:rStyle w:val="Hiperhivatkozs"/>
                 <w:rFonts w:ascii="Times New Roman" w:hAnsi="Times New Roman" w:cs="Times New Roman"/>
                 <w:noProof/>
               </w:rPr>
@@ -2318,7 +2318,7 @@
             </w:r>
             <w:r>
               <w:rPr>
-                <w:rStyle w:val="Hyperlink"/>
+                <w:rStyle w:val="Hiperhivatkozs"/>
                 <w:rFonts w:ascii="Times New Roman" w:hAnsi="Times New Roman" w:cs="Times New Roman"/>
                 <w:noProof/>
               </w:rPr>
@@ -2376,7 +2376,7 @@
         </w:p>
         <w:p>
           <w:pPr>
-            <w:pStyle w:val="TOC3"/>
+            <w:pStyle w:val="TJ3"/>
             <w:tabs>
               <w:tab w:val="left" w:pos="1200"/>
               <w:tab w:val="right" w:leader="dot" w:pos="8493"/>
@@ -2394,7 +2394,7 @@
           <w:hyperlink w:anchor="_Toc196211921" w:history="1">
             <w:r>
               <w:rPr>
-                <w:rStyle w:val="Hyperlink"/>
+                <w:rStyle w:val="Hiperhivatkozs"/>
                 <w:rFonts w:ascii="Times New Roman" w:hAnsi="Times New Roman" w:cs="Times New Roman"/>
                 <w:noProof/>
               </w:rPr>
@@ -2414,7 +2414,7 @@
             </w:r>
             <w:r>
               <w:rPr>
-                <w:rStyle w:val="Hyperlink"/>
+                <w:rStyle w:val="Hiperhivatkozs"/>
                 <w:rFonts w:ascii="Times New Roman" w:hAnsi="Times New Roman" w:cs="Times New Roman"/>
                 <w:noProof/>
               </w:rPr>
@@ -2472,7 +2472,7 @@
         </w:p>
         <w:p>
           <w:pPr>
-            <w:pStyle w:val="TOC3"/>
+            <w:pStyle w:val="TJ3"/>
             <w:tabs>
               <w:tab w:val="left" w:pos="1200"/>
               <w:tab w:val="right" w:leader="dot" w:pos="8493"/>
@@ -2490,7 +2490,7 @@
           <w:hyperlink w:anchor="_Toc196211922" w:history="1">
             <w:r>
               <w:rPr>
-                <w:rStyle w:val="Hyperlink"/>
+                <w:rStyle w:val="Hiperhivatkozs"/>
                 <w:rFonts w:ascii="Times New Roman" w:hAnsi="Times New Roman" w:cs="Times New Roman"/>
                 <w:noProof/>
               </w:rPr>
@@ -2510,7 +2510,7 @@
             </w:r>
             <w:r>
               <w:rPr>
-                <w:rStyle w:val="Hyperlink"/>
+                <w:rStyle w:val="Hiperhivatkozs"/>
                 <w:rFonts w:ascii="Times New Roman" w:hAnsi="Times New Roman" w:cs="Times New Roman"/>
                 <w:noProof/>
               </w:rPr>
@@ -2568,7 +2568,7 @@
         </w:p>
         <w:p>
           <w:pPr>
-            <w:pStyle w:val="TOC3"/>
+            <w:pStyle w:val="TJ3"/>
             <w:tabs>
               <w:tab w:val="left" w:pos="1200"/>
               <w:tab w:val="right" w:leader="dot" w:pos="8493"/>
@@ -2586,7 +2586,7 @@
           <w:hyperlink w:anchor="_Toc196211923" w:history="1">
             <w:r>
               <w:rPr>
-                <w:rStyle w:val="Hyperlink"/>
+                <w:rStyle w:val="Hiperhivatkozs"/>
                 <w:rFonts w:ascii="Times New Roman" w:hAnsi="Times New Roman" w:cs="Times New Roman"/>
                 <w:noProof/>
               </w:rPr>
@@ -2606,7 +2606,7 @@
             </w:r>
             <w:r>
               <w:rPr>
-                <w:rStyle w:val="Hyperlink"/>
+                <w:rStyle w:val="Hiperhivatkozs"/>
                 <w:rFonts w:ascii="Times New Roman" w:hAnsi="Times New Roman" w:cs="Times New Roman"/>
                 <w:noProof/>
               </w:rPr>
@@ -2664,7 +2664,7 @@
         </w:p>
         <w:p>
           <w:pPr>
-            <w:pStyle w:val="TOC3"/>
+            <w:pStyle w:val="TJ3"/>
             <w:tabs>
               <w:tab w:val="left" w:pos="1200"/>
               <w:tab w:val="right" w:leader="dot" w:pos="8493"/>
@@ -2682,7 +2682,7 @@
           <w:hyperlink w:anchor="_Toc196211924" w:history="1">
             <w:r>
               <w:rPr>
-                <w:rStyle w:val="Hyperlink"/>
+                <w:rStyle w:val="Hiperhivatkozs"/>
                 <w:rFonts w:ascii="Times New Roman" w:hAnsi="Times New Roman" w:cs="Times New Roman"/>
                 <w:noProof/>
               </w:rPr>
@@ -2702,7 +2702,7 @@
             </w:r>
             <w:r>
               <w:rPr>
-                <w:rStyle w:val="Hyperlink"/>
+                <w:rStyle w:val="Hiperhivatkozs"/>
                 <w:rFonts w:ascii="Times New Roman" w:hAnsi="Times New Roman" w:cs="Times New Roman"/>
                 <w:noProof/>
               </w:rPr>
@@ -2760,7 +2760,7 @@
         </w:p>
         <w:p>
           <w:pPr>
-            <w:pStyle w:val="TOC1"/>
+            <w:pStyle w:val="TJ1"/>
             <w:rPr>
               <w:rFonts w:eastAsiaTheme="minorEastAsia"/>
               <w:noProof/>
@@ -2774,7 +2774,7 @@
           <w:hyperlink w:anchor="_Toc196211925" w:history="1">
             <w:r>
               <w:rPr>
-                <w:rStyle w:val="Hyperlink"/>
+                <w:rStyle w:val="Hiperhivatkozs"/>
                 <w:rFonts w:ascii="Times New Roman" w:hAnsi="Times New Roman" w:cs="Times New Roman"/>
                 <w:noProof/>
               </w:rPr>
@@ -2794,7 +2794,7 @@
             </w:r>
             <w:r>
               <w:rPr>
-                <w:rStyle w:val="Hyperlink"/>
+                <w:rStyle w:val="Hiperhivatkozs"/>
                 <w:rFonts w:ascii="Times New Roman" w:hAnsi="Times New Roman" w:cs="Times New Roman"/>
                 <w:noProof/>
               </w:rPr>
@@ -2852,7 +2852,7 @@
         </w:p>
         <w:p>
           <w:pPr>
-            <w:pStyle w:val="TOC1"/>
+            <w:pStyle w:val="TJ1"/>
             <w:rPr>
               <w:rFonts w:eastAsiaTheme="minorEastAsia"/>
               <w:noProof/>
@@ -2866,7 +2866,7 @@
           <w:hyperlink w:anchor="_Toc196211926" w:history="1">
             <w:r>
               <w:rPr>
-                <w:rStyle w:val="Hyperlink"/>
+                <w:rStyle w:val="Hiperhivatkozs"/>
                 <w:rFonts w:ascii="Times New Roman" w:hAnsi="Times New Roman" w:cs="Times New Roman"/>
                 <w:noProof/>
               </w:rPr>
@@ -2924,7 +2924,7 @@
         </w:p>
         <w:p>
           <w:pPr>
-            <w:pStyle w:val="TOC1"/>
+            <w:pStyle w:val="TJ1"/>
             <w:rPr>
               <w:rFonts w:eastAsiaTheme="minorEastAsia"/>
               <w:noProof/>
@@ -2938,7 +2938,7 @@
           <w:hyperlink w:anchor="_Toc196211927" w:history="1">
             <w:r>
               <w:rPr>
-                <w:rStyle w:val="Hyperlink"/>
+                <w:rStyle w:val="Hiperhivatkozs"/>
                 <w:rFonts w:ascii="Times New Roman" w:hAnsi="Times New Roman" w:cs="Times New Roman"/>
                 <w:noProof/>
                 <w:shd w:val="clear" w:color="auto" w:fill="FFFFFF"/>
@@ -2948,7 +2948,7 @@
             </w:r>
             <w:r>
               <w:rPr>
-                <w:rStyle w:val="Hyperlink"/>
+                <w:rStyle w:val="Hiperhivatkozs"/>
                 <w:rFonts w:ascii="Times New Roman" w:hAnsi="Times New Roman" w:cs="Times New Roman"/>
                 <w:noProof/>
                 <w:shd w:val="clear" w:color="auto" w:fill="FFFFFF"/>
@@ -3032,7 +3032,7 @@
     </w:p>
     <w:p>
       <w:pPr>
-        <w:pStyle w:val="Heading1"/>
+        <w:pStyle w:val="Cmsor1"/>
         <w:numPr>
           <w:ilvl w:val="0"/>
           <w:numId w:val="7"/>
@@ -3879,7 +3879,7 @@
     </w:p>
     <w:p>
       <w:pPr>
-        <w:pStyle w:val="ListParagraph"/>
+        <w:pStyle w:val="Listaszerbekezds"/>
         <w:numPr>
           <w:ilvl w:val="0"/>
           <w:numId w:val="7"/>
@@ -3903,7 +3903,7 @@
     </w:p>
     <w:p>
       <w:pPr>
-        <w:pStyle w:val="Heading1"/>
+        <w:pStyle w:val="Cmsor1"/>
         <w:numPr>
           <w:ilvl w:val="0"/>
           <w:numId w:val="7"/>
@@ -4312,7 +4312,7 @@
     </w:p>
     <w:p>
       <w:pPr>
-        <w:pStyle w:val="Heading2"/>
+        <w:pStyle w:val="Cmsor2"/>
         <w:numPr>
           <w:ilvl w:val="1"/>
           <w:numId w:val="7"/>
@@ -4630,7 +4630,7 @@
     </w:p>
     <w:p>
       <w:pPr>
-        <w:pStyle w:val="Heading2"/>
+        <w:pStyle w:val="Cmsor2"/>
         <w:numPr>
           <w:ilvl w:val="1"/>
           <w:numId w:val="7"/>
@@ -4989,7 +4989,7 @@
     </w:p>
     <w:p>
       <w:pPr>
-        <w:pStyle w:val="Heading2"/>
+        <w:pStyle w:val="Cmsor2"/>
         <w:numPr>
           <w:ilvl w:val="1"/>
           <w:numId w:val="7"/>
@@ -5233,7 +5233,7 @@
     </w:p>
     <w:p>
       <w:pPr>
-        <w:pStyle w:val="Heading2"/>
+        <w:pStyle w:val="Cmsor2"/>
         <w:numPr>
           <w:ilvl w:val="1"/>
           <w:numId w:val="7"/>
@@ -5463,7 +5463,7 @@
     </w:p>
     <w:p>
       <w:pPr>
-        <w:pStyle w:val="Heading2"/>
+        <w:pStyle w:val="Cmsor2"/>
         <w:numPr>
           <w:ilvl w:val="1"/>
           <w:numId w:val="7"/>
@@ -6087,7 +6087,7 @@
     </w:p>
     <w:p>
       <w:pPr>
-        <w:pStyle w:val="Heading1"/>
+        <w:pStyle w:val="Cmsor1"/>
         <w:numPr>
           <w:ilvl w:val="0"/>
           <w:numId w:val="7"/>
@@ -6185,7 +6185,7 @@
     </w:p>
     <w:p>
       <w:pPr>
-        <w:pStyle w:val="Caption"/>
+        <w:pStyle w:val="Kpalrs"/>
         <w:spacing w:after="360"/>
         <w:jc w:val="center"/>
         <w:rPr>
@@ -6443,7 +6443,7 @@
     </w:p>
     <w:p>
       <w:pPr>
-        <w:pStyle w:val="Heading2"/>
+        <w:pStyle w:val="Cmsor2"/>
         <w:numPr>
           <w:ilvl w:val="1"/>
           <w:numId w:val="7"/>
@@ -6671,7 +6671,7 @@
     </w:p>
     <w:p>
       <w:pPr>
-        <w:pStyle w:val="Caption"/>
+        <w:pStyle w:val="Kpalrs"/>
         <w:jc w:val="center"/>
         <w:rPr>
           <w:rFonts w:ascii="Times New Roman" w:hAnsi="Times New Roman" w:cs="Times New Roman"/>
@@ -6742,7 +6742,7 @@
     </w:p>
     <w:p>
       <w:pPr>
-        <w:pStyle w:val="Heading2"/>
+        <w:pStyle w:val="Cmsor2"/>
         <w:numPr>
           <w:ilvl w:val="1"/>
           <w:numId w:val="7"/>
@@ -6840,7 +6840,7 @@
     </w:p>
     <w:p>
       <w:pPr>
-        <w:pStyle w:val="Caption"/>
+        <w:pStyle w:val="Kpalrs"/>
         <w:spacing w:after="240"/>
         <w:jc w:val="center"/>
         <w:rPr>
@@ -6905,7 +6905,7 @@
     </w:p>
     <w:p>
       <w:pPr>
-        <w:pStyle w:val="Heading2"/>
+        <w:pStyle w:val="Cmsor2"/>
         <w:numPr>
           <w:ilvl w:val="2"/>
           <w:numId w:val="7"/>
@@ -7006,7 +7006,7 @@
     </w:p>
     <w:p>
       <w:pPr>
-        <w:pStyle w:val="Heading2"/>
+        <w:pStyle w:val="Cmsor2"/>
         <w:numPr>
           <w:ilvl w:val="2"/>
           <w:numId w:val="7"/>
@@ -7247,7 +7247,7 @@
     </w:p>
     <w:p>
       <w:pPr>
-        <w:pStyle w:val="Caption"/>
+        <w:pStyle w:val="Kpalrs"/>
         <w:jc w:val="center"/>
         <w:rPr>
           <w:rFonts w:ascii="Times New Roman" w:hAnsi="Times New Roman" w:cs="Times New Roman"/>
@@ -7369,7 +7369,7 @@
     </w:p>
     <w:p>
       <w:pPr>
-        <w:pStyle w:val="Heading3"/>
+        <w:pStyle w:val="Cmsor3"/>
         <w:numPr>
           <w:ilvl w:val="2"/>
           <w:numId w:val="7"/>
@@ -7573,7 +7573,7 @@
     </w:p>
     <w:p>
       <w:pPr>
-        <w:pStyle w:val="Caption"/>
+        <w:pStyle w:val="Kpalrs"/>
         <w:jc w:val="center"/>
         <w:rPr>
           <w:rFonts w:ascii="Times New Roman" w:hAnsi="Times New Roman" w:cs="Times New Roman"/>
@@ -7733,7 +7733,7 @@
     </w:p>
     <w:p>
       <w:pPr>
-        <w:pStyle w:val="Caption"/>
+        <w:pStyle w:val="Kpalrs"/>
         <w:jc w:val="center"/>
         <w:rPr>
           <w:rFonts w:ascii="Times New Roman" w:hAnsi="Times New Roman" w:cs="Times New Roman"/>
@@ -7815,7 +7815,7 @@
     </w:p>
     <w:p>
       <w:pPr>
-        <w:pStyle w:val="Heading3"/>
+        <w:pStyle w:val="Cmsor3"/>
         <w:numPr>
           <w:ilvl w:val="2"/>
           <w:numId w:val="7"/>
@@ -8087,7 +8087,7 @@
     </w:p>
     <w:p>
       <w:pPr>
-        <w:pStyle w:val="Caption"/>
+        <w:pStyle w:val="Kpalrs"/>
         <w:jc w:val="center"/>
         <w:rPr>
           <w:rFonts w:ascii="Times New Roman" w:hAnsi="Times New Roman" w:cs="Times New Roman"/>
@@ -8183,7 +8183,7 @@
     </w:p>
     <w:p>
       <w:pPr>
-        <w:pStyle w:val="Heading1"/>
+        <w:pStyle w:val="Cmsor1"/>
         <w:numPr>
           <w:ilvl w:val="0"/>
           <w:numId w:val="7"/>
@@ -8197,7 +8197,6 @@
           <w:szCs w:val="60"/>
         </w:rPr>
       </w:pPr>
-      <w:bookmarkStart w:id="31" w:name="_Toc196211914"/>
       <w:r>
         <w:rPr>
           <w:rFonts w:ascii="Times New Roman" w:hAnsi="Times New Roman" w:cs="Times New Roman"/>
@@ -8206,9 +8205,8 @@
           <w:szCs w:val="60"/>
         </w:rPr>
         <w:lastRenderedPageBreak/>
-        <w:t>Technikai háttér</w:t>
-      </w:r>
-      <w:bookmarkEnd w:id="31"/>
+        <w:t>Fejlesztői dokumentáció</w:t>
+      </w:r>
     </w:p>
     <w:p>
       <w:pPr>
@@ -8645,7 +8643,7 @@
     </w:p>
     <w:p>
       <w:pPr>
-        <w:pStyle w:val="Heading2"/>
+        <w:pStyle w:val="Cmsor2"/>
         <w:numPr>
           <w:ilvl w:val="1"/>
           <w:numId w:val="7"/>
@@ -8659,7 +8657,7 @@
           <w:szCs w:val="44"/>
         </w:rPr>
       </w:pPr>
-      <w:bookmarkStart w:id="32" w:name="_Toc196211915"/>
+      <w:bookmarkStart w:id="31" w:name="_Toc196211915"/>
       <w:r>
         <w:rPr>
           <w:rFonts w:ascii="Times New Roman" w:hAnsi="Times New Roman" w:cs="Times New Roman"/>
@@ -8670,7 +8668,7 @@
         <w:lastRenderedPageBreak/>
         <w:t>Felhasznált technológiák</w:t>
       </w:r>
-      <w:bookmarkEnd w:id="32"/>
+      <w:bookmarkEnd w:id="31"/>
     </w:p>
     <w:p>
       <w:pPr>
@@ -8694,7 +8692,7 @@
     </w:p>
     <w:p>
       <w:pPr>
-        <w:pStyle w:val="Heading3"/>
+        <w:pStyle w:val="Cmsor3"/>
         <w:numPr>
           <w:ilvl w:val="2"/>
           <w:numId w:val="7"/>
@@ -8708,7 +8706,7 @@
           <w:szCs w:val="36"/>
         </w:rPr>
       </w:pPr>
-      <w:bookmarkStart w:id="33" w:name="_Toc196211916"/>
+      <w:bookmarkStart w:id="32" w:name="_Toc196211916"/>
       <w:proofErr w:type="spellStart"/>
       <w:r>
         <w:rPr>
@@ -8729,7 +8727,7 @@
         </w:rPr>
         <w:t xml:space="preserve"> keretrendszer</w:t>
       </w:r>
-      <w:bookmarkEnd w:id="33"/>
+      <w:bookmarkEnd w:id="32"/>
     </w:p>
     <w:p>
       <w:pPr>
@@ -8997,7 +8995,6 @@
         <w:t>.</w:t>
       </w:r>
       <w:proofErr w:type="spellStart"/>
-      <w:proofErr w:type="gramStart"/>
       <w:r>
         <w:rPr>
           <w:rFonts w:ascii="Times New Roman" w:hAnsi="Times New Roman" w:cs="Times New Roman"/>
@@ -9024,7 +9021,6 @@
         <w:t>-</w:t>
       </w:r>
       <w:proofErr w:type="spellStart"/>
-      <w:proofErr w:type="gramEnd"/>
       <w:r>
         <w:rPr>
           <w:rFonts w:ascii="Times New Roman" w:hAnsi="Times New Roman" w:cs="Times New Roman"/>
@@ -9040,25 +9036,7 @@
           <w:sz w:val="24"/>
           <w:szCs w:val="24"/>
         </w:rPr>
-        <w:t xml:space="preserve"> és </w:t>
-      </w:r>
-      <w:proofErr w:type="gramStart"/>
-      <w:r>
-        <w:rPr>
-          <w:rFonts w:ascii="Times New Roman" w:hAnsi="Times New Roman" w:cs="Times New Roman"/>
-          <w:sz w:val="24"/>
-          <w:szCs w:val="24"/>
-        </w:rPr>
-        <w:t>a</w:t>
-      </w:r>
-      <w:proofErr w:type="gramEnd"/>
-      <w:r>
-        <w:rPr>
-          <w:rFonts w:ascii="Times New Roman" w:hAnsi="Times New Roman" w:cs="Times New Roman"/>
-          <w:sz w:val="24"/>
-          <w:szCs w:val="24"/>
-        </w:rPr>
-        <w:t xml:space="preserve"> illetve a </w:t>
+        <w:t xml:space="preserve"> és a illetve a </w:t>
       </w:r>
       <w:r>
         <w:rPr>
@@ -9068,26 +9046,15 @@
         </w:rPr>
         <w:t>„</w:t>
       </w:r>
-      <w:proofErr w:type="gramStart"/>
-      <w:r>
-        <w:rPr>
-          <w:rFonts w:ascii="Times New Roman" w:hAnsi="Times New Roman" w:cs="Times New Roman"/>
-          <w:sz w:val="24"/>
-          <w:szCs w:val="24"/>
-        </w:rPr>
-        <w:t>threejs.worker</w:t>
-      </w:r>
-      <w:proofErr w:type="gramEnd"/>
-      <w:r>
-        <w:rPr>
-          <w:rFonts w:ascii="Times New Roman" w:hAnsi="Times New Roman" w:cs="Times New Roman"/>
-          <w:sz w:val="24"/>
-          <w:szCs w:val="24"/>
-        </w:rPr>
-        <w:t>.</w:t>
-      </w:r>
-      <w:proofErr w:type="spellStart"/>
-      <w:proofErr w:type="gramStart"/>
+      <w:r>
+        <w:rPr>
+          <w:rFonts w:ascii="Times New Roman" w:hAnsi="Times New Roman" w:cs="Times New Roman"/>
+          <w:sz w:val="24"/>
+          <w:szCs w:val="24"/>
+        </w:rPr>
+        <w:t>threejs.worker.</w:t>
+      </w:r>
+      <w:proofErr w:type="spellStart"/>
       <w:r>
         <w:rPr>
           <w:rFonts w:ascii="Times New Roman" w:hAnsi="Times New Roman" w:cs="Times New Roman"/>
@@ -9114,7 +9081,6 @@
         <w:t>-</w:t>
       </w:r>
       <w:proofErr w:type="spellStart"/>
-      <w:proofErr w:type="gramEnd"/>
       <w:r>
         <w:rPr>
           <w:rFonts w:ascii="Times New Roman" w:hAnsi="Times New Roman" w:cs="Times New Roman"/>
@@ -9344,7 +9310,25 @@
           <w:sz w:val="24"/>
           <w:szCs w:val="24"/>
         </w:rPr>
-        <w:t xml:space="preserve"> 5 hozzáadását tartottam ésszerűnek az </w:t>
+        <w:t xml:space="preserve"> 5 hozzáadását tartottam </w:t>
+      </w:r>
+      <w:proofErr w:type="spellStart"/>
+      <w:r>
+        <w:rPr>
+          <w:rFonts w:ascii="Times New Roman" w:hAnsi="Times New Roman" w:cs="Times New Roman"/>
+          <w:sz w:val="24"/>
+          <w:szCs w:val="24"/>
+        </w:rPr>
+        <w:t>ésszerűnek</w:t>
+      </w:r>
+      <w:proofErr w:type="spellEnd"/>
+      <w:r>
+        <w:rPr>
+          <w:rFonts w:ascii="Times New Roman" w:hAnsi="Times New Roman" w:cs="Times New Roman"/>
+          <w:sz w:val="24"/>
+          <w:szCs w:val="24"/>
+        </w:rPr>
+        <w:t xml:space="preserve"> az </w:t>
       </w:r>
       <w:proofErr w:type="spellStart"/>
       <w:r>
@@ -9559,6 +9543,450 @@
           <w:rFonts w:ascii="Times New Roman" w:hAnsi="Times New Roman" w:cs="Times New Roman"/>
           <w:sz w:val="24"/>
           <w:szCs w:val="24"/>
+        </w:rPr>
+      </w:pPr>
+      <w:r>
+        <w:rPr>
+          <w:rFonts w:ascii="Times New Roman" w:hAnsi="Times New Roman" w:cs="Times New Roman"/>
+          <w:sz w:val="24"/>
+          <w:szCs w:val="24"/>
+        </w:rPr>
+        <w:t>Az „</w:t>
+      </w:r>
+      <w:proofErr w:type="spellStart"/>
+      <w:proofErr w:type="gramStart"/>
+      <w:r>
+        <w:rPr>
+          <w:rFonts w:ascii="Times New Roman" w:hAnsi="Times New Roman" w:cs="Times New Roman"/>
+          <w:sz w:val="24"/>
+          <w:szCs w:val="24"/>
+        </w:rPr>
+        <w:t>app.component</w:t>
+      </w:r>
+      <w:proofErr w:type="gramEnd"/>
+      <w:r>
+        <w:rPr>
+          <w:rFonts w:ascii="Times New Roman" w:hAnsi="Times New Roman" w:cs="Times New Roman"/>
+          <w:sz w:val="24"/>
+          <w:szCs w:val="24"/>
+        </w:rPr>
+        <w:t>.ts</w:t>
+      </w:r>
+      <w:proofErr w:type="spellEnd"/>
+      <w:r>
+        <w:rPr>
+          <w:rFonts w:ascii="Times New Roman" w:hAnsi="Times New Roman" w:cs="Times New Roman"/>
+          <w:sz w:val="24"/>
+          <w:szCs w:val="24"/>
+        </w:rPr>
+        <w:t>” fájl szolgál arra, hogy a</w:t>
+      </w:r>
+      <w:r>
+        <w:rPr>
+          <w:rFonts w:ascii="Times New Roman" w:hAnsi="Times New Roman" w:cs="Times New Roman"/>
+          <w:sz w:val="24"/>
+          <w:szCs w:val="24"/>
+        </w:rPr>
+        <w:t xml:space="preserve">z inicializálást elkezdje, elküldve az adatokat a </w:t>
+      </w:r>
+      <w:proofErr w:type="spellStart"/>
+      <w:r>
+        <w:rPr>
+          <w:rFonts w:ascii="Times New Roman" w:hAnsi="Times New Roman" w:cs="Times New Roman"/>
+          <w:sz w:val="24"/>
+          <w:szCs w:val="24"/>
+        </w:rPr>
+        <w:t>worker</w:t>
+      </w:r>
+      <w:proofErr w:type="spellEnd"/>
+      <w:r>
+        <w:rPr>
+          <w:rFonts w:ascii="Times New Roman" w:hAnsi="Times New Roman" w:cs="Times New Roman"/>
+          <w:sz w:val="24"/>
+          <w:szCs w:val="24"/>
+        </w:rPr>
+        <w:t xml:space="preserve"> felé és egyben betöltve az adatokat a </w:t>
+      </w:r>
+      <w:proofErr w:type="spellStart"/>
+      <w:r>
+        <w:rPr>
+          <w:rFonts w:ascii="Times New Roman" w:hAnsi="Times New Roman" w:cs="Times New Roman"/>
+          <w:sz w:val="24"/>
+          <w:szCs w:val="24"/>
+        </w:rPr>
+        <w:t>html-re</w:t>
+      </w:r>
+      <w:proofErr w:type="spellEnd"/>
+      <w:r>
+        <w:rPr>
+          <w:rFonts w:ascii="Times New Roman" w:hAnsi="Times New Roman" w:cs="Times New Roman"/>
+          <w:sz w:val="24"/>
+          <w:szCs w:val="24"/>
+        </w:rPr>
+        <w:t>, hogy a felhasználó kész adatokkal szembesüljön</w:t>
+      </w:r>
+      <w:r>
+        <w:rPr>
+          <w:rFonts w:ascii="Times New Roman" w:hAnsi="Times New Roman" w:cs="Times New Roman"/>
+          <w:sz w:val="24"/>
+          <w:szCs w:val="24"/>
+        </w:rPr>
+        <w:t xml:space="preserve">, illetve az események kezelését intézze. A fájl első soraiban az alap deklarációk és a hozzájuk tartozó </w:t>
+      </w:r>
+      <w:proofErr w:type="spellStart"/>
+      <w:r>
+        <w:rPr>
+          <w:rFonts w:ascii="Times New Roman" w:hAnsi="Times New Roman" w:cs="Times New Roman"/>
+          <w:sz w:val="24"/>
+          <w:szCs w:val="24"/>
+        </w:rPr>
+        <w:t>inicializációk</w:t>
+      </w:r>
+      <w:proofErr w:type="spellEnd"/>
+      <w:r>
+        <w:rPr>
+          <w:rFonts w:ascii="Times New Roman" w:hAnsi="Times New Roman" w:cs="Times New Roman"/>
+          <w:sz w:val="24"/>
+          <w:szCs w:val="24"/>
+        </w:rPr>
+        <w:t xml:space="preserve"> találhatóak. A „</w:t>
+      </w:r>
+      <w:proofErr w:type="spellStart"/>
+      <w:r>
+        <w:rPr>
+          <w:rFonts w:ascii="Times New Roman" w:hAnsi="Times New Roman" w:cs="Times New Roman"/>
+          <w:sz w:val="24"/>
+          <w:szCs w:val="24"/>
+        </w:rPr>
+        <w:t>worker</w:t>
+      </w:r>
+      <w:proofErr w:type="spellEnd"/>
+      <w:r>
+        <w:rPr>
+          <w:rFonts w:ascii="Times New Roman" w:hAnsi="Times New Roman" w:cs="Times New Roman"/>
+          <w:sz w:val="24"/>
+          <w:szCs w:val="24"/>
+        </w:rPr>
+        <w:t>” a mellékszál kezelésével, a „</w:t>
+      </w:r>
+      <w:proofErr w:type="spellStart"/>
+      <w:r>
+        <w:rPr>
+          <w:rFonts w:ascii="Times New Roman" w:hAnsi="Times New Roman" w:cs="Times New Roman"/>
+          <w:sz w:val="24"/>
+          <w:szCs w:val="24"/>
+        </w:rPr>
+        <w:t>loggingInterval</w:t>
+      </w:r>
+      <w:proofErr w:type="spellEnd"/>
+      <w:r>
+        <w:rPr>
+          <w:rFonts w:ascii="Times New Roman" w:hAnsi="Times New Roman" w:cs="Times New Roman"/>
+          <w:sz w:val="24"/>
+          <w:szCs w:val="24"/>
+        </w:rPr>
+        <w:t>” a mérési mutatók ütemezésével, a „</w:t>
+      </w:r>
+      <w:proofErr w:type="spellStart"/>
+      <w:r>
+        <w:rPr>
+          <w:rFonts w:ascii="Times New Roman" w:hAnsi="Times New Roman" w:cs="Times New Roman"/>
+          <w:sz w:val="24"/>
+          <w:szCs w:val="24"/>
+        </w:rPr>
+        <w:t>canvas</w:t>
+      </w:r>
+      <w:proofErr w:type="spellEnd"/>
+      <w:r>
+        <w:rPr>
+          <w:rFonts w:ascii="Times New Roman" w:hAnsi="Times New Roman" w:cs="Times New Roman"/>
+          <w:sz w:val="24"/>
+          <w:szCs w:val="24"/>
+        </w:rPr>
+        <w:t>” pedig a háttérben megjelenő képpel foglalkozik. Lejjebb találhatóak a méréssel foglalkozó változók: a „</w:t>
+      </w:r>
+      <w:proofErr w:type="spellStart"/>
+      <w:r>
+        <w:rPr>
+          <w:rFonts w:ascii="Times New Roman" w:hAnsi="Times New Roman" w:cs="Times New Roman"/>
+          <w:sz w:val="24"/>
+          <w:szCs w:val="24"/>
+        </w:rPr>
+        <w:t>cpuUsage</w:t>
+      </w:r>
+      <w:proofErr w:type="spellEnd"/>
+      <w:r>
+        <w:rPr>
+          <w:rFonts w:ascii="Times New Roman" w:hAnsi="Times New Roman" w:cs="Times New Roman"/>
+          <w:sz w:val="24"/>
+          <w:szCs w:val="24"/>
+        </w:rPr>
+        <w:t>”, „</w:t>
+      </w:r>
+      <w:proofErr w:type="spellStart"/>
+      <w:r>
+        <w:rPr>
+          <w:rFonts w:ascii="Times New Roman" w:hAnsi="Times New Roman" w:cs="Times New Roman"/>
+          <w:sz w:val="24"/>
+          <w:szCs w:val="24"/>
+        </w:rPr>
+        <w:t>memoryUsage</w:t>
+      </w:r>
+      <w:proofErr w:type="spellEnd"/>
+      <w:r>
+        <w:rPr>
+          <w:rFonts w:ascii="Times New Roman" w:hAnsi="Times New Roman" w:cs="Times New Roman"/>
+          <w:sz w:val="24"/>
+          <w:szCs w:val="24"/>
+        </w:rPr>
+        <w:t>”, „</w:t>
+      </w:r>
+      <w:proofErr w:type="spellStart"/>
+      <w:r>
+        <w:rPr>
+          <w:rFonts w:ascii="Times New Roman" w:hAnsi="Times New Roman" w:cs="Times New Roman"/>
+          <w:sz w:val="24"/>
+          <w:szCs w:val="24"/>
+        </w:rPr>
+        <w:t>gpuUsage</w:t>
+      </w:r>
+      <w:proofErr w:type="spellEnd"/>
+      <w:r>
+        <w:rPr>
+          <w:rFonts w:ascii="Times New Roman" w:hAnsi="Times New Roman" w:cs="Times New Roman"/>
+          <w:sz w:val="24"/>
+          <w:szCs w:val="24"/>
+        </w:rPr>
+        <w:t>” és az „</w:t>
+      </w:r>
+      <w:proofErr w:type="spellStart"/>
+      <w:r>
+        <w:rPr>
+          <w:rFonts w:ascii="Times New Roman" w:hAnsi="Times New Roman" w:cs="Times New Roman"/>
+          <w:sz w:val="24"/>
+          <w:szCs w:val="24"/>
+        </w:rPr>
+        <w:t>fps</w:t>
+      </w:r>
+      <w:proofErr w:type="spellEnd"/>
+      <w:r>
+        <w:rPr>
+          <w:rFonts w:ascii="Times New Roman" w:hAnsi="Times New Roman" w:cs="Times New Roman"/>
+          <w:sz w:val="24"/>
+          <w:szCs w:val="24"/>
+        </w:rPr>
+        <w:t>”. Ezek a „</w:t>
+      </w:r>
+      <w:proofErr w:type="spellStart"/>
+      <w:r>
+        <w:rPr>
+          <w:rFonts w:ascii="Times New Roman" w:hAnsi="Times New Roman" w:cs="Times New Roman"/>
+          <w:sz w:val="24"/>
+          <w:szCs w:val="24"/>
+        </w:rPr>
+        <w:t>loggingInterval</w:t>
+      </w:r>
+      <w:proofErr w:type="spellEnd"/>
+      <w:r>
+        <w:rPr>
+          <w:rFonts w:ascii="Times New Roman" w:hAnsi="Times New Roman" w:cs="Times New Roman"/>
+          <w:sz w:val="24"/>
+          <w:szCs w:val="24"/>
+        </w:rPr>
+        <w:t>” segítségével másodpercentént változnak. Az „</w:t>
+      </w:r>
+      <w:proofErr w:type="spellStart"/>
+      <w:r>
+        <w:rPr>
+          <w:rFonts w:ascii="Times New Roman" w:hAnsi="Times New Roman" w:cs="Times New Roman"/>
+          <w:sz w:val="24"/>
+          <w:szCs w:val="24"/>
+        </w:rPr>
+        <w:t>isAddingPlanet</w:t>
+      </w:r>
+      <w:proofErr w:type="spellEnd"/>
+      <w:r>
+        <w:rPr>
+          <w:rFonts w:ascii="Times New Roman" w:hAnsi="Times New Roman" w:cs="Times New Roman"/>
+          <w:sz w:val="24"/>
+          <w:szCs w:val="24"/>
+        </w:rPr>
+        <w:t xml:space="preserve">” egy </w:t>
+      </w:r>
+      <w:proofErr w:type="spellStart"/>
+      <w:r>
+        <w:rPr>
+          <w:rFonts w:ascii="Times New Roman" w:hAnsi="Times New Roman" w:cs="Times New Roman"/>
+          <w:sz w:val="24"/>
+          <w:szCs w:val="24"/>
+        </w:rPr>
+        <w:t>flag</w:t>
+      </w:r>
+      <w:proofErr w:type="spellEnd"/>
+      <w:r>
+        <w:rPr>
+          <w:rFonts w:ascii="Times New Roman" w:hAnsi="Times New Roman" w:cs="Times New Roman"/>
+          <w:sz w:val="24"/>
+          <w:szCs w:val="24"/>
+        </w:rPr>
+        <w:t>, ami megmutatja, hogy éppen folyamatban van-e új bolygó hozzáadása, és a „</w:t>
+      </w:r>
+      <w:proofErr w:type="spellStart"/>
+      <w:r>
+        <w:rPr>
+          <w:rFonts w:ascii="Times New Roman" w:hAnsi="Times New Roman" w:cs="Times New Roman"/>
+          <w:sz w:val="24"/>
+          <w:szCs w:val="24"/>
+        </w:rPr>
+        <w:t>newPlanetData</w:t>
+      </w:r>
+      <w:proofErr w:type="spellEnd"/>
+      <w:r>
+        <w:rPr>
+          <w:rFonts w:ascii="Times New Roman" w:hAnsi="Times New Roman" w:cs="Times New Roman"/>
+          <w:sz w:val="24"/>
+          <w:szCs w:val="24"/>
+        </w:rPr>
+        <w:t>” tárolja el az új bolygóval kapcsolatos adatokat miközben a felhasználó éppen az új bolygó hozzáadásával van elfoglalva.</w:t>
+      </w:r>
+    </w:p>
+    <w:p>
+      <w:pPr>
+        <w:spacing w:line="360" w:lineRule="auto"/>
+        <w:ind w:firstLine="851"/>
+        <w:jc w:val="both"/>
+        <w:rPr>
+          <w:rFonts w:ascii="Times New Roman" w:hAnsi="Times New Roman" w:cs="Times New Roman"/>
+          <w:sz w:val="24"/>
+          <w:szCs w:val="24"/>
+        </w:rPr>
+      </w:pPr>
+      <w:r>
+        <w:rPr>
+          <w:rFonts w:ascii="Times New Roman" w:hAnsi="Times New Roman" w:cs="Times New Roman"/>
+          <w:sz w:val="24"/>
+          <w:szCs w:val="24"/>
+        </w:rPr>
+        <w:t>Az „</w:t>
+      </w:r>
+      <w:proofErr w:type="spellStart"/>
+      <w:r>
+        <w:rPr>
+          <w:rFonts w:ascii="Times New Roman" w:hAnsi="Times New Roman" w:cs="Times New Roman"/>
+          <w:sz w:val="24"/>
+          <w:szCs w:val="24"/>
+        </w:rPr>
+        <w:t>ngOnInit</w:t>
+      </w:r>
+      <w:proofErr w:type="spellEnd"/>
+      <w:r>
+        <w:rPr>
+          <w:rFonts w:ascii="Times New Roman" w:hAnsi="Times New Roman" w:cs="Times New Roman"/>
+          <w:sz w:val="24"/>
+          <w:szCs w:val="24"/>
+        </w:rPr>
+        <w:t>” metódusban történnek meg az adatok lekérései a „</w:t>
+      </w:r>
+      <w:proofErr w:type="spellStart"/>
+      <w:proofErr w:type="gramStart"/>
+      <w:r>
+        <w:rPr>
+          <w:rFonts w:ascii="Times New Roman" w:hAnsi="Times New Roman" w:cs="Times New Roman"/>
+          <w:sz w:val="24"/>
+          <w:szCs w:val="24"/>
+        </w:rPr>
+        <w:t>data.service</w:t>
+      </w:r>
+      <w:proofErr w:type="gramEnd"/>
+      <w:r>
+        <w:rPr>
+          <w:rFonts w:ascii="Times New Roman" w:hAnsi="Times New Roman" w:cs="Times New Roman"/>
+          <w:sz w:val="24"/>
+          <w:szCs w:val="24"/>
+        </w:rPr>
+        <w:t>.ts</w:t>
+      </w:r>
+      <w:proofErr w:type="spellEnd"/>
+      <w:r>
+        <w:rPr>
+          <w:rFonts w:ascii="Times New Roman" w:hAnsi="Times New Roman" w:cs="Times New Roman"/>
+          <w:sz w:val="24"/>
+          <w:szCs w:val="24"/>
+        </w:rPr>
+        <w:t xml:space="preserve">”-en keresztül minden egyes bolygó tekintetében, amiket a rendszer a program elején létrehoz. Ezeket az adatokat a </w:t>
+      </w:r>
+      <w:r>
+        <w:rPr>
+          <w:rFonts w:ascii="Times New Roman" w:hAnsi="Times New Roman" w:cs="Times New Roman"/>
+          <w:sz w:val="24"/>
+          <w:szCs w:val="24"/>
+        </w:rPr>
+        <w:t xml:space="preserve">metódus elmenti a listába, majd </w:t>
+      </w:r>
+      <w:proofErr w:type="spellStart"/>
+      <w:r>
+        <w:rPr>
+          <w:rFonts w:ascii="Times New Roman" w:hAnsi="Times New Roman" w:cs="Times New Roman"/>
+          <w:sz w:val="24"/>
+          <w:szCs w:val="24"/>
+        </w:rPr>
+        <w:t>továbbküldi</w:t>
+      </w:r>
+      <w:proofErr w:type="spellEnd"/>
+      <w:r>
+        <w:rPr>
+          <w:rFonts w:ascii="Times New Roman" w:hAnsi="Times New Roman" w:cs="Times New Roman"/>
+          <w:sz w:val="24"/>
+          <w:szCs w:val="24"/>
+        </w:rPr>
+        <w:t xml:space="preserve"> a </w:t>
+      </w:r>
+      <w:proofErr w:type="spellStart"/>
+      <w:r>
+        <w:rPr>
+          <w:rFonts w:ascii="Times New Roman" w:hAnsi="Times New Roman" w:cs="Times New Roman"/>
+          <w:sz w:val="24"/>
+          <w:szCs w:val="24"/>
+        </w:rPr>
+        <w:t>worker</w:t>
+      </w:r>
+      <w:proofErr w:type="spellEnd"/>
+      <w:r>
+        <w:rPr>
+          <w:rFonts w:ascii="Times New Roman" w:hAnsi="Times New Roman" w:cs="Times New Roman"/>
+          <w:sz w:val="24"/>
+          <w:szCs w:val="24"/>
+        </w:rPr>
+        <w:t xml:space="preserve"> </w:t>
+      </w:r>
+      <w:proofErr w:type="spellStart"/>
+      <w:r>
+        <w:rPr>
+          <w:rFonts w:ascii="Times New Roman" w:hAnsi="Times New Roman" w:cs="Times New Roman"/>
+          <w:sz w:val="24"/>
+          <w:szCs w:val="24"/>
+        </w:rPr>
+        <w:t>threadnek</w:t>
+      </w:r>
+      <w:proofErr w:type="spellEnd"/>
+      <w:r>
+        <w:rPr>
+          <w:rFonts w:ascii="Times New Roman" w:hAnsi="Times New Roman" w:cs="Times New Roman"/>
+          <w:sz w:val="24"/>
+          <w:szCs w:val="24"/>
+        </w:rPr>
+        <w:t>, hogy dolgozzon vele tovább.</w:t>
+      </w:r>
+    </w:p>
+    <w:p>
+      <w:pPr>
+        <w:spacing w:line="360" w:lineRule="auto"/>
+        <w:ind w:firstLine="851"/>
+        <w:jc w:val="both"/>
+        <w:rPr>
+          <w:rFonts w:ascii="Times New Roman" w:hAnsi="Times New Roman" w:cs="Times New Roman"/>
+          <w:sz w:val="24"/>
+          <w:szCs w:val="24"/>
           <w:lang w:val="en-US"/>
         </w:rPr>
       </w:pPr>
@@ -9568,43 +9996,43 @@
           <w:sz w:val="24"/>
           <w:szCs w:val="24"/>
         </w:rPr>
-        <w:t>Az „</w:t>
-      </w:r>
-      <w:proofErr w:type="spellStart"/>
-      <w:proofErr w:type="gramStart"/>
-      <w:r>
-        <w:rPr>
-          <w:rFonts w:ascii="Times New Roman" w:hAnsi="Times New Roman" w:cs="Times New Roman"/>
-          <w:sz w:val="24"/>
-          <w:szCs w:val="24"/>
-        </w:rPr>
-        <w:t>app.component</w:t>
-      </w:r>
-      <w:proofErr w:type="gramEnd"/>
-      <w:r>
-        <w:rPr>
-          <w:rFonts w:ascii="Times New Roman" w:hAnsi="Times New Roman" w:cs="Times New Roman"/>
-          <w:sz w:val="24"/>
-          <w:szCs w:val="24"/>
-        </w:rPr>
-        <w:t>.ts</w:t>
-      </w:r>
-      <w:proofErr w:type="spellEnd"/>
-      <w:r>
-        <w:rPr>
-          <w:rFonts w:ascii="Times New Roman" w:hAnsi="Times New Roman" w:cs="Times New Roman"/>
-          <w:sz w:val="24"/>
-          <w:szCs w:val="24"/>
-        </w:rPr>
-        <w:t>” fájl szolgál arra, hogy a</w:t>
-      </w:r>
-      <w:r>
-        <w:rPr>
-          <w:rFonts w:ascii="Times New Roman" w:hAnsi="Times New Roman" w:cs="Times New Roman"/>
-          <w:sz w:val="24"/>
-          <w:szCs w:val="24"/>
-        </w:rPr>
-        <w:t xml:space="preserve">z inicializálást elkezdje, elküldve az adatokat a </w:t>
+        <w:t>Az inicializálás után fontos, hogy olyan dolgok is lefussanak, amelyeknek be kell várniuk ezt a lépést. Erre szolgál az „</w:t>
+      </w:r>
+      <w:proofErr w:type="spellStart"/>
+      <w:r>
+        <w:rPr>
+          <w:rFonts w:ascii="Times New Roman" w:hAnsi="Times New Roman" w:cs="Times New Roman"/>
+          <w:sz w:val="24"/>
+          <w:szCs w:val="24"/>
+        </w:rPr>
+        <w:t>ngAfterViewInit</w:t>
+      </w:r>
+      <w:proofErr w:type="spellEnd"/>
+      <w:r>
+        <w:rPr>
+          <w:rFonts w:ascii="Times New Roman" w:hAnsi="Times New Roman" w:cs="Times New Roman"/>
+          <w:sz w:val="24"/>
+          <w:szCs w:val="24"/>
+        </w:rPr>
+        <w:t xml:space="preserve">”. Itt inicializáljuk a </w:t>
+      </w:r>
+      <w:proofErr w:type="spellStart"/>
+      <w:r>
+        <w:rPr>
+          <w:rFonts w:ascii="Times New Roman" w:hAnsi="Times New Roman" w:cs="Times New Roman"/>
+          <w:sz w:val="24"/>
+          <w:szCs w:val="24"/>
+        </w:rPr>
+        <w:t>workert</w:t>
+      </w:r>
+      <w:proofErr w:type="spellEnd"/>
+      <w:r>
+        <w:rPr>
+          <w:rFonts w:ascii="Times New Roman" w:hAnsi="Times New Roman" w:cs="Times New Roman"/>
+          <w:sz w:val="24"/>
+          <w:szCs w:val="24"/>
+        </w:rPr>
+        <w:t xml:space="preserve"> és adjuk át az összes alap eseménykezelést a </w:t>
       </w:r>
       <w:proofErr w:type="spellStart"/>
       <w:r>
@@ -9622,25 +10050,450 @@
           <w:sz w:val="24"/>
           <w:szCs w:val="24"/>
         </w:rPr>
-        <w:t xml:space="preserve"> felé és egyben betöltve az adatokat a </w:t>
-      </w:r>
-      <w:proofErr w:type="spellStart"/>
-      <w:r>
-        <w:rPr>
-          <w:rFonts w:ascii="Times New Roman" w:hAnsi="Times New Roman" w:cs="Times New Roman"/>
-          <w:sz w:val="24"/>
-          <w:szCs w:val="24"/>
-        </w:rPr>
-        <w:t>html-re</w:t>
-      </w:r>
-      <w:proofErr w:type="spellEnd"/>
-      <w:r>
-        <w:rPr>
-          <w:rFonts w:ascii="Times New Roman" w:hAnsi="Times New Roman" w:cs="Times New Roman"/>
-          <w:sz w:val="24"/>
-          <w:szCs w:val="24"/>
-        </w:rPr>
-        <w:t>, hogy a felhasználó kész adatokkal szembesüljön.</w:t>
+        <w:t xml:space="preserve"> </w:t>
+      </w:r>
+      <w:proofErr w:type="spellStart"/>
+      <w:r>
+        <w:rPr>
+          <w:rFonts w:ascii="Times New Roman" w:hAnsi="Times New Roman" w:cs="Times New Roman"/>
+          <w:sz w:val="24"/>
+          <w:szCs w:val="24"/>
+        </w:rPr>
+        <w:t>threadnek</w:t>
+      </w:r>
+      <w:proofErr w:type="spellEnd"/>
+      <w:r>
+        <w:rPr>
+          <w:rFonts w:ascii="Times New Roman" w:hAnsi="Times New Roman" w:cs="Times New Roman"/>
+          <w:sz w:val="24"/>
+          <w:szCs w:val="24"/>
+        </w:rPr>
+        <w:t xml:space="preserve">. Ilyen esemény amikor lenyomjuk az egér bal gombját, vagy felengedjük azt, mozgatjuk az egeret, lenyomjuk a fel-le </w:t>
+      </w:r>
+      <w:proofErr w:type="spellStart"/>
+      <w:r>
+        <w:rPr>
+          <w:rFonts w:ascii="Times New Roman" w:hAnsi="Times New Roman" w:cs="Times New Roman"/>
+          <w:sz w:val="24"/>
+          <w:szCs w:val="24"/>
+        </w:rPr>
+        <w:t>nyílakat</w:t>
+      </w:r>
+      <w:proofErr w:type="spellEnd"/>
+      <w:r>
+        <w:rPr>
+          <w:rFonts w:ascii="Times New Roman" w:hAnsi="Times New Roman" w:cs="Times New Roman"/>
+          <w:sz w:val="24"/>
+          <w:szCs w:val="24"/>
+        </w:rPr>
+        <w:t>, görgetünk az egér görgőjével.</w:t>
+      </w:r>
+      <w:r>
+        <w:rPr>
+          <w:rFonts w:ascii="Times New Roman" w:hAnsi="Times New Roman" w:cs="Times New Roman"/>
+          <w:sz w:val="24"/>
+          <w:szCs w:val="24"/>
+          <w:lang w:val="en-US"/>
+        </w:rPr>
+        <w:t xml:space="preserve"> </w:t>
+      </w:r>
+      <w:proofErr w:type="spellStart"/>
+      <w:r>
+        <w:rPr>
+          <w:rFonts w:ascii="Times New Roman" w:hAnsi="Times New Roman" w:cs="Times New Roman"/>
+          <w:sz w:val="24"/>
+          <w:szCs w:val="24"/>
+          <w:lang w:val="en-US"/>
+        </w:rPr>
+        <w:t>Itt</w:t>
+      </w:r>
+      <w:proofErr w:type="spellEnd"/>
+      <w:r>
+        <w:rPr>
+          <w:rFonts w:ascii="Times New Roman" w:hAnsi="Times New Roman" w:cs="Times New Roman"/>
+          <w:sz w:val="24"/>
+          <w:szCs w:val="24"/>
+          <w:lang w:val="en-US"/>
+        </w:rPr>
+        <w:t xml:space="preserve"> </w:t>
+      </w:r>
+      <w:proofErr w:type="spellStart"/>
+      <w:r>
+        <w:rPr>
+          <w:rFonts w:ascii="Times New Roman" w:hAnsi="Times New Roman" w:cs="Times New Roman"/>
+          <w:sz w:val="24"/>
+          <w:szCs w:val="24"/>
+          <w:lang w:val="en-US"/>
+        </w:rPr>
+        <w:t>található</w:t>
+      </w:r>
+      <w:proofErr w:type="spellEnd"/>
+      <w:r>
+        <w:rPr>
+          <w:rFonts w:ascii="Times New Roman" w:hAnsi="Times New Roman" w:cs="Times New Roman"/>
+          <w:sz w:val="24"/>
+          <w:szCs w:val="24"/>
+          <w:lang w:val="en-US"/>
+        </w:rPr>
+        <w:t xml:space="preserve"> </w:t>
+      </w:r>
+      <w:proofErr w:type="spellStart"/>
+      <w:r>
+        <w:rPr>
+          <w:rFonts w:ascii="Times New Roman" w:hAnsi="Times New Roman" w:cs="Times New Roman"/>
+          <w:sz w:val="24"/>
+          <w:szCs w:val="24"/>
+          <w:lang w:val="en-US"/>
+        </w:rPr>
+        <w:t>még</w:t>
+      </w:r>
+      <w:proofErr w:type="spellEnd"/>
+      <w:r>
+        <w:rPr>
+          <w:rFonts w:ascii="Times New Roman" w:hAnsi="Times New Roman" w:cs="Times New Roman"/>
+          <w:sz w:val="24"/>
+          <w:szCs w:val="24"/>
+          <w:lang w:val="en-US"/>
+        </w:rPr>
+        <w:t xml:space="preserve"> </w:t>
+      </w:r>
+      <w:proofErr w:type="spellStart"/>
+      <w:r>
+        <w:rPr>
+          <w:rFonts w:ascii="Times New Roman" w:hAnsi="Times New Roman" w:cs="Times New Roman"/>
+          <w:sz w:val="24"/>
+          <w:szCs w:val="24"/>
+          <w:lang w:val="en-US"/>
+        </w:rPr>
+        <w:t>egy</w:t>
+      </w:r>
+      <w:proofErr w:type="spellEnd"/>
+      <w:r>
+        <w:rPr>
+          <w:rFonts w:ascii="Times New Roman" w:hAnsi="Times New Roman" w:cs="Times New Roman"/>
+          <w:sz w:val="24"/>
+          <w:szCs w:val="24"/>
+          <w:lang w:val="en-US"/>
+        </w:rPr>
+        <w:t xml:space="preserve"> worker </w:t>
+      </w:r>
+      <w:proofErr w:type="spellStart"/>
+      <w:r>
+        <w:rPr>
+          <w:rFonts w:ascii="Times New Roman" w:hAnsi="Times New Roman" w:cs="Times New Roman"/>
+          <w:sz w:val="24"/>
+          <w:szCs w:val="24"/>
+          <w:lang w:val="en-US"/>
+        </w:rPr>
+        <w:t>threadből</w:t>
+      </w:r>
+      <w:proofErr w:type="spellEnd"/>
+      <w:r>
+        <w:rPr>
+          <w:rFonts w:ascii="Times New Roman" w:hAnsi="Times New Roman" w:cs="Times New Roman"/>
+          <w:sz w:val="24"/>
+          <w:szCs w:val="24"/>
+          <w:lang w:val="en-US"/>
+        </w:rPr>
+        <w:t xml:space="preserve"> </w:t>
+      </w:r>
+      <w:proofErr w:type="spellStart"/>
+      <w:r>
+        <w:rPr>
+          <w:rFonts w:ascii="Times New Roman" w:hAnsi="Times New Roman" w:cs="Times New Roman"/>
+          <w:sz w:val="24"/>
+          <w:szCs w:val="24"/>
+          <w:lang w:val="en-US"/>
+        </w:rPr>
+        <w:t>bejövő</w:t>
+      </w:r>
+      <w:proofErr w:type="spellEnd"/>
+      <w:r>
+        <w:rPr>
+          <w:rFonts w:ascii="Times New Roman" w:hAnsi="Times New Roman" w:cs="Times New Roman"/>
+          <w:sz w:val="24"/>
+          <w:szCs w:val="24"/>
+          <w:lang w:val="en-US"/>
+        </w:rPr>
+        <w:t xml:space="preserve"> </w:t>
+      </w:r>
+      <w:proofErr w:type="spellStart"/>
+      <w:r>
+        <w:rPr>
+          <w:rFonts w:ascii="Times New Roman" w:hAnsi="Times New Roman" w:cs="Times New Roman"/>
+          <w:sz w:val="24"/>
+          <w:szCs w:val="24"/>
+          <w:lang w:val="en-US"/>
+        </w:rPr>
+        <w:t>információ</w:t>
+      </w:r>
+      <w:proofErr w:type="spellEnd"/>
+      <w:r>
+        <w:rPr>
+          <w:rFonts w:ascii="Times New Roman" w:hAnsi="Times New Roman" w:cs="Times New Roman"/>
+          <w:sz w:val="24"/>
+          <w:szCs w:val="24"/>
+          <w:lang w:val="en-US"/>
+        </w:rPr>
+        <w:t xml:space="preserve"> </w:t>
+      </w:r>
+      <w:proofErr w:type="spellStart"/>
+      <w:r>
+        <w:rPr>
+          <w:rFonts w:ascii="Times New Roman" w:hAnsi="Times New Roman" w:cs="Times New Roman"/>
+          <w:sz w:val="24"/>
+          <w:szCs w:val="24"/>
+          <w:lang w:val="en-US"/>
+        </w:rPr>
+        <w:t>az</w:t>
+      </w:r>
+      <w:proofErr w:type="spellEnd"/>
+      <w:r>
+        <w:rPr>
+          <w:rFonts w:ascii="Times New Roman" w:hAnsi="Times New Roman" w:cs="Times New Roman"/>
+          <w:sz w:val="24"/>
+          <w:szCs w:val="24"/>
+          <w:lang w:val="en-US"/>
+        </w:rPr>
+        <w:t xml:space="preserve"> “FPS”-</w:t>
+      </w:r>
+      <w:proofErr w:type="spellStart"/>
+      <w:r>
+        <w:rPr>
+          <w:rFonts w:ascii="Times New Roman" w:hAnsi="Times New Roman" w:cs="Times New Roman"/>
+          <w:sz w:val="24"/>
+          <w:szCs w:val="24"/>
+          <w:lang w:val="en-US"/>
+        </w:rPr>
+        <w:t>el</w:t>
+      </w:r>
+      <w:proofErr w:type="spellEnd"/>
+      <w:r>
+        <w:rPr>
+          <w:rFonts w:ascii="Times New Roman" w:hAnsi="Times New Roman" w:cs="Times New Roman"/>
+          <w:sz w:val="24"/>
+          <w:szCs w:val="24"/>
+          <w:lang w:val="en-US"/>
+        </w:rPr>
+        <w:t xml:space="preserve"> </w:t>
+      </w:r>
+      <w:proofErr w:type="spellStart"/>
+      <w:r>
+        <w:rPr>
+          <w:rFonts w:ascii="Times New Roman" w:hAnsi="Times New Roman" w:cs="Times New Roman"/>
+          <w:sz w:val="24"/>
+          <w:szCs w:val="24"/>
+          <w:lang w:val="en-US"/>
+        </w:rPr>
+        <w:t>kapcsolatosan</w:t>
+      </w:r>
+      <w:proofErr w:type="spellEnd"/>
+      <w:r>
+        <w:rPr>
+          <w:rFonts w:ascii="Times New Roman" w:hAnsi="Times New Roman" w:cs="Times New Roman"/>
+          <w:sz w:val="24"/>
+          <w:szCs w:val="24"/>
+          <w:lang w:val="en-US"/>
+        </w:rPr>
+        <w:t xml:space="preserve">. </w:t>
+      </w:r>
+      <w:proofErr w:type="spellStart"/>
+      <w:r>
+        <w:rPr>
+          <w:rFonts w:ascii="Times New Roman" w:hAnsi="Times New Roman" w:cs="Times New Roman"/>
+          <w:sz w:val="24"/>
+          <w:szCs w:val="24"/>
+          <w:lang w:val="en-US"/>
+        </w:rPr>
+        <w:t>Ez</w:t>
+      </w:r>
+      <w:proofErr w:type="spellEnd"/>
+      <w:r>
+        <w:rPr>
+          <w:rFonts w:ascii="Times New Roman" w:hAnsi="Times New Roman" w:cs="Times New Roman"/>
+          <w:sz w:val="24"/>
+          <w:szCs w:val="24"/>
+          <w:lang w:val="en-US"/>
+        </w:rPr>
+        <w:t xml:space="preserve"> a </w:t>
+      </w:r>
+      <w:proofErr w:type="spellStart"/>
+      <w:r>
+        <w:rPr>
+          <w:rFonts w:ascii="Times New Roman" w:hAnsi="Times New Roman" w:cs="Times New Roman"/>
+          <w:sz w:val="24"/>
+          <w:szCs w:val="24"/>
+          <w:lang w:val="en-US"/>
+        </w:rPr>
+        <w:t>méréshez</w:t>
+      </w:r>
+      <w:proofErr w:type="spellEnd"/>
+      <w:r>
+        <w:rPr>
+          <w:rFonts w:ascii="Times New Roman" w:hAnsi="Times New Roman" w:cs="Times New Roman"/>
+          <w:sz w:val="24"/>
+          <w:szCs w:val="24"/>
+          <w:lang w:val="en-US"/>
+        </w:rPr>
+        <w:t xml:space="preserve"> </w:t>
+      </w:r>
+      <w:proofErr w:type="spellStart"/>
+      <w:r>
+        <w:rPr>
+          <w:rFonts w:ascii="Times New Roman" w:hAnsi="Times New Roman" w:cs="Times New Roman"/>
+          <w:sz w:val="24"/>
+          <w:szCs w:val="24"/>
+          <w:lang w:val="en-US"/>
+        </w:rPr>
+        <w:t>egy</w:t>
+      </w:r>
+      <w:proofErr w:type="spellEnd"/>
+      <w:r>
+        <w:rPr>
+          <w:rFonts w:ascii="Times New Roman" w:hAnsi="Times New Roman" w:cs="Times New Roman"/>
+          <w:sz w:val="24"/>
+          <w:szCs w:val="24"/>
+          <w:lang w:val="en-US"/>
+        </w:rPr>
+        <w:t xml:space="preserve"> </w:t>
+      </w:r>
+      <w:proofErr w:type="spellStart"/>
+      <w:r>
+        <w:rPr>
+          <w:rFonts w:ascii="Times New Roman" w:hAnsi="Times New Roman" w:cs="Times New Roman"/>
+          <w:sz w:val="24"/>
+          <w:szCs w:val="24"/>
+          <w:lang w:val="en-US"/>
+        </w:rPr>
+        <w:t>elengedhetetlen</w:t>
+      </w:r>
+      <w:proofErr w:type="spellEnd"/>
+      <w:r>
+        <w:rPr>
+          <w:rFonts w:ascii="Times New Roman" w:hAnsi="Times New Roman" w:cs="Times New Roman"/>
+          <w:sz w:val="24"/>
+          <w:szCs w:val="24"/>
+          <w:lang w:val="en-US"/>
+        </w:rPr>
+        <w:t xml:space="preserve"> </w:t>
+      </w:r>
+      <w:proofErr w:type="spellStart"/>
+      <w:r>
+        <w:rPr>
+          <w:rFonts w:ascii="Times New Roman" w:hAnsi="Times New Roman" w:cs="Times New Roman"/>
+          <w:sz w:val="24"/>
+          <w:szCs w:val="24"/>
+          <w:lang w:val="en-US"/>
+        </w:rPr>
+        <w:t>adat</w:t>
+      </w:r>
+      <w:proofErr w:type="spellEnd"/>
+      <w:r>
+        <w:rPr>
+          <w:rFonts w:ascii="Times New Roman" w:hAnsi="Times New Roman" w:cs="Times New Roman"/>
+          <w:sz w:val="24"/>
+          <w:szCs w:val="24"/>
+          <w:lang w:val="en-US"/>
+        </w:rPr>
+        <w:t xml:space="preserve">, </w:t>
+      </w:r>
+      <w:proofErr w:type="spellStart"/>
+      <w:r>
+        <w:rPr>
+          <w:rFonts w:ascii="Times New Roman" w:hAnsi="Times New Roman" w:cs="Times New Roman"/>
+          <w:sz w:val="24"/>
+          <w:szCs w:val="24"/>
+          <w:lang w:val="en-US"/>
+        </w:rPr>
+        <w:t>ezzel</w:t>
+      </w:r>
+      <w:proofErr w:type="spellEnd"/>
+      <w:r>
+        <w:rPr>
+          <w:rFonts w:ascii="Times New Roman" w:hAnsi="Times New Roman" w:cs="Times New Roman"/>
+          <w:sz w:val="24"/>
+          <w:szCs w:val="24"/>
+          <w:lang w:val="en-US"/>
+        </w:rPr>
+        <w:t xml:space="preserve"> a program </w:t>
+      </w:r>
+      <w:proofErr w:type="spellStart"/>
+      <w:r>
+        <w:rPr>
+          <w:rFonts w:ascii="Times New Roman" w:hAnsi="Times New Roman" w:cs="Times New Roman"/>
+          <w:sz w:val="24"/>
+          <w:szCs w:val="24"/>
+          <w:lang w:val="en-US"/>
+        </w:rPr>
+        <w:t>dolgozik</w:t>
+      </w:r>
+      <w:proofErr w:type="spellEnd"/>
+      <w:r>
+        <w:rPr>
+          <w:rFonts w:ascii="Times New Roman" w:hAnsi="Times New Roman" w:cs="Times New Roman"/>
+          <w:sz w:val="24"/>
+          <w:szCs w:val="24"/>
+          <w:lang w:val="en-US"/>
+        </w:rPr>
+        <w:t xml:space="preserve"> is </w:t>
+      </w:r>
+      <w:proofErr w:type="spellStart"/>
+      <w:r>
+        <w:rPr>
+          <w:rFonts w:ascii="Times New Roman" w:hAnsi="Times New Roman" w:cs="Times New Roman"/>
+          <w:sz w:val="24"/>
+          <w:szCs w:val="24"/>
+          <w:lang w:val="en-US"/>
+        </w:rPr>
+        <w:t>tovább</w:t>
+      </w:r>
+      <w:proofErr w:type="spellEnd"/>
+      <w:r>
+        <w:rPr>
+          <w:rFonts w:ascii="Times New Roman" w:hAnsi="Times New Roman" w:cs="Times New Roman"/>
+          <w:sz w:val="24"/>
+          <w:szCs w:val="24"/>
+          <w:lang w:val="en-US"/>
+        </w:rPr>
+        <w:t>.</w:t>
+      </w:r>
+    </w:p>
+    <w:p>
+      <w:pPr>
+        <w:spacing w:line="360" w:lineRule="auto"/>
+        <w:ind w:firstLine="851"/>
+        <w:jc w:val="both"/>
+        <w:rPr>
+          <w:rFonts w:ascii="Times New Roman" w:hAnsi="Times New Roman" w:cs="Times New Roman"/>
+          <w:sz w:val="24"/>
+          <w:szCs w:val="24"/>
+        </w:rPr>
+      </w:pPr>
+      <w:r>
+        <w:rPr>
+          <w:rFonts w:ascii="Times New Roman" w:hAnsi="Times New Roman" w:cs="Times New Roman"/>
+          <w:sz w:val="24"/>
+          <w:szCs w:val="24"/>
+        </w:rPr>
+        <w:t>A „</w:t>
+      </w:r>
+      <w:proofErr w:type="spellStart"/>
+      <w:r>
+        <w:rPr>
+          <w:rFonts w:ascii="Times New Roman" w:hAnsi="Times New Roman" w:cs="Times New Roman"/>
+          <w:sz w:val="24"/>
+          <w:szCs w:val="24"/>
+        </w:rPr>
+        <w:t>monitorSystemStats</w:t>
+      </w:r>
+      <w:proofErr w:type="spellEnd"/>
+      <w:r>
+        <w:rPr>
+          <w:rFonts w:ascii="Times New Roman" w:hAnsi="Times New Roman" w:cs="Times New Roman"/>
+          <w:sz w:val="24"/>
+          <w:szCs w:val="24"/>
+        </w:rPr>
+        <w:t xml:space="preserve">” </w:t>
       </w:r>
     </w:p>
     <w:p>
@@ -9676,7 +10529,7 @@
     </w:p>
     <w:p>
       <w:pPr>
-        <w:pStyle w:val="Heading3"/>
+        <w:pStyle w:val="Cmsor3"/>
         <w:numPr>
           <w:ilvl w:val="2"/>
           <w:numId w:val="7"/>
@@ -9690,7 +10543,7 @@
           <w:szCs w:val="36"/>
         </w:rPr>
       </w:pPr>
-      <w:bookmarkStart w:id="34" w:name="_Toc196211917"/>
+      <w:bookmarkStart w:id="33" w:name="_Toc196211917"/>
       <w:proofErr w:type="spellStart"/>
       <w:r>
         <w:rPr>
@@ -9742,7 +10595,7 @@
         </w:rPr>
         <w:t>renderelés</w:t>
       </w:r>
-      <w:bookmarkEnd w:id="34"/>
+      <w:bookmarkEnd w:id="33"/>
       <w:proofErr w:type="spellEnd"/>
     </w:p>
     <w:p>
@@ -10527,7 +11380,7 @@
     </w:p>
     <w:p>
       <w:pPr>
-        <w:pStyle w:val="Heading3"/>
+        <w:pStyle w:val="Cmsor3"/>
         <w:numPr>
           <w:ilvl w:val="2"/>
           <w:numId w:val="7"/>
@@ -10540,7 +11393,7 @@
           <w:szCs w:val="36"/>
         </w:rPr>
       </w:pPr>
-      <w:bookmarkStart w:id="35" w:name="_Toc196211918"/>
+      <w:bookmarkStart w:id="34" w:name="_Toc196211918"/>
       <w:proofErr w:type="spellStart"/>
       <w:r>
         <w:rPr>
@@ -10572,7 +11425,7 @@
         </w:rPr>
         <w:t>Angularban</w:t>
       </w:r>
-      <w:bookmarkEnd w:id="35"/>
+      <w:bookmarkEnd w:id="34"/>
       <w:proofErr w:type="spellEnd"/>
     </w:p>
     <w:p>
@@ -10881,7 +11734,6 @@
         <w:t>/</w:t>
       </w:r>
       <w:proofErr w:type="spellStart"/>
-      <w:proofErr w:type="gramStart"/>
       <w:r>
         <w:rPr>
           <w:rFonts w:ascii="Times New Roman" w:hAnsi="Times New Roman" w:cs="Times New Roman"/>
@@ -10899,9 +11751,8 @@
           <w:sz w:val="24"/>
           <w:szCs w:val="24"/>
         </w:rPr>
-        <w:t>”-</w:t>
-      </w:r>
-      <w:proofErr w:type="gramEnd"/>
+        <w:t xml:space="preserve">”-ön belül: </w:t>
+      </w:r>
       <w:r>
         <w:rPr>
           <w:rFonts w:ascii="Times New Roman" w:hAnsi="Times New Roman" w:cs="Times New Roman"/>
@@ -10909,8 +11760,9 @@
           <w:sz w:val="24"/>
           <w:szCs w:val="24"/>
         </w:rPr>
-        <w:t xml:space="preserve">ön belül: </w:t>
-      </w:r>
+        <w:t>"</w:t>
+      </w:r>
+      <w:proofErr w:type="spellStart"/>
       <w:r>
         <w:rPr>
           <w:rFonts w:ascii="Times New Roman" w:hAnsi="Times New Roman" w:cs="Times New Roman"/>
@@ -10918,9 +11770,9 @@
           <w:sz w:val="24"/>
           <w:szCs w:val="24"/>
         </w:rPr>
-        <w:t>"</w:t>
-      </w:r>
-      <w:proofErr w:type="spellStart"/>
+        <w:t>webWorkerTsConfig</w:t>
+      </w:r>
+      <w:proofErr w:type="spellEnd"/>
       <w:r>
         <w:rPr>
           <w:rFonts w:ascii="Times New Roman" w:hAnsi="Times New Roman" w:cs="Times New Roman"/>
@@ -10928,9 +11780,9 @@
           <w:sz w:val="24"/>
           <w:szCs w:val="24"/>
         </w:rPr>
-        <w:t>webWorkerTsConfig</w:t>
-      </w:r>
-      <w:proofErr w:type="spellEnd"/>
+        <w:t>": "</w:t>
+      </w:r>
+      <w:proofErr w:type="spellStart"/>
       <w:r>
         <w:rPr>
           <w:rFonts w:ascii="Times New Roman" w:hAnsi="Times New Roman" w:cs="Times New Roman"/>
@@ -10938,28 +11790,7 @@
           <w:sz w:val="24"/>
           <w:szCs w:val="24"/>
         </w:rPr>
-        <w:t>": "</w:t>
-      </w:r>
-      <w:proofErr w:type="spellStart"/>
-      <w:proofErr w:type="gramStart"/>
-      <w:r>
-        <w:rPr>
-          <w:rFonts w:ascii="Times New Roman" w:hAnsi="Times New Roman" w:cs="Times New Roman"/>
-          <w:color w:val="000000" w:themeColor="text1"/>
-          <w:sz w:val="24"/>
-          <w:szCs w:val="24"/>
-        </w:rPr>
-        <w:t>tsconfig.worker</w:t>
-      </w:r>
-      <w:proofErr w:type="gramEnd"/>
-      <w:r>
-        <w:rPr>
-          <w:rFonts w:ascii="Times New Roman" w:hAnsi="Times New Roman" w:cs="Times New Roman"/>
-          <w:color w:val="000000" w:themeColor="text1"/>
-          <w:sz w:val="24"/>
-          <w:szCs w:val="24"/>
-        </w:rPr>
-        <w:t>.json</w:t>
+        <w:t>tsconfig.worker.json</w:t>
       </w:r>
       <w:proofErr w:type="spellEnd"/>
       <w:r>
@@ -11034,7 +11865,7 @@
     </w:p>
     <w:p>
       <w:pPr>
-        <w:pStyle w:val="Caption"/>
+        <w:pStyle w:val="Kpalrs"/>
         <w:spacing w:line="360" w:lineRule="auto"/>
         <w:jc w:val="center"/>
         <w:rPr>
@@ -11071,11 +11902,11 @@
         </w:rPr>
         <w:fldChar w:fldCharType="separate"/>
       </w:r>
-      <w:bookmarkStart w:id="36" w:name="_Toc195433169"/>
-      <w:bookmarkStart w:id="37" w:name="_Toc195442554"/>
-      <w:bookmarkStart w:id="38" w:name="_Toc195621685"/>
-      <w:bookmarkStart w:id="39" w:name="_Toc196211941"/>
-      <w:bookmarkStart w:id="40" w:name="_Toc196294112"/>
+      <w:bookmarkStart w:id="35" w:name="_Toc195433169"/>
+      <w:bookmarkStart w:id="36" w:name="_Toc195442554"/>
+      <w:bookmarkStart w:id="37" w:name="_Toc195621685"/>
+      <w:bookmarkStart w:id="38" w:name="_Toc196211941"/>
+      <w:bookmarkStart w:id="39" w:name="_Toc196294112"/>
       <w:r>
         <w:rPr>
           <w:rFonts w:ascii="Times New Roman" w:hAnsi="Times New Roman" w:cs="Times New Roman"/>
@@ -11104,40 +11935,40 @@
         </w:rPr>
         <w:t>. á</w:t>
       </w:r>
+      <w:bookmarkEnd w:id="35"/>
+      <w:r>
+        <w:rPr>
+          <w:rFonts w:ascii="Times New Roman" w:hAnsi="Times New Roman" w:cs="Times New Roman"/>
+          <w:color w:val="000000" w:themeColor="text1"/>
+          <w:sz w:val="24"/>
+          <w:szCs w:val="24"/>
+        </w:rPr>
+        <w:t xml:space="preserve">bra: </w:t>
+      </w:r>
+      <w:proofErr w:type="spellStart"/>
+      <w:r>
+        <w:rPr>
+          <w:rFonts w:ascii="Times New Roman" w:hAnsi="Times New Roman" w:cs="Times New Roman"/>
+          <w:color w:val="000000" w:themeColor="text1"/>
+          <w:sz w:val="24"/>
+          <w:szCs w:val="24"/>
+        </w:rPr>
+        <w:t>worker</w:t>
+      </w:r>
+      <w:proofErr w:type="spellEnd"/>
+      <w:r>
+        <w:rPr>
+          <w:rFonts w:ascii="Times New Roman" w:hAnsi="Times New Roman" w:cs="Times New Roman"/>
+          <w:color w:val="000000" w:themeColor="text1"/>
+          <w:sz w:val="24"/>
+          <w:szCs w:val="24"/>
+        </w:rPr>
+        <w:t xml:space="preserve"> importálása</w:t>
+      </w:r>
       <w:bookmarkEnd w:id="36"/>
-      <w:r>
-        <w:rPr>
-          <w:rFonts w:ascii="Times New Roman" w:hAnsi="Times New Roman" w:cs="Times New Roman"/>
-          <w:color w:val="000000" w:themeColor="text1"/>
-          <w:sz w:val="24"/>
-          <w:szCs w:val="24"/>
-        </w:rPr>
-        <w:t xml:space="preserve">bra: </w:t>
-      </w:r>
-      <w:proofErr w:type="spellStart"/>
-      <w:r>
-        <w:rPr>
-          <w:rFonts w:ascii="Times New Roman" w:hAnsi="Times New Roman" w:cs="Times New Roman"/>
-          <w:color w:val="000000" w:themeColor="text1"/>
-          <w:sz w:val="24"/>
-          <w:szCs w:val="24"/>
-        </w:rPr>
-        <w:t>worker</w:t>
-      </w:r>
-      <w:proofErr w:type="spellEnd"/>
-      <w:r>
-        <w:rPr>
-          <w:rFonts w:ascii="Times New Roman" w:hAnsi="Times New Roman" w:cs="Times New Roman"/>
-          <w:color w:val="000000" w:themeColor="text1"/>
-          <w:sz w:val="24"/>
-          <w:szCs w:val="24"/>
-        </w:rPr>
-        <w:t xml:space="preserve"> importálása</w:t>
-      </w:r>
       <w:bookmarkEnd w:id="37"/>
       <w:bookmarkEnd w:id="38"/>
       <w:bookmarkEnd w:id="39"/>
-      <w:bookmarkEnd w:id="40"/>
     </w:p>
     <w:p>
       <w:pPr>
@@ -11363,7 +12194,7 @@
     </w:p>
     <w:p>
       <w:pPr>
-        <w:pStyle w:val="Caption"/>
+        <w:pStyle w:val="Kpalrs"/>
         <w:spacing w:line="360" w:lineRule="auto"/>
         <w:jc w:val="center"/>
         <w:rPr>
@@ -11400,11 +12231,11 @@
         </w:rPr>
         <w:fldChar w:fldCharType="separate"/>
       </w:r>
-      <w:bookmarkStart w:id="41" w:name="_Toc195433170"/>
-      <w:bookmarkStart w:id="42" w:name="_Toc195442555"/>
-      <w:bookmarkStart w:id="43" w:name="_Toc195621686"/>
-      <w:bookmarkStart w:id="44" w:name="_Toc196211942"/>
-      <w:bookmarkStart w:id="45" w:name="_Toc196294113"/>
+      <w:bookmarkStart w:id="40" w:name="_Toc195433170"/>
+      <w:bookmarkStart w:id="41" w:name="_Toc195442555"/>
+      <w:bookmarkStart w:id="42" w:name="_Toc195621686"/>
+      <w:bookmarkStart w:id="43" w:name="_Toc196211942"/>
+      <w:bookmarkStart w:id="44" w:name="_Toc196294113"/>
       <w:r>
         <w:rPr>
           <w:rFonts w:ascii="Times New Roman" w:hAnsi="Times New Roman" w:cs="Times New Roman"/>
@@ -11433,40 +12264,40 @@
         </w:rPr>
         <w:t>. ábra</w:t>
       </w:r>
+      <w:bookmarkEnd w:id="40"/>
+      <w:r>
+        <w:rPr>
+          <w:rFonts w:ascii="Times New Roman" w:hAnsi="Times New Roman" w:cs="Times New Roman"/>
+          <w:color w:val="000000" w:themeColor="text1"/>
+          <w:sz w:val="24"/>
+          <w:szCs w:val="24"/>
+        </w:rPr>
+        <w:t xml:space="preserve">: </w:t>
+      </w:r>
+      <w:proofErr w:type="spellStart"/>
+      <w:r>
+        <w:rPr>
+          <w:rFonts w:ascii="Times New Roman" w:hAnsi="Times New Roman" w:cs="Times New Roman"/>
+          <w:color w:val="000000" w:themeColor="text1"/>
+          <w:sz w:val="24"/>
+          <w:szCs w:val="24"/>
+        </w:rPr>
+        <w:t>worker</w:t>
+      </w:r>
+      <w:proofErr w:type="spellEnd"/>
+      <w:r>
+        <w:rPr>
+          <w:rFonts w:ascii="Times New Roman" w:hAnsi="Times New Roman" w:cs="Times New Roman"/>
+          <w:color w:val="000000" w:themeColor="text1"/>
+          <w:sz w:val="24"/>
+          <w:szCs w:val="24"/>
+        </w:rPr>
+        <w:t xml:space="preserve"> meghívása a főszál indításakor</w:t>
+      </w:r>
       <w:bookmarkEnd w:id="41"/>
-      <w:r>
-        <w:rPr>
-          <w:rFonts w:ascii="Times New Roman" w:hAnsi="Times New Roman" w:cs="Times New Roman"/>
-          <w:color w:val="000000" w:themeColor="text1"/>
-          <w:sz w:val="24"/>
-          <w:szCs w:val="24"/>
-        </w:rPr>
-        <w:t xml:space="preserve">: </w:t>
-      </w:r>
-      <w:proofErr w:type="spellStart"/>
-      <w:r>
-        <w:rPr>
-          <w:rFonts w:ascii="Times New Roman" w:hAnsi="Times New Roman" w:cs="Times New Roman"/>
-          <w:color w:val="000000" w:themeColor="text1"/>
-          <w:sz w:val="24"/>
-          <w:szCs w:val="24"/>
-        </w:rPr>
-        <w:t>worker</w:t>
-      </w:r>
-      <w:proofErr w:type="spellEnd"/>
-      <w:r>
-        <w:rPr>
-          <w:rFonts w:ascii="Times New Roman" w:hAnsi="Times New Roman" w:cs="Times New Roman"/>
-          <w:color w:val="000000" w:themeColor="text1"/>
-          <w:sz w:val="24"/>
-          <w:szCs w:val="24"/>
-        </w:rPr>
-        <w:t xml:space="preserve"> meghívása a főszál indításakor</w:t>
-      </w:r>
       <w:bookmarkEnd w:id="42"/>
       <w:bookmarkEnd w:id="43"/>
       <w:bookmarkEnd w:id="44"/>
-      <w:bookmarkEnd w:id="45"/>
     </w:p>
     <w:p>
       <w:pPr>
@@ -11664,7 +12495,7 @@
     </w:p>
     <w:p>
       <w:pPr>
-        <w:pStyle w:val="Caption"/>
+        <w:pStyle w:val="Kpalrs"/>
         <w:jc w:val="center"/>
         <w:rPr>
           <w:rFonts w:ascii="Times New Roman" w:hAnsi="Times New Roman" w:cs="Times New Roman"/>
@@ -11707,11 +12538,11 @@
         </w:rPr>
         <w:fldChar w:fldCharType="separate"/>
       </w:r>
-      <w:bookmarkStart w:id="46" w:name="_Toc195433171"/>
-      <w:bookmarkStart w:id="47" w:name="_Toc195442556"/>
-      <w:bookmarkStart w:id="48" w:name="_Toc195621687"/>
-      <w:bookmarkStart w:id="49" w:name="_Toc196211943"/>
-      <w:bookmarkStart w:id="50" w:name="_Toc196294114"/>
+      <w:bookmarkStart w:id="45" w:name="_Toc195433171"/>
+      <w:bookmarkStart w:id="46" w:name="_Toc195442556"/>
+      <w:bookmarkStart w:id="47" w:name="_Toc195621687"/>
+      <w:bookmarkStart w:id="48" w:name="_Toc196211943"/>
+      <w:bookmarkStart w:id="49" w:name="_Toc196294114"/>
       <w:r>
         <w:rPr>
           <w:rFonts w:ascii="Times New Roman" w:hAnsi="Times New Roman" w:cs="Times New Roman"/>
@@ -11740,24 +12571,24 @@
         </w:rPr>
         <w:t>. ábra</w:t>
       </w:r>
+      <w:bookmarkEnd w:id="45"/>
+      <w:r>
+        <w:rPr>
+          <w:rFonts w:ascii="Times New Roman" w:hAnsi="Times New Roman" w:cs="Times New Roman"/>
+          <w:color w:val="000000" w:themeColor="text1"/>
+          <w:sz w:val="24"/>
+          <w:szCs w:val="24"/>
+        </w:rPr>
+        <w:t>: esemény fogadása a mellékszálon</w:t>
+      </w:r>
       <w:bookmarkEnd w:id="46"/>
-      <w:r>
-        <w:rPr>
-          <w:rFonts w:ascii="Times New Roman" w:hAnsi="Times New Roman" w:cs="Times New Roman"/>
-          <w:color w:val="000000" w:themeColor="text1"/>
-          <w:sz w:val="24"/>
-          <w:szCs w:val="24"/>
-        </w:rPr>
-        <w:t>: esemény fogadása a mellékszálon</w:t>
-      </w:r>
       <w:bookmarkEnd w:id="47"/>
       <w:bookmarkEnd w:id="48"/>
       <w:bookmarkEnd w:id="49"/>
-      <w:bookmarkEnd w:id="50"/>
     </w:p>
     <w:p>
       <w:pPr>
-        <w:pStyle w:val="Heading3"/>
+        <w:pStyle w:val="Cmsor3"/>
         <w:numPr>
           <w:ilvl w:val="2"/>
           <w:numId w:val="7"/>
@@ -11770,7 +12601,7 @@
           <w:szCs w:val="36"/>
         </w:rPr>
       </w:pPr>
-      <w:bookmarkStart w:id="51" w:name="_Toc196211919"/>
+      <w:bookmarkStart w:id="50" w:name="_Toc196211919"/>
       <w:r>
         <w:rPr>
           <w:rFonts w:ascii="Times New Roman" w:hAnsi="Times New Roman" w:cs="Times New Roman"/>
@@ -11781,7 +12612,7 @@
         <w:lastRenderedPageBreak/>
         <w:t>DataService és az API forrás</w:t>
       </w:r>
-      <w:bookmarkEnd w:id="51"/>
+      <w:bookmarkEnd w:id="50"/>
     </w:p>
     <w:p>
       <w:pPr>
@@ -11927,7 +12758,7 @@
       <w:hyperlink r:id="rId32" w:history="1">
         <w:r>
           <w:rPr>
-            <w:rStyle w:val="Hyperlink"/>
+            <w:rStyle w:val="Hiperhivatkozs"/>
             <w:rFonts w:ascii="Times New Roman" w:hAnsi="Times New Roman" w:cs="Times New Roman"/>
             <w:sz w:val="24"/>
             <w:szCs w:val="24"/>
@@ -11937,7 +12768,7 @@
         <w:proofErr w:type="spellStart"/>
         <w:r>
           <w:rPr>
-            <w:rStyle w:val="Hyperlink"/>
+            <w:rStyle w:val="Hiperhivatkozs"/>
             <w:rFonts w:ascii="Times New Roman" w:hAnsi="Times New Roman" w:cs="Times New Roman"/>
             <w:sz w:val="24"/>
             <w:szCs w:val="24"/>
@@ -12002,7 +12833,7 @@
     </w:p>
     <w:p>
       <w:pPr>
-        <w:pStyle w:val="Heading2"/>
+        <w:pStyle w:val="Cmsor2"/>
         <w:numPr>
           <w:ilvl w:val="1"/>
           <w:numId w:val="7"/>
@@ -12015,7 +12846,7 @@
           <w:szCs w:val="44"/>
         </w:rPr>
       </w:pPr>
-      <w:bookmarkStart w:id="52" w:name="_Toc196211920"/>
+      <w:bookmarkStart w:id="51" w:name="_Toc196211920"/>
       <w:r>
         <w:rPr>
           <w:rFonts w:ascii="Times New Roman" w:hAnsi="Times New Roman" w:cs="Times New Roman"/>
@@ -12026,7 +12857,7 @@
         <w:lastRenderedPageBreak/>
         <w:t>Optimalizáció</w:t>
       </w:r>
-      <w:bookmarkEnd w:id="52"/>
+      <w:bookmarkEnd w:id="51"/>
     </w:p>
     <w:p>
       <w:pPr>
@@ -12247,7 +13078,7 @@
     </w:p>
     <w:p>
       <w:pPr>
-        <w:pStyle w:val="Heading3"/>
+        <w:pStyle w:val="Cmsor3"/>
         <w:numPr>
           <w:ilvl w:val="2"/>
           <w:numId w:val="7"/>
@@ -12260,7 +13091,7 @@
           <w:szCs w:val="36"/>
         </w:rPr>
       </w:pPr>
-      <w:bookmarkStart w:id="53" w:name="_Toc196211921"/>
+      <w:bookmarkStart w:id="52" w:name="_Toc196211921"/>
       <w:proofErr w:type="spellStart"/>
       <w:r>
         <w:rPr>
@@ -12292,7 +13123,7 @@
         </w:rPr>
         <w:t>second</w:t>
       </w:r>
-      <w:bookmarkEnd w:id="53"/>
+      <w:bookmarkEnd w:id="52"/>
       <w:proofErr w:type="spellEnd"/>
     </w:p>
     <w:p>
@@ -12492,7 +13323,7 @@
     </w:p>
     <w:p>
       <w:pPr>
-        <w:pStyle w:val="Caption"/>
+        <w:pStyle w:val="Kpalrs"/>
         <w:jc w:val="center"/>
         <w:rPr>
           <w:rFonts w:ascii="Times New Roman" w:hAnsi="Times New Roman" w:cs="Times New Roman"/>
@@ -12524,9 +13355,9 @@
         </w:rPr>
         <w:fldChar w:fldCharType="separate"/>
       </w:r>
-      <w:bookmarkStart w:id="54" w:name="_Toc195621688"/>
-      <w:bookmarkStart w:id="55" w:name="_Toc196211944"/>
-      <w:bookmarkStart w:id="56" w:name="_Toc196294115"/>
+      <w:bookmarkStart w:id="53" w:name="_Toc195621688"/>
+      <w:bookmarkStart w:id="54" w:name="_Toc196211944"/>
+      <w:bookmarkStart w:id="55" w:name="_Toc196294115"/>
       <w:r>
         <w:rPr>
           <w:rFonts w:ascii="Times New Roman" w:hAnsi="Times New Roman" w:cs="Times New Roman"/>
@@ -12588,9 +13419,9 @@
         </w:rPr>
         <w:t>-el és anélkül</w:t>
       </w:r>
+      <w:bookmarkEnd w:id="53"/>
       <w:bookmarkEnd w:id="54"/>
       <w:bookmarkEnd w:id="55"/>
-      <w:bookmarkEnd w:id="56"/>
     </w:p>
     <w:p>
       <w:pPr>
@@ -12611,7 +13442,7 @@
     </w:p>
     <w:p>
       <w:pPr>
-        <w:pStyle w:val="Heading3"/>
+        <w:pStyle w:val="Cmsor3"/>
         <w:numPr>
           <w:ilvl w:val="2"/>
           <w:numId w:val="7"/>
@@ -12624,7 +13455,7 @@
           <w:szCs w:val="36"/>
         </w:rPr>
       </w:pPr>
-      <w:bookmarkStart w:id="57" w:name="_Toc196211922"/>
+      <w:bookmarkStart w:id="56" w:name="_Toc196211922"/>
       <w:r>
         <w:rPr>
           <w:rFonts w:ascii="Times New Roman" w:hAnsi="Times New Roman" w:cs="Times New Roman"/>
@@ -12635,7 +13466,7 @@
         <w:lastRenderedPageBreak/>
         <w:t>Memóriahasználat</w:t>
       </w:r>
-      <w:bookmarkEnd w:id="57"/>
+      <w:bookmarkEnd w:id="56"/>
     </w:p>
     <w:p>
       <w:pPr>
@@ -12891,7 +13722,7 @@
     </w:p>
     <w:p>
       <w:pPr>
-        <w:pStyle w:val="Caption"/>
+        <w:pStyle w:val="Kpalrs"/>
         <w:jc w:val="center"/>
         <w:rPr>
           <w:rFonts w:ascii="Times New Roman" w:hAnsi="Times New Roman" w:cs="Times New Roman"/>
@@ -12923,9 +13754,9 @@
         </w:rPr>
         <w:fldChar w:fldCharType="separate"/>
       </w:r>
-      <w:bookmarkStart w:id="58" w:name="_Toc195621689"/>
-      <w:bookmarkStart w:id="59" w:name="_Toc196211945"/>
-      <w:bookmarkStart w:id="60" w:name="_Toc196294116"/>
+      <w:bookmarkStart w:id="57" w:name="_Toc195621689"/>
+      <w:bookmarkStart w:id="58" w:name="_Toc196211945"/>
+      <w:bookmarkStart w:id="59" w:name="_Toc196294116"/>
       <w:r>
         <w:rPr>
           <w:rFonts w:ascii="Times New Roman" w:hAnsi="Times New Roman" w:cs="Times New Roman"/>
@@ -12987,9 +13818,9 @@
         </w:rPr>
         <w:t>-el és anélkül</w:t>
       </w:r>
+      <w:bookmarkEnd w:id="57"/>
       <w:bookmarkEnd w:id="58"/>
       <w:bookmarkEnd w:id="59"/>
-      <w:bookmarkEnd w:id="60"/>
     </w:p>
     <w:p>
       <w:pPr>
@@ -13010,7 +13841,7 @@
     </w:p>
     <w:p>
       <w:pPr>
-        <w:pStyle w:val="Heading3"/>
+        <w:pStyle w:val="Cmsor3"/>
         <w:numPr>
           <w:ilvl w:val="2"/>
           <w:numId w:val="7"/>
@@ -13023,7 +13854,7 @@
           <w:szCs w:val="36"/>
         </w:rPr>
       </w:pPr>
-      <w:bookmarkStart w:id="61" w:name="_Toc196211923"/>
+      <w:bookmarkStart w:id="60" w:name="_Toc196211923"/>
       <w:r>
         <w:rPr>
           <w:rFonts w:ascii="Times New Roman" w:hAnsi="Times New Roman" w:cs="Times New Roman"/>
@@ -13034,7 +13865,7 @@
         <w:lastRenderedPageBreak/>
         <w:t>GPU használat</w:t>
       </w:r>
-      <w:bookmarkEnd w:id="61"/>
+      <w:bookmarkEnd w:id="60"/>
     </w:p>
     <w:p>
       <w:pPr>
@@ -13239,7 +14070,7 @@
     </w:p>
     <w:p>
       <w:pPr>
-        <w:pStyle w:val="Caption"/>
+        <w:pStyle w:val="Kpalrs"/>
         <w:spacing w:line="360" w:lineRule="auto"/>
         <w:jc w:val="center"/>
         <w:rPr>
@@ -13272,9 +14103,9 @@
         </w:rPr>
         <w:fldChar w:fldCharType="separate"/>
       </w:r>
-      <w:bookmarkStart w:id="62" w:name="_Toc195621690"/>
-      <w:bookmarkStart w:id="63" w:name="_Toc196211946"/>
-      <w:bookmarkStart w:id="64" w:name="_Toc196294117"/>
+      <w:bookmarkStart w:id="61" w:name="_Toc195621690"/>
+      <w:bookmarkStart w:id="62" w:name="_Toc196211946"/>
+      <w:bookmarkStart w:id="63" w:name="_Toc196294117"/>
       <w:r>
         <w:rPr>
           <w:rFonts w:ascii="Times New Roman" w:hAnsi="Times New Roman" w:cs="Times New Roman"/>
@@ -13336,9 +14167,9 @@
         </w:rPr>
         <w:t>-el és anélkül</w:t>
       </w:r>
+      <w:bookmarkEnd w:id="61"/>
       <w:bookmarkEnd w:id="62"/>
       <w:bookmarkEnd w:id="63"/>
-      <w:bookmarkEnd w:id="64"/>
     </w:p>
     <w:p>
       <w:pPr>
@@ -13354,7 +14185,7 @@
     </w:p>
     <w:p>
       <w:pPr>
-        <w:pStyle w:val="Heading3"/>
+        <w:pStyle w:val="Cmsor3"/>
         <w:numPr>
           <w:ilvl w:val="2"/>
           <w:numId w:val="7"/>
@@ -13367,7 +14198,7 @@
           <w:szCs w:val="36"/>
         </w:rPr>
       </w:pPr>
-      <w:bookmarkStart w:id="65" w:name="_Toc196211924"/>
+      <w:bookmarkStart w:id="64" w:name="_Toc196211924"/>
       <w:r>
         <w:rPr>
           <w:rFonts w:ascii="Times New Roman" w:hAnsi="Times New Roman" w:cs="Times New Roman"/>
@@ -13378,7 +14209,7 @@
         <w:lastRenderedPageBreak/>
         <w:t>CPU használat</w:t>
       </w:r>
-      <w:bookmarkEnd w:id="65"/>
+      <w:bookmarkEnd w:id="64"/>
     </w:p>
     <w:p>
       <w:pPr>
@@ -13527,7 +14358,7 @@
     </w:p>
     <w:p>
       <w:pPr>
-        <w:pStyle w:val="Caption"/>
+        <w:pStyle w:val="Kpalrs"/>
         <w:jc w:val="center"/>
         <w:rPr>
           <w:rFonts w:ascii="Times New Roman" w:hAnsi="Times New Roman" w:cs="Times New Roman"/>
@@ -13559,9 +14390,9 @@
         </w:rPr>
         <w:fldChar w:fldCharType="separate"/>
       </w:r>
-      <w:bookmarkStart w:id="66" w:name="_Toc195621691"/>
-      <w:bookmarkStart w:id="67" w:name="_Toc196211947"/>
-      <w:bookmarkStart w:id="68" w:name="_Toc196294118"/>
+      <w:bookmarkStart w:id="65" w:name="_Toc195621691"/>
+      <w:bookmarkStart w:id="66" w:name="_Toc196211947"/>
+      <w:bookmarkStart w:id="67" w:name="_Toc196294118"/>
       <w:r>
         <w:rPr>
           <w:rFonts w:ascii="Times New Roman" w:hAnsi="Times New Roman" w:cs="Times New Roman"/>
@@ -13639,9 +14470,9 @@
         </w:rPr>
         <w:t>-el és anélkül</w:t>
       </w:r>
+      <w:bookmarkEnd w:id="65"/>
       <w:bookmarkEnd w:id="66"/>
       <w:bookmarkEnd w:id="67"/>
-      <w:bookmarkEnd w:id="68"/>
     </w:p>
     <w:p/>
     <w:p>
@@ -13657,7 +14488,7 @@
     </w:p>
     <w:p>
       <w:pPr>
-        <w:pStyle w:val="Heading1"/>
+        <w:pStyle w:val="Cmsor1"/>
         <w:numPr>
           <w:ilvl w:val="0"/>
           <w:numId w:val="7"/>
@@ -13670,7 +14501,7 @@
           <w:szCs w:val="60"/>
         </w:rPr>
       </w:pPr>
-      <w:bookmarkStart w:id="69" w:name="_Toc196211925"/>
+      <w:bookmarkStart w:id="68" w:name="_Toc196211925"/>
       <w:r>
         <w:rPr>
           <w:rFonts w:ascii="Times New Roman" w:hAnsi="Times New Roman" w:cs="Times New Roman"/>
@@ -13681,7 +14512,7 @@
         <w:lastRenderedPageBreak/>
         <w:t>Összegzés</w:t>
       </w:r>
-      <w:bookmarkEnd w:id="69"/>
+      <w:bookmarkEnd w:id="68"/>
     </w:p>
     <w:p>
       <w:pPr>
@@ -13732,7 +14563,7 @@
     </w:p>
     <w:p>
       <w:pPr>
-        <w:pStyle w:val="Heading1"/>
+        <w:pStyle w:val="Cmsor1"/>
         <w:spacing w:line="360" w:lineRule="auto"/>
         <w:rPr>
           <w:rFonts w:ascii="Times New Roman" w:hAnsi="Times New Roman" w:cs="Times New Roman"/>
@@ -13741,7 +14572,7 @@
           <w:szCs w:val="60"/>
         </w:rPr>
       </w:pPr>
-      <w:bookmarkStart w:id="70" w:name="_Toc196211926"/>
+      <w:bookmarkStart w:id="69" w:name="_Toc196211926"/>
       <w:r>
         <w:rPr>
           <w:rFonts w:ascii="Times New Roman" w:hAnsi="Times New Roman" w:cs="Times New Roman"/>
@@ -13752,7 +14583,7 @@
         <w:lastRenderedPageBreak/>
         <w:t>Forrásjegyzék</w:t>
       </w:r>
-      <w:bookmarkEnd w:id="70"/>
+      <w:bookmarkEnd w:id="69"/>
     </w:p>
     <w:p>
       <w:pPr>
@@ -13803,7 +14634,7 @@
       <w:hyperlink r:id="rId37" w:history="1">
         <w:r>
           <w:rPr>
-            <w:rStyle w:val="Hyperlink"/>
+            <w:rStyle w:val="Hiperhivatkozs"/>
             <w:rFonts w:ascii="Times New Roman" w:hAnsi="Times New Roman" w:cs="Times New Roman"/>
             <w:sz w:val="24"/>
             <w:szCs w:val="24"/>
@@ -14031,7 +14862,7 @@
       <w:hyperlink r:id="rId38" w:history="1">
         <w:r>
           <w:rPr>
-            <w:rStyle w:val="Hyperlink"/>
+            <w:rStyle w:val="Hiperhivatkozs"/>
             <w:rFonts w:ascii="Times New Roman" w:hAnsi="Times New Roman" w:cs="Times New Roman"/>
             <w:sz w:val="24"/>
             <w:szCs w:val="24"/>
@@ -14105,7 +14936,7 @@
       <w:hyperlink r:id="rId39" w:history="1">
         <w:r>
           <w:rPr>
-            <w:rStyle w:val="Hyperlink"/>
+            <w:rStyle w:val="Hiperhivatkozs"/>
             <w:rFonts w:ascii="Times New Roman" w:hAnsi="Times New Roman" w:cs="Times New Roman"/>
             <w:sz w:val="24"/>
             <w:szCs w:val="24"/>
@@ -14386,7 +15217,7 @@
       <w:hyperlink r:id="rId40" w:history="1">
         <w:r>
           <w:rPr>
-            <w:rStyle w:val="Hyperlink"/>
+            <w:rStyle w:val="Hiperhivatkozs"/>
             <w:rFonts w:ascii="Times New Roman" w:hAnsi="Times New Roman" w:cs="Times New Roman"/>
             <w:sz w:val="24"/>
             <w:szCs w:val="24"/>
@@ -14496,7 +15327,7 @@
       <w:hyperlink r:id="rId41" w:history="1">
         <w:r>
           <w:rPr>
-            <w:rStyle w:val="Hyperlink"/>
+            <w:rStyle w:val="Hiperhivatkozs"/>
             <w:rFonts w:ascii="Times New Roman" w:hAnsi="Times New Roman" w:cs="Times New Roman"/>
             <w:sz w:val="24"/>
             <w:szCs w:val="24"/>
@@ -14590,7 +15421,7 @@
       <w:hyperlink r:id="rId42" w:history="1">
         <w:r>
           <w:rPr>
-            <w:rStyle w:val="Hyperlink"/>
+            <w:rStyle w:val="Hiperhivatkozs"/>
             <w:rFonts w:ascii="Times New Roman" w:hAnsi="Times New Roman" w:cs="Times New Roman"/>
             <w:sz w:val="24"/>
             <w:szCs w:val="24"/>
@@ -14638,7 +15469,7 @@
       <w:hyperlink r:id="rId43" w:history="1">
         <w:r>
           <w:rPr>
-            <w:rStyle w:val="Hyperlink"/>
+            <w:rStyle w:val="Hiperhivatkozs"/>
             <w:rFonts w:ascii="Times New Roman" w:hAnsi="Times New Roman" w:cs="Times New Roman"/>
             <w:sz w:val="24"/>
             <w:szCs w:val="24"/>
@@ -14686,7 +15517,7 @@
       <w:hyperlink r:id="rId44" w:history="1">
         <w:r>
           <w:rPr>
-            <w:rStyle w:val="Hyperlink"/>
+            <w:rStyle w:val="Hiperhivatkozs"/>
             <w:rFonts w:ascii="Times New Roman" w:hAnsi="Times New Roman" w:cs="Times New Roman"/>
             <w:sz w:val="24"/>
             <w:szCs w:val="24"/>
@@ -14734,7 +15565,7 @@
       <w:hyperlink r:id="rId45" w:history="1">
         <w:r>
           <w:rPr>
-            <w:rStyle w:val="Hyperlink"/>
+            <w:rStyle w:val="Hiperhivatkozs"/>
             <w:rFonts w:ascii="Times New Roman" w:hAnsi="Times New Roman" w:cs="Times New Roman"/>
             <w:sz w:val="24"/>
             <w:szCs w:val="24"/>
@@ -14791,7 +15622,7 @@
     </w:p>
     <w:p>
       <w:pPr>
-        <w:pStyle w:val="Heading1"/>
+        <w:pStyle w:val="Cmsor1"/>
         <w:spacing w:line="360" w:lineRule="auto"/>
         <w:rPr>
           <w:rFonts w:ascii="Times New Roman" w:hAnsi="Times New Roman" w:cs="Times New Roman"/>
@@ -14801,7 +15632,7 @@
           <w:shd w:val="clear" w:color="auto" w:fill="FFFFFF"/>
         </w:rPr>
       </w:pPr>
-      <w:bookmarkStart w:id="71" w:name="_Toc196211927"/>
+      <w:bookmarkStart w:id="70" w:name="_Toc196211927"/>
       <w:r>
         <w:rPr>
           <w:rFonts w:ascii="Times New Roman" w:hAnsi="Times New Roman" w:cs="Times New Roman"/>
@@ -14825,12 +15656,12 @@
         </w:rPr>
         <w:t>brajegyzék</w:t>
       </w:r>
-      <w:bookmarkEnd w:id="71"/>
+      <w:bookmarkEnd w:id="70"/>
       <w:proofErr w:type="spellEnd"/>
     </w:p>
     <w:p>
       <w:pPr>
-        <w:pStyle w:val="TableofFigures"/>
+        <w:pStyle w:val="brajegyzk"/>
         <w:tabs>
           <w:tab w:val="right" w:leader="dot" w:pos="8493"/>
         </w:tabs>
@@ -14877,7 +15708,7 @@
       <w:hyperlink w:anchor="_Toc196294105" w:history="1">
         <w:r>
           <w:rPr>
-            <w:rStyle w:val="Hyperlink"/>
+            <w:rStyle w:val="Hiperhivatkozs"/>
             <w:rFonts w:ascii="Times New Roman" w:hAnsi="Times New Roman" w:cs="Times New Roman"/>
             <w:noProof/>
           </w:rPr>
@@ -14935,7 +15766,7 @@
     </w:p>
     <w:p>
       <w:pPr>
-        <w:pStyle w:val="TableofFigures"/>
+        <w:pStyle w:val="brajegyzk"/>
         <w:tabs>
           <w:tab w:val="right" w:leader="dot" w:pos="8493"/>
         </w:tabs>
@@ -14952,7 +15783,7 @@
       <w:hyperlink w:anchor="_Toc196294106" w:history="1">
         <w:r>
           <w:rPr>
-            <w:rStyle w:val="Hyperlink"/>
+            <w:rStyle w:val="Hiperhivatkozs"/>
             <w:rFonts w:ascii="Times New Roman" w:hAnsi="Times New Roman" w:cs="Times New Roman"/>
             <w:noProof/>
           </w:rPr>
@@ -15010,7 +15841,7 @@
     </w:p>
     <w:p>
       <w:pPr>
-        <w:pStyle w:val="TableofFigures"/>
+        <w:pStyle w:val="brajegyzk"/>
         <w:tabs>
           <w:tab w:val="right" w:leader="dot" w:pos="8493"/>
         </w:tabs>
@@ -15027,7 +15858,7 @@
       <w:hyperlink w:anchor="_Toc196294107" w:history="1">
         <w:r>
           <w:rPr>
-            <w:rStyle w:val="Hyperlink"/>
+            <w:rStyle w:val="Hiperhivatkozs"/>
             <w:rFonts w:ascii="Times New Roman" w:hAnsi="Times New Roman" w:cs="Times New Roman"/>
             <w:noProof/>
           </w:rPr>
@@ -15085,7 +15916,7 @@
     </w:p>
     <w:p>
       <w:pPr>
-        <w:pStyle w:val="TableofFigures"/>
+        <w:pStyle w:val="brajegyzk"/>
         <w:tabs>
           <w:tab w:val="right" w:leader="dot" w:pos="8493"/>
         </w:tabs>
@@ -15102,7 +15933,7 @@
       <w:hyperlink w:anchor="_Toc196294108" w:history="1">
         <w:r>
           <w:rPr>
-            <w:rStyle w:val="Hyperlink"/>
+            <w:rStyle w:val="Hiperhivatkozs"/>
             <w:rFonts w:ascii="Times New Roman" w:hAnsi="Times New Roman" w:cs="Times New Roman"/>
             <w:noProof/>
           </w:rPr>
@@ -15160,7 +15991,7 @@
     </w:p>
     <w:p>
       <w:pPr>
-        <w:pStyle w:val="TableofFigures"/>
+        <w:pStyle w:val="brajegyzk"/>
         <w:tabs>
           <w:tab w:val="right" w:leader="dot" w:pos="8493"/>
         </w:tabs>
@@ -15177,7 +16008,7 @@
       <w:hyperlink w:anchor="_Toc196294109" w:history="1">
         <w:r>
           <w:rPr>
-            <w:rStyle w:val="Hyperlink"/>
+            <w:rStyle w:val="Hiperhivatkozs"/>
             <w:rFonts w:ascii="Times New Roman" w:hAnsi="Times New Roman" w:cs="Times New Roman"/>
             <w:noProof/>
           </w:rPr>
@@ -15235,7 +16066,7 @@
     </w:p>
     <w:p>
       <w:pPr>
-        <w:pStyle w:val="TableofFigures"/>
+        <w:pStyle w:val="brajegyzk"/>
         <w:tabs>
           <w:tab w:val="right" w:leader="dot" w:pos="8493"/>
         </w:tabs>
@@ -15252,7 +16083,7 @@
       <w:hyperlink w:anchor="_Toc196294110" w:history="1">
         <w:r>
           <w:rPr>
-            <w:rStyle w:val="Hyperlink"/>
+            <w:rStyle w:val="Hiperhivatkozs"/>
             <w:rFonts w:ascii="Times New Roman" w:hAnsi="Times New Roman" w:cs="Times New Roman"/>
             <w:noProof/>
           </w:rPr>
@@ -15310,7 +16141,7 @@
     </w:p>
     <w:p>
       <w:pPr>
-        <w:pStyle w:val="TableofFigures"/>
+        <w:pStyle w:val="brajegyzk"/>
         <w:tabs>
           <w:tab w:val="right" w:leader="dot" w:pos="8493"/>
         </w:tabs>
@@ -15327,7 +16158,7 @@
       <w:hyperlink w:anchor="_Toc196294111" w:history="1">
         <w:r>
           <w:rPr>
-            <w:rStyle w:val="Hyperlink"/>
+            <w:rStyle w:val="Hiperhivatkozs"/>
             <w:rFonts w:ascii="Times New Roman" w:hAnsi="Times New Roman" w:cs="Times New Roman"/>
             <w:noProof/>
           </w:rPr>
@@ -15385,7 +16216,7 @@
     </w:p>
     <w:p>
       <w:pPr>
-        <w:pStyle w:val="TableofFigures"/>
+        <w:pStyle w:val="brajegyzk"/>
         <w:tabs>
           <w:tab w:val="right" w:leader="dot" w:pos="8493"/>
         </w:tabs>
@@ -15402,7 +16233,7 @@
       <w:hyperlink w:anchor="_Toc196294112" w:history="1">
         <w:r>
           <w:rPr>
-            <w:rStyle w:val="Hyperlink"/>
+            <w:rStyle w:val="Hiperhivatkozs"/>
             <w:rFonts w:ascii="Times New Roman" w:hAnsi="Times New Roman" w:cs="Times New Roman"/>
             <w:noProof/>
           </w:rPr>
@@ -15460,7 +16291,7 @@
     </w:p>
     <w:p>
       <w:pPr>
-        <w:pStyle w:val="TableofFigures"/>
+        <w:pStyle w:val="brajegyzk"/>
         <w:tabs>
           <w:tab w:val="right" w:leader="dot" w:pos="8493"/>
         </w:tabs>
@@ -15477,7 +16308,7 @@
       <w:hyperlink w:anchor="_Toc196294113" w:history="1">
         <w:r>
           <w:rPr>
-            <w:rStyle w:val="Hyperlink"/>
+            <w:rStyle w:val="Hiperhivatkozs"/>
             <w:rFonts w:ascii="Times New Roman" w:hAnsi="Times New Roman" w:cs="Times New Roman"/>
             <w:noProof/>
           </w:rPr>
@@ -15535,7 +16366,7 @@
     </w:p>
     <w:p>
       <w:pPr>
-        <w:pStyle w:val="TableofFigures"/>
+        <w:pStyle w:val="brajegyzk"/>
         <w:tabs>
           <w:tab w:val="right" w:leader="dot" w:pos="8493"/>
         </w:tabs>
@@ -15552,7 +16383,7 @@
       <w:hyperlink w:anchor="_Toc196294114" w:history="1">
         <w:r>
           <w:rPr>
-            <w:rStyle w:val="Hyperlink"/>
+            <w:rStyle w:val="Hiperhivatkozs"/>
             <w:rFonts w:ascii="Times New Roman" w:hAnsi="Times New Roman" w:cs="Times New Roman"/>
             <w:noProof/>
           </w:rPr>
@@ -15610,7 +16441,7 @@
     </w:p>
     <w:p>
       <w:pPr>
-        <w:pStyle w:val="TableofFigures"/>
+        <w:pStyle w:val="brajegyzk"/>
         <w:tabs>
           <w:tab w:val="right" w:leader="dot" w:pos="8493"/>
         </w:tabs>
@@ -15627,7 +16458,7 @@
       <w:hyperlink w:anchor="_Toc196294115" w:history="1">
         <w:r>
           <w:rPr>
-            <w:rStyle w:val="Hyperlink"/>
+            <w:rStyle w:val="Hiperhivatkozs"/>
             <w:rFonts w:ascii="Times New Roman" w:hAnsi="Times New Roman" w:cs="Times New Roman"/>
             <w:noProof/>
           </w:rPr>
@@ -15685,7 +16516,7 @@
     </w:p>
     <w:p>
       <w:pPr>
-        <w:pStyle w:val="TableofFigures"/>
+        <w:pStyle w:val="brajegyzk"/>
         <w:tabs>
           <w:tab w:val="right" w:leader="dot" w:pos="8493"/>
         </w:tabs>
@@ -15702,7 +16533,7 @@
       <w:hyperlink w:anchor="_Toc196294116" w:history="1">
         <w:r>
           <w:rPr>
-            <w:rStyle w:val="Hyperlink"/>
+            <w:rStyle w:val="Hiperhivatkozs"/>
             <w:rFonts w:ascii="Times New Roman" w:hAnsi="Times New Roman" w:cs="Times New Roman"/>
             <w:noProof/>
           </w:rPr>
@@ -15760,7 +16591,7 @@
     </w:p>
     <w:p>
       <w:pPr>
-        <w:pStyle w:val="TableofFigures"/>
+        <w:pStyle w:val="brajegyzk"/>
         <w:tabs>
           <w:tab w:val="right" w:leader="dot" w:pos="8493"/>
         </w:tabs>
@@ -15777,7 +16608,7 @@
       <w:hyperlink w:anchor="_Toc196294117" w:history="1">
         <w:r>
           <w:rPr>
-            <w:rStyle w:val="Hyperlink"/>
+            <w:rStyle w:val="Hiperhivatkozs"/>
             <w:rFonts w:ascii="Times New Roman" w:hAnsi="Times New Roman" w:cs="Times New Roman"/>
             <w:noProof/>
           </w:rPr>
@@ -15835,7 +16666,7 @@
     </w:p>
     <w:p>
       <w:pPr>
-        <w:pStyle w:val="TableofFigures"/>
+        <w:pStyle w:val="brajegyzk"/>
         <w:tabs>
           <w:tab w:val="right" w:leader="dot" w:pos="8493"/>
         </w:tabs>
@@ -15852,7 +16683,7 @@
       <w:hyperlink w:anchor="_Toc196294118" w:history="1">
         <w:r>
           <w:rPr>
-            <w:rStyle w:val="Hyperlink"/>
+            <w:rStyle w:val="Hiperhivatkozs"/>
             <w:rFonts w:ascii="Times New Roman" w:hAnsi="Times New Roman" w:cs="Times New Roman"/>
             <w:noProof/>
           </w:rPr>
@@ -15910,7 +16741,7 @@
     </w:p>
     <w:p>
       <w:pPr>
-        <w:pStyle w:val="TableofFigures"/>
+        <w:pStyle w:val="brajegyzk"/>
         <w:tabs>
           <w:tab w:val="right" w:leader="dot" w:pos="8493"/>
         </w:tabs>
@@ -15946,7 +16777,7 @@
 </file>
 
 <file path=word/endnotes.xml><?xml version="1.0" encoding="utf-8"?>
-<w:endnotes xmlns:wpc="http://schemas.microsoft.com/office/word/2010/wordprocessingCanvas" xmlns:cx="http://schemas.microsoft.com/office/drawing/2014/chartex" xmlns:cx1="http://schemas.microsoft.com/office/drawing/2015/9/8/chartex" xmlns:cx2="http://schemas.microsoft.com/office/drawing/2015/10/21/chartex" xmlns:cx3="http://schemas.microsoft.com/office/drawing/2016/5/9/chartex" xmlns:cx4="http://schemas.microsoft.com/office/drawing/2016/5/10/chartex" xmlns:cx5="http://schemas.microsoft.com/office/drawing/2016/5/11/chartex" xmlns:cx6="http://schemas.microsoft.com/office/drawing/2016/5/12/chartex" xmlns:cx7="http://schemas.microsoft.com/office/drawing/2016/5/13/chartex" xmlns:cx8="http://schemas.microsoft.com/office/drawing/2016/5/14/chartex" xmlns:mc="http://schemas.openxmlformats.org/markup-compatibility/2006" xmlns:aink="http://schemas.microsoft.com/office/drawing/2016/ink" xmlns:am3d="http://schemas.microsoft.com/office/drawing/2017/model3d" xmlns:o="urn:schemas-microsoft-com:office:office" xmlns:oel="http://schemas.microsoft.com/office/2019/extlst" xmlns:r="http://schemas.openxmlformats.org/officeDocument/2006/relationships" xmlns:m="http://schemas.openxmlformats.org/officeDocument/2006/math" xmlns:v="urn:schemas-microsoft-com:vml" xmlns:wp14="http://schemas.microsoft.com/office/word/2010/wordprocessingDrawing" xmlns:wp="http://schemas.openxmlformats.org/drawingml/2006/wordprocessingDrawing" xmlns:w10="urn:schemas-microsoft-com:office:word" xmlns:w="http://schemas.openxmlformats.org/wordprocessingml/2006/main" xmlns:w14="http://schemas.microsoft.com/office/word/2010/wordml" xmlns:w15="http://schemas.microsoft.com/office/word/2012/wordml" xmlns:w16cex="http://schemas.microsoft.com/office/word/2018/wordml/cex" xmlns:w16cid="http://schemas.microsoft.com/office/word/2016/wordml/cid" xmlns:w16="http://schemas.microsoft.com/office/word/2018/wordml" xmlns:w16du="http://schemas.microsoft.com/office/word/2023/wordml/word16du" xmlns:w16sdtdh="http://schemas.microsoft.com/office/word/2020/wordml/sdtdatahash" xmlns:w16sdtfl="http://schemas.microsoft.com/office/word/2024/wordml/sdtformatlock" xmlns:w16se="http://schemas.microsoft.com/office/word/2015/wordml/symex" xmlns:wpg="http://schemas.microsoft.com/office/word/2010/wordprocessingGroup" xmlns:wpi="http://schemas.microsoft.com/office/word/2010/wordprocessingInk" xmlns:wne="http://schemas.microsoft.com/office/word/2006/wordml" xmlns:wps="http://schemas.microsoft.com/office/word/2010/wordprocessingShape" mc:Ignorable="w14 w15 w16se w16cid w16 w16cex w16sdtdh w16sdtfl w16du wp14">
+<w:endnotes xmlns:wpc="http://schemas.microsoft.com/office/word/2010/wordprocessingCanvas" xmlns:cx="http://schemas.microsoft.com/office/drawing/2014/chartex" xmlns:cx1="http://schemas.microsoft.com/office/drawing/2015/9/8/chartex" xmlns:cx2="http://schemas.microsoft.com/office/drawing/2015/10/21/chartex" xmlns:cx3="http://schemas.microsoft.com/office/drawing/2016/5/9/chartex" xmlns:cx4="http://schemas.microsoft.com/office/drawing/2016/5/10/chartex" xmlns:cx5="http://schemas.microsoft.com/office/drawing/2016/5/11/chartex" xmlns:cx6="http://schemas.microsoft.com/office/drawing/2016/5/12/chartex" xmlns:cx7="http://schemas.microsoft.com/office/drawing/2016/5/13/chartex" xmlns:cx8="http://schemas.microsoft.com/office/drawing/2016/5/14/chartex" xmlns:mc="http://schemas.openxmlformats.org/markup-compatibility/2006" xmlns:aink="http://schemas.microsoft.com/office/drawing/2016/ink" xmlns:am3d="http://schemas.microsoft.com/office/drawing/2017/model3d" xmlns:o="urn:schemas-microsoft-com:office:office" xmlns:oel="http://schemas.microsoft.com/office/2019/extlst" xmlns:r="http://schemas.openxmlformats.org/officeDocument/2006/relationships" xmlns:m="http://schemas.openxmlformats.org/officeDocument/2006/math" xmlns:v="urn:schemas-microsoft-com:vml" xmlns:wp14="http://schemas.microsoft.com/office/word/2010/wordprocessingDrawing" xmlns:wp="http://schemas.openxmlformats.org/drawingml/2006/wordprocessingDrawing" xmlns:w10="urn:schemas-microsoft-com:office:word" xmlns:w="http://schemas.openxmlformats.org/wordprocessingml/2006/main" xmlns:w14="http://schemas.microsoft.com/office/word/2010/wordml" xmlns:w15="http://schemas.microsoft.com/office/word/2012/wordml" xmlns:w16cex="http://schemas.microsoft.com/office/word/2018/wordml/cex" xmlns:w16cid="http://schemas.microsoft.com/office/word/2016/wordml/cid" xmlns:w16="http://schemas.microsoft.com/office/word/2018/wordml" xmlns:w16sdtdh="http://schemas.microsoft.com/office/word/2020/wordml/sdtdatahash" xmlns:w16se="http://schemas.microsoft.com/office/word/2015/wordml/symex" xmlns:wpg="http://schemas.microsoft.com/office/word/2010/wordprocessingGroup" xmlns:wpi="http://schemas.microsoft.com/office/word/2010/wordprocessingInk" xmlns:wne="http://schemas.microsoft.com/office/word/2006/wordml" xmlns:wps="http://schemas.microsoft.com/office/word/2010/wordprocessingShape" mc:Ignorable="w14 w15 w16se w16cid w16 w16cex w16sdtdh wp14">
   <w:endnote w:type="separator" w:id="-1">
     <w:p>
       <w:pPr>
@@ -15978,11 +16809,11 @@
 </file>
 
 <file path=word/footer1.xml><?xml version="1.0" encoding="utf-8"?>
-<w:ftr xmlns:wpc="http://schemas.microsoft.com/office/word/2010/wordprocessingCanvas" xmlns:cx="http://schemas.microsoft.com/office/drawing/2014/chartex" xmlns:cx1="http://schemas.microsoft.com/office/drawing/2015/9/8/chartex" xmlns:cx2="http://schemas.microsoft.com/office/drawing/2015/10/21/chartex" xmlns:cx3="http://schemas.microsoft.com/office/drawing/2016/5/9/chartex" xmlns:cx4="http://schemas.microsoft.com/office/drawing/2016/5/10/chartex" xmlns:cx5="http://schemas.microsoft.com/office/drawing/2016/5/11/chartex" xmlns:cx6="http://schemas.microsoft.com/office/drawing/2016/5/12/chartex" xmlns:cx7="http://schemas.microsoft.com/office/drawing/2016/5/13/chartex" xmlns:cx8="http://schemas.microsoft.com/office/drawing/2016/5/14/chartex" xmlns:mc="http://schemas.openxmlformats.org/markup-compatibility/2006" xmlns:aink="http://schemas.microsoft.com/office/drawing/2016/ink" xmlns:am3d="http://schemas.microsoft.com/office/drawing/2017/model3d" xmlns:o="urn:schemas-microsoft-com:office:office" xmlns:oel="http://schemas.microsoft.com/office/2019/extlst" xmlns:r="http://schemas.openxmlformats.org/officeDocument/2006/relationships" xmlns:m="http://schemas.openxmlformats.org/officeDocument/2006/math" xmlns:v="urn:schemas-microsoft-com:vml" xmlns:wp14="http://schemas.microsoft.com/office/word/2010/wordprocessingDrawing" xmlns:wp="http://schemas.openxmlformats.org/drawingml/2006/wordprocessingDrawing" xmlns:w10="urn:schemas-microsoft-com:office:word" xmlns:w="http://schemas.openxmlformats.org/wordprocessingml/2006/main" xmlns:w14="http://schemas.microsoft.com/office/word/2010/wordml" xmlns:w15="http://schemas.microsoft.com/office/word/2012/wordml" xmlns:w16cex="http://schemas.microsoft.com/office/word/2018/wordml/cex" xmlns:w16cid="http://schemas.microsoft.com/office/word/2016/wordml/cid" xmlns:w16="http://schemas.microsoft.com/office/word/2018/wordml" xmlns:w16du="http://schemas.microsoft.com/office/word/2023/wordml/word16du" xmlns:w16sdtdh="http://schemas.microsoft.com/office/word/2020/wordml/sdtdatahash" xmlns:w16sdtfl="http://schemas.microsoft.com/office/word/2024/wordml/sdtformatlock" xmlns:w16se="http://schemas.microsoft.com/office/word/2015/wordml/symex" xmlns:wpg="http://schemas.microsoft.com/office/word/2010/wordprocessingGroup" xmlns:wpi="http://schemas.microsoft.com/office/word/2010/wordprocessingInk" xmlns:wne="http://schemas.microsoft.com/office/word/2006/wordml" xmlns:wps="http://schemas.microsoft.com/office/word/2010/wordprocessingShape" mc:Ignorable="w14 w15 w16se w16cid w16 w16cex w16sdtdh w16sdtfl w16du wp14">
+<w:ftr xmlns:wpc="http://schemas.microsoft.com/office/word/2010/wordprocessingCanvas" xmlns:cx="http://schemas.microsoft.com/office/drawing/2014/chartex" xmlns:cx1="http://schemas.microsoft.com/office/drawing/2015/9/8/chartex" xmlns:cx2="http://schemas.microsoft.com/office/drawing/2015/10/21/chartex" xmlns:cx3="http://schemas.microsoft.com/office/drawing/2016/5/9/chartex" xmlns:cx4="http://schemas.microsoft.com/office/drawing/2016/5/10/chartex" xmlns:cx5="http://schemas.microsoft.com/office/drawing/2016/5/11/chartex" xmlns:cx6="http://schemas.microsoft.com/office/drawing/2016/5/12/chartex" xmlns:cx7="http://schemas.microsoft.com/office/drawing/2016/5/13/chartex" xmlns:cx8="http://schemas.microsoft.com/office/drawing/2016/5/14/chartex" xmlns:mc="http://schemas.openxmlformats.org/markup-compatibility/2006" xmlns:aink="http://schemas.microsoft.com/office/drawing/2016/ink" xmlns:am3d="http://schemas.microsoft.com/office/drawing/2017/model3d" xmlns:o="urn:schemas-microsoft-com:office:office" xmlns:oel="http://schemas.microsoft.com/office/2019/extlst" xmlns:r="http://schemas.openxmlformats.org/officeDocument/2006/relationships" xmlns:m="http://schemas.openxmlformats.org/officeDocument/2006/math" xmlns:v="urn:schemas-microsoft-com:vml" xmlns:wp14="http://schemas.microsoft.com/office/word/2010/wordprocessingDrawing" xmlns:wp="http://schemas.openxmlformats.org/drawingml/2006/wordprocessingDrawing" xmlns:w10="urn:schemas-microsoft-com:office:word" xmlns:w="http://schemas.openxmlformats.org/wordprocessingml/2006/main" xmlns:w14="http://schemas.microsoft.com/office/word/2010/wordml" xmlns:w15="http://schemas.microsoft.com/office/word/2012/wordml" xmlns:w16cex="http://schemas.microsoft.com/office/word/2018/wordml/cex" xmlns:w16cid="http://schemas.microsoft.com/office/word/2016/wordml/cid" xmlns:w16="http://schemas.microsoft.com/office/word/2018/wordml" xmlns:w16sdtdh="http://schemas.microsoft.com/office/word/2020/wordml/sdtdatahash" xmlns:w16se="http://schemas.microsoft.com/office/word/2015/wordml/symex" xmlns:wpg="http://schemas.microsoft.com/office/word/2010/wordprocessingGroup" xmlns:wpi="http://schemas.microsoft.com/office/word/2010/wordprocessingInk" xmlns:wne="http://schemas.microsoft.com/office/word/2006/wordml" xmlns:wps="http://schemas.microsoft.com/office/word/2010/wordprocessingShape" mc:Ignorable="w14 w15 w16se w16cid w16 w16cex w16sdtdh wp14">
   <w:sdt>
     <w:sdtPr>
       <w:rPr>
-        <w:rStyle w:val="PageNumber"/>
+        <w:rStyle w:val="Oldalszm"/>
       </w:rPr>
       <w:id w:val="-485561451"/>
       <w:docPartObj>
@@ -15993,27 +16824,27 @@
     <w:sdtContent>
       <w:p>
         <w:pPr>
-          <w:pStyle w:val="Footer"/>
+          <w:pStyle w:val="llb"/>
           <w:framePr w:wrap="none" w:vAnchor="text" w:hAnchor="margin" w:xAlign="center" w:y="1"/>
           <w:rPr>
-            <w:rStyle w:val="PageNumber"/>
+            <w:rStyle w:val="Oldalszm"/>
           </w:rPr>
         </w:pPr>
         <w:r>
           <w:rPr>
-            <w:rStyle w:val="PageNumber"/>
+            <w:rStyle w:val="Oldalszm"/>
           </w:rPr>
           <w:fldChar w:fldCharType="begin"/>
         </w:r>
         <w:r>
           <w:rPr>
-            <w:rStyle w:val="PageNumber"/>
+            <w:rStyle w:val="Oldalszm"/>
           </w:rPr>
           <w:instrText xml:space="preserve"> PAGE </w:instrText>
         </w:r>
         <w:r>
           <w:rPr>
-            <w:rStyle w:val="PageNumber"/>
+            <w:rStyle w:val="Oldalszm"/>
           </w:rPr>
           <w:fldChar w:fldCharType="end"/>
         </w:r>
@@ -16023,7 +16854,7 @@
   <w:sdt>
     <w:sdtPr>
       <w:rPr>
-        <w:rStyle w:val="PageNumber"/>
+        <w:rStyle w:val="Oldalszm"/>
       </w:rPr>
       <w:id w:val="-1458793562"/>
       <w:docPartObj>
@@ -16034,27 +16865,27 @@
     <w:sdtContent>
       <w:p>
         <w:pPr>
-          <w:pStyle w:val="Footer"/>
+          <w:pStyle w:val="llb"/>
           <w:framePr w:wrap="none" w:vAnchor="text" w:hAnchor="margin" w:xAlign="center" w:y="1"/>
           <w:rPr>
-            <w:rStyle w:val="PageNumber"/>
+            <w:rStyle w:val="Oldalszm"/>
           </w:rPr>
         </w:pPr>
         <w:r>
           <w:rPr>
-            <w:rStyle w:val="PageNumber"/>
+            <w:rStyle w:val="Oldalszm"/>
           </w:rPr>
           <w:fldChar w:fldCharType="begin"/>
         </w:r>
         <w:r>
           <w:rPr>
-            <w:rStyle w:val="PageNumber"/>
+            <w:rStyle w:val="Oldalszm"/>
           </w:rPr>
           <w:instrText xml:space="preserve"> PAGE </w:instrText>
         </w:r>
         <w:r>
           <w:rPr>
-            <w:rStyle w:val="PageNumber"/>
+            <w:rStyle w:val="Oldalszm"/>
           </w:rPr>
           <w:fldChar w:fldCharType="end"/>
         </w:r>
@@ -16063,18 +16894,18 @@
   </w:sdt>
   <w:p>
     <w:pPr>
-      <w:pStyle w:val="Footer"/>
+      <w:pStyle w:val="llb"/>
     </w:pPr>
   </w:p>
 </w:ftr>
 </file>
 
 <file path=word/footer2.xml><?xml version="1.0" encoding="utf-8"?>
-<w:ftr xmlns:wpc="http://schemas.microsoft.com/office/word/2010/wordprocessingCanvas" xmlns:cx="http://schemas.microsoft.com/office/drawing/2014/chartex" xmlns:cx1="http://schemas.microsoft.com/office/drawing/2015/9/8/chartex" xmlns:cx2="http://schemas.microsoft.com/office/drawing/2015/10/21/chartex" xmlns:cx3="http://schemas.microsoft.com/office/drawing/2016/5/9/chartex" xmlns:cx4="http://schemas.microsoft.com/office/drawing/2016/5/10/chartex" xmlns:cx5="http://schemas.microsoft.com/office/drawing/2016/5/11/chartex" xmlns:cx6="http://schemas.microsoft.com/office/drawing/2016/5/12/chartex" xmlns:cx7="http://schemas.microsoft.com/office/drawing/2016/5/13/chartex" xmlns:cx8="http://schemas.microsoft.com/office/drawing/2016/5/14/chartex" xmlns:mc="http://schemas.openxmlformats.org/markup-compatibility/2006" xmlns:aink="http://schemas.microsoft.com/office/drawing/2016/ink" xmlns:am3d="http://schemas.microsoft.com/office/drawing/2017/model3d" xmlns:o="urn:schemas-microsoft-com:office:office" xmlns:oel="http://schemas.microsoft.com/office/2019/extlst" xmlns:r="http://schemas.openxmlformats.org/officeDocument/2006/relationships" xmlns:m="http://schemas.openxmlformats.org/officeDocument/2006/math" xmlns:v="urn:schemas-microsoft-com:vml" xmlns:wp14="http://schemas.microsoft.com/office/word/2010/wordprocessingDrawing" xmlns:wp="http://schemas.openxmlformats.org/drawingml/2006/wordprocessingDrawing" xmlns:w10="urn:schemas-microsoft-com:office:word" xmlns:w="http://schemas.openxmlformats.org/wordprocessingml/2006/main" xmlns:w14="http://schemas.microsoft.com/office/word/2010/wordml" xmlns:w15="http://schemas.microsoft.com/office/word/2012/wordml" xmlns:w16cex="http://schemas.microsoft.com/office/word/2018/wordml/cex" xmlns:w16cid="http://schemas.microsoft.com/office/word/2016/wordml/cid" xmlns:w16="http://schemas.microsoft.com/office/word/2018/wordml" xmlns:w16du="http://schemas.microsoft.com/office/word/2023/wordml/word16du" xmlns:w16sdtdh="http://schemas.microsoft.com/office/word/2020/wordml/sdtdatahash" xmlns:w16sdtfl="http://schemas.microsoft.com/office/word/2024/wordml/sdtformatlock" xmlns:w16se="http://schemas.microsoft.com/office/word/2015/wordml/symex" xmlns:wpg="http://schemas.microsoft.com/office/word/2010/wordprocessingGroup" xmlns:wpi="http://schemas.microsoft.com/office/word/2010/wordprocessingInk" xmlns:wne="http://schemas.microsoft.com/office/word/2006/wordml" xmlns:wps="http://schemas.microsoft.com/office/word/2010/wordprocessingShape" mc:Ignorable="w14 w15 w16se w16cid w16 w16cex w16sdtdh w16sdtfl w16du wp14">
+<w:ftr xmlns:wpc="http://schemas.microsoft.com/office/word/2010/wordprocessingCanvas" xmlns:cx="http://schemas.microsoft.com/office/drawing/2014/chartex" xmlns:cx1="http://schemas.microsoft.com/office/drawing/2015/9/8/chartex" xmlns:cx2="http://schemas.microsoft.com/office/drawing/2015/10/21/chartex" xmlns:cx3="http://schemas.microsoft.com/office/drawing/2016/5/9/chartex" xmlns:cx4="http://schemas.microsoft.com/office/drawing/2016/5/10/chartex" xmlns:cx5="http://schemas.microsoft.com/office/drawing/2016/5/11/chartex" xmlns:cx6="http://schemas.microsoft.com/office/drawing/2016/5/12/chartex" xmlns:cx7="http://schemas.microsoft.com/office/drawing/2016/5/13/chartex" xmlns:cx8="http://schemas.microsoft.com/office/drawing/2016/5/14/chartex" xmlns:mc="http://schemas.openxmlformats.org/markup-compatibility/2006" xmlns:aink="http://schemas.microsoft.com/office/drawing/2016/ink" xmlns:am3d="http://schemas.microsoft.com/office/drawing/2017/model3d" xmlns:o="urn:schemas-microsoft-com:office:office" xmlns:oel="http://schemas.microsoft.com/office/2019/extlst" xmlns:r="http://schemas.openxmlformats.org/officeDocument/2006/relationships" xmlns:m="http://schemas.openxmlformats.org/officeDocument/2006/math" xmlns:v="urn:schemas-microsoft-com:vml" xmlns:wp14="http://schemas.microsoft.com/office/word/2010/wordprocessingDrawing" xmlns:wp="http://schemas.openxmlformats.org/drawingml/2006/wordprocessingDrawing" xmlns:w10="urn:schemas-microsoft-com:office:word" xmlns:w="http://schemas.openxmlformats.org/wordprocessingml/2006/main" xmlns:w14="http://schemas.microsoft.com/office/word/2010/wordml" xmlns:w15="http://schemas.microsoft.com/office/word/2012/wordml" xmlns:w16cex="http://schemas.microsoft.com/office/word/2018/wordml/cex" xmlns:w16cid="http://schemas.microsoft.com/office/word/2016/wordml/cid" xmlns:w16="http://schemas.microsoft.com/office/word/2018/wordml" xmlns:w16sdtdh="http://schemas.microsoft.com/office/word/2020/wordml/sdtdatahash" xmlns:w16se="http://schemas.microsoft.com/office/word/2015/wordml/symex" xmlns:wpg="http://schemas.microsoft.com/office/word/2010/wordprocessingGroup" xmlns:wpi="http://schemas.microsoft.com/office/word/2010/wordprocessingInk" xmlns:wne="http://schemas.microsoft.com/office/word/2006/wordml" xmlns:wps="http://schemas.microsoft.com/office/word/2010/wordprocessingShape" mc:Ignorable="w14 w15 w16se w16cid w16 w16cex w16sdtdh wp14">
   <w:sdt>
     <w:sdtPr>
       <w:rPr>
-        <w:rStyle w:val="PageNumber"/>
+        <w:rStyle w:val="Oldalszm"/>
         <w:rFonts w:ascii="Times New Roman" w:hAnsi="Times New Roman" w:cs="Times New Roman"/>
         <w:sz w:val="24"/>
         <w:szCs w:val="24"/>
@@ -16088,10 +16919,10 @@
     <w:sdtContent>
       <w:p>
         <w:pPr>
-          <w:pStyle w:val="Footer"/>
+          <w:pStyle w:val="llb"/>
           <w:framePr w:wrap="none" w:vAnchor="text" w:hAnchor="margin" w:xAlign="center" w:y="1"/>
           <w:rPr>
-            <w:rStyle w:val="PageNumber"/>
+            <w:rStyle w:val="Oldalszm"/>
             <w:rFonts w:ascii="Times New Roman" w:hAnsi="Times New Roman" w:cs="Times New Roman"/>
             <w:sz w:val="24"/>
             <w:szCs w:val="24"/>
@@ -16099,7 +16930,7 @@
         </w:pPr>
         <w:r>
           <w:rPr>
-            <w:rStyle w:val="PageNumber"/>
+            <w:rStyle w:val="Oldalszm"/>
             <w:rFonts w:ascii="Times New Roman" w:hAnsi="Times New Roman" w:cs="Times New Roman"/>
             <w:sz w:val="24"/>
             <w:szCs w:val="24"/>
@@ -16108,7 +16939,7 @@
         </w:r>
         <w:r>
           <w:rPr>
-            <w:rStyle w:val="PageNumber"/>
+            <w:rStyle w:val="Oldalszm"/>
             <w:rFonts w:ascii="Times New Roman" w:hAnsi="Times New Roman" w:cs="Times New Roman"/>
             <w:sz w:val="24"/>
             <w:szCs w:val="24"/>
@@ -16117,7 +16948,7 @@
         </w:r>
         <w:r>
           <w:rPr>
-            <w:rStyle w:val="PageNumber"/>
+            <w:rStyle w:val="Oldalszm"/>
             <w:rFonts w:ascii="Times New Roman" w:hAnsi="Times New Roman" w:cs="Times New Roman"/>
             <w:sz w:val="24"/>
             <w:szCs w:val="24"/>
@@ -16126,7 +16957,7 @@
         </w:r>
         <w:r>
           <w:rPr>
-            <w:rStyle w:val="PageNumber"/>
+            <w:rStyle w:val="Oldalszm"/>
             <w:rFonts w:ascii="Times New Roman" w:hAnsi="Times New Roman" w:cs="Times New Roman"/>
             <w:noProof/>
             <w:sz w:val="24"/>
@@ -16136,7 +16967,7 @@
         </w:r>
         <w:r>
           <w:rPr>
-            <w:rStyle w:val="PageNumber"/>
+            <w:rStyle w:val="Oldalszm"/>
             <w:rFonts w:ascii="Times New Roman" w:hAnsi="Times New Roman" w:cs="Times New Roman"/>
             <w:sz w:val="24"/>
             <w:szCs w:val="24"/>
@@ -16148,7 +16979,7 @@
   </w:sdt>
   <w:p>
     <w:pPr>
-      <w:pStyle w:val="Footer"/>
+      <w:pStyle w:val="llb"/>
       <w:pBdr>
         <w:top w:val="single" w:sz="4" w:space="1" w:color="auto"/>
       </w:pBdr>
@@ -16163,11 +16994,11 @@
 </file>
 
 <file path=word/footer3.xml><?xml version="1.0" encoding="utf-8"?>
-<w:ftr xmlns:wpc="http://schemas.microsoft.com/office/word/2010/wordprocessingCanvas" xmlns:cx="http://schemas.microsoft.com/office/drawing/2014/chartex" xmlns:cx1="http://schemas.microsoft.com/office/drawing/2015/9/8/chartex" xmlns:cx2="http://schemas.microsoft.com/office/drawing/2015/10/21/chartex" xmlns:cx3="http://schemas.microsoft.com/office/drawing/2016/5/9/chartex" xmlns:cx4="http://schemas.microsoft.com/office/drawing/2016/5/10/chartex" xmlns:cx5="http://schemas.microsoft.com/office/drawing/2016/5/11/chartex" xmlns:cx6="http://schemas.microsoft.com/office/drawing/2016/5/12/chartex" xmlns:cx7="http://schemas.microsoft.com/office/drawing/2016/5/13/chartex" xmlns:cx8="http://schemas.microsoft.com/office/drawing/2016/5/14/chartex" xmlns:mc="http://schemas.openxmlformats.org/markup-compatibility/2006" xmlns:aink="http://schemas.microsoft.com/office/drawing/2016/ink" xmlns:am3d="http://schemas.microsoft.com/office/drawing/2017/model3d" xmlns:o="urn:schemas-microsoft-com:office:office" xmlns:oel="http://schemas.microsoft.com/office/2019/extlst" xmlns:r="http://schemas.openxmlformats.org/officeDocument/2006/relationships" xmlns:m="http://schemas.openxmlformats.org/officeDocument/2006/math" xmlns:v="urn:schemas-microsoft-com:vml" xmlns:wp14="http://schemas.microsoft.com/office/word/2010/wordprocessingDrawing" xmlns:wp="http://schemas.openxmlformats.org/drawingml/2006/wordprocessingDrawing" xmlns:w10="urn:schemas-microsoft-com:office:word" xmlns:w="http://schemas.openxmlformats.org/wordprocessingml/2006/main" xmlns:w14="http://schemas.microsoft.com/office/word/2010/wordml" xmlns:w15="http://schemas.microsoft.com/office/word/2012/wordml" xmlns:w16cex="http://schemas.microsoft.com/office/word/2018/wordml/cex" xmlns:w16cid="http://schemas.microsoft.com/office/word/2016/wordml/cid" xmlns:w16="http://schemas.microsoft.com/office/word/2018/wordml" xmlns:w16du="http://schemas.microsoft.com/office/word/2023/wordml/word16du" xmlns:w16sdtdh="http://schemas.microsoft.com/office/word/2020/wordml/sdtdatahash" xmlns:w16sdtfl="http://schemas.microsoft.com/office/word/2024/wordml/sdtformatlock" xmlns:w16se="http://schemas.microsoft.com/office/word/2015/wordml/symex" xmlns:wpg="http://schemas.microsoft.com/office/word/2010/wordprocessingGroup" xmlns:wpi="http://schemas.microsoft.com/office/word/2010/wordprocessingInk" xmlns:wne="http://schemas.microsoft.com/office/word/2006/wordml" xmlns:wps="http://schemas.microsoft.com/office/word/2010/wordprocessingShape" mc:Ignorable="w14 w15 w16se w16cid w16 w16cex w16sdtdh w16sdtfl w16du wp14">
+<w:ftr xmlns:wpc="http://schemas.microsoft.com/office/word/2010/wordprocessingCanvas" xmlns:cx="http://schemas.microsoft.com/office/drawing/2014/chartex" xmlns:cx1="http://schemas.microsoft.com/office/drawing/2015/9/8/chartex" xmlns:cx2="http://schemas.microsoft.com/office/drawing/2015/10/21/chartex" xmlns:cx3="http://schemas.microsoft.com/office/drawing/2016/5/9/chartex" xmlns:cx4="http://schemas.microsoft.com/office/drawing/2016/5/10/chartex" xmlns:cx5="http://schemas.microsoft.com/office/drawing/2016/5/11/chartex" xmlns:cx6="http://schemas.microsoft.com/office/drawing/2016/5/12/chartex" xmlns:cx7="http://schemas.microsoft.com/office/drawing/2016/5/13/chartex" xmlns:cx8="http://schemas.microsoft.com/office/drawing/2016/5/14/chartex" xmlns:mc="http://schemas.openxmlformats.org/markup-compatibility/2006" xmlns:aink="http://schemas.microsoft.com/office/drawing/2016/ink" xmlns:am3d="http://schemas.microsoft.com/office/drawing/2017/model3d" xmlns:o="urn:schemas-microsoft-com:office:office" xmlns:oel="http://schemas.microsoft.com/office/2019/extlst" xmlns:r="http://schemas.openxmlformats.org/officeDocument/2006/relationships" xmlns:m="http://schemas.openxmlformats.org/officeDocument/2006/math" xmlns:v="urn:schemas-microsoft-com:vml" xmlns:wp14="http://schemas.microsoft.com/office/word/2010/wordprocessingDrawing" xmlns:wp="http://schemas.openxmlformats.org/drawingml/2006/wordprocessingDrawing" xmlns:w10="urn:schemas-microsoft-com:office:word" xmlns:w="http://schemas.openxmlformats.org/wordprocessingml/2006/main" xmlns:w14="http://schemas.microsoft.com/office/word/2010/wordml" xmlns:w15="http://schemas.microsoft.com/office/word/2012/wordml" xmlns:w16cex="http://schemas.microsoft.com/office/word/2018/wordml/cex" xmlns:w16cid="http://schemas.microsoft.com/office/word/2016/wordml/cid" xmlns:w16="http://schemas.microsoft.com/office/word/2018/wordml" xmlns:w16sdtdh="http://schemas.microsoft.com/office/word/2020/wordml/sdtdatahash" xmlns:w16se="http://schemas.microsoft.com/office/word/2015/wordml/symex" xmlns:wpg="http://schemas.microsoft.com/office/word/2010/wordprocessingGroup" xmlns:wpi="http://schemas.microsoft.com/office/word/2010/wordprocessingInk" xmlns:wne="http://schemas.microsoft.com/office/word/2006/wordml" xmlns:wps="http://schemas.microsoft.com/office/word/2010/wordprocessingShape" mc:Ignorable="w14 w15 w16se w16cid w16 w16cex w16sdtdh wp14">
   <w:sdt>
     <w:sdtPr>
       <w:rPr>
-        <w:rStyle w:val="PageNumber"/>
+        <w:rStyle w:val="Oldalszm"/>
       </w:rPr>
       <w:id w:val="1552800643"/>
       <w:docPartObj>
@@ -16177,7 +17008,7 @@
     </w:sdtPr>
     <w:sdtEndPr>
       <w:rPr>
-        <w:rStyle w:val="PageNumber"/>
+        <w:rStyle w:val="Oldalszm"/>
         <w:rFonts w:ascii="Times New Roman" w:hAnsi="Times New Roman" w:cs="Times New Roman"/>
         <w:sz w:val="24"/>
         <w:szCs w:val="24"/>
@@ -16186,15 +17017,15 @@
     <w:sdtContent>
       <w:p>
         <w:pPr>
-          <w:pStyle w:val="Footer"/>
+          <w:pStyle w:val="llb"/>
           <w:framePr w:wrap="none" w:vAnchor="text" w:hAnchor="margin" w:xAlign="center" w:y="1"/>
           <w:rPr>
-            <w:rStyle w:val="PageNumber"/>
+            <w:rStyle w:val="Oldalszm"/>
           </w:rPr>
         </w:pPr>
         <w:r>
           <w:rPr>
-            <w:rStyle w:val="PageNumber"/>
+            <w:rStyle w:val="Oldalszm"/>
             <w:rFonts w:ascii="Times New Roman" w:hAnsi="Times New Roman" w:cs="Times New Roman"/>
             <w:sz w:val="24"/>
             <w:szCs w:val="24"/>
@@ -16203,7 +17034,7 @@
         </w:r>
         <w:r>
           <w:rPr>
-            <w:rStyle w:val="PageNumber"/>
+            <w:rStyle w:val="Oldalszm"/>
             <w:rFonts w:ascii="Times New Roman" w:hAnsi="Times New Roman" w:cs="Times New Roman"/>
             <w:sz w:val="24"/>
             <w:szCs w:val="24"/>
@@ -16212,7 +17043,7 @@
         </w:r>
         <w:r>
           <w:rPr>
-            <w:rStyle w:val="PageNumber"/>
+            <w:rStyle w:val="Oldalszm"/>
             <w:rFonts w:ascii="Times New Roman" w:hAnsi="Times New Roman" w:cs="Times New Roman"/>
             <w:sz w:val="24"/>
             <w:szCs w:val="24"/>
@@ -16221,7 +17052,7 @@
         </w:r>
         <w:r>
           <w:rPr>
-            <w:rStyle w:val="PageNumber"/>
+            <w:rStyle w:val="Oldalszm"/>
             <w:rFonts w:ascii="Times New Roman" w:hAnsi="Times New Roman" w:cs="Times New Roman"/>
             <w:noProof/>
             <w:sz w:val="24"/>
@@ -16231,7 +17062,7 @@
         </w:r>
         <w:r>
           <w:rPr>
-            <w:rStyle w:val="PageNumber"/>
+            <w:rStyle w:val="Oldalszm"/>
             <w:rFonts w:ascii="Times New Roman" w:hAnsi="Times New Roman" w:cs="Times New Roman"/>
             <w:sz w:val="24"/>
             <w:szCs w:val="24"/>
@@ -16243,7 +17074,7 @@
   </w:sdt>
   <w:p>
     <w:pPr>
-      <w:pStyle w:val="Footer"/>
+      <w:pStyle w:val="llb"/>
       <w:pBdr>
         <w:top w:val="single" w:sz="4" w:space="1" w:color="auto"/>
       </w:pBdr>
@@ -16253,7 +17084,7 @@
 </file>
 
 <file path=word/footnotes.xml><?xml version="1.0" encoding="utf-8"?>
-<w:footnotes xmlns:wpc="http://schemas.microsoft.com/office/word/2010/wordprocessingCanvas" xmlns:cx="http://schemas.microsoft.com/office/drawing/2014/chartex" xmlns:cx1="http://schemas.microsoft.com/office/drawing/2015/9/8/chartex" xmlns:cx2="http://schemas.microsoft.com/office/drawing/2015/10/21/chartex" xmlns:cx3="http://schemas.microsoft.com/office/drawing/2016/5/9/chartex" xmlns:cx4="http://schemas.microsoft.com/office/drawing/2016/5/10/chartex" xmlns:cx5="http://schemas.microsoft.com/office/drawing/2016/5/11/chartex" xmlns:cx6="http://schemas.microsoft.com/office/drawing/2016/5/12/chartex" xmlns:cx7="http://schemas.microsoft.com/office/drawing/2016/5/13/chartex" xmlns:cx8="http://schemas.microsoft.com/office/drawing/2016/5/14/chartex" xmlns:mc="http://schemas.openxmlformats.org/markup-compatibility/2006" xmlns:aink="http://schemas.microsoft.com/office/drawing/2016/ink" xmlns:am3d="http://schemas.microsoft.com/office/drawing/2017/model3d" xmlns:o="urn:schemas-microsoft-com:office:office" xmlns:oel="http://schemas.microsoft.com/office/2019/extlst" xmlns:r="http://schemas.openxmlformats.org/officeDocument/2006/relationships" xmlns:m="http://schemas.openxmlformats.org/officeDocument/2006/math" xmlns:v="urn:schemas-microsoft-com:vml" xmlns:wp14="http://schemas.microsoft.com/office/word/2010/wordprocessingDrawing" xmlns:wp="http://schemas.openxmlformats.org/drawingml/2006/wordprocessingDrawing" xmlns:w10="urn:schemas-microsoft-com:office:word" xmlns:w="http://schemas.openxmlformats.org/wordprocessingml/2006/main" xmlns:w14="http://schemas.microsoft.com/office/word/2010/wordml" xmlns:w15="http://schemas.microsoft.com/office/word/2012/wordml" xmlns:w16cex="http://schemas.microsoft.com/office/word/2018/wordml/cex" xmlns:w16cid="http://schemas.microsoft.com/office/word/2016/wordml/cid" xmlns:w16="http://schemas.microsoft.com/office/word/2018/wordml" xmlns:w16du="http://schemas.microsoft.com/office/word/2023/wordml/word16du" xmlns:w16sdtdh="http://schemas.microsoft.com/office/word/2020/wordml/sdtdatahash" xmlns:w16sdtfl="http://schemas.microsoft.com/office/word/2024/wordml/sdtformatlock" xmlns:w16se="http://schemas.microsoft.com/office/word/2015/wordml/symex" xmlns:wpg="http://schemas.microsoft.com/office/word/2010/wordprocessingGroup" xmlns:wpi="http://schemas.microsoft.com/office/word/2010/wordprocessingInk" xmlns:wne="http://schemas.microsoft.com/office/word/2006/wordml" xmlns:wps="http://schemas.microsoft.com/office/word/2010/wordprocessingShape" mc:Ignorable="w14 w15 w16se w16cid w16 w16cex w16sdtdh w16sdtfl w16du wp14">
+<w:footnotes xmlns:wpc="http://schemas.microsoft.com/office/word/2010/wordprocessingCanvas" xmlns:cx="http://schemas.microsoft.com/office/drawing/2014/chartex" xmlns:cx1="http://schemas.microsoft.com/office/drawing/2015/9/8/chartex" xmlns:cx2="http://schemas.microsoft.com/office/drawing/2015/10/21/chartex" xmlns:cx3="http://schemas.microsoft.com/office/drawing/2016/5/9/chartex" xmlns:cx4="http://schemas.microsoft.com/office/drawing/2016/5/10/chartex" xmlns:cx5="http://schemas.microsoft.com/office/drawing/2016/5/11/chartex" xmlns:cx6="http://schemas.microsoft.com/office/drawing/2016/5/12/chartex" xmlns:cx7="http://schemas.microsoft.com/office/drawing/2016/5/13/chartex" xmlns:cx8="http://schemas.microsoft.com/office/drawing/2016/5/14/chartex" xmlns:mc="http://schemas.openxmlformats.org/markup-compatibility/2006" xmlns:aink="http://schemas.microsoft.com/office/drawing/2016/ink" xmlns:am3d="http://schemas.microsoft.com/office/drawing/2017/model3d" xmlns:o="urn:schemas-microsoft-com:office:office" xmlns:oel="http://schemas.microsoft.com/office/2019/extlst" xmlns:r="http://schemas.openxmlformats.org/officeDocument/2006/relationships" xmlns:m="http://schemas.openxmlformats.org/officeDocument/2006/math" xmlns:v="urn:schemas-microsoft-com:vml" xmlns:wp14="http://schemas.microsoft.com/office/word/2010/wordprocessingDrawing" xmlns:wp="http://schemas.openxmlformats.org/drawingml/2006/wordprocessingDrawing" xmlns:w10="urn:schemas-microsoft-com:office:word" xmlns:w="http://schemas.openxmlformats.org/wordprocessingml/2006/main" xmlns:w14="http://schemas.microsoft.com/office/word/2010/wordml" xmlns:w15="http://schemas.microsoft.com/office/word/2012/wordml" xmlns:w16cex="http://schemas.microsoft.com/office/word/2018/wordml/cex" xmlns:w16cid="http://schemas.microsoft.com/office/word/2016/wordml/cid" xmlns:w16="http://schemas.microsoft.com/office/word/2018/wordml" xmlns:w16sdtdh="http://schemas.microsoft.com/office/word/2020/wordml/sdtdatahash" xmlns:w16se="http://schemas.microsoft.com/office/word/2015/wordml/symex" xmlns:wpg="http://schemas.microsoft.com/office/word/2010/wordprocessingGroup" xmlns:wpi="http://schemas.microsoft.com/office/word/2010/wordprocessingInk" xmlns:wne="http://schemas.microsoft.com/office/word/2006/wordml" xmlns:wps="http://schemas.microsoft.com/office/word/2010/wordprocessingShape" mc:Ignorable="w14 w15 w16se w16cid w16 w16cex w16sdtdh wp14">
   <w:footnote w:type="separator" w:id="-1">
     <w:p>
       <w:pPr>
@@ -16285,7 +17116,7 @@
 </file>
 
 <file path=word/header1.xml><?xml version="1.0" encoding="utf-8"?>
-<w:hdr xmlns:wpc="http://schemas.microsoft.com/office/word/2010/wordprocessingCanvas" xmlns:cx="http://schemas.microsoft.com/office/drawing/2014/chartex" xmlns:cx1="http://schemas.microsoft.com/office/drawing/2015/9/8/chartex" xmlns:cx2="http://schemas.microsoft.com/office/drawing/2015/10/21/chartex" xmlns:cx3="http://schemas.microsoft.com/office/drawing/2016/5/9/chartex" xmlns:cx4="http://schemas.microsoft.com/office/drawing/2016/5/10/chartex" xmlns:cx5="http://schemas.microsoft.com/office/drawing/2016/5/11/chartex" xmlns:cx6="http://schemas.microsoft.com/office/drawing/2016/5/12/chartex" xmlns:cx7="http://schemas.microsoft.com/office/drawing/2016/5/13/chartex" xmlns:cx8="http://schemas.microsoft.com/office/drawing/2016/5/14/chartex" xmlns:mc="http://schemas.openxmlformats.org/markup-compatibility/2006" xmlns:aink="http://schemas.microsoft.com/office/drawing/2016/ink" xmlns:am3d="http://schemas.microsoft.com/office/drawing/2017/model3d" xmlns:o="urn:schemas-microsoft-com:office:office" xmlns:oel="http://schemas.microsoft.com/office/2019/extlst" xmlns:r="http://schemas.openxmlformats.org/officeDocument/2006/relationships" xmlns:m="http://schemas.openxmlformats.org/officeDocument/2006/math" xmlns:v="urn:schemas-microsoft-com:vml" xmlns:wp14="http://schemas.microsoft.com/office/word/2010/wordprocessingDrawing" xmlns:wp="http://schemas.openxmlformats.org/drawingml/2006/wordprocessingDrawing" xmlns:w10="urn:schemas-microsoft-com:office:word" xmlns:w="http://schemas.openxmlformats.org/wordprocessingml/2006/main" xmlns:w14="http://schemas.microsoft.com/office/word/2010/wordml" xmlns:w15="http://schemas.microsoft.com/office/word/2012/wordml" xmlns:w16cex="http://schemas.microsoft.com/office/word/2018/wordml/cex" xmlns:w16cid="http://schemas.microsoft.com/office/word/2016/wordml/cid" xmlns:w16="http://schemas.microsoft.com/office/word/2018/wordml" xmlns:w16du="http://schemas.microsoft.com/office/word/2023/wordml/word16du" xmlns:w16sdtdh="http://schemas.microsoft.com/office/word/2020/wordml/sdtdatahash" xmlns:w16sdtfl="http://schemas.microsoft.com/office/word/2024/wordml/sdtformatlock" xmlns:w16se="http://schemas.microsoft.com/office/word/2015/wordml/symex" xmlns:wpg="http://schemas.microsoft.com/office/word/2010/wordprocessingGroup" xmlns:wpi="http://schemas.microsoft.com/office/word/2010/wordprocessingInk" xmlns:wne="http://schemas.microsoft.com/office/word/2006/wordml" xmlns:wps="http://schemas.microsoft.com/office/word/2010/wordprocessingShape" mc:Ignorable="w14 w15 w16se w16cid w16 w16cex w16sdtdh w16sdtfl w16du wp14">
+<w:hdr xmlns:wpc="http://schemas.microsoft.com/office/word/2010/wordprocessingCanvas" xmlns:cx="http://schemas.microsoft.com/office/drawing/2014/chartex" xmlns:cx1="http://schemas.microsoft.com/office/drawing/2015/9/8/chartex" xmlns:cx2="http://schemas.microsoft.com/office/drawing/2015/10/21/chartex" xmlns:cx3="http://schemas.microsoft.com/office/drawing/2016/5/9/chartex" xmlns:cx4="http://schemas.microsoft.com/office/drawing/2016/5/10/chartex" xmlns:cx5="http://schemas.microsoft.com/office/drawing/2016/5/11/chartex" xmlns:cx6="http://schemas.microsoft.com/office/drawing/2016/5/12/chartex" xmlns:cx7="http://schemas.microsoft.com/office/drawing/2016/5/13/chartex" xmlns:cx8="http://schemas.microsoft.com/office/drawing/2016/5/14/chartex" xmlns:mc="http://schemas.openxmlformats.org/markup-compatibility/2006" xmlns:aink="http://schemas.microsoft.com/office/drawing/2016/ink" xmlns:am3d="http://schemas.microsoft.com/office/drawing/2017/model3d" xmlns:o="urn:schemas-microsoft-com:office:office" xmlns:oel="http://schemas.microsoft.com/office/2019/extlst" xmlns:r="http://schemas.openxmlformats.org/officeDocument/2006/relationships" xmlns:m="http://schemas.openxmlformats.org/officeDocument/2006/math" xmlns:v="urn:schemas-microsoft-com:vml" xmlns:wp14="http://schemas.microsoft.com/office/word/2010/wordprocessingDrawing" xmlns:wp="http://schemas.openxmlformats.org/drawingml/2006/wordprocessingDrawing" xmlns:w10="urn:schemas-microsoft-com:office:word" xmlns:w="http://schemas.openxmlformats.org/wordprocessingml/2006/main" xmlns:w14="http://schemas.microsoft.com/office/word/2010/wordml" xmlns:w15="http://schemas.microsoft.com/office/word/2012/wordml" xmlns:w16cex="http://schemas.microsoft.com/office/word/2018/wordml/cex" xmlns:w16cid="http://schemas.microsoft.com/office/word/2016/wordml/cid" xmlns:w16="http://schemas.microsoft.com/office/word/2018/wordml" xmlns:w16sdtdh="http://schemas.microsoft.com/office/word/2020/wordml/sdtdatahash" xmlns:w16se="http://schemas.microsoft.com/office/word/2015/wordml/symex" xmlns:wpg="http://schemas.microsoft.com/office/word/2010/wordprocessingGroup" xmlns:wpi="http://schemas.microsoft.com/office/word/2010/wordprocessingInk" xmlns:wne="http://schemas.microsoft.com/office/word/2006/wordml" xmlns:wps="http://schemas.microsoft.com/office/word/2010/wordprocessingShape" mc:Ignorable="w14 w15 w16se w16cid w16 w16cex w16sdtdh wp14">
   <w:p>
     <w:pPr>
       <w:spacing w:after="0"/>
@@ -16308,7 +17139,7 @@
 </file>
 
 <file path=word/header2.xml><?xml version="1.0" encoding="utf-8"?>
-<w:hdr xmlns:wpc="http://schemas.microsoft.com/office/word/2010/wordprocessingCanvas" xmlns:cx="http://schemas.microsoft.com/office/drawing/2014/chartex" xmlns:cx1="http://schemas.microsoft.com/office/drawing/2015/9/8/chartex" xmlns:cx2="http://schemas.microsoft.com/office/drawing/2015/10/21/chartex" xmlns:cx3="http://schemas.microsoft.com/office/drawing/2016/5/9/chartex" xmlns:cx4="http://schemas.microsoft.com/office/drawing/2016/5/10/chartex" xmlns:cx5="http://schemas.microsoft.com/office/drawing/2016/5/11/chartex" xmlns:cx6="http://schemas.microsoft.com/office/drawing/2016/5/12/chartex" xmlns:cx7="http://schemas.microsoft.com/office/drawing/2016/5/13/chartex" xmlns:cx8="http://schemas.microsoft.com/office/drawing/2016/5/14/chartex" xmlns:mc="http://schemas.openxmlformats.org/markup-compatibility/2006" xmlns:aink="http://schemas.microsoft.com/office/drawing/2016/ink" xmlns:am3d="http://schemas.microsoft.com/office/drawing/2017/model3d" xmlns:o="urn:schemas-microsoft-com:office:office" xmlns:oel="http://schemas.microsoft.com/office/2019/extlst" xmlns:r="http://schemas.openxmlformats.org/officeDocument/2006/relationships" xmlns:m="http://schemas.openxmlformats.org/officeDocument/2006/math" xmlns:v="urn:schemas-microsoft-com:vml" xmlns:wp14="http://schemas.microsoft.com/office/word/2010/wordprocessingDrawing" xmlns:wp="http://schemas.openxmlformats.org/drawingml/2006/wordprocessingDrawing" xmlns:w10="urn:schemas-microsoft-com:office:word" xmlns:w="http://schemas.openxmlformats.org/wordprocessingml/2006/main" xmlns:w14="http://schemas.microsoft.com/office/word/2010/wordml" xmlns:w15="http://schemas.microsoft.com/office/word/2012/wordml" xmlns:w16cex="http://schemas.microsoft.com/office/word/2018/wordml/cex" xmlns:w16cid="http://schemas.microsoft.com/office/word/2016/wordml/cid" xmlns:w16="http://schemas.microsoft.com/office/word/2018/wordml" xmlns:w16du="http://schemas.microsoft.com/office/word/2023/wordml/word16du" xmlns:w16sdtdh="http://schemas.microsoft.com/office/word/2020/wordml/sdtdatahash" xmlns:w16sdtfl="http://schemas.microsoft.com/office/word/2024/wordml/sdtformatlock" xmlns:w16se="http://schemas.microsoft.com/office/word/2015/wordml/symex" xmlns:wpg="http://schemas.microsoft.com/office/word/2010/wordprocessingGroup" xmlns:wpi="http://schemas.microsoft.com/office/word/2010/wordprocessingInk" xmlns:wne="http://schemas.microsoft.com/office/word/2006/wordml" xmlns:wps="http://schemas.microsoft.com/office/word/2010/wordprocessingShape" mc:Ignorable="w14 w15 w16se w16cid w16 w16cex w16sdtdh w16sdtfl w16du wp14">
+<w:hdr xmlns:wpc="http://schemas.microsoft.com/office/word/2010/wordprocessingCanvas" xmlns:cx="http://schemas.microsoft.com/office/drawing/2014/chartex" xmlns:cx1="http://schemas.microsoft.com/office/drawing/2015/9/8/chartex" xmlns:cx2="http://schemas.microsoft.com/office/drawing/2015/10/21/chartex" xmlns:cx3="http://schemas.microsoft.com/office/drawing/2016/5/9/chartex" xmlns:cx4="http://schemas.microsoft.com/office/drawing/2016/5/10/chartex" xmlns:cx5="http://schemas.microsoft.com/office/drawing/2016/5/11/chartex" xmlns:cx6="http://schemas.microsoft.com/office/drawing/2016/5/12/chartex" xmlns:cx7="http://schemas.microsoft.com/office/drawing/2016/5/13/chartex" xmlns:cx8="http://schemas.microsoft.com/office/drawing/2016/5/14/chartex" xmlns:mc="http://schemas.openxmlformats.org/markup-compatibility/2006" xmlns:aink="http://schemas.microsoft.com/office/drawing/2016/ink" xmlns:am3d="http://schemas.microsoft.com/office/drawing/2017/model3d" xmlns:o="urn:schemas-microsoft-com:office:office" xmlns:oel="http://schemas.microsoft.com/office/2019/extlst" xmlns:r="http://schemas.openxmlformats.org/officeDocument/2006/relationships" xmlns:m="http://schemas.openxmlformats.org/officeDocument/2006/math" xmlns:v="urn:schemas-microsoft-com:vml" xmlns:wp14="http://schemas.microsoft.com/office/word/2010/wordprocessingDrawing" xmlns:wp="http://schemas.openxmlformats.org/drawingml/2006/wordprocessingDrawing" xmlns:w10="urn:schemas-microsoft-com:office:word" xmlns:w="http://schemas.openxmlformats.org/wordprocessingml/2006/main" xmlns:w14="http://schemas.microsoft.com/office/word/2010/wordml" xmlns:w15="http://schemas.microsoft.com/office/word/2012/wordml" xmlns:w16cex="http://schemas.microsoft.com/office/word/2018/wordml/cex" xmlns:w16cid="http://schemas.microsoft.com/office/word/2016/wordml/cid" xmlns:w16="http://schemas.microsoft.com/office/word/2018/wordml" xmlns:w16sdtdh="http://schemas.microsoft.com/office/word/2020/wordml/sdtdatahash" xmlns:w16se="http://schemas.microsoft.com/office/word/2015/wordml/symex" xmlns:wpg="http://schemas.microsoft.com/office/word/2010/wordprocessingGroup" xmlns:wpi="http://schemas.microsoft.com/office/word/2010/wordprocessingInk" xmlns:wne="http://schemas.microsoft.com/office/word/2006/wordml" xmlns:wps="http://schemas.microsoft.com/office/word/2010/wordprocessingShape" mc:Ignorable="w14 w15 w16se w16cid w16 w16cex w16sdtdh wp14">
   <w:p>
     <w:pPr>
       <w:spacing w:after="0" w:line="360" w:lineRule="auto"/>
@@ -16323,7 +17154,7 @@
 </file>
 
 <file path=word/header3.xml><?xml version="1.0" encoding="utf-8"?>
-<w:hdr xmlns:wpc="http://schemas.microsoft.com/office/word/2010/wordprocessingCanvas" xmlns:cx="http://schemas.microsoft.com/office/drawing/2014/chartex" xmlns:cx1="http://schemas.microsoft.com/office/drawing/2015/9/8/chartex" xmlns:cx2="http://schemas.microsoft.com/office/drawing/2015/10/21/chartex" xmlns:cx3="http://schemas.microsoft.com/office/drawing/2016/5/9/chartex" xmlns:cx4="http://schemas.microsoft.com/office/drawing/2016/5/10/chartex" xmlns:cx5="http://schemas.microsoft.com/office/drawing/2016/5/11/chartex" xmlns:cx6="http://schemas.microsoft.com/office/drawing/2016/5/12/chartex" xmlns:cx7="http://schemas.microsoft.com/office/drawing/2016/5/13/chartex" xmlns:cx8="http://schemas.microsoft.com/office/drawing/2016/5/14/chartex" xmlns:mc="http://schemas.openxmlformats.org/markup-compatibility/2006" xmlns:aink="http://schemas.microsoft.com/office/drawing/2016/ink" xmlns:am3d="http://schemas.microsoft.com/office/drawing/2017/model3d" xmlns:o="urn:schemas-microsoft-com:office:office" xmlns:oel="http://schemas.microsoft.com/office/2019/extlst" xmlns:r="http://schemas.openxmlformats.org/officeDocument/2006/relationships" xmlns:m="http://schemas.openxmlformats.org/officeDocument/2006/math" xmlns:v="urn:schemas-microsoft-com:vml" xmlns:wp14="http://schemas.microsoft.com/office/word/2010/wordprocessingDrawing" xmlns:wp="http://schemas.openxmlformats.org/drawingml/2006/wordprocessingDrawing" xmlns:w10="urn:schemas-microsoft-com:office:word" xmlns:w="http://schemas.openxmlformats.org/wordprocessingml/2006/main" xmlns:w14="http://schemas.microsoft.com/office/word/2010/wordml" xmlns:w15="http://schemas.microsoft.com/office/word/2012/wordml" xmlns:w16cex="http://schemas.microsoft.com/office/word/2018/wordml/cex" xmlns:w16cid="http://schemas.microsoft.com/office/word/2016/wordml/cid" xmlns:w16="http://schemas.microsoft.com/office/word/2018/wordml" xmlns:w16du="http://schemas.microsoft.com/office/word/2023/wordml/word16du" xmlns:w16sdtdh="http://schemas.microsoft.com/office/word/2020/wordml/sdtdatahash" xmlns:w16sdtfl="http://schemas.microsoft.com/office/word/2024/wordml/sdtformatlock" xmlns:w16se="http://schemas.microsoft.com/office/word/2015/wordml/symex" xmlns:wpg="http://schemas.microsoft.com/office/word/2010/wordprocessingGroup" xmlns:wpi="http://schemas.microsoft.com/office/word/2010/wordprocessingInk" xmlns:wne="http://schemas.microsoft.com/office/word/2006/wordml" xmlns:wps="http://schemas.microsoft.com/office/word/2010/wordprocessingShape" mc:Ignorable="w14 w15 w16se w16cid w16 w16cex w16sdtdh w16sdtfl w16du wp14">
+<w:hdr xmlns:wpc="http://schemas.microsoft.com/office/word/2010/wordprocessingCanvas" xmlns:cx="http://schemas.microsoft.com/office/drawing/2014/chartex" xmlns:cx1="http://schemas.microsoft.com/office/drawing/2015/9/8/chartex" xmlns:cx2="http://schemas.microsoft.com/office/drawing/2015/10/21/chartex" xmlns:cx3="http://schemas.microsoft.com/office/drawing/2016/5/9/chartex" xmlns:cx4="http://schemas.microsoft.com/office/drawing/2016/5/10/chartex" xmlns:cx5="http://schemas.microsoft.com/office/drawing/2016/5/11/chartex" xmlns:cx6="http://schemas.microsoft.com/office/drawing/2016/5/12/chartex" xmlns:cx7="http://schemas.microsoft.com/office/drawing/2016/5/13/chartex" xmlns:cx8="http://schemas.microsoft.com/office/drawing/2016/5/14/chartex" xmlns:mc="http://schemas.openxmlformats.org/markup-compatibility/2006" xmlns:aink="http://schemas.microsoft.com/office/drawing/2016/ink" xmlns:am3d="http://schemas.microsoft.com/office/drawing/2017/model3d" xmlns:o="urn:schemas-microsoft-com:office:office" xmlns:oel="http://schemas.microsoft.com/office/2019/extlst" xmlns:r="http://schemas.openxmlformats.org/officeDocument/2006/relationships" xmlns:m="http://schemas.openxmlformats.org/officeDocument/2006/math" xmlns:v="urn:schemas-microsoft-com:vml" xmlns:wp14="http://schemas.microsoft.com/office/word/2010/wordprocessingDrawing" xmlns:wp="http://schemas.openxmlformats.org/drawingml/2006/wordprocessingDrawing" xmlns:w10="urn:schemas-microsoft-com:office:word" xmlns:w="http://schemas.openxmlformats.org/wordprocessingml/2006/main" xmlns:w14="http://schemas.microsoft.com/office/word/2010/wordml" xmlns:w15="http://schemas.microsoft.com/office/word/2012/wordml" xmlns:w16cex="http://schemas.microsoft.com/office/word/2018/wordml/cex" xmlns:w16cid="http://schemas.microsoft.com/office/word/2016/wordml/cid" xmlns:w16="http://schemas.microsoft.com/office/word/2018/wordml" xmlns:w16sdtdh="http://schemas.microsoft.com/office/word/2020/wordml/sdtdatahash" xmlns:w16se="http://schemas.microsoft.com/office/word/2015/wordml/symex" xmlns:wpg="http://schemas.microsoft.com/office/word/2010/wordprocessingGroup" xmlns:wpi="http://schemas.microsoft.com/office/word/2010/wordprocessingInk" xmlns:wne="http://schemas.microsoft.com/office/word/2006/wordml" xmlns:wps="http://schemas.microsoft.com/office/word/2010/wordprocessingShape" mc:Ignorable="w14 w15 w16se w16cid w16 w16cex w16sdtdh wp14">
   <w:p>
     <w:pPr>
       <w:spacing w:after="0" w:line="360" w:lineRule="auto"/>
@@ -16346,7 +17177,7 @@
 </file>
 
 <file path=word/header4.xml><?xml version="1.0" encoding="utf-8"?>
-<w:hdr xmlns:wpc="http://schemas.microsoft.com/office/word/2010/wordprocessingCanvas" xmlns:cx="http://schemas.microsoft.com/office/drawing/2014/chartex" xmlns:cx1="http://schemas.microsoft.com/office/drawing/2015/9/8/chartex" xmlns:cx2="http://schemas.microsoft.com/office/drawing/2015/10/21/chartex" xmlns:cx3="http://schemas.microsoft.com/office/drawing/2016/5/9/chartex" xmlns:cx4="http://schemas.microsoft.com/office/drawing/2016/5/10/chartex" xmlns:cx5="http://schemas.microsoft.com/office/drawing/2016/5/11/chartex" xmlns:cx6="http://schemas.microsoft.com/office/drawing/2016/5/12/chartex" xmlns:cx7="http://schemas.microsoft.com/office/drawing/2016/5/13/chartex" xmlns:cx8="http://schemas.microsoft.com/office/drawing/2016/5/14/chartex" xmlns:mc="http://schemas.openxmlformats.org/markup-compatibility/2006" xmlns:aink="http://schemas.microsoft.com/office/drawing/2016/ink" xmlns:am3d="http://schemas.microsoft.com/office/drawing/2017/model3d" xmlns:o="urn:schemas-microsoft-com:office:office" xmlns:oel="http://schemas.microsoft.com/office/2019/extlst" xmlns:r="http://schemas.openxmlformats.org/officeDocument/2006/relationships" xmlns:m="http://schemas.openxmlformats.org/officeDocument/2006/math" xmlns:v="urn:schemas-microsoft-com:vml" xmlns:wp14="http://schemas.microsoft.com/office/word/2010/wordprocessingDrawing" xmlns:wp="http://schemas.openxmlformats.org/drawingml/2006/wordprocessingDrawing" xmlns:w10="urn:schemas-microsoft-com:office:word" xmlns:w="http://schemas.openxmlformats.org/wordprocessingml/2006/main" xmlns:w14="http://schemas.microsoft.com/office/word/2010/wordml" xmlns:w15="http://schemas.microsoft.com/office/word/2012/wordml" xmlns:w16cex="http://schemas.microsoft.com/office/word/2018/wordml/cex" xmlns:w16cid="http://schemas.microsoft.com/office/word/2016/wordml/cid" xmlns:w16="http://schemas.microsoft.com/office/word/2018/wordml" xmlns:w16du="http://schemas.microsoft.com/office/word/2023/wordml/word16du" xmlns:w16sdtdh="http://schemas.microsoft.com/office/word/2020/wordml/sdtdatahash" xmlns:w16sdtfl="http://schemas.microsoft.com/office/word/2024/wordml/sdtformatlock" xmlns:w16se="http://schemas.microsoft.com/office/word/2015/wordml/symex" xmlns:wpg="http://schemas.microsoft.com/office/word/2010/wordprocessingGroup" xmlns:wpi="http://schemas.microsoft.com/office/word/2010/wordprocessingInk" xmlns:wne="http://schemas.microsoft.com/office/word/2006/wordml" xmlns:wps="http://schemas.microsoft.com/office/word/2010/wordprocessingShape" mc:Ignorable="w14 w15 w16se w16cid w16 w16cex w16sdtdh w16sdtfl w16du wp14">
+<w:hdr xmlns:wpc="http://schemas.microsoft.com/office/word/2010/wordprocessingCanvas" xmlns:cx="http://schemas.microsoft.com/office/drawing/2014/chartex" xmlns:cx1="http://schemas.microsoft.com/office/drawing/2015/9/8/chartex" xmlns:cx2="http://schemas.microsoft.com/office/drawing/2015/10/21/chartex" xmlns:cx3="http://schemas.microsoft.com/office/drawing/2016/5/9/chartex" xmlns:cx4="http://schemas.microsoft.com/office/drawing/2016/5/10/chartex" xmlns:cx5="http://schemas.microsoft.com/office/drawing/2016/5/11/chartex" xmlns:cx6="http://schemas.microsoft.com/office/drawing/2016/5/12/chartex" xmlns:cx7="http://schemas.microsoft.com/office/drawing/2016/5/13/chartex" xmlns:cx8="http://schemas.microsoft.com/office/drawing/2016/5/14/chartex" xmlns:mc="http://schemas.openxmlformats.org/markup-compatibility/2006" xmlns:aink="http://schemas.microsoft.com/office/drawing/2016/ink" xmlns:am3d="http://schemas.microsoft.com/office/drawing/2017/model3d" xmlns:o="urn:schemas-microsoft-com:office:office" xmlns:oel="http://schemas.microsoft.com/office/2019/extlst" xmlns:r="http://schemas.openxmlformats.org/officeDocument/2006/relationships" xmlns:m="http://schemas.openxmlformats.org/officeDocument/2006/math" xmlns:v="urn:schemas-microsoft-com:vml" xmlns:wp14="http://schemas.microsoft.com/office/word/2010/wordprocessingDrawing" xmlns:wp="http://schemas.openxmlformats.org/drawingml/2006/wordprocessingDrawing" xmlns:w10="urn:schemas-microsoft-com:office:word" xmlns:w="http://schemas.openxmlformats.org/wordprocessingml/2006/main" xmlns:w14="http://schemas.microsoft.com/office/word/2010/wordml" xmlns:w15="http://schemas.microsoft.com/office/word/2012/wordml" xmlns:w16cex="http://schemas.microsoft.com/office/word/2018/wordml/cex" xmlns:w16cid="http://schemas.microsoft.com/office/word/2016/wordml/cid" xmlns:w16="http://schemas.microsoft.com/office/word/2018/wordml" xmlns:w16sdtdh="http://schemas.microsoft.com/office/word/2020/wordml/sdtdatahash" xmlns:w16se="http://schemas.microsoft.com/office/word/2015/wordml/symex" xmlns:wpg="http://schemas.microsoft.com/office/word/2010/wordprocessingGroup" xmlns:wpi="http://schemas.microsoft.com/office/word/2010/wordprocessingInk" xmlns:wne="http://schemas.microsoft.com/office/word/2006/wordml" xmlns:wps="http://schemas.microsoft.com/office/word/2010/wordprocessingShape" mc:Ignorable="w14 w15 w16se w16cid w16 w16cex w16sdtdh wp14">
   <w:p>
     <w:pPr>
       <w:spacing w:after="0" w:line="360" w:lineRule="auto"/>
@@ -16361,7 +17192,7 @@
 </file>
 
 <file path=word/header5.xml><?xml version="1.0" encoding="utf-8"?>
-<w:hdr xmlns:wpc="http://schemas.microsoft.com/office/word/2010/wordprocessingCanvas" xmlns:cx="http://schemas.microsoft.com/office/drawing/2014/chartex" xmlns:cx1="http://schemas.microsoft.com/office/drawing/2015/9/8/chartex" xmlns:cx2="http://schemas.microsoft.com/office/drawing/2015/10/21/chartex" xmlns:cx3="http://schemas.microsoft.com/office/drawing/2016/5/9/chartex" xmlns:cx4="http://schemas.microsoft.com/office/drawing/2016/5/10/chartex" xmlns:cx5="http://schemas.microsoft.com/office/drawing/2016/5/11/chartex" xmlns:cx6="http://schemas.microsoft.com/office/drawing/2016/5/12/chartex" xmlns:cx7="http://schemas.microsoft.com/office/drawing/2016/5/13/chartex" xmlns:cx8="http://schemas.microsoft.com/office/drawing/2016/5/14/chartex" xmlns:mc="http://schemas.openxmlformats.org/markup-compatibility/2006" xmlns:aink="http://schemas.microsoft.com/office/drawing/2016/ink" xmlns:am3d="http://schemas.microsoft.com/office/drawing/2017/model3d" xmlns:o="urn:schemas-microsoft-com:office:office" xmlns:oel="http://schemas.microsoft.com/office/2019/extlst" xmlns:r="http://schemas.openxmlformats.org/officeDocument/2006/relationships" xmlns:m="http://schemas.openxmlformats.org/officeDocument/2006/math" xmlns:v="urn:schemas-microsoft-com:vml" xmlns:wp14="http://schemas.microsoft.com/office/word/2010/wordprocessingDrawing" xmlns:wp="http://schemas.openxmlformats.org/drawingml/2006/wordprocessingDrawing" xmlns:w10="urn:schemas-microsoft-com:office:word" xmlns:w="http://schemas.openxmlformats.org/wordprocessingml/2006/main" xmlns:w14="http://schemas.microsoft.com/office/word/2010/wordml" xmlns:w15="http://schemas.microsoft.com/office/word/2012/wordml" xmlns:w16cex="http://schemas.microsoft.com/office/word/2018/wordml/cex" xmlns:w16cid="http://schemas.microsoft.com/office/word/2016/wordml/cid" xmlns:w16="http://schemas.microsoft.com/office/word/2018/wordml" xmlns:w16du="http://schemas.microsoft.com/office/word/2023/wordml/word16du" xmlns:w16sdtdh="http://schemas.microsoft.com/office/word/2020/wordml/sdtdatahash" xmlns:w16sdtfl="http://schemas.microsoft.com/office/word/2024/wordml/sdtformatlock" xmlns:w16se="http://schemas.microsoft.com/office/word/2015/wordml/symex" xmlns:wpg="http://schemas.microsoft.com/office/word/2010/wordprocessingGroup" xmlns:wpi="http://schemas.microsoft.com/office/word/2010/wordprocessingInk" xmlns:wne="http://schemas.microsoft.com/office/word/2006/wordml" xmlns:wps="http://schemas.microsoft.com/office/word/2010/wordprocessingShape" mc:Ignorable="w14 w15 w16se w16cid w16 w16cex w16sdtdh w16sdtfl w16du wp14">
+<w:hdr xmlns:wpc="http://schemas.microsoft.com/office/word/2010/wordprocessingCanvas" xmlns:cx="http://schemas.microsoft.com/office/drawing/2014/chartex" xmlns:cx1="http://schemas.microsoft.com/office/drawing/2015/9/8/chartex" xmlns:cx2="http://schemas.microsoft.com/office/drawing/2015/10/21/chartex" xmlns:cx3="http://schemas.microsoft.com/office/drawing/2016/5/9/chartex" xmlns:cx4="http://schemas.microsoft.com/office/drawing/2016/5/10/chartex" xmlns:cx5="http://schemas.microsoft.com/office/drawing/2016/5/11/chartex" xmlns:cx6="http://schemas.microsoft.com/office/drawing/2016/5/12/chartex" xmlns:cx7="http://schemas.microsoft.com/office/drawing/2016/5/13/chartex" xmlns:cx8="http://schemas.microsoft.com/office/drawing/2016/5/14/chartex" xmlns:mc="http://schemas.openxmlformats.org/markup-compatibility/2006" xmlns:aink="http://schemas.microsoft.com/office/drawing/2016/ink" xmlns:am3d="http://schemas.microsoft.com/office/drawing/2017/model3d" xmlns:o="urn:schemas-microsoft-com:office:office" xmlns:oel="http://schemas.microsoft.com/office/2019/extlst" xmlns:r="http://schemas.openxmlformats.org/officeDocument/2006/relationships" xmlns:m="http://schemas.openxmlformats.org/officeDocument/2006/math" xmlns:v="urn:schemas-microsoft-com:vml" xmlns:wp14="http://schemas.microsoft.com/office/word/2010/wordprocessingDrawing" xmlns:wp="http://schemas.openxmlformats.org/drawingml/2006/wordprocessingDrawing" xmlns:w10="urn:schemas-microsoft-com:office:word" xmlns:w="http://schemas.openxmlformats.org/wordprocessingml/2006/main" xmlns:w14="http://schemas.microsoft.com/office/word/2010/wordml" xmlns:w15="http://schemas.microsoft.com/office/word/2012/wordml" xmlns:w16cex="http://schemas.microsoft.com/office/word/2018/wordml/cex" xmlns:w16cid="http://schemas.microsoft.com/office/word/2016/wordml/cid" xmlns:w16="http://schemas.microsoft.com/office/word/2018/wordml" xmlns:w16sdtdh="http://schemas.microsoft.com/office/word/2020/wordml/sdtdatahash" xmlns:w16se="http://schemas.microsoft.com/office/word/2015/wordml/symex" xmlns:wpg="http://schemas.microsoft.com/office/word/2010/wordprocessingGroup" xmlns:wpi="http://schemas.microsoft.com/office/word/2010/wordprocessingInk" xmlns:wne="http://schemas.microsoft.com/office/word/2006/wordml" xmlns:wps="http://schemas.microsoft.com/office/word/2010/wordprocessingShape" mc:Ignorable="w14 w15 w16se w16cid w16 w16cex w16sdtdh wp14">
   <w:p>
     <w:pPr>
       <w:tabs>
@@ -16382,7 +17213,7 @@
 </file>
 
 <file path=word/numbering.xml><?xml version="1.0" encoding="utf-8"?>
-<w:numbering xmlns:wpc="http://schemas.microsoft.com/office/word/2010/wordprocessingCanvas" xmlns:cx="http://schemas.microsoft.com/office/drawing/2014/chartex" xmlns:cx1="http://schemas.microsoft.com/office/drawing/2015/9/8/chartex" xmlns:cx2="http://schemas.microsoft.com/office/drawing/2015/10/21/chartex" xmlns:cx3="http://schemas.microsoft.com/office/drawing/2016/5/9/chartex" xmlns:cx4="http://schemas.microsoft.com/office/drawing/2016/5/10/chartex" xmlns:cx5="http://schemas.microsoft.com/office/drawing/2016/5/11/chartex" xmlns:cx6="http://schemas.microsoft.com/office/drawing/2016/5/12/chartex" xmlns:cx7="http://schemas.microsoft.com/office/drawing/2016/5/13/chartex" xmlns:cx8="http://schemas.microsoft.com/office/drawing/2016/5/14/chartex" xmlns:mc="http://schemas.openxmlformats.org/markup-compatibility/2006" xmlns:aink="http://schemas.microsoft.com/office/drawing/2016/ink" xmlns:am3d="http://schemas.microsoft.com/office/drawing/2017/model3d" xmlns:o="urn:schemas-microsoft-com:office:office" xmlns:oel="http://schemas.microsoft.com/office/2019/extlst" xmlns:r="http://schemas.openxmlformats.org/officeDocument/2006/relationships" xmlns:m="http://schemas.openxmlformats.org/officeDocument/2006/math" xmlns:v="urn:schemas-microsoft-com:vml" xmlns:wp14="http://schemas.microsoft.com/office/word/2010/wordprocessingDrawing" xmlns:wp="http://schemas.openxmlformats.org/drawingml/2006/wordprocessingDrawing" xmlns:w10="urn:schemas-microsoft-com:office:word" xmlns:w="http://schemas.openxmlformats.org/wordprocessingml/2006/main" xmlns:w14="http://schemas.microsoft.com/office/word/2010/wordml" xmlns:w15="http://schemas.microsoft.com/office/word/2012/wordml" xmlns:w16cex="http://schemas.microsoft.com/office/word/2018/wordml/cex" xmlns:w16cid="http://schemas.microsoft.com/office/word/2016/wordml/cid" xmlns:w16="http://schemas.microsoft.com/office/word/2018/wordml" xmlns:w16du="http://schemas.microsoft.com/office/word/2023/wordml/word16du" xmlns:w16sdtdh="http://schemas.microsoft.com/office/word/2020/wordml/sdtdatahash" xmlns:w16sdtfl="http://schemas.microsoft.com/office/word/2024/wordml/sdtformatlock" xmlns:w16se="http://schemas.microsoft.com/office/word/2015/wordml/symex" xmlns:wpg="http://schemas.microsoft.com/office/word/2010/wordprocessingGroup" xmlns:wpi="http://schemas.microsoft.com/office/word/2010/wordprocessingInk" xmlns:wne="http://schemas.microsoft.com/office/word/2006/wordml" xmlns:wps="http://schemas.microsoft.com/office/word/2010/wordprocessingShape" mc:Ignorable="w14 w15 w16se w16cid w16 w16cex w16sdtdh w16sdtfl w16du wp14">
+<w:numbering xmlns:wpc="http://schemas.microsoft.com/office/word/2010/wordprocessingCanvas" xmlns:cx="http://schemas.microsoft.com/office/drawing/2014/chartex" xmlns:cx1="http://schemas.microsoft.com/office/drawing/2015/9/8/chartex" xmlns:cx2="http://schemas.microsoft.com/office/drawing/2015/10/21/chartex" xmlns:cx3="http://schemas.microsoft.com/office/drawing/2016/5/9/chartex" xmlns:cx4="http://schemas.microsoft.com/office/drawing/2016/5/10/chartex" xmlns:cx5="http://schemas.microsoft.com/office/drawing/2016/5/11/chartex" xmlns:cx6="http://schemas.microsoft.com/office/drawing/2016/5/12/chartex" xmlns:cx7="http://schemas.microsoft.com/office/drawing/2016/5/13/chartex" xmlns:cx8="http://schemas.microsoft.com/office/drawing/2016/5/14/chartex" xmlns:mc="http://schemas.openxmlformats.org/markup-compatibility/2006" xmlns:aink="http://schemas.microsoft.com/office/drawing/2016/ink" xmlns:am3d="http://schemas.microsoft.com/office/drawing/2017/model3d" xmlns:o="urn:schemas-microsoft-com:office:office" xmlns:oel="http://schemas.microsoft.com/office/2019/extlst" xmlns:r="http://schemas.openxmlformats.org/officeDocument/2006/relationships" xmlns:m="http://schemas.openxmlformats.org/officeDocument/2006/math" xmlns:v="urn:schemas-microsoft-com:vml" xmlns:wp14="http://schemas.microsoft.com/office/word/2010/wordprocessingDrawing" xmlns:wp="http://schemas.openxmlformats.org/drawingml/2006/wordprocessingDrawing" xmlns:w10="urn:schemas-microsoft-com:office:word" xmlns:w="http://schemas.openxmlformats.org/wordprocessingml/2006/main" xmlns:w14="http://schemas.microsoft.com/office/word/2010/wordml" xmlns:w15="http://schemas.microsoft.com/office/word/2012/wordml" xmlns:w16cex="http://schemas.microsoft.com/office/word/2018/wordml/cex" xmlns:w16cid="http://schemas.microsoft.com/office/word/2016/wordml/cid" xmlns:w16="http://schemas.microsoft.com/office/word/2018/wordml" xmlns:w16sdtdh="http://schemas.microsoft.com/office/word/2020/wordml/sdtdatahash" xmlns:w16se="http://schemas.microsoft.com/office/word/2015/wordml/symex" xmlns:wpg="http://schemas.microsoft.com/office/word/2010/wordprocessingGroup" xmlns:wpi="http://schemas.microsoft.com/office/word/2010/wordprocessingInk" xmlns:wne="http://schemas.microsoft.com/office/word/2006/wordml" xmlns:wps="http://schemas.microsoft.com/office/word/2010/wordprocessingShape" mc:Ignorable="w14 w15 w16se w16cid w16 w16cex w16sdtdh wp14">
   <w:abstractNum w:abstractNumId="0" w15:restartNumberingAfterBreak="0">
     <w:nsid w:val="033C457E"/>
     <w:multiLevelType w:val="hybridMultilevel"/>
@@ -18645,7 +19476,7 @@
 </file>
 
 <file path=word/styles.xml><?xml version="1.0" encoding="utf-8"?>
-<w:styles xmlns:mc="http://schemas.openxmlformats.org/markup-compatibility/2006" xmlns:r="http://schemas.openxmlformats.org/officeDocument/2006/relationships" xmlns:w="http://schemas.openxmlformats.org/wordprocessingml/2006/main" xmlns:w14="http://schemas.microsoft.com/office/word/2010/wordml" xmlns:w15="http://schemas.microsoft.com/office/word/2012/wordml" xmlns:w16cex="http://schemas.microsoft.com/office/word/2018/wordml/cex" xmlns:w16cid="http://schemas.microsoft.com/office/word/2016/wordml/cid" xmlns:w16="http://schemas.microsoft.com/office/word/2018/wordml" xmlns:w16du="http://schemas.microsoft.com/office/word/2023/wordml/word16du" xmlns:w16sdtdh="http://schemas.microsoft.com/office/word/2020/wordml/sdtdatahash" xmlns:w16sdtfl="http://schemas.microsoft.com/office/word/2024/wordml/sdtformatlock" xmlns:w16se="http://schemas.microsoft.com/office/word/2015/wordml/symex" mc:Ignorable="w14 w15 w16se w16cid w16 w16cex w16sdtdh w16sdtfl w16du">
+<w:styles xmlns:mc="http://schemas.openxmlformats.org/markup-compatibility/2006" xmlns:r="http://schemas.openxmlformats.org/officeDocument/2006/relationships" xmlns:w="http://schemas.openxmlformats.org/wordprocessingml/2006/main" xmlns:w14="http://schemas.microsoft.com/office/word/2010/wordml" xmlns:w15="http://schemas.microsoft.com/office/word/2012/wordml" xmlns:w16cex="http://schemas.microsoft.com/office/word/2018/wordml/cex" xmlns:w16cid="http://schemas.microsoft.com/office/word/2016/wordml/cid" xmlns:w16="http://schemas.microsoft.com/office/word/2018/wordml" xmlns:w16sdtdh="http://schemas.microsoft.com/office/word/2020/wordml/sdtdatahash" xmlns:w16se="http://schemas.microsoft.com/office/word/2015/wordml/symex" mc:Ignorable="w14 w15 w16se w16cid w16 w16cex w16sdtdh">
   <w:docDefaults>
     <w:rPrDefault>
       <w:rPr>
@@ -19039,15 +19870,15 @@
     <w:lsdException w:name="Unresolved Mention" w:semiHidden="1" w:unhideWhenUsed="1"/>
     <w:lsdException w:name="Smart Link" w:semiHidden="1" w:unhideWhenUsed="1"/>
   </w:latentStyles>
-  <w:style w:type="paragraph" w:default="1" w:styleId="Normal">
+  <w:style w:type="paragraph" w:default="1" w:styleId="Norml">
     <w:name w:val="Normal"/>
     <w:qFormat/>
   </w:style>
-  <w:style w:type="paragraph" w:styleId="Heading1">
+  <w:style w:type="paragraph" w:styleId="Cmsor1">
     <w:name w:val="heading 1"/>
-    <w:basedOn w:val="Normal"/>
-    <w:next w:val="Normal"/>
-    <w:link w:val="Heading1Char"/>
+    <w:basedOn w:val="Norml"/>
+    <w:next w:val="Norml"/>
+    <w:link w:val="Cmsor1Char"/>
     <w:uiPriority w:val="9"/>
     <w:qFormat/>
     <w:rsid w:val="00000102"/>
@@ -19064,11 +19895,11 @@
       <w:szCs w:val="32"/>
     </w:rPr>
   </w:style>
-  <w:style w:type="paragraph" w:styleId="Heading2">
+  <w:style w:type="paragraph" w:styleId="Cmsor2">
     <w:name w:val="heading 2"/>
-    <w:basedOn w:val="Normal"/>
-    <w:next w:val="Normal"/>
-    <w:link w:val="Heading2Char"/>
+    <w:basedOn w:val="Norml"/>
+    <w:next w:val="Norml"/>
+    <w:link w:val="Cmsor2Char"/>
     <w:uiPriority w:val="9"/>
     <w:unhideWhenUsed/>
     <w:qFormat/>
@@ -19086,11 +19917,11 @@
       <w:szCs w:val="26"/>
     </w:rPr>
   </w:style>
-  <w:style w:type="paragraph" w:styleId="Heading3">
+  <w:style w:type="paragraph" w:styleId="Cmsor3">
     <w:name w:val="heading 3"/>
-    <w:basedOn w:val="Normal"/>
-    <w:next w:val="Normal"/>
-    <w:link w:val="Heading3Char"/>
+    <w:basedOn w:val="Norml"/>
+    <w:next w:val="Norml"/>
+    <w:link w:val="Cmsor3Char"/>
     <w:uiPriority w:val="9"/>
     <w:unhideWhenUsed/>
     <w:qFormat/>
@@ -19108,13 +19939,13 @@
       <w:szCs w:val="24"/>
     </w:rPr>
   </w:style>
-  <w:style w:type="character" w:default="1" w:styleId="DefaultParagraphFont">
+  <w:style w:type="character" w:default="1" w:styleId="Bekezdsalapbettpusa">
     <w:name w:val="Default Paragraph Font"/>
     <w:uiPriority w:val="1"/>
     <w:semiHidden/>
     <w:unhideWhenUsed/>
   </w:style>
-  <w:style w:type="table" w:default="1" w:styleId="TableNormal">
+  <w:style w:type="table" w:default="1" w:styleId="Normltblzat">
     <w:name w:val="Normal Table"/>
     <w:uiPriority w:val="99"/>
     <w:semiHidden/>
@@ -19129,16 +19960,16 @@
       </w:tblCellMar>
     </w:tblPr>
   </w:style>
-  <w:style w:type="numbering" w:default="1" w:styleId="NoList">
+  <w:style w:type="numbering" w:default="1" w:styleId="Nemlista">
     <w:name w:val="No List"/>
     <w:uiPriority w:val="99"/>
     <w:semiHidden/>
     <w:unhideWhenUsed/>
   </w:style>
-  <w:style w:type="character" w:customStyle="1" w:styleId="Heading1Char">
-    <w:name w:val="Heading 1 Char"/>
-    <w:basedOn w:val="DefaultParagraphFont"/>
-    <w:link w:val="Heading1"/>
+  <w:style w:type="character" w:customStyle="1" w:styleId="Cmsor1Char">
+    <w:name w:val="Címsor 1 Char"/>
+    <w:basedOn w:val="Bekezdsalapbettpusa"/>
+    <w:link w:val="Cmsor1"/>
     <w:uiPriority w:val="9"/>
     <w:rsid w:val="00000102"/>
     <w:rPr>
@@ -19148,10 +19979,10 @@
       <w:szCs w:val="32"/>
     </w:rPr>
   </w:style>
-  <w:style w:type="paragraph" w:styleId="TOCHeading">
+  <w:style w:type="paragraph" w:styleId="Tartalomjegyzkcmsora">
     <w:name w:val="TOC Heading"/>
-    <w:basedOn w:val="Heading1"/>
-    <w:next w:val="Normal"/>
+    <w:basedOn w:val="Cmsor1"/>
+    <w:next w:val="Norml"/>
     <w:uiPriority w:val="39"/>
     <w:unhideWhenUsed/>
     <w:qFormat/>
@@ -19163,10 +19994,10 @@
       <w:lang w:eastAsia="hu-HU"/>
     </w:rPr>
   </w:style>
-  <w:style w:type="paragraph" w:styleId="Header">
+  <w:style w:type="paragraph" w:styleId="lfej">
     <w:name w:val="header"/>
-    <w:basedOn w:val="Normal"/>
-    <w:link w:val="HeaderChar"/>
+    <w:basedOn w:val="Norml"/>
+    <w:link w:val="lfejChar"/>
     <w:uiPriority w:val="99"/>
     <w:unhideWhenUsed/>
     <w:rsid w:val="00971B5B"/>
@@ -19178,17 +20009,17 @@
       <w:spacing w:after="0" w:line="240" w:lineRule="auto"/>
     </w:pPr>
   </w:style>
-  <w:style w:type="character" w:customStyle="1" w:styleId="HeaderChar">
-    <w:name w:val="Header Char"/>
-    <w:basedOn w:val="DefaultParagraphFont"/>
-    <w:link w:val="Header"/>
+  <w:style w:type="character" w:customStyle="1" w:styleId="lfejChar">
+    <w:name w:val="Élőfej Char"/>
+    <w:basedOn w:val="Bekezdsalapbettpusa"/>
+    <w:link w:val="lfej"/>
     <w:uiPriority w:val="99"/>
     <w:rsid w:val="00971B5B"/>
   </w:style>
-  <w:style w:type="paragraph" w:styleId="Footer">
+  <w:style w:type="paragraph" w:styleId="llb">
     <w:name w:val="footer"/>
-    <w:basedOn w:val="Normal"/>
-    <w:link w:val="FooterChar"/>
+    <w:basedOn w:val="Norml"/>
+    <w:link w:val="llbChar"/>
     <w:uiPriority w:val="99"/>
     <w:unhideWhenUsed/>
     <w:rsid w:val="00971B5B"/>
@@ -19200,17 +20031,17 @@
       <w:spacing w:after="0" w:line="240" w:lineRule="auto"/>
     </w:pPr>
   </w:style>
-  <w:style w:type="character" w:customStyle="1" w:styleId="FooterChar">
-    <w:name w:val="Footer Char"/>
-    <w:basedOn w:val="DefaultParagraphFont"/>
-    <w:link w:val="Footer"/>
+  <w:style w:type="character" w:customStyle="1" w:styleId="llbChar">
+    <w:name w:val="Élőláb Char"/>
+    <w:basedOn w:val="Bekezdsalapbettpusa"/>
+    <w:link w:val="llb"/>
     <w:uiPriority w:val="99"/>
     <w:rsid w:val="00971B5B"/>
   </w:style>
-  <w:style w:type="character" w:customStyle="1" w:styleId="Heading2Char">
-    <w:name w:val="Heading 2 Char"/>
-    <w:basedOn w:val="DefaultParagraphFont"/>
-    <w:link w:val="Heading2"/>
+  <w:style w:type="character" w:customStyle="1" w:styleId="Cmsor2Char">
+    <w:name w:val="Címsor 2 Char"/>
+    <w:basedOn w:val="Bekezdsalapbettpusa"/>
+    <w:link w:val="Cmsor2"/>
     <w:uiPriority w:val="9"/>
     <w:rsid w:val="00A0656D"/>
     <w:rPr>
@@ -19220,10 +20051,10 @@
       <w:szCs w:val="26"/>
     </w:rPr>
   </w:style>
-  <w:style w:type="paragraph" w:styleId="TOC1">
+  <w:style w:type="paragraph" w:styleId="TJ1">
     <w:name w:val="toc 1"/>
-    <w:basedOn w:val="Normal"/>
-    <w:next w:val="Normal"/>
+    <w:basedOn w:val="Norml"/>
+    <w:next w:val="Norml"/>
     <w:autoRedefine/>
     <w:uiPriority w:val="39"/>
     <w:unhideWhenUsed/>
@@ -19236,9 +20067,9 @@
       <w:spacing w:after="100"/>
     </w:pPr>
   </w:style>
-  <w:style w:type="character" w:styleId="Hyperlink">
+  <w:style w:type="character" w:styleId="Hiperhivatkozs">
     <w:name w:val="Hyperlink"/>
-    <w:basedOn w:val="DefaultParagraphFont"/>
+    <w:basedOn w:val="Bekezdsalapbettpusa"/>
     <w:uiPriority w:val="99"/>
     <w:unhideWhenUsed/>
     <w:rsid w:val="00D5124F"/>
@@ -19247,10 +20078,10 @@
       <w:u w:val="single"/>
     </w:rPr>
   </w:style>
-  <w:style w:type="paragraph" w:styleId="Caption">
+  <w:style w:type="paragraph" w:styleId="Kpalrs">
     <w:name w:val="caption"/>
-    <w:basedOn w:val="Normal"/>
-    <w:next w:val="Normal"/>
+    <w:basedOn w:val="Norml"/>
+    <w:next w:val="Norml"/>
     <w:uiPriority w:val="35"/>
     <w:unhideWhenUsed/>
     <w:qFormat/>
@@ -19266,11 +20097,11 @@
       <w:szCs w:val="18"/>
     </w:rPr>
   </w:style>
-  <w:style w:type="paragraph" w:styleId="Title">
+  <w:style w:type="paragraph" w:styleId="Cm">
     <w:name w:val="Title"/>
-    <w:basedOn w:val="Normal"/>
-    <w:next w:val="Normal"/>
-    <w:link w:val="TitleChar"/>
+    <w:basedOn w:val="Norml"/>
+    <w:next w:val="Norml"/>
+    <w:link w:val="CmChar"/>
     <w:uiPriority w:val="10"/>
     <w:qFormat/>
     <w:rsid w:val="00FE5B4C"/>
@@ -19286,10 +20117,10 @@
       <w:szCs w:val="56"/>
     </w:rPr>
   </w:style>
-  <w:style w:type="character" w:customStyle="1" w:styleId="TitleChar">
-    <w:name w:val="Title Char"/>
-    <w:basedOn w:val="DefaultParagraphFont"/>
-    <w:link w:val="Title"/>
+  <w:style w:type="character" w:customStyle="1" w:styleId="CmChar">
+    <w:name w:val="Cím Char"/>
+    <w:basedOn w:val="Bekezdsalapbettpusa"/>
+    <w:link w:val="Cm"/>
     <w:uiPriority w:val="10"/>
     <w:rsid w:val="00FE5B4C"/>
     <w:rPr>
@@ -19300,10 +20131,10 @@
       <w:szCs w:val="56"/>
     </w:rPr>
   </w:style>
-  <w:style w:type="paragraph" w:styleId="TOC2">
+  <w:style w:type="paragraph" w:styleId="TJ2">
     <w:name w:val="toc 2"/>
-    <w:basedOn w:val="Normal"/>
-    <w:next w:val="Normal"/>
+    <w:basedOn w:val="Norml"/>
+    <w:next w:val="Norml"/>
     <w:autoRedefine/>
     <w:uiPriority w:val="39"/>
     <w:unhideWhenUsed/>
@@ -19313,10 +20144,10 @@
       <w:ind w:left="220"/>
     </w:pPr>
   </w:style>
-  <w:style w:type="character" w:customStyle="1" w:styleId="Heading3Char">
-    <w:name w:val="Heading 3 Char"/>
-    <w:basedOn w:val="DefaultParagraphFont"/>
-    <w:link w:val="Heading3"/>
+  <w:style w:type="character" w:customStyle="1" w:styleId="Cmsor3Char">
+    <w:name w:val="Címsor 3 Char"/>
+    <w:basedOn w:val="Bekezdsalapbettpusa"/>
+    <w:link w:val="Cmsor3"/>
     <w:uiPriority w:val="9"/>
     <w:rsid w:val="00D9103E"/>
     <w:rPr>
@@ -19326,10 +20157,10 @@
       <w:szCs w:val="24"/>
     </w:rPr>
   </w:style>
-  <w:style w:type="paragraph" w:styleId="TOC3">
+  <w:style w:type="paragraph" w:styleId="TJ3">
     <w:name w:val="toc 3"/>
-    <w:basedOn w:val="Normal"/>
-    <w:next w:val="Normal"/>
+    <w:basedOn w:val="Norml"/>
+    <w:next w:val="Norml"/>
     <w:autoRedefine/>
     <w:uiPriority w:val="39"/>
     <w:unhideWhenUsed/>
@@ -19339,9 +20170,9 @@
       <w:ind w:left="440"/>
     </w:pPr>
   </w:style>
-  <w:style w:type="paragraph" w:styleId="ListParagraph">
+  <w:style w:type="paragraph" w:styleId="Listaszerbekezds">
     <w:name w:val="List Paragraph"/>
-    <w:basedOn w:val="Normal"/>
+    <w:basedOn w:val="Norml"/>
     <w:uiPriority w:val="34"/>
     <w:qFormat/>
     <w:rsid w:val="00B06632"/>
@@ -19350,9 +20181,9 @@
       <w:contextualSpacing/>
     </w:pPr>
   </w:style>
-  <w:style w:type="table" w:styleId="TableGrid">
+  <w:style w:type="table" w:styleId="Rcsostblzat">
     <w:name w:val="Table Grid"/>
-    <w:basedOn w:val="TableNormal"/>
+    <w:basedOn w:val="Normltblzat"/>
     <w:uiPriority w:val="39"/>
     <w:rsid w:val="00B06632"/>
     <w:pPr>
@@ -19369,9 +20200,9 @@
       </w:tblBorders>
     </w:tblPr>
   </w:style>
-  <w:style w:type="character" w:styleId="UnresolvedMention">
+  <w:style w:type="character" w:styleId="Feloldatlanmegemlts">
     <w:name w:val="Unresolved Mention"/>
-    <w:basedOn w:val="DefaultParagraphFont"/>
+    <w:basedOn w:val="Bekezdsalapbettpusa"/>
     <w:uiPriority w:val="99"/>
     <w:semiHidden/>
     <w:unhideWhenUsed/>
@@ -19381,10 +20212,10 @@
       <w:shd w:val="clear" w:color="auto" w:fill="E1DFDD"/>
     </w:rPr>
   </w:style>
-  <w:style w:type="paragraph" w:styleId="TableofFigures">
+  <w:style w:type="paragraph" w:styleId="brajegyzk">
     <w:name w:val="table of figures"/>
-    <w:basedOn w:val="Normal"/>
-    <w:next w:val="Normal"/>
+    <w:basedOn w:val="Norml"/>
+    <w:next w:val="Norml"/>
     <w:uiPriority w:val="99"/>
     <w:unhideWhenUsed/>
     <w:rsid w:val="00306D1C"/>
@@ -19392,10 +20223,10 @@
       <w:spacing w:after="0"/>
     </w:pPr>
   </w:style>
-  <w:style w:type="paragraph" w:styleId="HTMLPreformatted">
+  <w:style w:type="paragraph" w:styleId="HTML-kntformzott">
     <w:name w:val="HTML Preformatted"/>
-    <w:basedOn w:val="Normal"/>
-    <w:link w:val="HTMLPreformattedChar"/>
+    <w:basedOn w:val="Norml"/>
+    <w:link w:val="HTML-kntformzottChar"/>
     <w:uiPriority w:val="99"/>
     <w:semiHidden/>
     <w:unhideWhenUsed/>
@@ -19428,10 +20259,10 @@
       <w:lang w:eastAsia="hu-HU"/>
     </w:rPr>
   </w:style>
-  <w:style w:type="character" w:customStyle="1" w:styleId="HTMLPreformattedChar">
-    <w:name w:val="HTML Preformatted Char"/>
-    <w:basedOn w:val="DefaultParagraphFont"/>
-    <w:link w:val="HTMLPreformatted"/>
+  <w:style w:type="character" w:customStyle="1" w:styleId="HTML-kntformzottChar">
+    <w:name w:val="HTML-ként formázott Char"/>
+    <w:basedOn w:val="Bekezdsalapbettpusa"/>
+    <w:link w:val="HTML-kntformzott"/>
     <w:uiPriority w:val="99"/>
     <w:semiHidden/>
     <w:rsid w:val="00B94BB9"/>
@@ -19442,9 +20273,9 @@
       <w:lang w:eastAsia="hu-HU"/>
     </w:rPr>
   </w:style>
-  <w:style w:type="character" w:styleId="HTMLCode">
+  <w:style w:type="character" w:styleId="HTML-kd">
     <w:name w:val="HTML Code"/>
-    <w:basedOn w:val="DefaultParagraphFont"/>
+    <w:basedOn w:val="Bekezdsalapbettpusa"/>
     <w:uiPriority w:val="99"/>
     <w:semiHidden/>
     <w:unhideWhenUsed/>
@@ -19457,20 +20288,20 @@
   </w:style>
   <w:style w:type="character" w:customStyle="1" w:styleId="hljs-attr">
     <w:name w:val="hljs-attr"/>
-    <w:basedOn w:val="DefaultParagraphFont"/>
+    <w:basedOn w:val="Bekezdsalapbettpusa"/>
     <w:rsid w:val="00B94BB9"/>
   </w:style>
-  <w:style w:type="character" w:styleId="PageNumber">
+  <w:style w:type="character" w:styleId="Oldalszm">
     <w:name w:val="page number"/>
-    <w:basedOn w:val="DefaultParagraphFont"/>
+    <w:basedOn w:val="Bekezdsalapbettpusa"/>
     <w:uiPriority w:val="99"/>
     <w:semiHidden/>
     <w:unhideWhenUsed/>
     <w:rsid w:val="00467798"/>
   </w:style>
-  <w:style w:type="character" w:styleId="FollowedHyperlink">
+  <w:style w:type="character" w:styleId="Mrltotthiperhivatkozs">
     <w:name w:val="FollowedHyperlink"/>
-    <w:basedOn w:val="DefaultParagraphFont"/>
+    <w:basedOn w:val="Bekezdsalapbettpusa"/>
     <w:uiPriority w:val="99"/>
     <w:semiHidden/>
     <w:unhideWhenUsed/>
@@ -19480,9 +20311,9 @@
       <w:u w:val="single"/>
     </w:rPr>
   </w:style>
-  <w:style w:type="character" w:styleId="Strong">
+  <w:style w:type="character" w:styleId="Kiemels2">
     <w:name w:val="Strong"/>
-    <w:basedOn w:val="DefaultParagraphFont"/>
+    <w:basedOn w:val="Bekezdsalapbettpusa"/>
     <w:uiPriority w:val="22"/>
     <w:qFormat/>
     <w:rsid w:val="009F6CF2"/>
@@ -19491,7 +20322,7 @@
       <w:bCs/>
     </w:rPr>
   </w:style>
-  <w:style w:type="paragraph" w:styleId="NoSpacing">
+  <w:style w:type="paragraph" w:styleId="Nincstrkz">
     <w:name w:val="No Spacing"/>
     <w:uiPriority w:val="1"/>
     <w:qFormat/>
@@ -19805,6 +20636,19 @@
 </file>
 
 <file path=customXml/item2.xml><?xml version="1.0" encoding="utf-8"?>
+<?mso-contentType ?>
+<FormTemplates xmlns="http://schemas.microsoft.com/sharepoint/v3/contenttype/forms">
+  <Display>DocumentLibraryForm</Display>
+  <Edit>DocumentLibraryForm</Edit>
+  <New>DocumentLibraryForm</New>
+</FormTemplates>
+</file>
+
+<file path=customXml/item3.xml><?xml version="1.0" encoding="utf-8"?>
+<b:Sources xmlns:b="http://schemas.openxmlformats.org/officeDocument/2006/bibliography" xmlns="http://schemas.openxmlformats.org/officeDocument/2006/bibliography" SelectedStyle="\APASixthEditionOfficeOnline.xsl" StyleName="APA" Version="6"/>
+</file>
+
+<file path=customXml/item4.xml><?xml version="1.0" encoding="utf-8"?>
 <ct:contentTypeSchema xmlns:ct="http://schemas.microsoft.com/office/2006/metadata/contentType" xmlns:ma="http://schemas.microsoft.com/office/2006/metadata/properties/metaAttributes" ct:_="" ma:_="" ma:contentTypeName="Dokumentum" ma:contentTypeID="0x010100165574340F397947BA244F0E15ED9162" ma:contentTypeVersion="5" ma:contentTypeDescription="Új dokumentum létrehozása." ma:contentTypeScope="" ma:versionID="9dcb469361139a832eec33a6c2707f24">
   <xsd:schema xmlns:xsd="http://www.w3.org/2001/XMLSchema" xmlns:xs="http://www.w3.org/2001/XMLSchema" xmlns:p="http://schemas.microsoft.com/office/2006/metadata/properties" xmlns:ns3="f57c4e5e-6d95-4329-9b99-4bd13040abaa" targetNamespace="http://schemas.microsoft.com/office/2006/metadata/properties" ma:root="true" ma:fieldsID="c3027de9d870b0759e44c522e4a75c5d" ns3:_="">
     <xsd:import namespace="f57c4e5e-6d95-4329-9b99-4bd13040abaa"/>
@@ -19954,19 +20798,6 @@
 </ct:contentTypeSchema>
 </file>
 
-<file path=customXml/item3.xml><?xml version="1.0" encoding="utf-8"?>
-<b:Sources xmlns:b="http://schemas.openxmlformats.org/officeDocument/2006/bibliography" xmlns="http://schemas.openxmlformats.org/officeDocument/2006/bibliography" SelectedStyle="\APASixthEditionOfficeOnline.xsl" StyleName="APA" Version="6"/>
-</file>
-
-<file path=customXml/item4.xml><?xml version="1.0" encoding="utf-8"?>
-<?mso-contentType ?>
-<FormTemplates xmlns="http://schemas.microsoft.com/sharepoint/v3/contenttype/forms">
-  <Display>DocumentLibraryForm</Display>
-  <Edit>DocumentLibraryForm</Edit>
-  <New>DocumentLibraryForm</New>
-</FormTemplates>
-</file>
-
 <file path=customXml/itemProps1.xml><?xml version="1.0" encoding="utf-8"?>
 <ds:datastoreItem xmlns:ds="http://schemas.openxmlformats.org/officeDocument/2006/customXml" ds:itemID="{7C82884F-CC40-49CA-8068-22D68015E27F}">
   <ds:schemaRefs>
@@ -19977,6 +20808,22 @@
 </file>
 
 <file path=customXml/itemProps2.xml><?xml version="1.0" encoding="utf-8"?>
+<ds:datastoreItem xmlns:ds="http://schemas.openxmlformats.org/officeDocument/2006/customXml" ds:itemID="{5E337DA0-765B-4851-96F7-E2DCF046C989}">
+  <ds:schemaRefs>
+    <ds:schemaRef ds:uri="http://schemas.microsoft.com/sharepoint/v3/contenttype/forms"/>
+  </ds:schemaRefs>
+</ds:datastoreItem>
+</file>
+
+<file path=customXml/itemProps3.xml><?xml version="1.0" encoding="utf-8"?>
+<ds:datastoreItem xmlns:ds="http://schemas.openxmlformats.org/officeDocument/2006/customXml" ds:itemID="{CBE935B8-9450-4A7E-AE54-A5995E9D5D4B}">
+  <ds:schemaRefs>
+    <ds:schemaRef ds:uri="http://schemas.openxmlformats.org/officeDocument/2006/bibliography"/>
+  </ds:schemaRefs>
+</ds:datastoreItem>
+</file>
+
+<file path=customXml/itemProps4.xml><?xml version="1.0" encoding="utf-8"?>
 <ds:datastoreItem xmlns:ds="http://schemas.openxmlformats.org/officeDocument/2006/customXml" ds:itemID="{8BEAE72D-AE8F-4FE4-B217-0E90B898FB17}">
   <ds:schemaRefs>
     <ds:schemaRef ds:uri="http://schemas.microsoft.com/office/2006/metadata/contentType"/>
@@ -19992,20 +20839,4 @@
     <ds:schemaRef ds:uri="http://schemas.microsoft.com/internal/obd"/>
   </ds:schemaRefs>
 </ds:datastoreItem>
-</file>
-
-<file path=customXml/itemProps3.xml><?xml version="1.0" encoding="utf-8"?>
-<ds:datastoreItem xmlns:ds="http://schemas.openxmlformats.org/officeDocument/2006/customXml" ds:itemID="{CBE935B8-9450-4A7E-AE54-A5995E9D5D4B}">
-  <ds:schemaRefs>
-    <ds:schemaRef ds:uri="http://schemas.openxmlformats.org/officeDocument/2006/bibliography"/>
-  </ds:schemaRefs>
-</ds:datastoreItem>
-</file>
-
-<file path=customXml/itemProps4.xml><?xml version="1.0" encoding="utf-8"?>
-<ds:datastoreItem xmlns:ds="http://schemas.openxmlformats.org/officeDocument/2006/customXml" ds:itemID="{5E337DA0-765B-4851-96F7-E2DCF046C989}">
-  <ds:schemaRefs>
-    <ds:schemaRef ds:uri="http://schemas.microsoft.com/sharepoint/v3/contenttype/forms"/>
-  </ds:schemaRefs>
-</ds:datastoreItem>
 </file>
</xml_diff>

<commit_message>
add new parts to docs
</commit_message>
<xml_diff>
--- a/temp/zarodolgozat.docx
+++ b/temp/zarodolgozat.docx
@@ -7376,13 +7376,7 @@
         <w:ind w:firstLine="3600"/>
       </w:pPr>
       <w:r>
-        <w:t>x = r sin(</w:t>
-      </w:r>
-      <w:r>
-        <w:t>ϕ</w:t>
-      </w:r>
-      <w:r>
-        <w:t>) cos(</w:t>
+        <w:t>x = r sin(ϕ) cos(</w:t>
       </w:r>
       <w:r>
         <w:rPr>
@@ -7623,55 +7617,167 @@
         <w:spacing w:line="360" w:lineRule="auto"/>
         <w:jc w:val="both"/>
       </w:pPr>
-    </w:p>
-    <w:p>
-      <w:pPr>
-        <w:spacing w:line="360" w:lineRule="auto"/>
-        <w:jc w:val="center"/>
-        <w:rPr>
-          <w:noProof/>
-        </w:rPr>
-      </w:pPr>
-      <w:r>
-        <w:rPr>
-          <w:noProof/>
-        </w:rPr>
-        <w:drawing>
-          <wp:inline distT="0" distB="0" distL="0" distR="0" wp14:anchorId="2F06B5FF" wp14:editId="0FBF3A5E">
-            <wp:extent cx="1524000" cy="548317"/>
-            <wp:effectExtent l="0" t="0" r="0" b="0"/>
-            <wp:docPr id="1754181169" name="Kép 2"/>
-            <wp:cNvGraphicFramePr>
-              <a:graphicFrameLocks xmlns:a="http://schemas.openxmlformats.org/drawingml/2006/main" noChangeAspect="1"/>
-            </wp:cNvGraphicFramePr>
-            <a:graphic xmlns:a="http://schemas.openxmlformats.org/drawingml/2006/main">
-              <a:graphicData uri="http://schemas.openxmlformats.org/drawingml/2006/picture">
-                <pic:pic xmlns:pic="http://schemas.openxmlformats.org/drawingml/2006/picture">
-                  <pic:nvPicPr>
-                    <pic:cNvPr id="1754181169" name=""/>
-                    <pic:cNvPicPr/>
-                  </pic:nvPicPr>
-                  <pic:blipFill>
-                    <a:blip r:embed="rId29"/>
-                    <a:stretch>
-                      <a:fillRect/>
-                    </a:stretch>
-                  </pic:blipFill>
-                  <pic:spPr>
-                    <a:xfrm>
-                      <a:off x="0" y="0"/>
-                      <a:ext cx="1545183" cy="555938"/>
-                    </a:xfrm>
-                    <a:prstGeom prst="rect">
-                      <a:avLst/>
-                    </a:prstGeom>
-                  </pic:spPr>
-                </pic:pic>
-              </a:graphicData>
-            </a:graphic>
-          </wp:inline>
-        </w:drawing>
-      </w:r>
+      <m:oMathPara>
+        <m:oMath>
+          <m:r>
+            <w:rPr>
+              <w:rFonts w:ascii="Cambria Math" w:hAnsi="Cambria Math"/>
+            </w:rPr>
+            <m:t xml:space="preserve">r </m:t>
+          </m:r>
+          <m:d>
+            <m:dPr>
+              <m:ctrlPr>
+                <w:rPr>
+                  <w:rFonts w:ascii="Cambria Math" w:hAnsi="Cambria Math"/>
+                  <w:i/>
+                </w:rPr>
+              </m:ctrlPr>
+            </m:dPr>
+            <m:e>
+              <m:r>
+                <m:rPr>
+                  <m:sty m:val="p"/>
+                </m:rPr>
+                <w:rPr>
+                  <w:rStyle w:val="katex-mathml"/>
+                  <w:rFonts w:ascii="Cambria Math" w:hAnsi="Cambria Math"/>
+                </w:rPr>
+                <m:t>θ</m:t>
+              </m:r>
+              <m:ctrlPr>
+                <w:rPr>
+                  <w:rStyle w:val="katex-mathml"/>
+                  <w:rFonts w:ascii="Cambria Math"/>
+                </w:rPr>
+              </m:ctrlPr>
+            </m:e>
+          </m:d>
+          <m:r>
+            <w:rPr>
+              <w:rStyle w:val="katex-mathml"/>
+              <w:rFonts w:ascii="Cambria Math"/>
+            </w:rPr>
+            <m:t xml:space="preserve">= </m:t>
+          </m:r>
+          <m:f>
+            <m:fPr>
+              <m:ctrlPr>
+                <w:rPr>
+                  <w:rStyle w:val="katex-mathml"/>
+                  <w:rFonts w:ascii="Cambria Math"/>
+                  <w:i/>
+                </w:rPr>
+              </m:ctrlPr>
+            </m:fPr>
+            <m:num>
+              <m:r>
+                <w:rPr>
+                  <w:rStyle w:val="katex-mathml"/>
+                  <w:rFonts w:ascii="Cambria Math"/>
+                </w:rPr>
+                <m:t>a(1</m:t>
+              </m:r>
+              <m:r>
+                <w:rPr>
+                  <w:rStyle w:val="katex-mathml"/>
+                  <w:rFonts w:ascii="Cambria Math"/>
+                </w:rPr>
+                <m:t>-</m:t>
+              </m:r>
+              <m:sSup>
+                <m:sSupPr>
+                  <m:ctrlPr>
+                    <w:rPr>
+                      <w:rStyle w:val="katex-mathml"/>
+                      <w:rFonts w:ascii="Cambria Math"/>
+                      <w:i/>
+                    </w:rPr>
+                  </m:ctrlPr>
+                </m:sSupPr>
+                <m:e>
+                  <m:r>
+                    <w:rPr>
+                      <w:rStyle w:val="katex-mathml"/>
+                      <w:rFonts w:ascii="Cambria Math"/>
+                    </w:rPr>
+                    <m:t>e</m:t>
+                  </m:r>
+                </m:e>
+                <m:sup>
+                  <m:r>
+                    <w:rPr>
+                      <w:rStyle w:val="katex-mathml"/>
+                      <w:rFonts w:ascii="Cambria Math"/>
+                    </w:rPr>
+                    <m:t>2</m:t>
+                  </m:r>
+                </m:sup>
+              </m:sSup>
+              <m:r>
+                <w:rPr>
+                  <w:rStyle w:val="katex-mathml"/>
+                  <w:rFonts w:ascii="Cambria Math"/>
+                </w:rPr>
+                <m:t>)</m:t>
+              </m:r>
+            </m:num>
+            <m:den>
+              <m:r>
+                <w:rPr>
+                  <w:rStyle w:val="katex-mathml"/>
+                  <w:rFonts w:ascii="Cambria Math"/>
+                </w:rPr>
+                <m:t xml:space="preserve">1+e </m:t>
+              </m:r>
+              <m:r>
+                <m:rPr>
+                  <m:sty m:val="p"/>
+                </m:rPr>
+                <w:rPr>
+                  <w:rStyle w:val="katex-mathml"/>
+                  <w:rFonts w:ascii="Cambria Math"/>
+                </w:rPr>
+                <m:t>cos</m:t>
+              </m:r>
+              <m:r>
+                <m:rPr>
+                  <m:sty m:val="p"/>
+                </m:rPr>
+                <w:rPr>
+                  <w:rStyle w:val="katex-mathml"/>
+                  <w:rFonts w:ascii="Cambria Math"/>
+                </w:rPr>
+                <m:t>⁡</m:t>
+              </m:r>
+              <m:r>
+                <w:rPr>
+                  <w:rStyle w:val="katex-mathml"/>
+                  <w:rFonts w:ascii="Cambria Math"/>
+                </w:rPr>
+                <m:t>(</m:t>
+              </m:r>
+              <m:r>
+                <m:rPr>
+                  <m:sty m:val="p"/>
+                </m:rPr>
+                <w:rPr>
+                  <w:rStyle w:val="katex-mathml"/>
+                  <w:rFonts w:ascii="Cambria Math" w:hAnsi="Cambria Math"/>
+                </w:rPr>
+                <m:t>θ</m:t>
+              </m:r>
+              <m:r>
+                <w:rPr>
+                  <w:rStyle w:val="katex-mathml"/>
+                  <w:rFonts w:ascii="Cambria Math"/>
+                </w:rPr>
+                <m:t>)</m:t>
+              </m:r>
+            </m:den>
+          </m:f>
+        </m:oMath>
+      </m:oMathPara>
     </w:p>
     <w:p>
       <w:pPr>
@@ -7774,6 +7880,9 @@
         <w:spacing w:line="360" w:lineRule="auto"/>
         <w:ind w:firstLine="851"/>
         <w:jc w:val="both"/>
+        <w:rPr>
+          <w:lang w:val="en-US"/>
+        </w:rPr>
       </w:pPr>
       <w:r>
         <w:t>Amikor új bolygó adatát kapjuk meg, a sebességet nem tudjuk egyből lekérdezni, hanem azt a bolygó volatilitásából</w:t>
@@ -7799,11 +7908,7 @@
         <w:t xml:space="preserve"> függvényt</w:t>
       </w:r>
       <w:r>
-        <w:t xml:space="preserve">, ami a bolygó adatait várja. A függvénymagban a bolygó tömegét logaritmikusan normalizálja, az excentricitás pedig </w:t>
-      </w:r>
-      <w:r>
-        <w:lastRenderedPageBreak/>
-        <w:t>közvetlenül befolyásolja a volatilitást. A volatilitás összeadódik, és az ANIMATION_SPEED szorzó segítségével adja vissza alapsebességet.</w:t>
+        <w:t>, ami a bolygó adatait várja. A függvénymagban a bolygó tömegét logaritmikusan normalizálja, az excentricitás pedig közvetlenül befolyásolja a volatilitást. A volatilitás összeadódik, és az ANIMATION_SPEED szorzó segítségével adja vissza alapsebességet.</w:t>
       </w:r>
     </w:p>
     <w:p>
@@ -7816,6 +7921,7 @@
         </w:rPr>
       </w:pPr>
       <w:r>
+        <w:lastRenderedPageBreak/>
         <w:t>Mivel az API-</w:t>
       </w:r>
       <w:proofErr w:type="spellStart"/>
@@ -8049,7 +8155,6 @@
         <w:jc w:val="both"/>
       </w:pPr>
       <w:r>
-        <w:lastRenderedPageBreak/>
         <w:t>Új bolygó létrehozásánál csináltam egy segédfüggvényt, ami meghatározza annak távolságát a Naptól.</w:t>
       </w:r>
       <w:r>
@@ -8080,6 +8185,7 @@
         </w:rPr>
       </w:pPr>
       <w:r>
+        <w:lastRenderedPageBreak/>
         <w:t>A következő függvény a bolygó átlagh</w:t>
       </w:r>
       <w:r>
@@ -8161,25 +8267,7 @@
         <w:jc w:val="both"/>
       </w:pPr>
       <w:r>
-        <w:t>(d1, t1) = (</w:t>
-      </w:r>
-      <w:r>
-        <w:t>57475497</w:t>
-      </w:r>
-      <w:r>
-        <w:t>.</w:t>
-      </w:r>
-      <w:r>
-        <w:t>74,</w:t>
-      </w:r>
-      <w:r>
-        <w:t xml:space="preserve"> </w:t>
-      </w:r>
-      <w:r>
-        <w:t>167</w:t>
-      </w:r>
-      <w:r>
-        <w:t>) – Merkúr</w:t>
+        <w:t>(d1, t1) = (57475497.74, 167) – Merkúr</w:t>
       </w:r>
     </w:p>
     <w:p>
@@ -8189,34 +8277,7 @@
         <w:jc w:val="both"/>
       </w:pPr>
       <w:r>
-        <w:t>(d</w:t>
-      </w:r>
-      <w:r>
-        <w:t>2</w:t>
-      </w:r>
-      <w:r>
-        <w:t>, t</w:t>
-      </w:r>
-      <w:r>
-        <w:t>2</w:t>
-      </w:r>
-      <w:r>
-        <w:t>) = (149339835.2</w:t>
-      </w:r>
-      <w:r>
-        <w:t>3</w:t>
-      </w:r>
-      <w:r>
-        <w:t xml:space="preserve">, </w:t>
-      </w:r>
-      <w:r>
-        <w:t>15</w:t>
-      </w:r>
-      <w:r>
-        <w:t xml:space="preserve">) – </w:t>
-      </w:r>
-      <w:r>
-        <w:t>Föld</w:t>
+        <w:t>(d2, t2) = (149339835.23, 15) – Föld</w:t>
       </w:r>
     </w:p>
     <w:p>
@@ -8226,25 +8287,10 @@
         <w:jc w:val="both"/>
       </w:pPr>
       <w:r>
-        <w:t>(d</w:t>
-      </w:r>
-      <w:r>
-        <w:t>3</w:t>
-      </w:r>
-      <w:r>
-        <w:t>, t</w:t>
-      </w:r>
-      <w:r>
-        <w:t>3</w:t>
-      </w:r>
-      <w:r>
-        <w:t>) = (</w:t>
-      </w:r>
-      <w:r>
-        <w:t>226914680.</w:t>
-      </w:r>
-      <w:r>
-        <w:t>3</w:t>
+        <w:t>(d3, t3) = (</w:t>
+      </w:r>
+      <w:r>
+        <w:t>226914680.3</w:t>
       </w:r>
       <w:r>
         <w:t xml:space="preserve">, </w:t>
@@ -8253,10 +8299,7 @@
         <w:t>-63</w:t>
       </w:r>
       <w:r>
-        <w:t>) – M</w:t>
-      </w:r>
-      <w:r>
-        <w:t>ars</w:t>
+        <w:t>) – Mars</w:t>
       </w:r>
     </w:p>
     <w:p>
@@ -8301,7 +8344,7 @@
                     </pic:cNvPicPr>
                   </pic:nvPicPr>
                   <pic:blipFill>
-                    <a:blip r:embed="rId30">
+                    <a:blip r:embed="rId29">
                       <a:extLst>
                         <a:ext uri="{28A0092B-C50C-407E-A947-70E740481C1C}">
                           <a14:useLocalDpi xmlns:a14="http://schemas.microsoft.com/office/drawing/2010/main" val="0"/>
@@ -8345,19 +8388,192 @@
       <w:pPr>
         <w:spacing w:before="120" w:line="360" w:lineRule="auto"/>
         <w:ind w:firstLine="850"/>
-        <w:rPr>
-          <w:lang w:val="en-US"/>
-        </w:rPr>
-      </w:pPr>
-    </w:p>
-    <w:p>
-      <w:pPr>
-        <w:spacing w:line="360" w:lineRule="auto"/>
-        <w:ind w:firstLine="851"/>
-        <w:jc w:val="both"/>
-      </w:pPr>
-      <w:r>
-        <w:t>// TODO</w:t>
+      </w:pPr>
+      <w:r>
+        <w:t>A kamerakezelésre is kellett függvényt írni. Ez a „</w:t>
+      </w:r>
+      <w:proofErr w:type="spellStart"/>
+      <w:r>
+        <w:t>changeTargetPlanet</w:t>
+      </w:r>
+      <w:proofErr w:type="spellEnd"/>
+      <w:r>
+        <w:t>” nevet kapta és paraméterként a felhasználó által kiválasztott bolygót veszi át. Mindezt úgy végzi el a metódus, hogy a kamera megtartja a korábbi távolságot és irányt, amelyről nézett az előző célobjektumra.</w:t>
+      </w:r>
+    </w:p>
+    <w:p>
+      <w:pPr>
+        <w:spacing w:before="120" w:line="360" w:lineRule="auto"/>
+        <w:ind w:firstLine="850"/>
+      </w:pPr>
+      <w:proofErr w:type="gramStart"/>
+      <w:r>
+        <w:t>A</w:t>
+      </w:r>
+      <w:proofErr w:type="gramEnd"/>
+      <w:r>
+        <w:t xml:space="preserve"> animáció során kell egy függvény arra, hogy a bolygónak folyamatosan tudjuk változtatni a pálya menti szögét a sebessége alapján, így a hozzá tartozó ellipszis pályán mozog tovább. Kiszámítja az aktuális pozícióját a bolygónak, figyelembe véve a pálya excentricitását és félnagytengelyét. Emellett folyamatosan forgatja a bolygót a saját tengelye körül, hogy ezzel minél élethűbb animációt érjen el a modell.</w:t>
+      </w:r>
+    </w:p>
+    <w:p>
+      <w:pPr>
+        <w:spacing w:before="120" w:line="360" w:lineRule="auto"/>
+        <w:ind w:firstLine="850"/>
+      </w:pPr>
+      <w:r>
+        <w:t>Mivel a</w:t>
+      </w:r>
+      <w:r>
+        <w:t xml:space="preserve"> </w:t>
+      </w:r>
+      <w:proofErr w:type="spellStart"/>
+      <w:r>
+        <w:t>worker</w:t>
+      </w:r>
+      <w:proofErr w:type="spellEnd"/>
+      <w:r>
+        <w:t xml:space="preserve"> fájlnál nem tudjuk statikusan elérni az adatokat kívülről, így JavaScriptben használatos aszinkron </w:t>
+      </w:r>
+      <w:proofErr w:type="spellStart"/>
+      <w:r>
+        <w:t>fetch-ekkel</w:t>
+      </w:r>
+      <w:proofErr w:type="spellEnd"/>
+      <w:r>
+        <w:t xml:space="preserve"> kell megoldani a textúrák lekérését. Ehhez két aszinkron függvényt is írtam. Az egyik a „</w:t>
+      </w:r>
+      <w:proofErr w:type="spellStart"/>
+      <w:r>
+        <w:t>loadTextures</w:t>
+      </w:r>
+      <w:proofErr w:type="spellEnd"/>
+      <w:r>
+        <w:t>” nevet viseli magán. Ez egy paraméter nélküli metódus, ami bitmapekké alakítja a lekérdezett .</w:t>
+      </w:r>
+      <w:proofErr w:type="spellStart"/>
+      <w:r>
+        <w:t>jpg</w:t>
+      </w:r>
+      <w:proofErr w:type="spellEnd"/>
+      <w:r>
+        <w:t xml:space="preserve"> fájlokat és azokat visszaadja egy objektumként. Később erre iratkozik fel a program és inicializálja a bolygókat textúra tekintetében is.</w:t>
+      </w:r>
+    </w:p>
+    <w:p>
+      <w:pPr>
+        <w:spacing w:before="120" w:line="360" w:lineRule="auto"/>
+        <w:ind w:firstLine="850"/>
+      </w:pPr>
+      <w:r>
+        <w:lastRenderedPageBreak/>
+        <w:t>Egy másik metódus a „</w:t>
+      </w:r>
+      <w:proofErr w:type="spellStart"/>
+      <w:r>
+        <w:t>loadTextureByPath</w:t>
+      </w:r>
+      <w:proofErr w:type="spellEnd"/>
+      <w:r>
+        <w:t>”. Itt már paraméterként egy elérési utat is vár a függvény, majd ennek segítségével szintén aszinkron hívás által visszaadjuk az elvárt textúrát.</w:t>
+      </w:r>
+    </w:p>
+    <w:p>
+      <w:pPr>
+        <w:spacing w:before="120" w:line="360" w:lineRule="auto"/>
+        <w:ind w:firstLine="850"/>
+      </w:pPr>
+      <w:r>
+        <w:t>Amikor lekérdezzük az összes kezdeti objektum textúráját, elkezdődik a Nap és a bolygók inicializálása. Itt hívjuk meg a Nap ragyogását és a csillagok létrehozását is. Egy bolygó inicializálásánál megadjuk, hogy mi legyen a neve, párosítjuk a textúrákat és beállítjuk azokat, méretet és árnyékot állítunk. Fényeket is itt kérünk le, ahogy a kezdeti mozgást is, majd az eljárás végén hozzáadjuk a létrehozott bolygókat a fényekkel és az elliptikus pályákkal együtt a jelenethez. A Hold is itt kerül beállításra. Az „</w:t>
+      </w:r>
+      <w:proofErr w:type="spellStart"/>
+      <w:r>
+        <w:t>animate</w:t>
+      </w:r>
+      <w:proofErr w:type="spellEnd"/>
+      <w:r>
+        <w:t>” meghívásával elindítjuk a mozgásokat.</w:t>
+      </w:r>
+    </w:p>
+    <w:p>
+      <w:pPr>
+        <w:spacing w:before="120" w:line="360" w:lineRule="auto"/>
+        <w:ind w:firstLine="850"/>
+      </w:pPr>
+      <w:r>
+        <w:t>Az „</w:t>
+      </w:r>
+      <w:proofErr w:type="spellStart"/>
+      <w:r>
+        <w:t>animate</w:t>
+      </w:r>
+      <w:proofErr w:type="spellEnd"/>
+      <w:r>
+        <w:t>” metódus</w:t>
+      </w:r>
+      <w:r>
+        <w:t xml:space="preserve"> az előző implementációkban jóval hosszabb volt, azonban a sikeres optimalizációnak köszönhetően sikerült lerövidíteni a programkódot és gyorsabbá tenni a programot. Az első sorokban a Holdnak állítjuk be a haladási irányát és a pozícióját annak „</w:t>
+      </w:r>
+      <w:proofErr w:type="spellStart"/>
+      <w:r>
+        <w:t>mesh</w:t>
+      </w:r>
+      <w:proofErr w:type="spellEnd"/>
+      <w:r>
+        <w:t>” adattagján keresztül. Utána az „FPS” kiszámolása következik, amit a metódus azonnal is visszaküld a főszálnak, hogy az adatokat elmentse és abból kalkulációkat végezzen. A bolygók listáján is végig kell iterálni, hogy mindegyiknek újra állítsunk a pozícióját a „</w:t>
+      </w:r>
+      <w:proofErr w:type="spellStart"/>
+      <w:r>
+        <w:t>setPlanetPosition</w:t>
+      </w:r>
+      <w:proofErr w:type="spellEnd"/>
+      <w:r>
+        <w:t xml:space="preserve">” függvény segítségével. Majd a kijelölt bolygónkat is követnünk kell, erre </w:t>
+      </w:r>
+      <w:proofErr w:type="spellStart"/>
+      <w:proofErr w:type="gramStart"/>
+      <w:r>
+        <w:t>camera.lookAt</w:t>
+      </w:r>
+      <w:proofErr w:type="spellEnd"/>
+      <w:proofErr w:type="gramEnd"/>
+      <w:r>
+        <w:t xml:space="preserve"> függvényét hívjuk meg. Finomítani kellett a kamerakezelésen a „</w:t>
+      </w:r>
+      <w:proofErr w:type="spellStart"/>
+      <w:r>
+        <w:t>lerp</w:t>
+      </w:r>
+      <w:proofErr w:type="spellEnd"/>
+      <w:r>
+        <w:t>” technológia segítségével is, így amikor valamilyen változás áll be a kamera mozgásában, az egészet finoman indítja el és állítja meg, így sokkal emberibb környezetet teremtünk a felhasználónak interakciók szempontjából.</w:t>
+      </w:r>
+      <w:r>
+        <w:t xml:space="preserve"> Az utolsó két sor pedig kirajzolja a jelenetet a megadott kameranézetből a képernyőre és meghívja az „</w:t>
+      </w:r>
+      <w:proofErr w:type="spellStart"/>
+      <w:r>
+        <w:t>animate</w:t>
+      </w:r>
+      <w:proofErr w:type="spellEnd"/>
+      <w:r>
+        <w:t>” függvényt a következő képkockánál, ezáltal létrehozva egy folyamatos és hatékony animációs ciklust.</w:t>
+      </w:r>
+    </w:p>
+    <w:p>
+      <w:pPr>
+        <w:spacing w:before="120" w:line="360" w:lineRule="auto"/>
+        <w:ind w:firstLine="850"/>
+      </w:pPr>
+      <w:r>
+        <w:t xml:space="preserve">Az utolsó blokk fogadja a </w:t>
+      </w:r>
+      <w:proofErr w:type="spellStart"/>
+      <w:r>
+        <w:t>user</w:t>
+      </w:r>
+      <w:proofErr w:type="spellEnd"/>
+      <w:r>
+        <w:t xml:space="preserve"> interakciókat és a főszálról érkező adatokat is.</w:t>
       </w:r>
     </w:p>
     <w:p>
@@ -8528,7 +8744,14 @@
         <w:rPr>
           <w:color w:val="000000" w:themeColor="text1"/>
         </w:rPr>
-        <w:t>” fájlt. Majd a létrehozott projektben egy másik fájlt is be kell konfigurálni „</w:t>
+        <w:t xml:space="preserve">” fájlt. Majd a létrehozott projektben egy másik fájlt is be kell </w:t>
+      </w:r>
+      <w:r>
+        <w:rPr>
+          <w:color w:val="000000" w:themeColor="text1"/>
+        </w:rPr>
+        <w:lastRenderedPageBreak/>
+        <w:t>konfigurálni „</w:t>
       </w:r>
       <w:proofErr w:type="spellStart"/>
       <w:proofErr w:type="gramStart"/>
@@ -8694,7 +8917,6 @@
           <w:noProof/>
           <w:color w:val="000000" w:themeColor="text1"/>
         </w:rPr>
-        <w:lastRenderedPageBreak/>
         <w:drawing>
           <wp:inline distT="0" distB="0" distL="0" distR="0" wp14:anchorId="12C459AD" wp14:editId="270FEFE8">
             <wp:extent cx="2117558" cy="2111199"/>
@@ -8711,7 +8933,7 @@
                     <pic:cNvPicPr/>
                   </pic:nvPicPr>
                   <pic:blipFill>
-                    <a:blip r:embed="rId31"/>
+                    <a:blip r:embed="rId30"/>
                     <a:stretch>
                       <a:fillRect/>
                     </a:stretch>
@@ -8986,7 +9208,7 @@
                     <pic:cNvPicPr/>
                   </pic:nvPicPr>
                   <pic:blipFill>
-                    <a:blip r:embed="rId32"/>
+                    <a:blip r:embed="rId31"/>
                     <a:stretch>
                       <a:fillRect/>
                     </a:stretch>
@@ -9213,7 +9435,14 @@
         <w:rPr>
           <w:color w:val="000000" w:themeColor="text1"/>
         </w:rPr>
-        <w:t xml:space="preserve"> kóddal megkaphatjuk az eseményt megnevezve a megfelelő paramétereket, amint felhasználói interakció érkezik a főszálról, ahogy az a 3. ábrán látható.</w:t>
+        <w:t xml:space="preserve"> kóddal megkaphatjuk az eseményt megnevezve </w:t>
+      </w:r>
+      <w:r>
+        <w:rPr>
+          <w:color w:val="000000" w:themeColor="text1"/>
+        </w:rPr>
+        <w:lastRenderedPageBreak/>
+        <w:t>a megfelelő paramétereket, amint felhasználói interakció érkezik a főszálról, ahogy az a 3. ábrán látható.</w:t>
       </w:r>
     </w:p>
     <w:p>
@@ -9227,7 +9456,6 @@
           <w:noProof/>
           <w:color w:val="000000" w:themeColor="text1"/>
         </w:rPr>
-        <w:lastRenderedPageBreak/>
         <w:drawing>
           <wp:inline distT="0" distB="0" distL="0" distR="0" wp14:anchorId="125D6111" wp14:editId="33F4C68E">
             <wp:extent cx="4066674" cy="2928885"/>
@@ -9244,7 +9472,7 @@
                     <pic:cNvPicPr/>
                   </pic:nvPicPr>
                   <pic:blipFill>
-                    <a:blip r:embed="rId33"/>
+                    <a:blip r:embed="rId32"/>
                     <a:stretch>
                       <a:fillRect/>
                     </a:stretch>
@@ -9463,7 +9691,7 @@
       <w:r>
         <w:t xml:space="preserve">Az API viszont egy francia oldalról lett lekérve, ez egy publikusan és reális adatokkal elérhető végpont, amelyet bárki használhat céltól függetlenül. </w:t>
       </w:r>
-      <w:hyperlink r:id="rId34" w:history="1">
+      <w:hyperlink r:id="rId33" w:history="1">
         <w:r>
           <w:rPr>
             <w:rStyle w:val="Hyperlink"/>
@@ -10219,7 +10447,7 @@
                     <pic:cNvPicPr/>
                   </pic:nvPicPr>
                   <pic:blipFill>
-                    <a:blip r:embed="rId35"/>
+                    <a:blip r:embed="rId34"/>
                     <a:stretch>
                       <a:fillRect/>
                     </a:stretch>
@@ -10259,7 +10487,7 @@
                     <pic:cNvPicPr/>
                   </pic:nvPicPr>
                   <pic:blipFill>
-                    <a:blip r:embed="rId36"/>
+                    <a:blip r:embed="rId35"/>
                     <a:stretch>
                       <a:fillRect/>
                     </a:stretch>
@@ -10299,7 +10527,7 @@
                     <pic:cNvPicPr/>
                   </pic:nvPicPr>
                   <pic:blipFill>
-                    <a:blip r:embed="rId37"/>
+                    <a:blip r:embed="rId36"/>
                     <a:stretch>
                       <a:fillRect/>
                     </a:stretch>
@@ -10567,7 +10795,7 @@
                     <pic:cNvPicPr/>
                   </pic:nvPicPr>
                   <pic:blipFill>
-                    <a:blip r:embed="rId38"/>
+                    <a:blip r:embed="rId37"/>
                     <a:stretch>
                       <a:fillRect/>
                     </a:stretch>
@@ -10613,7 +10841,7 @@
                     <pic:cNvPicPr/>
                   </pic:nvPicPr>
                   <pic:blipFill>
-                    <a:blip r:embed="rId39"/>
+                    <a:blip r:embed="rId38"/>
                     <a:stretch>
                       <a:fillRect/>
                     </a:stretch>
@@ -10659,7 +10887,7 @@
                     <pic:cNvPicPr/>
                   </pic:nvPicPr>
                   <pic:blipFill>
-                    <a:blip r:embed="rId40"/>
+                    <a:blip r:embed="rId39"/>
                     <a:stretch>
                       <a:fillRect/>
                     </a:stretch>
@@ -10914,7 +11142,7 @@
                     <pic:cNvPicPr/>
                   </pic:nvPicPr>
                   <pic:blipFill>
-                    <a:blip r:embed="rId41"/>
+                    <a:blip r:embed="rId40"/>
                     <a:stretch>
                       <a:fillRect/>
                     </a:stretch>
@@ -10960,7 +11188,7 @@
                     <pic:cNvPicPr/>
                   </pic:nvPicPr>
                   <pic:blipFill>
-                    <a:blip r:embed="rId42"/>
+                    <a:blip r:embed="rId41"/>
                     <a:stretch>
                       <a:fillRect/>
                     </a:stretch>
@@ -11006,7 +11234,7 @@
                     <pic:cNvPicPr/>
                   </pic:nvPicPr>
                   <pic:blipFill>
-                    <a:blip r:embed="rId43"/>
+                    <a:blip r:embed="rId42"/>
                     <a:stretch>
                       <a:fillRect/>
                     </a:stretch>
@@ -11236,7 +11464,7 @@
                     <pic:cNvPicPr/>
                   </pic:nvPicPr>
                   <pic:blipFill>
-                    <a:blip r:embed="rId44"/>
+                    <a:blip r:embed="rId43"/>
                     <a:stretch>
                       <a:fillRect/>
                     </a:stretch>
@@ -11282,7 +11510,7 @@
                     <pic:cNvPicPr/>
                   </pic:nvPicPr>
                   <pic:blipFill>
-                    <a:blip r:embed="rId45"/>
+                    <a:blip r:embed="rId44"/>
                     <a:stretch>
                       <a:fillRect/>
                     </a:stretch>
@@ -11328,7 +11556,7 @@
                     <pic:cNvPicPr/>
                   </pic:nvPicPr>
                   <pic:blipFill>
-                    <a:blip r:embed="rId46"/>
+                    <a:blip r:embed="rId45"/>
                     <a:stretch>
                       <a:fillRect/>
                     </a:stretch>
@@ -11518,7 +11746,7 @@
       <w:r>
         <w:t xml:space="preserve"> Ezeket a </w:t>
       </w:r>
-      <w:hyperlink r:id="rId47" w:history="1">
+      <w:hyperlink r:id="rId46" w:history="1">
         <w:r>
           <w:rPr>
             <w:rStyle w:val="Hyperlink"/>
@@ -11529,7 +11757,7 @@
       <w:r>
         <w:t xml:space="preserve"> és a </w:t>
       </w:r>
-      <w:hyperlink r:id="rId48" w:history="1">
+      <w:hyperlink r:id="rId47" w:history="1">
         <w:r>
           <w:rPr>
             <w:rStyle w:val="Hyperlink"/>
@@ -11827,7 +12055,7 @@
       <w:r>
         <w:t xml:space="preserve">. </w:t>
       </w:r>
-      <w:hyperlink r:id="rId49" w:history="1">
+      <w:hyperlink r:id="rId48" w:history="1">
         <w:r>
           <w:rPr>
             <w:rStyle w:val="Hyperlink"/>
@@ -11985,7 +12213,7 @@
         </w:rPr>
         <w:t xml:space="preserve">. </w:t>
       </w:r>
-      <w:hyperlink r:id="rId50" w:history="1">
+      <w:hyperlink r:id="rId49" w:history="1">
         <w:r>
           <w:rPr>
             <w:rStyle w:val="Hyperlink"/>
@@ -12033,7 +12261,7 @@
       <w:r>
         <w:t xml:space="preserve">. </w:t>
       </w:r>
-      <w:hyperlink r:id="rId51" w:history="1">
+      <w:hyperlink r:id="rId50" w:history="1">
         <w:r>
           <w:rPr>
             <w:rStyle w:val="Hyperlink"/>
@@ -12150,7 +12378,7 @@
       <w:r>
         <w:t xml:space="preserve">. </w:t>
       </w:r>
-      <w:hyperlink r:id="rId52" w:history="1">
+      <w:hyperlink r:id="rId51" w:history="1">
         <w:r>
           <w:rPr>
             <w:rStyle w:val="Hyperlink"/>
@@ -12376,7 +12604,7 @@
         </w:rPr>
         <w:t xml:space="preserve"> in 3D. </w:t>
       </w:r>
-      <w:hyperlink r:id="rId53" w:history="1">
+      <w:hyperlink r:id="rId52" w:history="1">
         <w:r>
           <w:rPr>
             <w:rStyle w:val="Hyperlink"/>
@@ -12431,7 +12659,7 @@
         </w:rPr>
         <w:t xml:space="preserve"> System OpenData. </w:t>
       </w:r>
-      <w:hyperlink r:id="rId54" w:history="1">
+      <w:hyperlink r:id="rId53" w:history="1">
         <w:r>
           <w:rPr>
             <w:rStyle w:val="Hyperlink"/>
@@ -12479,7 +12707,7 @@
         </w:rPr>
         <w:t xml:space="preserve"> CSV. </w:t>
       </w:r>
-      <w:hyperlink r:id="rId55" w:history="1">
+      <w:hyperlink r:id="rId54" w:history="1">
         <w:r>
           <w:rPr>
             <w:rStyle w:val="Hyperlink"/>
@@ -12527,7 +12755,7 @@
         </w:rPr>
         <w:t xml:space="preserve">. </w:t>
       </w:r>
-      <w:hyperlink r:id="rId56" w:history="1">
+      <w:hyperlink r:id="rId55" w:history="1">
         <w:r>
           <w:rPr>
             <w:rStyle w:val="Hyperlink"/>
@@ -12591,7 +12819,7 @@
         </w:rPr>
         <w:t xml:space="preserve">. </w:t>
       </w:r>
-      <w:hyperlink r:id="rId57" w:history="1">
+      <w:hyperlink r:id="rId56" w:history="1">
         <w:r>
           <w:rPr>
             <w:rStyle w:val="Hyperlink"/>
@@ -16864,6 +17092,7 @@
   <w:style w:type="character" w:default="1" w:styleId="DefaultParagraphFont">
     <w:name w:val="Default Paragraph Font"/>
     <w:uiPriority w:val="1"/>
+    <w:semiHidden/>
     <w:unhideWhenUsed/>
   </w:style>
   <w:style w:type="table" w:default="1" w:styleId="TableNormal">
@@ -17632,12 +17861,6 @@
 </file>
 
 <file path=customXml/item1.xml><?xml version="1.0" encoding="utf-8"?>
-<p:properties xmlns:p="http://schemas.microsoft.com/office/2006/metadata/properties" xmlns:xsi="http://www.w3.org/2001/XMLSchema-instance" xmlns:pc="http://schemas.microsoft.com/office/infopath/2007/PartnerControls">
-  <documentManagement/>
-</p:properties>
-</file>
-
-<file path=customXml/item2.xml><?xml version="1.0" encoding="utf-8"?>
 <ct:contentTypeSchema xmlns:ct="http://schemas.microsoft.com/office/2006/metadata/contentType" xmlns:ma="http://schemas.microsoft.com/office/2006/metadata/properties/metaAttributes" ct:_="" ma:_="" ma:contentTypeName="Dokumentum" ma:contentTypeID="0x010100165574340F397947BA244F0E15ED9162" ma:contentTypeVersion="5" ma:contentTypeDescription="Új dokumentum létrehozása." ma:contentTypeScope="" ma:versionID="9dcb469361139a832eec33a6c2707f24">
   <xsd:schema xmlns:xsd="http://www.w3.org/2001/XMLSchema" xmlns:xs="http://www.w3.org/2001/XMLSchema" xmlns:p="http://schemas.microsoft.com/office/2006/metadata/properties" xmlns:ns3="f57c4e5e-6d95-4329-9b99-4bd13040abaa" targetNamespace="http://schemas.microsoft.com/office/2006/metadata/properties" ma:root="true" ma:fieldsID="c3027de9d870b0759e44c522e4a75c5d" ns3:_="">
     <xsd:import namespace="f57c4e5e-6d95-4329-9b99-4bd13040abaa"/>
@@ -17787,6 +18010,10 @@
 </ct:contentTypeSchema>
 </file>
 
+<file path=customXml/item2.xml><?xml version="1.0" encoding="utf-8"?>
+<b:Sources xmlns:b="http://schemas.openxmlformats.org/officeDocument/2006/bibliography" xmlns="http://schemas.openxmlformats.org/officeDocument/2006/bibliography" SelectedStyle="\APASixthEditionOfficeOnline.xsl" StyleName="APA" Version="6"/>
+</file>
+
 <file path=customXml/item3.xml><?xml version="1.0" encoding="utf-8"?>
 <?mso-contentType ?>
 <FormTemplates xmlns="http://schemas.microsoft.com/sharepoint/v3/contenttype/forms">
@@ -17797,19 +18024,12 @@
 </file>
 
 <file path=customXml/item4.xml><?xml version="1.0" encoding="utf-8"?>
-<b:Sources xmlns:b="http://schemas.openxmlformats.org/officeDocument/2006/bibliography" xmlns="http://schemas.openxmlformats.org/officeDocument/2006/bibliography" SelectedStyle="\APASixthEditionOfficeOnline.xsl" StyleName="APA" Version="6"/>
+<p:properties xmlns:p="http://schemas.microsoft.com/office/2006/metadata/properties" xmlns:xsi="http://www.w3.org/2001/XMLSchema-instance" xmlns:pc="http://schemas.microsoft.com/office/infopath/2007/PartnerControls">
+  <documentManagement/>
+</p:properties>
 </file>
 
 <file path=customXml/itemProps1.xml><?xml version="1.0" encoding="utf-8"?>
-<ds:datastoreItem xmlns:ds="http://schemas.openxmlformats.org/officeDocument/2006/customXml" ds:itemID="{7C82884F-CC40-49CA-8068-22D68015E27F}">
-  <ds:schemaRefs>
-    <ds:schemaRef ds:uri="http://schemas.microsoft.com/office/2006/metadata/properties"/>
-    <ds:schemaRef ds:uri="http://schemas.microsoft.com/office/infopath/2007/PartnerControls"/>
-  </ds:schemaRefs>
-</ds:datastoreItem>
-</file>
-
-<file path=customXml/itemProps2.xml><?xml version="1.0" encoding="utf-8"?>
 <ds:datastoreItem xmlns:ds="http://schemas.openxmlformats.org/officeDocument/2006/customXml" ds:itemID="{8BEAE72D-AE8F-4FE4-B217-0E90B898FB17}">
   <ds:schemaRefs>
     <ds:schemaRef ds:uri="http://schemas.microsoft.com/office/2006/metadata/contentType"/>
@@ -17827,6 +18047,14 @@
 </ds:datastoreItem>
 </file>
 
+<file path=customXml/itemProps2.xml><?xml version="1.0" encoding="utf-8"?>
+<ds:datastoreItem xmlns:ds="http://schemas.openxmlformats.org/officeDocument/2006/customXml" ds:itemID="{CBE935B8-9450-4A7E-AE54-A5995E9D5D4B}">
+  <ds:schemaRefs>
+    <ds:schemaRef ds:uri="http://schemas.openxmlformats.org/officeDocument/2006/bibliography"/>
+  </ds:schemaRefs>
+</ds:datastoreItem>
+</file>
+
 <file path=customXml/itemProps3.xml><?xml version="1.0" encoding="utf-8"?>
 <ds:datastoreItem xmlns:ds="http://schemas.openxmlformats.org/officeDocument/2006/customXml" ds:itemID="{5E337DA0-765B-4851-96F7-E2DCF046C989}">
   <ds:schemaRefs>
@@ -17836,9 +18064,10 @@
 </file>
 
 <file path=customXml/itemProps4.xml><?xml version="1.0" encoding="utf-8"?>
-<ds:datastoreItem xmlns:ds="http://schemas.openxmlformats.org/officeDocument/2006/customXml" ds:itemID="{CBE935B8-9450-4A7E-AE54-A5995E9D5D4B}">
+<ds:datastoreItem xmlns:ds="http://schemas.openxmlformats.org/officeDocument/2006/customXml" ds:itemID="{7C82884F-CC40-49CA-8068-22D68015E27F}">
   <ds:schemaRefs>
-    <ds:schemaRef ds:uri="http://schemas.openxmlformats.org/officeDocument/2006/bibliography"/>
+    <ds:schemaRef ds:uri="http://schemas.microsoft.com/office/2006/metadata/properties"/>
+    <ds:schemaRef ds:uri="http://schemas.microsoft.com/office/infopath/2007/PartnerControls"/>
   </ds:schemaRefs>
 </ds:datastoreItem>
 </file>
</xml_diff>